<commit_message>
commit_website_files | Github Action Build 0c2f3b75b01dd5d201972b872551e2d83348ffd2
</commit_message>
<xml_diff>
--- a/files/sharepoint/migration_additional/migration.docx
+++ b/files/sharepoint/migration_additional/migration.docx
@@ -43,8 +43,6 @@
       </w:r>
     </w:p>
     <w:p>
-      <w:bookmarkStart w:id="0" w:name="_GoBack"/>
-      <w:bookmarkEnd w:id="0"/>
       <w:r>
         <w:rPr>
           <w:noProof/>
@@ -388,9 +386,9 @@
         </w:rPr>
         <w:lastRenderedPageBreak/>
         <w:drawing>
-          <wp:inline distT="0" distB="0" distL="0" distR="0" wp14:anchorId="19F2E566" wp14:editId="61E5B5C8">
-            <wp:extent cx="5486400" cy="3200400"/>
-            <wp:effectExtent l="0" t="0" r="76200" b="0"/>
+          <wp:inline distT="0" distB="0" distL="0" distR="0" wp14:anchorId="19F2E566" wp14:editId="1A52E81A">
+            <wp:extent cx="6210794" cy="3443844"/>
+            <wp:effectExtent l="0" t="0" r="19050" b="0"/>
             <wp:docPr id="4" name="Diagram 4"/>
             <wp:cNvGraphicFramePr/>
             <a:graphic xmlns:a="http://schemas.openxmlformats.org/drawingml/2006/main">
@@ -402,12 +400,33 @@
         </w:drawing>
       </w:r>
     </w:p>
-    <w:p/>
+    <w:p>
+      <w:bookmarkStart w:id="0" w:name="_GoBack"/>
+      <w:bookmarkEnd w:id="0"/>
+    </w:p>
     <w:p/>
     <w:p>
       <w:pPr>
         <w:jc w:val="right"/>
       </w:pPr>
+      <w:r>
+        <w:rPr>
+          <w:noProof/>
+        </w:rPr>
+        <w:drawing>
+          <wp:inline distT="0" distB="0" distL="0" distR="0" wp14:anchorId="5C3340C8" wp14:editId="15E23209">
+            <wp:extent cx="5486400" cy="3200400"/>
+            <wp:effectExtent l="0" t="0" r="19050" b="0"/>
+            <wp:docPr id="6" name="Diagram 6"/>
+            <wp:cNvGraphicFramePr/>
+            <a:graphic xmlns:a="http://schemas.openxmlformats.org/drawingml/2006/main">
+              <a:graphicData uri="http://schemas.openxmlformats.org/drawingml/2006/diagram">
+                <dgm:relIds xmlns:dgm="http://schemas.openxmlformats.org/drawingml/2006/diagram" xmlns:r="http://schemas.openxmlformats.org/officeDocument/2006/relationships" r:dm="rId37" r:lo="rId38" r:qs="rId39" r:cs="rId40"/>
+              </a:graphicData>
+            </a:graphic>
+          </wp:inline>
+        </w:drawing>
+      </w:r>
     </w:p>
     <w:p>
       <w:pPr>
@@ -425,12 +444,6 @@
       </w:pPr>
     </w:p>
     <w:sectPr>
-      <w:headerReference w:type="even" r:id="rId37"/>
-      <w:headerReference w:type="default" r:id="rId38"/>
-      <w:footerReference w:type="even" r:id="rId39"/>
-      <w:footerReference w:type="default" r:id="rId40"/>
-      <w:headerReference w:type="first" r:id="rId41"/>
-      <w:footerReference w:type="first" r:id="rId42"/>
       <w:pgSz w:w="11906" w:h="16838"/>
       <w:pgMar w:top="1417" w:right="1417" w:bottom="1417" w:left="1417" w:header="708" w:footer="708" w:gutter="0"/>
       <w:cols w:space="708"/>
@@ -465,36 +478,6 @@
 </w:endnotes>
 </file>
 
-<file path=word/footer1.xml><?xml version="1.0" encoding="utf-8"?>
-<w:ftr xmlns:wpc="http://schemas.microsoft.com/office/word/2010/wordprocessingCanvas" xmlns:cx="http://schemas.microsoft.com/office/drawing/2014/chartex" xmlns:cx1="http://schemas.microsoft.com/office/drawing/2015/9/8/chartex" xmlns:cx2="http://schemas.microsoft.com/office/drawing/2015/10/21/chartex" xmlns:cx3="http://schemas.microsoft.com/office/drawing/2016/5/9/chartex" xmlns:cx4="http://schemas.microsoft.com/office/drawing/2016/5/10/chartex" xmlns:cx5="http://schemas.microsoft.com/office/drawing/2016/5/11/chartex" xmlns:cx6="http://schemas.microsoft.com/office/drawing/2016/5/12/chartex" xmlns:cx7="http://schemas.microsoft.com/office/drawing/2016/5/13/chartex" xmlns:cx8="http://schemas.microsoft.com/office/drawing/2016/5/14/chartex" xmlns:mc="http://schemas.openxmlformats.org/markup-compatibility/2006" xmlns:aink="http://schemas.microsoft.com/office/drawing/2016/ink" xmlns:am3d="http://schemas.microsoft.com/office/drawing/2017/model3d" xmlns:o="urn:schemas-microsoft-com:office:office" xmlns:r="http://schemas.openxmlformats.org/officeDocument/2006/relationships" xmlns:m="http://schemas.openxmlformats.org/officeDocument/2006/math" xmlns:v="urn:schemas-microsoft-com:vml" xmlns:wp14="http://schemas.microsoft.com/office/word/2010/wordprocessingDrawing" xmlns:wp="http://schemas.openxmlformats.org/drawingml/2006/wordprocessingDrawing" xmlns:w10="urn:schemas-microsoft-com:office:word" xmlns:w="http://schemas.openxmlformats.org/wordprocessingml/2006/main" xmlns:w14="http://schemas.microsoft.com/office/word/2010/wordml" xmlns:w15="http://schemas.microsoft.com/office/word/2012/wordml" xmlns:w16cid="http://schemas.microsoft.com/office/word/2016/wordml/cid" xmlns:w16se="http://schemas.microsoft.com/office/word/2015/wordml/symex" xmlns:wpg="http://schemas.microsoft.com/office/word/2010/wordprocessingGroup" xmlns:wpi="http://schemas.microsoft.com/office/word/2010/wordprocessingInk" xmlns:wne="http://schemas.microsoft.com/office/word/2006/wordml" xmlns:wps="http://schemas.microsoft.com/office/word/2010/wordprocessingShape" mc:Ignorable="w14 w15 w16se w16cid wp14">
-  <w:p>
-    <w:pPr>
-      <w:pStyle w:val="Footer"/>
-    </w:pPr>
-  </w:p>
-</w:ftr>
-</file>
-
-<file path=word/footer2.xml><?xml version="1.0" encoding="utf-8"?>
-<w:ftr xmlns:wpc="http://schemas.microsoft.com/office/word/2010/wordprocessingCanvas" xmlns:cx="http://schemas.microsoft.com/office/drawing/2014/chartex" xmlns:cx1="http://schemas.microsoft.com/office/drawing/2015/9/8/chartex" xmlns:cx2="http://schemas.microsoft.com/office/drawing/2015/10/21/chartex" xmlns:cx3="http://schemas.microsoft.com/office/drawing/2016/5/9/chartex" xmlns:cx4="http://schemas.microsoft.com/office/drawing/2016/5/10/chartex" xmlns:cx5="http://schemas.microsoft.com/office/drawing/2016/5/11/chartex" xmlns:cx6="http://schemas.microsoft.com/office/drawing/2016/5/12/chartex" xmlns:cx7="http://schemas.microsoft.com/office/drawing/2016/5/13/chartex" xmlns:cx8="http://schemas.microsoft.com/office/drawing/2016/5/14/chartex" xmlns:mc="http://schemas.openxmlformats.org/markup-compatibility/2006" xmlns:aink="http://schemas.microsoft.com/office/drawing/2016/ink" xmlns:am3d="http://schemas.microsoft.com/office/drawing/2017/model3d" xmlns:o="urn:schemas-microsoft-com:office:office" xmlns:r="http://schemas.openxmlformats.org/officeDocument/2006/relationships" xmlns:m="http://schemas.openxmlformats.org/officeDocument/2006/math" xmlns:v="urn:schemas-microsoft-com:vml" xmlns:wp14="http://schemas.microsoft.com/office/word/2010/wordprocessingDrawing" xmlns:wp="http://schemas.openxmlformats.org/drawingml/2006/wordprocessingDrawing" xmlns:w10="urn:schemas-microsoft-com:office:word" xmlns:w="http://schemas.openxmlformats.org/wordprocessingml/2006/main" xmlns:w14="http://schemas.microsoft.com/office/word/2010/wordml" xmlns:w15="http://schemas.microsoft.com/office/word/2012/wordml" xmlns:w16cid="http://schemas.microsoft.com/office/word/2016/wordml/cid" xmlns:w16se="http://schemas.microsoft.com/office/word/2015/wordml/symex" xmlns:wpg="http://schemas.microsoft.com/office/word/2010/wordprocessingGroup" xmlns:wpi="http://schemas.microsoft.com/office/word/2010/wordprocessingInk" xmlns:wne="http://schemas.microsoft.com/office/word/2006/wordml" xmlns:wps="http://schemas.microsoft.com/office/word/2010/wordprocessingShape" mc:Ignorable="w14 w15 w16se w16cid wp14">
-  <w:p>
-    <w:pPr>
-      <w:pStyle w:val="Footer"/>
-    </w:pPr>
-  </w:p>
-</w:ftr>
-</file>
-
-<file path=word/footer3.xml><?xml version="1.0" encoding="utf-8"?>
-<w:ftr xmlns:wpc="http://schemas.microsoft.com/office/word/2010/wordprocessingCanvas" xmlns:cx="http://schemas.microsoft.com/office/drawing/2014/chartex" xmlns:cx1="http://schemas.microsoft.com/office/drawing/2015/9/8/chartex" xmlns:cx2="http://schemas.microsoft.com/office/drawing/2015/10/21/chartex" xmlns:cx3="http://schemas.microsoft.com/office/drawing/2016/5/9/chartex" xmlns:cx4="http://schemas.microsoft.com/office/drawing/2016/5/10/chartex" xmlns:cx5="http://schemas.microsoft.com/office/drawing/2016/5/11/chartex" xmlns:cx6="http://schemas.microsoft.com/office/drawing/2016/5/12/chartex" xmlns:cx7="http://schemas.microsoft.com/office/drawing/2016/5/13/chartex" xmlns:cx8="http://schemas.microsoft.com/office/drawing/2016/5/14/chartex" xmlns:mc="http://schemas.openxmlformats.org/markup-compatibility/2006" xmlns:aink="http://schemas.microsoft.com/office/drawing/2016/ink" xmlns:am3d="http://schemas.microsoft.com/office/drawing/2017/model3d" xmlns:o="urn:schemas-microsoft-com:office:office" xmlns:r="http://schemas.openxmlformats.org/officeDocument/2006/relationships" xmlns:m="http://schemas.openxmlformats.org/officeDocument/2006/math" xmlns:v="urn:schemas-microsoft-com:vml" xmlns:wp14="http://schemas.microsoft.com/office/word/2010/wordprocessingDrawing" xmlns:wp="http://schemas.openxmlformats.org/drawingml/2006/wordprocessingDrawing" xmlns:w10="urn:schemas-microsoft-com:office:word" xmlns:w="http://schemas.openxmlformats.org/wordprocessingml/2006/main" xmlns:w14="http://schemas.microsoft.com/office/word/2010/wordml" xmlns:w15="http://schemas.microsoft.com/office/word/2012/wordml" xmlns:w16cid="http://schemas.microsoft.com/office/word/2016/wordml/cid" xmlns:w16se="http://schemas.microsoft.com/office/word/2015/wordml/symex" xmlns:wpg="http://schemas.microsoft.com/office/word/2010/wordprocessingGroup" xmlns:wpi="http://schemas.microsoft.com/office/word/2010/wordprocessingInk" xmlns:wne="http://schemas.microsoft.com/office/word/2006/wordml" xmlns:wps="http://schemas.microsoft.com/office/word/2010/wordprocessingShape" mc:Ignorable="w14 w15 w16se w16cid wp14">
-  <w:p>
-    <w:pPr>
-      <w:pStyle w:val="Footer"/>
-    </w:pPr>
-  </w:p>
-</w:ftr>
-</file>
-
 <file path=word/footnotes.xml><?xml version="1.0" encoding="utf-8"?>
 <w:footnotes xmlns:wpc="http://schemas.microsoft.com/office/word/2010/wordprocessingCanvas" xmlns:cx="http://schemas.microsoft.com/office/drawing/2014/chartex" xmlns:cx1="http://schemas.microsoft.com/office/drawing/2015/9/8/chartex" xmlns:cx2="http://schemas.microsoft.com/office/drawing/2015/10/21/chartex" xmlns:cx3="http://schemas.microsoft.com/office/drawing/2016/5/9/chartex" xmlns:cx4="http://schemas.microsoft.com/office/drawing/2016/5/10/chartex" xmlns:cx5="http://schemas.microsoft.com/office/drawing/2016/5/11/chartex" xmlns:cx6="http://schemas.microsoft.com/office/drawing/2016/5/12/chartex" xmlns:cx7="http://schemas.microsoft.com/office/drawing/2016/5/13/chartex" xmlns:cx8="http://schemas.microsoft.com/office/drawing/2016/5/14/chartex" xmlns:mc="http://schemas.openxmlformats.org/markup-compatibility/2006" xmlns:aink="http://schemas.microsoft.com/office/drawing/2016/ink" xmlns:am3d="http://schemas.microsoft.com/office/drawing/2017/model3d" xmlns:o="urn:schemas-microsoft-com:office:office" xmlns:r="http://schemas.openxmlformats.org/officeDocument/2006/relationships" xmlns:m="http://schemas.openxmlformats.org/officeDocument/2006/math" xmlns:v="urn:schemas-microsoft-com:vml" xmlns:wp14="http://schemas.microsoft.com/office/word/2010/wordprocessingDrawing" xmlns:wp="http://schemas.openxmlformats.org/drawingml/2006/wordprocessingDrawing" xmlns:w10="urn:schemas-microsoft-com:office:word" xmlns:w="http://schemas.openxmlformats.org/wordprocessingml/2006/main" xmlns:w14="http://schemas.microsoft.com/office/word/2010/wordml" xmlns:w15="http://schemas.microsoft.com/office/word/2012/wordml" xmlns:w16cid="http://schemas.microsoft.com/office/word/2016/wordml/cid" xmlns:w16se="http://schemas.microsoft.com/office/word/2015/wordml/symex" xmlns:wpg="http://schemas.microsoft.com/office/word/2010/wordprocessingGroup" xmlns:wpi="http://schemas.microsoft.com/office/word/2010/wordprocessingInk" xmlns:wne="http://schemas.microsoft.com/office/word/2006/wordml" xmlns:wps="http://schemas.microsoft.com/office/word/2010/wordprocessingShape" mc:Ignorable="w14 w15 w16se w16cid wp14">
   <w:footnote w:type="separator" w:id="-1">
@@ -518,36 +501,6 @@
     </w:p>
   </w:footnote>
 </w:footnotes>
-</file>
-
-<file path=word/header1.xml><?xml version="1.0" encoding="utf-8"?>
-<w:hdr xmlns:wpc="http://schemas.microsoft.com/office/word/2010/wordprocessingCanvas" xmlns:cx="http://schemas.microsoft.com/office/drawing/2014/chartex" xmlns:cx1="http://schemas.microsoft.com/office/drawing/2015/9/8/chartex" xmlns:cx2="http://schemas.microsoft.com/office/drawing/2015/10/21/chartex" xmlns:cx3="http://schemas.microsoft.com/office/drawing/2016/5/9/chartex" xmlns:cx4="http://schemas.microsoft.com/office/drawing/2016/5/10/chartex" xmlns:cx5="http://schemas.microsoft.com/office/drawing/2016/5/11/chartex" xmlns:cx6="http://schemas.microsoft.com/office/drawing/2016/5/12/chartex" xmlns:cx7="http://schemas.microsoft.com/office/drawing/2016/5/13/chartex" xmlns:cx8="http://schemas.microsoft.com/office/drawing/2016/5/14/chartex" xmlns:mc="http://schemas.openxmlformats.org/markup-compatibility/2006" xmlns:aink="http://schemas.microsoft.com/office/drawing/2016/ink" xmlns:am3d="http://schemas.microsoft.com/office/drawing/2017/model3d" xmlns:o="urn:schemas-microsoft-com:office:office" xmlns:r="http://schemas.openxmlformats.org/officeDocument/2006/relationships" xmlns:m="http://schemas.openxmlformats.org/officeDocument/2006/math" xmlns:v="urn:schemas-microsoft-com:vml" xmlns:wp14="http://schemas.microsoft.com/office/word/2010/wordprocessingDrawing" xmlns:wp="http://schemas.openxmlformats.org/drawingml/2006/wordprocessingDrawing" xmlns:w10="urn:schemas-microsoft-com:office:word" xmlns:w="http://schemas.openxmlformats.org/wordprocessingml/2006/main" xmlns:w14="http://schemas.microsoft.com/office/word/2010/wordml" xmlns:w15="http://schemas.microsoft.com/office/word/2012/wordml" xmlns:w16cid="http://schemas.microsoft.com/office/word/2016/wordml/cid" xmlns:w16se="http://schemas.microsoft.com/office/word/2015/wordml/symex" xmlns:wpg="http://schemas.microsoft.com/office/word/2010/wordprocessingGroup" xmlns:wpi="http://schemas.microsoft.com/office/word/2010/wordprocessingInk" xmlns:wne="http://schemas.microsoft.com/office/word/2006/wordml" xmlns:wps="http://schemas.microsoft.com/office/word/2010/wordprocessingShape" mc:Ignorable="w14 w15 w16se w16cid wp14">
-  <w:p>
-    <w:pPr>
-      <w:pStyle w:val="Header"/>
-    </w:pPr>
-  </w:p>
-</w:hdr>
-</file>
-
-<file path=word/header2.xml><?xml version="1.0" encoding="utf-8"?>
-<w:hdr xmlns:wpc="http://schemas.microsoft.com/office/word/2010/wordprocessingCanvas" xmlns:cx="http://schemas.microsoft.com/office/drawing/2014/chartex" xmlns:cx1="http://schemas.microsoft.com/office/drawing/2015/9/8/chartex" xmlns:cx2="http://schemas.microsoft.com/office/drawing/2015/10/21/chartex" xmlns:cx3="http://schemas.microsoft.com/office/drawing/2016/5/9/chartex" xmlns:cx4="http://schemas.microsoft.com/office/drawing/2016/5/10/chartex" xmlns:cx5="http://schemas.microsoft.com/office/drawing/2016/5/11/chartex" xmlns:cx6="http://schemas.microsoft.com/office/drawing/2016/5/12/chartex" xmlns:cx7="http://schemas.microsoft.com/office/drawing/2016/5/13/chartex" xmlns:cx8="http://schemas.microsoft.com/office/drawing/2016/5/14/chartex" xmlns:mc="http://schemas.openxmlformats.org/markup-compatibility/2006" xmlns:aink="http://schemas.microsoft.com/office/drawing/2016/ink" xmlns:am3d="http://schemas.microsoft.com/office/drawing/2017/model3d" xmlns:o="urn:schemas-microsoft-com:office:office" xmlns:r="http://schemas.openxmlformats.org/officeDocument/2006/relationships" xmlns:m="http://schemas.openxmlformats.org/officeDocument/2006/math" xmlns:v="urn:schemas-microsoft-com:vml" xmlns:wp14="http://schemas.microsoft.com/office/word/2010/wordprocessingDrawing" xmlns:wp="http://schemas.openxmlformats.org/drawingml/2006/wordprocessingDrawing" xmlns:w10="urn:schemas-microsoft-com:office:word" xmlns:w="http://schemas.openxmlformats.org/wordprocessingml/2006/main" xmlns:w14="http://schemas.microsoft.com/office/word/2010/wordml" xmlns:w15="http://schemas.microsoft.com/office/word/2012/wordml" xmlns:w16cid="http://schemas.microsoft.com/office/word/2016/wordml/cid" xmlns:w16se="http://schemas.microsoft.com/office/word/2015/wordml/symex" xmlns:wpg="http://schemas.microsoft.com/office/word/2010/wordprocessingGroup" xmlns:wpi="http://schemas.microsoft.com/office/word/2010/wordprocessingInk" xmlns:wne="http://schemas.microsoft.com/office/word/2006/wordml" xmlns:wps="http://schemas.microsoft.com/office/word/2010/wordprocessingShape" mc:Ignorable="w14 w15 w16se w16cid wp14">
-  <w:p>
-    <w:pPr>
-      <w:pStyle w:val="Header"/>
-    </w:pPr>
-  </w:p>
-</w:hdr>
-</file>
-
-<file path=word/header3.xml><?xml version="1.0" encoding="utf-8"?>
-<w:hdr xmlns:wpc="http://schemas.microsoft.com/office/word/2010/wordprocessingCanvas" xmlns:cx="http://schemas.microsoft.com/office/drawing/2014/chartex" xmlns:cx1="http://schemas.microsoft.com/office/drawing/2015/9/8/chartex" xmlns:cx2="http://schemas.microsoft.com/office/drawing/2015/10/21/chartex" xmlns:cx3="http://schemas.microsoft.com/office/drawing/2016/5/9/chartex" xmlns:cx4="http://schemas.microsoft.com/office/drawing/2016/5/10/chartex" xmlns:cx5="http://schemas.microsoft.com/office/drawing/2016/5/11/chartex" xmlns:cx6="http://schemas.microsoft.com/office/drawing/2016/5/12/chartex" xmlns:cx7="http://schemas.microsoft.com/office/drawing/2016/5/13/chartex" xmlns:cx8="http://schemas.microsoft.com/office/drawing/2016/5/14/chartex" xmlns:mc="http://schemas.openxmlformats.org/markup-compatibility/2006" xmlns:aink="http://schemas.microsoft.com/office/drawing/2016/ink" xmlns:am3d="http://schemas.microsoft.com/office/drawing/2017/model3d" xmlns:o="urn:schemas-microsoft-com:office:office" xmlns:r="http://schemas.openxmlformats.org/officeDocument/2006/relationships" xmlns:m="http://schemas.openxmlformats.org/officeDocument/2006/math" xmlns:v="urn:schemas-microsoft-com:vml" xmlns:wp14="http://schemas.microsoft.com/office/word/2010/wordprocessingDrawing" xmlns:wp="http://schemas.openxmlformats.org/drawingml/2006/wordprocessingDrawing" xmlns:w10="urn:schemas-microsoft-com:office:word" xmlns:w="http://schemas.openxmlformats.org/wordprocessingml/2006/main" xmlns:w14="http://schemas.microsoft.com/office/word/2010/wordml" xmlns:w15="http://schemas.microsoft.com/office/word/2012/wordml" xmlns:w16cid="http://schemas.microsoft.com/office/word/2016/wordml/cid" xmlns:w16se="http://schemas.microsoft.com/office/word/2015/wordml/symex" xmlns:wpg="http://schemas.microsoft.com/office/word/2010/wordprocessingGroup" xmlns:wpi="http://schemas.microsoft.com/office/word/2010/wordprocessingInk" xmlns:wne="http://schemas.microsoft.com/office/word/2006/wordml" xmlns:wps="http://schemas.microsoft.com/office/word/2010/wordprocessingShape" mc:Ignorable="w14 w15 w16se w16cid wp14">
-  <w:p>
-    <w:pPr>
-      <w:pStyle w:val="Header"/>
-    </w:pPr>
-  </w:p>
-</w:hdr>
 </file>
 
 <file path=word/styles.xml><?xml version="1.0" encoding="utf-8"?>
@@ -4176,6 +4129,753 @@
 </file>
 
 <file path=word/diagrams/colors5.xml><?xml version="1.0" encoding="utf-8"?>
+<dgm:colorsDef xmlns:dgm="http://schemas.openxmlformats.org/drawingml/2006/diagram" xmlns:a="http://schemas.openxmlformats.org/drawingml/2006/main" uniqueId="urn:microsoft.com/office/officeart/2005/8/colors/accent1_2">
+  <dgm:title val=""/>
+  <dgm:desc val=""/>
+  <dgm:catLst>
+    <dgm:cat type="accent1" pri="11200"/>
+  </dgm:catLst>
+  <dgm:styleLbl name="node0">
+    <dgm:fillClrLst meth="repeat">
+      <a:schemeClr val="accent1"/>
+    </dgm:fillClrLst>
+    <dgm:linClrLst meth="repeat">
+      <a:schemeClr val="lt1"/>
+    </dgm:linClrLst>
+    <dgm:effectClrLst/>
+    <dgm:txLinClrLst/>
+    <dgm:txFillClrLst/>
+    <dgm:txEffectClrLst/>
+  </dgm:styleLbl>
+  <dgm:styleLbl name="alignNode1">
+    <dgm:fillClrLst meth="repeat">
+      <a:schemeClr val="accent1"/>
+    </dgm:fillClrLst>
+    <dgm:linClrLst meth="repeat">
+      <a:schemeClr val="accent1"/>
+    </dgm:linClrLst>
+    <dgm:effectClrLst/>
+    <dgm:txLinClrLst/>
+    <dgm:txFillClrLst/>
+    <dgm:txEffectClrLst/>
+  </dgm:styleLbl>
+  <dgm:styleLbl name="node1">
+    <dgm:fillClrLst meth="repeat">
+      <a:schemeClr val="accent1"/>
+    </dgm:fillClrLst>
+    <dgm:linClrLst meth="repeat">
+      <a:schemeClr val="lt1"/>
+    </dgm:linClrLst>
+    <dgm:effectClrLst/>
+    <dgm:txLinClrLst/>
+    <dgm:txFillClrLst/>
+    <dgm:txEffectClrLst/>
+  </dgm:styleLbl>
+  <dgm:styleLbl name="lnNode1">
+    <dgm:fillClrLst meth="repeat">
+      <a:schemeClr val="accent1"/>
+    </dgm:fillClrLst>
+    <dgm:linClrLst meth="repeat">
+      <a:schemeClr val="lt1"/>
+    </dgm:linClrLst>
+    <dgm:effectClrLst/>
+    <dgm:txLinClrLst/>
+    <dgm:txFillClrLst/>
+    <dgm:txEffectClrLst/>
+  </dgm:styleLbl>
+  <dgm:styleLbl name="vennNode1">
+    <dgm:fillClrLst meth="repeat">
+      <a:schemeClr val="accent1">
+        <a:alpha val="50000"/>
+      </a:schemeClr>
+    </dgm:fillClrLst>
+    <dgm:linClrLst meth="repeat">
+      <a:schemeClr val="lt1"/>
+    </dgm:linClrLst>
+    <dgm:effectClrLst/>
+    <dgm:txLinClrLst/>
+    <dgm:txFillClrLst/>
+    <dgm:txEffectClrLst/>
+  </dgm:styleLbl>
+  <dgm:styleLbl name="node2">
+    <dgm:fillClrLst meth="repeat">
+      <a:schemeClr val="accent1"/>
+    </dgm:fillClrLst>
+    <dgm:linClrLst meth="repeat">
+      <a:schemeClr val="lt1"/>
+    </dgm:linClrLst>
+    <dgm:effectClrLst/>
+    <dgm:txLinClrLst/>
+    <dgm:txFillClrLst/>
+    <dgm:txEffectClrLst/>
+  </dgm:styleLbl>
+  <dgm:styleLbl name="node3">
+    <dgm:fillClrLst meth="repeat">
+      <a:schemeClr val="accent1"/>
+    </dgm:fillClrLst>
+    <dgm:linClrLst meth="repeat">
+      <a:schemeClr val="lt1"/>
+    </dgm:linClrLst>
+    <dgm:effectClrLst/>
+    <dgm:txLinClrLst/>
+    <dgm:txFillClrLst/>
+    <dgm:txEffectClrLst/>
+  </dgm:styleLbl>
+  <dgm:styleLbl name="node4">
+    <dgm:fillClrLst meth="repeat">
+      <a:schemeClr val="accent1"/>
+    </dgm:fillClrLst>
+    <dgm:linClrLst meth="repeat">
+      <a:schemeClr val="lt1"/>
+    </dgm:linClrLst>
+    <dgm:effectClrLst/>
+    <dgm:txLinClrLst/>
+    <dgm:txFillClrLst/>
+    <dgm:txEffectClrLst/>
+  </dgm:styleLbl>
+  <dgm:styleLbl name="fgImgPlace1">
+    <dgm:fillClrLst meth="repeat">
+      <a:schemeClr val="accent1">
+        <a:tint val="50000"/>
+      </a:schemeClr>
+    </dgm:fillClrLst>
+    <dgm:linClrLst meth="repeat">
+      <a:schemeClr val="lt1"/>
+    </dgm:linClrLst>
+    <dgm:effectClrLst/>
+    <dgm:txLinClrLst/>
+    <dgm:txFillClrLst meth="repeat">
+      <a:schemeClr val="lt1"/>
+    </dgm:txFillClrLst>
+    <dgm:txEffectClrLst/>
+  </dgm:styleLbl>
+  <dgm:styleLbl name="alignImgPlace1">
+    <dgm:fillClrLst meth="repeat">
+      <a:schemeClr val="accent1">
+        <a:tint val="50000"/>
+      </a:schemeClr>
+    </dgm:fillClrLst>
+    <dgm:linClrLst meth="repeat">
+      <a:schemeClr val="lt1"/>
+    </dgm:linClrLst>
+    <dgm:effectClrLst/>
+    <dgm:txLinClrLst/>
+    <dgm:txFillClrLst meth="repeat">
+      <a:schemeClr val="lt1"/>
+    </dgm:txFillClrLst>
+    <dgm:txEffectClrLst/>
+  </dgm:styleLbl>
+  <dgm:styleLbl name="bgImgPlace1">
+    <dgm:fillClrLst meth="repeat">
+      <a:schemeClr val="accent1">
+        <a:tint val="50000"/>
+      </a:schemeClr>
+    </dgm:fillClrLst>
+    <dgm:linClrLst meth="repeat">
+      <a:schemeClr val="lt1"/>
+    </dgm:linClrLst>
+    <dgm:effectClrLst/>
+    <dgm:txLinClrLst/>
+    <dgm:txFillClrLst meth="repeat">
+      <a:schemeClr val="lt1"/>
+    </dgm:txFillClrLst>
+    <dgm:txEffectClrLst/>
+  </dgm:styleLbl>
+  <dgm:styleLbl name="sibTrans2D1">
+    <dgm:fillClrLst meth="repeat">
+      <a:schemeClr val="accent1">
+        <a:tint val="60000"/>
+      </a:schemeClr>
+    </dgm:fillClrLst>
+    <dgm:linClrLst meth="repeat">
+      <a:schemeClr val="accent1">
+        <a:tint val="60000"/>
+      </a:schemeClr>
+    </dgm:linClrLst>
+    <dgm:effectClrLst/>
+    <dgm:txLinClrLst/>
+    <dgm:txFillClrLst/>
+    <dgm:txEffectClrLst/>
+  </dgm:styleLbl>
+  <dgm:styleLbl name="fgSibTrans2D1">
+    <dgm:fillClrLst meth="repeat">
+      <a:schemeClr val="accent1">
+        <a:tint val="60000"/>
+      </a:schemeClr>
+    </dgm:fillClrLst>
+    <dgm:linClrLst meth="repeat">
+      <a:schemeClr val="accent1">
+        <a:tint val="60000"/>
+      </a:schemeClr>
+    </dgm:linClrLst>
+    <dgm:effectClrLst/>
+    <dgm:txLinClrLst/>
+    <dgm:txFillClrLst/>
+    <dgm:txEffectClrLst/>
+  </dgm:styleLbl>
+  <dgm:styleLbl name="bgSibTrans2D1">
+    <dgm:fillClrLst meth="repeat">
+      <a:schemeClr val="accent1">
+        <a:tint val="60000"/>
+      </a:schemeClr>
+    </dgm:fillClrLst>
+    <dgm:linClrLst meth="repeat">
+      <a:schemeClr val="accent1">
+        <a:tint val="60000"/>
+      </a:schemeClr>
+    </dgm:linClrLst>
+    <dgm:effectClrLst/>
+    <dgm:txLinClrLst/>
+    <dgm:txFillClrLst/>
+    <dgm:txEffectClrLst/>
+  </dgm:styleLbl>
+  <dgm:styleLbl name="sibTrans1D1">
+    <dgm:fillClrLst meth="repeat">
+      <a:schemeClr val="accent1"/>
+    </dgm:fillClrLst>
+    <dgm:linClrLst meth="repeat">
+      <a:schemeClr val="accent1"/>
+    </dgm:linClrLst>
+    <dgm:effectClrLst/>
+    <dgm:txLinClrLst/>
+    <dgm:txFillClrLst meth="repeat">
+      <a:schemeClr val="tx1"/>
+    </dgm:txFillClrLst>
+    <dgm:txEffectClrLst/>
+  </dgm:styleLbl>
+  <dgm:styleLbl name="callout">
+    <dgm:fillClrLst meth="repeat">
+      <a:schemeClr val="accent1"/>
+    </dgm:fillClrLst>
+    <dgm:linClrLst meth="repeat">
+      <a:schemeClr val="accent1">
+        <a:tint val="50000"/>
+      </a:schemeClr>
+    </dgm:linClrLst>
+    <dgm:effectClrLst/>
+    <dgm:txLinClrLst/>
+    <dgm:txFillClrLst meth="repeat">
+      <a:schemeClr val="tx1"/>
+    </dgm:txFillClrLst>
+    <dgm:txEffectClrLst/>
+  </dgm:styleLbl>
+  <dgm:styleLbl name="asst0">
+    <dgm:fillClrLst meth="repeat">
+      <a:schemeClr val="accent1"/>
+    </dgm:fillClrLst>
+    <dgm:linClrLst meth="repeat">
+      <a:schemeClr val="lt1"/>
+    </dgm:linClrLst>
+    <dgm:effectClrLst/>
+    <dgm:txLinClrLst/>
+    <dgm:txFillClrLst/>
+    <dgm:txEffectClrLst/>
+  </dgm:styleLbl>
+  <dgm:styleLbl name="asst1">
+    <dgm:fillClrLst meth="repeat">
+      <a:schemeClr val="accent1"/>
+    </dgm:fillClrLst>
+    <dgm:linClrLst meth="repeat">
+      <a:schemeClr val="lt1"/>
+    </dgm:linClrLst>
+    <dgm:effectClrLst/>
+    <dgm:txLinClrLst/>
+    <dgm:txFillClrLst/>
+    <dgm:txEffectClrLst/>
+  </dgm:styleLbl>
+  <dgm:styleLbl name="asst2">
+    <dgm:fillClrLst meth="repeat">
+      <a:schemeClr val="accent1"/>
+    </dgm:fillClrLst>
+    <dgm:linClrLst meth="repeat">
+      <a:schemeClr val="lt1"/>
+    </dgm:linClrLst>
+    <dgm:effectClrLst/>
+    <dgm:txLinClrLst/>
+    <dgm:txFillClrLst/>
+    <dgm:txEffectClrLst/>
+  </dgm:styleLbl>
+  <dgm:styleLbl name="asst3">
+    <dgm:fillClrLst meth="repeat">
+      <a:schemeClr val="accent1"/>
+    </dgm:fillClrLst>
+    <dgm:linClrLst meth="repeat">
+      <a:schemeClr val="lt1"/>
+    </dgm:linClrLst>
+    <dgm:effectClrLst/>
+    <dgm:txLinClrLst/>
+    <dgm:txFillClrLst/>
+    <dgm:txEffectClrLst/>
+  </dgm:styleLbl>
+  <dgm:styleLbl name="asst4">
+    <dgm:fillClrLst meth="repeat">
+      <a:schemeClr val="accent1"/>
+    </dgm:fillClrLst>
+    <dgm:linClrLst meth="repeat">
+      <a:schemeClr val="lt1"/>
+    </dgm:linClrLst>
+    <dgm:effectClrLst/>
+    <dgm:txLinClrLst/>
+    <dgm:txFillClrLst/>
+    <dgm:txEffectClrLst/>
+  </dgm:styleLbl>
+  <dgm:styleLbl name="parChTrans2D1">
+    <dgm:fillClrLst meth="repeat">
+      <a:schemeClr val="accent1">
+        <a:tint val="60000"/>
+      </a:schemeClr>
+    </dgm:fillClrLst>
+    <dgm:linClrLst meth="repeat">
+      <a:schemeClr val="accent1">
+        <a:tint val="60000"/>
+      </a:schemeClr>
+    </dgm:linClrLst>
+    <dgm:effectClrLst/>
+    <dgm:txLinClrLst/>
+    <dgm:txFillClrLst meth="repeat">
+      <a:schemeClr val="lt1"/>
+    </dgm:txFillClrLst>
+    <dgm:txEffectClrLst/>
+  </dgm:styleLbl>
+  <dgm:styleLbl name="parChTrans2D2">
+    <dgm:fillClrLst meth="repeat">
+      <a:schemeClr val="accent1"/>
+    </dgm:fillClrLst>
+    <dgm:linClrLst meth="repeat">
+      <a:schemeClr val="accent1"/>
+    </dgm:linClrLst>
+    <dgm:effectClrLst/>
+    <dgm:txLinClrLst/>
+    <dgm:txFillClrLst meth="repeat">
+      <a:schemeClr val="lt1"/>
+    </dgm:txFillClrLst>
+    <dgm:txEffectClrLst/>
+  </dgm:styleLbl>
+  <dgm:styleLbl name="parChTrans2D3">
+    <dgm:fillClrLst meth="repeat">
+      <a:schemeClr val="accent1"/>
+    </dgm:fillClrLst>
+    <dgm:linClrLst meth="repeat">
+      <a:schemeClr val="accent1"/>
+    </dgm:linClrLst>
+    <dgm:effectClrLst/>
+    <dgm:txLinClrLst/>
+    <dgm:txFillClrLst meth="repeat">
+      <a:schemeClr val="lt1"/>
+    </dgm:txFillClrLst>
+    <dgm:txEffectClrLst/>
+  </dgm:styleLbl>
+  <dgm:styleLbl name="parChTrans2D4">
+    <dgm:fillClrLst meth="repeat">
+      <a:schemeClr val="accent1"/>
+    </dgm:fillClrLst>
+    <dgm:linClrLst meth="repeat">
+      <a:schemeClr val="accent1"/>
+    </dgm:linClrLst>
+    <dgm:effectClrLst/>
+    <dgm:txLinClrLst/>
+    <dgm:txFillClrLst meth="repeat">
+      <a:schemeClr val="lt1"/>
+    </dgm:txFillClrLst>
+    <dgm:txEffectClrLst/>
+  </dgm:styleLbl>
+  <dgm:styleLbl name="parChTrans1D1">
+    <dgm:fillClrLst meth="repeat">
+      <a:schemeClr val="accent1"/>
+    </dgm:fillClrLst>
+    <dgm:linClrLst meth="repeat">
+      <a:schemeClr val="accent1">
+        <a:shade val="60000"/>
+      </a:schemeClr>
+    </dgm:linClrLst>
+    <dgm:effectClrLst/>
+    <dgm:txLinClrLst/>
+    <dgm:txFillClrLst meth="repeat">
+      <a:schemeClr val="tx1"/>
+    </dgm:txFillClrLst>
+    <dgm:txEffectClrLst/>
+  </dgm:styleLbl>
+  <dgm:styleLbl name="parChTrans1D2">
+    <dgm:fillClrLst meth="repeat">
+      <a:schemeClr val="accent1"/>
+    </dgm:fillClrLst>
+    <dgm:linClrLst meth="repeat">
+      <a:schemeClr val="accent1">
+        <a:shade val="60000"/>
+      </a:schemeClr>
+    </dgm:linClrLst>
+    <dgm:effectClrLst/>
+    <dgm:txLinClrLst/>
+    <dgm:txFillClrLst meth="repeat">
+      <a:schemeClr val="tx1"/>
+    </dgm:txFillClrLst>
+    <dgm:txEffectClrLst/>
+  </dgm:styleLbl>
+  <dgm:styleLbl name="parChTrans1D3">
+    <dgm:fillClrLst meth="repeat">
+      <a:schemeClr val="accent1"/>
+    </dgm:fillClrLst>
+    <dgm:linClrLst meth="repeat">
+      <a:schemeClr val="accent1">
+        <a:shade val="80000"/>
+      </a:schemeClr>
+    </dgm:linClrLst>
+    <dgm:effectClrLst/>
+    <dgm:txLinClrLst/>
+    <dgm:txFillClrLst meth="repeat">
+      <a:schemeClr val="tx1"/>
+    </dgm:txFillClrLst>
+    <dgm:txEffectClrLst/>
+  </dgm:styleLbl>
+  <dgm:styleLbl name="parChTrans1D4">
+    <dgm:fillClrLst meth="repeat">
+      <a:schemeClr val="accent1"/>
+    </dgm:fillClrLst>
+    <dgm:linClrLst meth="repeat">
+      <a:schemeClr val="accent1">
+        <a:shade val="80000"/>
+      </a:schemeClr>
+    </dgm:linClrLst>
+    <dgm:effectClrLst/>
+    <dgm:txLinClrLst/>
+    <dgm:txFillClrLst meth="repeat">
+      <a:schemeClr val="tx1"/>
+    </dgm:txFillClrLst>
+    <dgm:txEffectClrLst/>
+  </dgm:styleLbl>
+  <dgm:styleLbl name="fgAcc1">
+    <dgm:fillClrLst meth="repeat">
+      <a:schemeClr val="lt1">
+        <a:alpha val="90000"/>
+      </a:schemeClr>
+    </dgm:fillClrLst>
+    <dgm:linClrLst meth="repeat">
+      <a:schemeClr val="accent1"/>
+    </dgm:linClrLst>
+    <dgm:effectClrLst/>
+    <dgm:txLinClrLst/>
+    <dgm:txFillClrLst meth="repeat">
+      <a:schemeClr val="dk1"/>
+    </dgm:txFillClrLst>
+    <dgm:txEffectClrLst/>
+  </dgm:styleLbl>
+  <dgm:styleLbl name="conFgAcc1">
+    <dgm:fillClrLst meth="repeat">
+      <a:schemeClr val="lt1">
+        <a:alpha val="90000"/>
+      </a:schemeClr>
+    </dgm:fillClrLst>
+    <dgm:linClrLst meth="repeat">
+      <a:schemeClr val="accent1"/>
+    </dgm:linClrLst>
+    <dgm:effectClrLst/>
+    <dgm:txLinClrLst/>
+    <dgm:txFillClrLst meth="repeat">
+      <a:schemeClr val="dk1"/>
+    </dgm:txFillClrLst>
+    <dgm:txEffectClrLst/>
+  </dgm:styleLbl>
+  <dgm:styleLbl name="alignAcc1">
+    <dgm:fillClrLst meth="repeat">
+      <a:schemeClr val="lt1">
+        <a:alpha val="90000"/>
+      </a:schemeClr>
+    </dgm:fillClrLst>
+    <dgm:linClrLst meth="repeat">
+      <a:schemeClr val="accent1"/>
+    </dgm:linClrLst>
+    <dgm:effectClrLst/>
+    <dgm:txLinClrLst/>
+    <dgm:txFillClrLst meth="repeat">
+      <a:schemeClr val="dk1"/>
+    </dgm:txFillClrLst>
+    <dgm:txEffectClrLst/>
+  </dgm:styleLbl>
+  <dgm:styleLbl name="trAlignAcc1">
+    <dgm:fillClrLst meth="repeat">
+      <a:schemeClr val="lt1">
+        <a:alpha val="40000"/>
+      </a:schemeClr>
+    </dgm:fillClrLst>
+    <dgm:linClrLst meth="repeat">
+      <a:schemeClr val="accent1"/>
+    </dgm:linClrLst>
+    <dgm:effectClrLst/>
+    <dgm:txLinClrLst/>
+    <dgm:txFillClrLst meth="repeat">
+      <a:schemeClr val="dk1"/>
+    </dgm:txFillClrLst>
+    <dgm:txEffectClrLst/>
+  </dgm:styleLbl>
+  <dgm:styleLbl name="bgAcc1">
+    <dgm:fillClrLst meth="repeat">
+      <a:schemeClr val="lt1">
+        <a:alpha val="90000"/>
+      </a:schemeClr>
+    </dgm:fillClrLst>
+    <dgm:linClrLst meth="repeat">
+      <a:schemeClr val="accent1"/>
+    </dgm:linClrLst>
+    <dgm:effectClrLst/>
+    <dgm:txLinClrLst/>
+    <dgm:txFillClrLst meth="repeat">
+      <a:schemeClr val="dk1"/>
+    </dgm:txFillClrLst>
+    <dgm:txEffectClrLst/>
+  </dgm:styleLbl>
+  <dgm:styleLbl name="solidFgAcc1">
+    <dgm:fillClrLst meth="repeat">
+      <a:schemeClr val="lt1"/>
+    </dgm:fillClrLst>
+    <dgm:linClrLst meth="repeat">
+      <a:schemeClr val="accent1"/>
+    </dgm:linClrLst>
+    <dgm:effectClrLst/>
+    <dgm:txLinClrLst/>
+    <dgm:txFillClrLst meth="repeat">
+      <a:schemeClr val="dk1"/>
+    </dgm:txFillClrLst>
+    <dgm:txEffectClrLst/>
+  </dgm:styleLbl>
+  <dgm:styleLbl name="solidAlignAcc1">
+    <dgm:fillClrLst meth="repeat">
+      <a:schemeClr val="lt1"/>
+    </dgm:fillClrLst>
+    <dgm:linClrLst meth="repeat">
+      <a:schemeClr val="accent1"/>
+    </dgm:linClrLst>
+    <dgm:effectClrLst/>
+    <dgm:txLinClrLst/>
+    <dgm:txFillClrLst meth="repeat">
+      <a:schemeClr val="dk1"/>
+    </dgm:txFillClrLst>
+    <dgm:txEffectClrLst/>
+  </dgm:styleLbl>
+  <dgm:styleLbl name="solidBgAcc1">
+    <dgm:fillClrLst meth="repeat">
+      <a:schemeClr val="lt1"/>
+    </dgm:fillClrLst>
+    <dgm:linClrLst meth="repeat">
+      <a:schemeClr val="accent1"/>
+    </dgm:linClrLst>
+    <dgm:effectClrLst/>
+    <dgm:txLinClrLst/>
+    <dgm:txFillClrLst meth="repeat">
+      <a:schemeClr val="dk1"/>
+    </dgm:txFillClrLst>
+    <dgm:txEffectClrLst/>
+  </dgm:styleLbl>
+  <dgm:styleLbl name="fgAccFollowNode1">
+    <dgm:fillClrLst meth="repeat">
+      <a:schemeClr val="accent1">
+        <a:alpha val="90000"/>
+        <a:tint val="40000"/>
+      </a:schemeClr>
+    </dgm:fillClrLst>
+    <dgm:linClrLst meth="repeat">
+      <a:schemeClr val="accent1">
+        <a:alpha val="90000"/>
+        <a:tint val="40000"/>
+      </a:schemeClr>
+    </dgm:linClrLst>
+    <dgm:effectClrLst/>
+    <dgm:txLinClrLst/>
+    <dgm:txFillClrLst meth="repeat">
+      <a:schemeClr val="dk1"/>
+    </dgm:txFillClrLst>
+    <dgm:txEffectClrLst/>
+  </dgm:styleLbl>
+  <dgm:styleLbl name="alignAccFollowNode1">
+    <dgm:fillClrLst meth="repeat">
+      <a:schemeClr val="accent1">
+        <a:alpha val="90000"/>
+        <a:tint val="40000"/>
+      </a:schemeClr>
+    </dgm:fillClrLst>
+    <dgm:linClrLst meth="repeat">
+      <a:schemeClr val="accent1">
+        <a:alpha val="90000"/>
+        <a:tint val="40000"/>
+      </a:schemeClr>
+    </dgm:linClrLst>
+    <dgm:effectClrLst/>
+    <dgm:txLinClrLst/>
+    <dgm:txFillClrLst meth="repeat">
+      <a:schemeClr val="dk1"/>
+    </dgm:txFillClrLst>
+    <dgm:txEffectClrLst/>
+  </dgm:styleLbl>
+  <dgm:styleLbl name="bgAccFollowNode1">
+    <dgm:fillClrLst meth="repeat">
+      <a:schemeClr val="accent1">
+        <a:alpha val="90000"/>
+        <a:tint val="40000"/>
+      </a:schemeClr>
+    </dgm:fillClrLst>
+    <dgm:linClrLst meth="repeat">
+      <a:schemeClr val="accent1">
+        <a:alpha val="90000"/>
+        <a:tint val="40000"/>
+      </a:schemeClr>
+    </dgm:linClrLst>
+    <dgm:effectClrLst/>
+    <dgm:txLinClrLst/>
+    <dgm:txFillClrLst meth="repeat">
+      <a:schemeClr val="dk1"/>
+    </dgm:txFillClrLst>
+    <dgm:txEffectClrLst/>
+  </dgm:styleLbl>
+  <dgm:styleLbl name="fgAcc0">
+    <dgm:fillClrLst meth="repeat">
+      <a:schemeClr val="lt1">
+        <a:alpha val="90000"/>
+      </a:schemeClr>
+    </dgm:fillClrLst>
+    <dgm:linClrLst meth="repeat">
+      <a:schemeClr val="accent1"/>
+    </dgm:linClrLst>
+    <dgm:effectClrLst/>
+    <dgm:txLinClrLst/>
+    <dgm:txFillClrLst meth="repeat">
+      <a:schemeClr val="dk1"/>
+    </dgm:txFillClrLst>
+    <dgm:txEffectClrLst/>
+  </dgm:styleLbl>
+  <dgm:styleLbl name="fgAcc2">
+    <dgm:fillClrLst meth="repeat">
+      <a:schemeClr val="lt1">
+        <a:alpha val="90000"/>
+      </a:schemeClr>
+    </dgm:fillClrLst>
+    <dgm:linClrLst meth="repeat">
+      <a:schemeClr val="accent1"/>
+    </dgm:linClrLst>
+    <dgm:effectClrLst/>
+    <dgm:txLinClrLst/>
+    <dgm:txFillClrLst meth="repeat">
+      <a:schemeClr val="dk1"/>
+    </dgm:txFillClrLst>
+    <dgm:txEffectClrLst/>
+  </dgm:styleLbl>
+  <dgm:styleLbl name="fgAcc3">
+    <dgm:fillClrLst meth="repeat">
+      <a:schemeClr val="lt1">
+        <a:alpha val="90000"/>
+      </a:schemeClr>
+    </dgm:fillClrLst>
+    <dgm:linClrLst meth="repeat">
+      <a:schemeClr val="accent1"/>
+    </dgm:linClrLst>
+    <dgm:effectClrLst/>
+    <dgm:txLinClrLst/>
+    <dgm:txFillClrLst meth="repeat">
+      <a:schemeClr val="dk1"/>
+    </dgm:txFillClrLst>
+    <dgm:txEffectClrLst/>
+  </dgm:styleLbl>
+  <dgm:styleLbl name="fgAcc4">
+    <dgm:fillClrLst meth="repeat">
+      <a:schemeClr val="lt1">
+        <a:alpha val="90000"/>
+      </a:schemeClr>
+    </dgm:fillClrLst>
+    <dgm:linClrLst meth="repeat">
+      <a:schemeClr val="accent1"/>
+    </dgm:linClrLst>
+    <dgm:effectClrLst/>
+    <dgm:txLinClrLst/>
+    <dgm:txFillClrLst meth="repeat">
+      <a:schemeClr val="dk1"/>
+    </dgm:txFillClrLst>
+    <dgm:txEffectClrLst/>
+  </dgm:styleLbl>
+  <dgm:styleLbl name="bgShp">
+    <dgm:fillClrLst meth="repeat">
+      <a:schemeClr val="accent1">
+        <a:tint val="40000"/>
+      </a:schemeClr>
+    </dgm:fillClrLst>
+    <dgm:linClrLst meth="repeat">
+      <a:schemeClr val="accent1"/>
+    </dgm:linClrLst>
+    <dgm:effectClrLst/>
+    <dgm:txLinClrLst/>
+    <dgm:txFillClrLst meth="repeat">
+      <a:schemeClr val="dk1"/>
+    </dgm:txFillClrLst>
+    <dgm:txEffectClrLst/>
+  </dgm:styleLbl>
+  <dgm:styleLbl name="dkBgShp">
+    <dgm:fillClrLst meth="repeat">
+      <a:schemeClr val="accent1">
+        <a:shade val="80000"/>
+      </a:schemeClr>
+    </dgm:fillClrLst>
+    <dgm:linClrLst meth="repeat">
+      <a:schemeClr val="accent1"/>
+    </dgm:linClrLst>
+    <dgm:effectClrLst/>
+    <dgm:txLinClrLst/>
+    <dgm:txFillClrLst meth="repeat">
+      <a:schemeClr val="lt1"/>
+    </dgm:txFillClrLst>
+    <dgm:txEffectClrLst/>
+  </dgm:styleLbl>
+  <dgm:styleLbl name="trBgShp">
+    <dgm:fillClrLst meth="repeat">
+      <a:schemeClr val="accent1">
+        <a:tint val="50000"/>
+        <a:alpha val="40000"/>
+      </a:schemeClr>
+    </dgm:fillClrLst>
+    <dgm:linClrLst meth="repeat">
+      <a:schemeClr val="accent1"/>
+    </dgm:linClrLst>
+    <dgm:effectClrLst/>
+    <dgm:txLinClrLst/>
+    <dgm:txFillClrLst meth="repeat">
+      <a:schemeClr val="lt1"/>
+    </dgm:txFillClrLst>
+    <dgm:txEffectClrLst/>
+  </dgm:styleLbl>
+  <dgm:styleLbl name="fgShp">
+    <dgm:fillClrLst meth="repeat">
+      <a:schemeClr val="accent1">
+        <a:tint val="60000"/>
+      </a:schemeClr>
+    </dgm:fillClrLst>
+    <dgm:linClrLst meth="repeat">
+      <a:schemeClr val="lt1"/>
+    </dgm:linClrLst>
+    <dgm:effectClrLst/>
+    <dgm:txLinClrLst/>
+    <dgm:txFillClrLst meth="repeat">
+      <a:schemeClr val="dk1"/>
+    </dgm:txFillClrLst>
+    <dgm:txEffectClrLst/>
+  </dgm:styleLbl>
+  <dgm:styleLbl name="revTx">
+    <dgm:fillClrLst meth="repeat">
+      <a:schemeClr val="lt1">
+        <a:alpha val="0"/>
+      </a:schemeClr>
+    </dgm:fillClrLst>
+    <dgm:linClrLst meth="repeat">
+      <a:schemeClr val="dk1">
+        <a:alpha val="0"/>
+      </a:schemeClr>
+    </dgm:linClrLst>
+    <dgm:effectClrLst/>
+    <dgm:txLinClrLst/>
+    <dgm:txFillClrLst meth="repeat">
+      <a:schemeClr val="tx1"/>
+    </dgm:txFillClrLst>
+    <dgm:txEffectClrLst/>
+  </dgm:styleLbl>
+</dgm:colorsDef>
+</file>
+
+<file path=word/diagrams/colors6.xml><?xml version="1.0" encoding="utf-8"?>
 <dgm:colorsDef xmlns:dgm="http://schemas.openxmlformats.org/drawingml/2006/diagram" xmlns:a="http://schemas.openxmlformats.org/drawingml/2006/main" uniqueId="urn:microsoft.com/office/officeart/2005/8/colors/accent1_2">
   <dgm:title val=""/>
   <dgm:desc val=""/>
@@ -6236,6 +6936,114 @@
         </a:p>
       </dgm:t>
     </dgm:pt>
+    <dgm:pt modelId="{81663F55-252B-4AAD-A411-D3B023C06DDB}">
+      <dgm:prSet phldrT="[Text]"/>
+      <dgm:spPr/>
+      <dgm:t>
+        <a:bodyPr/>
+        <a:lstStyle/>
+        <a:p>
+          <a:r>
+            <a:rPr lang="en-GB"/>
+            <a:t>Input</a:t>
+          </a:r>
+        </a:p>
+      </dgm:t>
+    </dgm:pt>
+    <dgm:pt modelId="{7E1CA761-4A46-4BE9-8F82-950DB34EE658}" type="parTrans" cxnId="{81E09D1B-A709-45B1-A17D-953344600B54}">
+      <dgm:prSet/>
+      <dgm:spPr/>
+      <dgm:t>
+        <a:bodyPr/>
+        <a:lstStyle/>
+        <a:p>
+          <a:endParaRPr lang="en-GB"/>
+        </a:p>
+      </dgm:t>
+    </dgm:pt>
+    <dgm:pt modelId="{A779C47C-F217-47CA-895C-C6319E99D8BE}" type="sibTrans" cxnId="{81E09D1B-A709-45B1-A17D-953344600B54}">
+      <dgm:prSet/>
+      <dgm:spPr/>
+      <dgm:t>
+        <a:bodyPr/>
+        <a:lstStyle/>
+        <a:p>
+          <a:endParaRPr lang="en-GB"/>
+        </a:p>
+      </dgm:t>
+    </dgm:pt>
+    <dgm:pt modelId="{07A58D88-BDC8-4666-8327-3BF4FDBAF941}">
+      <dgm:prSet phldrT="[Text]"/>
+      <dgm:spPr/>
+      <dgm:t>
+        <a:bodyPr/>
+        <a:lstStyle/>
+        <a:p>
+          <a:r>
+            <a:rPr lang="en-GB"/>
+            <a:t>PowerShell</a:t>
+          </a:r>
+        </a:p>
+      </dgm:t>
+    </dgm:pt>
+    <dgm:pt modelId="{0550A4FA-AE70-4A68-B4AB-9EA27FCA1B39}" type="parTrans" cxnId="{24B7CBC0-5B5C-42C8-A097-AAC966C23480}">
+      <dgm:prSet/>
+      <dgm:spPr/>
+      <dgm:t>
+        <a:bodyPr/>
+        <a:lstStyle/>
+        <a:p>
+          <a:endParaRPr lang="en-GB"/>
+        </a:p>
+      </dgm:t>
+    </dgm:pt>
+    <dgm:pt modelId="{BA90D73F-5224-40CC-90E7-0EBD8727EB18}" type="sibTrans" cxnId="{24B7CBC0-5B5C-42C8-A097-AAC966C23480}">
+      <dgm:prSet/>
+      <dgm:spPr/>
+      <dgm:t>
+        <a:bodyPr/>
+        <a:lstStyle/>
+        <a:p>
+          <a:endParaRPr lang="en-GB"/>
+        </a:p>
+      </dgm:t>
+    </dgm:pt>
+    <dgm:pt modelId="{17586326-EAEE-4904-A10F-FFD9477B1EBA}">
+      <dgm:prSet phldrT="[Text]"/>
+      <dgm:spPr/>
+      <dgm:t>
+        <a:bodyPr/>
+        <a:lstStyle/>
+        <a:p>
+          <a:r>
+            <a:rPr lang="en-GB"/>
+            <a:t>Logging</a:t>
+          </a:r>
+        </a:p>
+      </dgm:t>
+    </dgm:pt>
+    <dgm:pt modelId="{7A376009-C939-47DC-83B8-C7A6C5B343A3}" type="parTrans" cxnId="{88DCE589-2CDF-4B3E-BE9A-4440856BAB03}">
+      <dgm:prSet/>
+      <dgm:spPr/>
+      <dgm:t>
+        <a:bodyPr/>
+        <a:lstStyle/>
+        <a:p>
+          <a:endParaRPr lang="en-GB"/>
+        </a:p>
+      </dgm:t>
+    </dgm:pt>
+    <dgm:pt modelId="{FBDAB3BE-D3E9-4626-9B77-517767633BD7}" type="sibTrans" cxnId="{88DCE589-2CDF-4B3E-BE9A-4440856BAB03}">
+      <dgm:prSet/>
+      <dgm:spPr/>
+      <dgm:t>
+        <a:bodyPr/>
+        <a:lstStyle/>
+        <a:p>
+          <a:endParaRPr lang="en-GB"/>
+        </a:p>
+      </dgm:t>
+    </dgm:pt>
     <dgm:pt modelId="{D56CABE9-6CCA-4BAD-9519-9C89FA8A01C2}" type="pres">
       <dgm:prSet presAssocID="{2341A7C9-1D1B-4386-850C-C9BBA33755F9}" presName="Name0" presStyleCnt="0">
         <dgm:presLayoutVars>
@@ -6250,7 +7058,7 @@
       <dgm:spPr/>
     </dgm:pt>
     <dgm:pt modelId="{57658AA1-F714-4718-B48F-A93C32A6532D}" type="pres">
-      <dgm:prSet presAssocID="{673B5937-3748-4097-B9EF-1986CA7DD724}" presName="imagSh" presStyleLbl="bgImgPlace1" presStyleIdx="0" presStyleCnt="3"/>
+      <dgm:prSet presAssocID="{673B5937-3748-4097-B9EF-1986CA7DD724}" presName="imagSh" presStyleLbl="bgImgPlace1" presStyleIdx="0" presStyleCnt="6"/>
       <dgm:spPr>
         <a:blipFill rotWithShape="1">
           <a:blip xmlns:r="http://schemas.openxmlformats.org/officeDocument/2006/relationships" r:embed="rId1">
@@ -6268,7 +7076,7 @@
       </dgm:spPr>
     </dgm:pt>
     <dgm:pt modelId="{AC89B06A-9F07-49BC-8EC8-FA3EB20F664A}" type="pres">
-      <dgm:prSet presAssocID="{673B5937-3748-4097-B9EF-1986CA7DD724}" presName="txNode" presStyleLbl="node1" presStyleIdx="0" presStyleCnt="3">
+      <dgm:prSet presAssocID="{673B5937-3748-4097-B9EF-1986CA7DD724}" presName="txNode" presStyleLbl="node1" presStyleIdx="0" presStyleCnt="6">
         <dgm:presLayoutVars>
           <dgm:bulletEnabled val="1"/>
         </dgm:presLayoutVars>
@@ -6276,11 +7084,11 @@
       <dgm:spPr/>
     </dgm:pt>
     <dgm:pt modelId="{8FBBD83D-0124-4E1B-AAD7-BD74B3A400A1}" type="pres">
-      <dgm:prSet presAssocID="{6657E98B-A2BA-499F-81D9-E9A074F6D5B0}" presName="sibTrans" presStyleLbl="sibTrans2D1" presStyleIdx="0" presStyleCnt="2"/>
+      <dgm:prSet presAssocID="{6657E98B-A2BA-499F-81D9-E9A074F6D5B0}" presName="sibTrans" presStyleLbl="sibTrans2D1" presStyleIdx="0" presStyleCnt="5"/>
       <dgm:spPr/>
     </dgm:pt>
     <dgm:pt modelId="{E33DD37C-5933-42E2-9C8C-A6B64EBF2C37}" type="pres">
-      <dgm:prSet presAssocID="{6657E98B-A2BA-499F-81D9-E9A074F6D5B0}" presName="connTx" presStyleLbl="sibTrans2D1" presStyleIdx="0" presStyleCnt="2"/>
+      <dgm:prSet presAssocID="{6657E98B-A2BA-499F-81D9-E9A074F6D5B0}" presName="connTx" presStyleLbl="sibTrans2D1" presStyleIdx="0" presStyleCnt="5"/>
       <dgm:spPr/>
     </dgm:pt>
     <dgm:pt modelId="{97FE307D-849C-4627-BFA3-0B1E796149E9}" type="pres">
@@ -6288,7 +7096,7 @@
       <dgm:spPr/>
     </dgm:pt>
     <dgm:pt modelId="{CBF894B9-B658-4A6C-BA70-D319C025CF41}" type="pres">
-      <dgm:prSet presAssocID="{1A99DD01-8B50-4BCB-A7B3-A883BD263420}" presName="imagSh" presStyleLbl="bgImgPlace1" presStyleIdx="1" presStyleCnt="3"/>
+      <dgm:prSet presAssocID="{1A99DD01-8B50-4BCB-A7B3-A883BD263420}" presName="imagSh" presStyleLbl="bgImgPlace1" presStyleIdx="1" presStyleCnt="6"/>
       <dgm:spPr>
         <a:blipFill rotWithShape="1">
           <a:blip xmlns:r="http://schemas.openxmlformats.org/officeDocument/2006/relationships" r:embed="rId2" cstate="print">
@@ -6306,7 +7114,7 @@
       </dgm:spPr>
     </dgm:pt>
     <dgm:pt modelId="{C35BC099-26FD-44B1-8925-A4EE2474422F}" type="pres">
-      <dgm:prSet presAssocID="{1A99DD01-8B50-4BCB-A7B3-A883BD263420}" presName="txNode" presStyleLbl="node1" presStyleIdx="1" presStyleCnt="3">
+      <dgm:prSet presAssocID="{1A99DD01-8B50-4BCB-A7B3-A883BD263420}" presName="txNode" presStyleLbl="node1" presStyleIdx="1" presStyleCnt="6">
         <dgm:presLayoutVars>
           <dgm:bulletEnabled val="1"/>
         </dgm:presLayoutVars>
@@ -6314,11 +7122,87 @@
       <dgm:spPr/>
     </dgm:pt>
     <dgm:pt modelId="{B4BBD9DC-5654-4FE0-BF7D-295E7D4BDC91}" type="pres">
-      <dgm:prSet presAssocID="{3E51FB8E-0D2A-459C-BCC0-E2A64F0947C0}" presName="sibTrans" presStyleLbl="sibTrans2D1" presStyleIdx="1" presStyleCnt="2"/>
+      <dgm:prSet presAssocID="{3E51FB8E-0D2A-459C-BCC0-E2A64F0947C0}" presName="sibTrans" presStyleLbl="sibTrans2D1" presStyleIdx="1" presStyleCnt="5"/>
       <dgm:spPr/>
     </dgm:pt>
     <dgm:pt modelId="{2B909F71-2F79-44CE-AC02-F81B70CB525D}" type="pres">
-      <dgm:prSet presAssocID="{3E51FB8E-0D2A-459C-BCC0-E2A64F0947C0}" presName="connTx" presStyleLbl="sibTrans2D1" presStyleIdx="1" presStyleCnt="2"/>
+      <dgm:prSet presAssocID="{3E51FB8E-0D2A-459C-BCC0-E2A64F0947C0}" presName="connTx" presStyleLbl="sibTrans2D1" presStyleIdx="1" presStyleCnt="5"/>
+      <dgm:spPr/>
+    </dgm:pt>
+    <dgm:pt modelId="{51F435A5-0FF9-4610-B1CF-E1622FFEA08A}" type="pres">
+      <dgm:prSet presAssocID="{81663F55-252B-4AAD-A411-D3B023C06DDB}" presName="composite" presStyleCnt="0"/>
+      <dgm:spPr/>
+    </dgm:pt>
+    <dgm:pt modelId="{0D380824-F4EE-404F-B2A6-11FC636BF6F8}" type="pres">
+      <dgm:prSet presAssocID="{81663F55-252B-4AAD-A411-D3B023C06DDB}" presName="imagSh" presStyleLbl="bgImgPlace1" presStyleIdx="2" presStyleCnt="6"/>
+      <dgm:spPr>
+        <a:blipFill rotWithShape="1">
+          <a:blip xmlns:r="http://schemas.openxmlformats.org/officeDocument/2006/relationships" r:embed="rId2" cstate="print">
+            <a:extLst>
+              <a:ext uri="{28A0092B-C50C-407E-A947-70E740481C1C}">
+                <a14:useLocalDpi xmlns:a14="http://schemas.microsoft.com/office/drawing/2010/main" val="0"/>
+              </a:ext>
+            </a:extLst>
+          </a:blip>
+          <a:srcRect/>
+          <a:stretch>
+            <a:fillRect/>
+          </a:stretch>
+        </a:blipFill>
+      </dgm:spPr>
+    </dgm:pt>
+    <dgm:pt modelId="{BDB118B6-81DF-453C-A69F-7ED5C9218040}" type="pres">
+      <dgm:prSet presAssocID="{81663F55-252B-4AAD-A411-D3B023C06DDB}" presName="txNode" presStyleLbl="node1" presStyleIdx="2" presStyleCnt="6">
+        <dgm:presLayoutVars>
+          <dgm:bulletEnabled val="1"/>
+        </dgm:presLayoutVars>
+      </dgm:prSet>
+      <dgm:spPr/>
+    </dgm:pt>
+    <dgm:pt modelId="{DB73605B-BBA5-42CE-AE88-0B7639E6BA5A}" type="pres">
+      <dgm:prSet presAssocID="{A779C47C-F217-47CA-895C-C6319E99D8BE}" presName="sibTrans" presStyleLbl="sibTrans2D1" presStyleIdx="2" presStyleCnt="5"/>
+      <dgm:spPr/>
+    </dgm:pt>
+    <dgm:pt modelId="{A91F5601-CBA5-4AED-8A98-9AE516F896DD}" type="pres">
+      <dgm:prSet presAssocID="{A779C47C-F217-47CA-895C-C6319E99D8BE}" presName="connTx" presStyleLbl="sibTrans2D1" presStyleIdx="2" presStyleCnt="5"/>
+      <dgm:spPr/>
+    </dgm:pt>
+    <dgm:pt modelId="{92ECAFD4-324D-45E0-B1FB-2E71E7A61402}" type="pres">
+      <dgm:prSet presAssocID="{07A58D88-BDC8-4666-8327-3BF4FDBAF941}" presName="composite" presStyleCnt="0"/>
+      <dgm:spPr/>
+    </dgm:pt>
+    <dgm:pt modelId="{C8D5D16F-EAF3-4AB3-9457-BE770B25D03A}" type="pres">
+      <dgm:prSet presAssocID="{07A58D88-BDC8-4666-8327-3BF4FDBAF941}" presName="imagSh" presStyleLbl="bgImgPlace1" presStyleIdx="3" presStyleCnt="6"/>
+      <dgm:spPr>
+        <a:blipFill rotWithShape="1">
+          <a:blip xmlns:r="http://schemas.openxmlformats.org/officeDocument/2006/relationships" r:embed="rId1">
+            <a:extLst>
+              <a:ext uri="{28A0092B-C50C-407E-A947-70E740481C1C}">
+                <a14:useLocalDpi xmlns:a14="http://schemas.microsoft.com/office/drawing/2010/main" val="0"/>
+              </a:ext>
+            </a:extLst>
+          </a:blip>
+          <a:srcRect/>
+          <a:stretch>
+            <a:fillRect/>
+          </a:stretch>
+        </a:blipFill>
+      </dgm:spPr>
+    </dgm:pt>
+    <dgm:pt modelId="{D40B140A-FBCC-48B6-AE04-FC3BFA1A8932}" type="pres">
+      <dgm:prSet presAssocID="{07A58D88-BDC8-4666-8327-3BF4FDBAF941}" presName="txNode" presStyleLbl="node1" presStyleIdx="3" presStyleCnt="6">
+        <dgm:presLayoutVars>
+          <dgm:bulletEnabled val="1"/>
+        </dgm:presLayoutVars>
+      </dgm:prSet>
+      <dgm:spPr/>
+    </dgm:pt>
+    <dgm:pt modelId="{CE3119AF-A836-43F8-A43F-D97C99FC3D4C}" type="pres">
+      <dgm:prSet presAssocID="{BA90D73F-5224-40CC-90E7-0EBD8727EB18}" presName="sibTrans" presStyleLbl="sibTrans2D1" presStyleIdx="3" presStyleCnt="5"/>
+      <dgm:spPr/>
+    </dgm:pt>
+    <dgm:pt modelId="{A1488488-CDCE-496F-81C2-F58E8306B631}" type="pres">
+      <dgm:prSet presAssocID="{BA90D73F-5224-40CC-90E7-0EBD8727EB18}" presName="connTx" presStyleLbl="sibTrans2D1" presStyleIdx="3" presStyleCnt="5"/>
       <dgm:spPr/>
     </dgm:pt>
     <dgm:pt modelId="{E05BB5A4-E604-48D9-8FDA-1BAD540B52F8}" type="pres">
@@ -6326,7 +7210,7 @@
       <dgm:spPr/>
     </dgm:pt>
     <dgm:pt modelId="{EFC9EE09-85E6-48CD-98F6-3813C1454CA2}" type="pres">
-      <dgm:prSet presAssocID="{B2A7A060-E1C5-4DA5-9DDB-4B9EFE1A08AD}" presName="imagSh" presStyleLbl="bgImgPlace1" presStyleIdx="2" presStyleCnt="3"/>
+      <dgm:prSet presAssocID="{B2A7A060-E1C5-4DA5-9DDB-4B9EFE1A08AD}" presName="imagSh" presStyleLbl="bgImgPlace1" presStyleIdx="4" presStyleCnt="6"/>
       <dgm:spPr>
         <a:blipFill rotWithShape="1">
           <a:blip xmlns:r="http://schemas.openxmlformats.org/officeDocument/2006/relationships" r:embed="rId3">
@@ -6344,7 +7228,420 @@
       </dgm:spPr>
     </dgm:pt>
     <dgm:pt modelId="{FDA8ED2F-93BD-4D31-9EE4-65527667E044}" type="pres">
-      <dgm:prSet presAssocID="{B2A7A060-E1C5-4DA5-9DDB-4B9EFE1A08AD}" presName="txNode" presStyleLbl="node1" presStyleIdx="2" presStyleCnt="3">
+      <dgm:prSet presAssocID="{B2A7A060-E1C5-4DA5-9DDB-4B9EFE1A08AD}" presName="txNode" presStyleLbl="node1" presStyleIdx="4" presStyleCnt="6">
+        <dgm:presLayoutVars>
+          <dgm:bulletEnabled val="1"/>
+        </dgm:presLayoutVars>
+      </dgm:prSet>
+      <dgm:spPr/>
+    </dgm:pt>
+    <dgm:pt modelId="{B97D8F4F-E2A5-40A1-A8D8-A6CA214BB3EC}" type="pres">
+      <dgm:prSet presAssocID="{8273C60C-E0F8-4D3F-87BF-0F22492DEC9F}" presName="sibTrans" presStyleLbl="sibTrans2D1" presStyleIdx="4" presStyleCnt="5"/>
+      <dgm:spPr/>
+    </dgm:pt>
+    <dgm:pt modelId="{BEA17F1F-3075-4814-856F-BF7F86F2FC47}" type="pres">
+      <dgm:prSet presAssocID="{8273C60C-E0F8-4D3F-87BF-0F22492DEC9F}" presName="connTx" presStyleLbl="sibTrans2D1" presStyleIdx="4" presStyleCnt="5"/>
+      <dgm:spPr/>
+    </dgm:pt>
+    <dgm:pt modelId="{391B2EE4-273C-450A-9919-8EAB76F621DC}" type="pres">
+      <dgm:prSet presAssocID="{17586326-EAEE-4904-A10F-FFD9477B1EBA}" presName="composite" presStyleCnt="0"/>
+      <dgm:spPr/>
+    </dgm:pt>
+    <dgm:pt modelId="{82C6701E-D577-4840-BBC2-619746C33C69}" type="pres">
+      <dgm:prSet presAssocID="{17586326-EAEE-4904-A10F-FFD9477B1EBA}" presName="imagSh" presStyleLbl="bgImgPlace1" presStyleIdx="5" presStyleCnt="6"/>
+      <dgm:spPr>
+        <a:blipFill rotWithShape="1">
+          <a:blip xmlns:r="http://schemas.openxmlformats.org/officeDocument/2006/relationships" r:embed="rId2" cstate="print">
+            <a:extLst>
+              <a:ext uri="{28A0092B-C50C-407E-A947-70E740481C1C}">
+                <a14:useLocalDpi xmlns:a14="http://schemas.microsoft.com/office/drawing/2010/main" val="0"/>
+              </a:ext>
+            </a:extLst>
+          </a:blip>
+          <a:srcRect/>
+          <a:stretch>
+            <a:fillRect/>
+          </a:stretch>
+        </a:blipFill>
+      </dgm:spPr>
+    </dgm:pt>
+    <dgm:pt modelId="{0E4114AE-B579-401F-A490-F27344B84CBE}" type="pres">
+      <dgm:prSet presAssocID="{17586326-EAEE-4904-A10F-FFD9477B1EBA}" presName="txNode" presStyleLbl="node1" presStyleIdx="5" presStyleCnt="6">
+        <dgm:presLayoutVars>
+          <dgm:bulletEnabled val="1"/>
+        </dgm:presLayoutVars>
+      </dgm:prSet>
+      <dgm:spPr/>
+    </dgm:pt>
+  </dgm:ptLst>
+  <dgm:cxnLst>
+    <dgm:cxn modelId="{2AF8EF04-119D-4F26-865C-3B1E23D0EF8A}" type="presOf" srcId="{3E51FB8E-0D2A-459C-BCC0-E2A64F0947C0}" destId="{B4BBD9DC-5654-4FE0-BF7D-295E7D4BDC91}" srcOrd="0" destOrd="0" presId="urn:microsoft.com/office/officeart/2005/8/layout/hProcess10"/>
+    <dgm:cxn modelId="{D46C5D10-5AFB-4CE1-A82D-53E14E3AD11F}" type="presOf" srcId="{07A58D88-BDC8-4666-8327-3BF4FDBAF941}" destId="{D40B140A-FBCC-48B6-AE04-FC3BFA1A8932}" srcOrd="0" destOrd="0" presId="urn:microsoft.com/office/officeart/2005/8/layout/hProcess10"/>
+    <dgm:cxn modelId="{81E09D1B-A709-45B1-A17D-953344600B54}" srcId="{2341A7C9-1D1B-4386-850C-C9BBA33755F9}" destId="{81663F55-252B-4AAD-A411-D3B023C06DDB}" srcOrd="2" destOrd="0" parTransId="{7E1CA761-4A46-4BE9-8F82-950DB34EE658}" sibTransId="{A779C47C-F217-47CA-895C-C6319E99D8BE}"/>
+    <dgm:cxn modelId="{5F98D320-F635-435C-8A33-7C25AE01531D}" type="presOf" srcId="{2341A7C9-1D1B-4386-850C-C9BBA33755F9}" destId="{D56CABE9-6CCA-4BAD-9519-9C89FA8A01C2}" srcOrd="0" destOrd="0" presId="urn:microsoft.com/office/officeart/2005/8/layout/hProcess10"/>
+    <dgm:cxn modelId="{5199E821-64C4-4561-B1CB-857D39EA1EDC}" type="presOf" srcId="{B2A7A060-E1C5-4DA5-9DDB-4B9EFE1A08AD}" destId="{FDA8ED2F-93BD-4D31-9EE4-65527667E044}" srcOrd="0" destOrd="0" presId="urn:microsoft.com/office/officeart/2005/8/layout/hProcess10"/>
+    <dgm:cxn modelId="{D972B633-4A46-442D-A287-8F4B83C8464F}" type="presOf" srcId="{81663F55-252B-4AAD-A411-D3B023C06DDB}" destId="{BDB118B6-81DF-453C-A69F-7ED5C9218040}" srcOrd="0" destOrd="0" presId="urn:microsoft.com/office/officeart/2005/8/layout/hProcess10"/>
+    <dgm:cxn modelId="{73602938-F3CB-46B3-9B28-C3439522B653}" type="presOf" srcId="{BA90D73F-5224-40CC-90E7-0EBD8727EB18}" destId="{CE3119AF-A836-43F8-A43F-D97C99FC3D4C}" srcOrd="0" destOrd="0" presId="urn:microsoft.com/office/officeart/2005/8/layout/hProcess10"/>
+    <dgm:cxn modelId="{1912F15D-51E7-4E4E-AEBD-35ECDDFA3871}" type="presOf" srcId="{A779C47C-F217-47CA-895C-C6319E99D8BE}" destId="{DB73605B-BBA5-42CE-AE88-0B7639E6BA5A}" srcOrd="0" destOrd="0" presId="urn:microsoft.com/office/officeart/2005/8/layout/hProcess10"/>
+    <dgm:cxn modelId="{C46D0654-9BA1-46F7-8AB9-B703A4B9EE58}" type="presOf" srcId="{8273C60C-E0F8-4D3F-87BF-0F22492DEC9F}" destId="{B97D8F4F-E2A5-40A1-A8D8-A6CA214BB3EC}" srcOrd="0" destOrd="0" presId="urn:microsoft.com/office/officeart/2005/8/layout/hProcess10"/>
+    <dgm:cxn modelId="{4EDD2754-4138-45A3-AE21-7E40327A3C4E}" type="presOf" srcId="{673B5937-3748-4097-B9EF-1986CA7DD724}" destId="{AC89B06A-9F07-49BC-8EC8-FA3EB20F664A}" srcOrd="0" destOrd="0" presId="urn:microsoft.com/office/officeart/2005/8/layout/hProcess10"/>
+    <dgm:cxn modelId="{FDB17678-2B9F-4EC6-9EF3-28ADD741B6EF}" type="presOf" srcId="{A779C47C-F217-47CA-895C-C6319E99D8BE}" destId="{A91F5601-CBA5-4AED-8A98-9AE516F896DD}" srcOrd="1" destOrd="0" presId="urn:microsoft.com/office/officeart/2005/8/layout/hProcess10"/>
+    <dgm:cxn modelId="{DA8D0683-0910-4A67-81B5-DCE9DD6E7CE0}" srcId="{2341A7C9-1D1B-4386-850C-C9BBA33755F9}" destId="{1A99DD01-8B50-4BCB-A7B3-A883BD263420}" srcOrd="1" destOrd="0" parTransId="{D08A985E-DE88-42E5-BC3A-1E259EAD3C34}" sibTransId="{3E51FB8E-0D2A-459C-BCC0-E2A64F0947C0}"/>
+    <dgm:cxn modelId="{B5828785-A300-4C42-9422-E024948893F7}" srcId="{2341A7C9-1D1B-4386-850C-C9BBA33755F9}" destId="{673B5937-3748-4097-B9EF-1986CA7DD724}" srcOrd="0" destOrd="0" parTransId="{2859F2F7-4BB9-4263-870A-CC7D8DCAA20F}" sibTransId="{6657E98B-A2BA-499F-81D9-E9A074F6D5B0}"/>
+    <dgm:cxn modelId="{B93E8C85-7D92-4B61-8C05-46073749ED12}" type="presOf" srcId="{6657E98B-A2BA-499F-81D9-E9A074F6D5B0}" destId="{E33DD37C-5933-42E2-9C8C-A6B64EBF2C37}" srcOrd="1" destOrd="0" presId="urn:microsoft.com/office/officeart/2005/8/layout/hProcess10"/>
+    <dgm:cxn modelId="{88DCE589-2CDF-4B3E-BE9A-4440856BAB03}" srcId="{2341A7C9-1D1B-4386-850C-C9BBA33755F9}" destId="{17586326-EAEE-4904-A10F-FFD9477B1EBA}" srcOrd="5" destOrd="0" parTransId="{7A376009-C939-47DC-83B8-C7A6C5B343A3}" sibTransId="{FBDAB3BE-D3E9-4626-9B77-517767633BD7}"/>
+    <dgm:cxn modelId="{9D3C538E-27AC-4729-809E-5723B4B5509A}" type="presOf" srcId="{6657E98B-A2BA-499F-81D9-E9A074F6D5B0}" destId="{8FBBD83D-0124-4E1B-AAD7-BD74B3A400A1}" srcOrd="0" destOrd="0" presId="urn:microsoft.com/office/officeart/2005/8/layout/hProcess10"/>
+    <dgm:cxn modelId="{D0966E90-85E6-493E-93BE-F94EFAB315E4}" type="presOf" srcId="{1A99DD01-8B50-4BCB-A7B3-A883BD263420}" destId="{C35BC099-26FD-44B1-8925-A4EE2474422F}" srcOrd="0" destOrd="0" presId="urn:microsoft.com/office/officeart/2005/8/layout/hProcess10"/>
+    <dgm:cxn modelId="{A39DBC91-8CD9-47F3-BAB9-9BE39719CE98}" srcId="{2341A7C9-1D1B-4386-850C-C9BBA33755F9}" destId="{B2A7A060-E1C5-4DA5-9DDB-4B9EFE1A08AD}" srcOrd="4" destOrd="0" parTransId="{B9FBA543-2340-45CD-95D4-0CFDDFEA5BFE}" sibTransId="{8273C60C-E0F8-4D3F-87BF-0F22492DEC9F}"/>
+    <dgm:cxn modelId="{7D4306A9-DE5F-4437-B0EC-27E05EA6D207}" type="presOf" srcId="{8273C60C-E0F8-4D3F-87BF-0F22492DEC9F}" destId="{BEA17F1F-3075-4814-856F-BF7F86F2FC47}" srcOrd="1" destOrd="0" presId="urn:microsoft.com/office/officeart/2005/8/layout/hProcess10"/>
+    <dgm:cxn modelId="{5635C2B3-A0E4-41EE-938E-AB7D4ADD1A84}" type="presOf" srcId="{BA90D73F-5224-40CC-90E7-0EBD8727EB18}" destId="{A1488488-CDCE-496F-81C2-F58E8306B631}" srcOrd="1" destOrd="0" presId="urn:microsoft.com/office/officeart/2005/8/layout/hProcess10"/>
+    <dgm:cxn modelId="{54AB60BD-6104-4B7F-8BC4-630527D331D5}" type="presOf" srcId="{17586326-EAEE-4904-A10F-FFD9477B1EBA}" destId="{0E4114AE-B579-401F-A490-F27344B84CBE}" srcOrd="0" destOrd="0" presId="urn:microsoft.com/office/officeart/2005/8/layout/hProcess10"/>
+    <dgm:cxn modelId="{24B7CBC0-5B5C-42C8-A097-AAC966C23480}" srcId="{2341A7C9-1D1B-4386-850C-C9BBA33755F9}" destId="{07A58D88-BDC8-4666-8327-3BF4FDBAF941}" srcOrd="3" destOrd="0" parTransId="{0550A4FA-AE70-4A68-B4AB-9EA27FCA1B39}" sibTransId="{BA90D73F-5224-40CC-90E7-0EBD8727EB18}"/>
+    <dgm:cxn modelId="{A838DFC0-4B9E-4F39-B174-70F865B6E892}" type="presOf" srcId="{3E51FB8E-0D2A-459C-BCC0-E2A64F0947C0}" destId="{2B909F71-2F79-44CE-AC02-F81B70CB525D}" srcOrd="1" destOrd="0" presId="urn:microsoft.com/office/officeart/2005/8/layout/hProcess10"/>
+    <dgm:cxn modelId="{0C0FA806-9B4E-4C97-B9BB-31A01A4F6C54}" type="presParOf" srcId="{D56CABE9-6CCA-4BAD-9519-9C89FA8A01C2}" destId="{51C2A836-8B4A-4859-8C43-956299AB8F2C}" srcOrd="0" destOrd="0" presId="urn:microsoft.com/office/officeart/2005/8/layout/hProcess10"/>
+    <dgm:cxn modelId="{562BA284-CBE0-48B3-BDCA-1324DD7C16EB}" type="presParOf" srcId="{51C2A836-8B4A-4859-8C43-956299AB8F2C}" destId="{57658AA1-F714-4718-B48F-A93C32A6532D}" srcOrd="0" destOrd="0" presId="urn:microsoft.com/office/officeart/2005/8/layout/hProcess10"/>
+    <dgm:cxn modelId="{32DA5D58-E58E-4807-99A9-38BC564B0C20}" type="presParOf" srcId="{51C2A836-8B4A-4859-8C43-956299AB8F2C}" destId="{AC89B06A-9F07-49BC-8EC8-FA3EB20F664A}" srcOrd="1" destOrd="0" presId="urn:microsoft.com/office/officeart/2005/8/layout/hProcess10"/>
+    <dgm:cxn modelId="{C69256A3-0121-4EF0-ADA7-A3AB8138B770}" type="presParOf" srcId="{D56CABE9-6CCA-4BAD-9519-9C89FA8A01C2}" destId="{8FBBD83D-0124-4E1B-AAD7-BD74B3A400A1}" srcOrd="1" destOrd="0" presId="urn:microsoft.com/office/officeart/2005/8/layout/hProcess10"/>
+    <dgm:cxn modelId="{7E503004-A0F6-4F54-9268-2106A6B8FA7C}" type="presParOf" srcId="{8FBBD83D-0124-4E1B-AAD7-BD74B3A400A1}" destId="{E33DD37C-5933-42E2-9C8C-A6B64EBF2C37}" srcOrd="0" destOrd="0" presId="urn:microsoft.com/office/officeart/2005/8/layout/hProcess10"/>
+    <dgm:cxn modelId="{BA6D8E58-4ED1-4DBB-B67D-95B84B8E5141}" type="presParOf" srcId="{D56CABE9-6CCA-4BAD-9519-9C89FA8A01C2}" destId="{97FE307D-849C-4627-BFA3-0B1E796149E9}" srcOrd="2" destOrd="0" presId="urn:microsoft.com/office/officeart/2005/8/layout/hProcess10"/>
+    <dgm:cxn modelId="{768AC712-5E37-4CD4-A6DF-89D91AC13110}" type="presParOf" srcId="{97FE307D-849C-4627-BFA3-0B1E796149E9}" destId="{CBF894B9-B658-4A6C-BA70-D319C025CF41}" srcOrd="0" destOrd="0" presId="urn:microsoft.com/office/officeart/2005/8/layout/hProcess10"/>
+    <dgm:cxn modelId="{8916450B-1A24-47C9-AC20-247226A9C781}" type="presParOf" srcId="{97FE307D-849C-4627-BFA3-0B1E796149E9}" destId="{C35BC099-26FD-44B1-8925-A4EE2474422F}" srcOrd="1" destOrd="0" presId="urn:microsoft.com/office/officeart/2005/8/layout/hProcess10"/>
+    <dgm:cxn modelId="{B928C930-321D-409F-A223-A021AF377B57}" type="presParOf" srcId="{D56CABE9-6CCA-4BAD-9519-9C89FA8A01C2}" destId="{B4BBD9DC-5654-4FE0-BF7D-295E7D4BDC91}" srcOrd="3" destOrd="0" presId="urn:microsoft.com/office/officeart/2005/8/layout/hProcess10"/>
+    <dgm:cxn modelId="{467EF4EC-FD8B-489A-9C04-1C51615D56A4}" type="presParOf" srcId="{B4BBD9DC-5654-4FE0-BF7D-295E7D4BDC91}" destId="{2B909F71-2F79-44CE-AC02-F81B70CB525D}" srcOrd="0" destOrd="0" presId="urn:microsoft.com/office/officeart/2005/8/layout/hProcess10"/>
+    <dgm:cxn modelId="{520AE5E9-C006-4A5F-85A9-A728C25B62E4}" type="presParOf" srcId="{D56CABE9-6CCA-4BAD-9519-9C89FA8A01C2}" destId="{51F435A5-0FF9-4610-B1CF-E1622FFEA08A}" srcOrd="4" destOrd="0" presId="urn:microsoft.com/office/officeart/2005/8/layout/hProcess10"/>
+    <dgm:cxn modelId="{B89AA818-D5D7-414D-BC25-31CE5E1F6D0A}" type="presParOf" srcId="{51F435A5-0FF9-4610-B1CF-E1622FFEA08A}" destId="{0D380824-F4EE-404F-B2A6-11FC636BF6F8}" srcOrd="0" destOrd="0" presId="urn:microsoft.com/office/officeart/2005/8/layout/hProcess10"/>
+    <dgm:cxn modelId="{44A0F72C-5248-4631-A550-CF421804D82C}" type="presParOf" srcId="{51F435A5-0FF9-4610-B1CF-E1622FFEA08A}" destId="{BDB118B6-81DF-453C-A69F-7ED5C9218040}" srcOrd="1" destOrd="0" presId="urn:microsoft.com/office/officeart/2005/8/layout/hProcess10"/>
+    <dgm:cxn modelId="{787EA4AD-C749-476D-BFED-058B774B4FF0}" type="presParOf" srcId="{D56CABE9-6CCA-4BAD-9519-9C89FA8A01C2}" destId="{DB73605B-BBA5-42CE-AE88-0B7639E6BA5A}" srcOrd="5" destOrd="0" presId="urn:microsoft.com/office/officeart/2005/8/layout/hProcess10"/>
+    <dgm:cxn modelId="{3FF40607-A641-42AC-BBF4-23E29F7D5D53}" type="presParOf" srcId="{DB73605B-BBA5-42CE-AE88-0B7639E6BA5A}" destId="{A91F5601-CBA5-4AED-8A98-9AE516F896DD}" srcOrd="0" destOrd="0" presId="urn:microsoft.com/office/officeart/2005/8/layout/hProcess10"/>
+    <dgm:cxn modelId="{0CA882B2-A538-485F-9A99-95E5398A27FB}" type="presParOf" srcId="{D56CABE9-6CCA-4BAD-9519-9C89FA8A01C2}" destId="{92ECAFD4-324D-45E0-B1FB-2E71E7A61402}" srcOrd="6" destOrd="0" presId="urn:microsoft.com/office/officeart/2005/8/layout/hProcess10"/>
+    <dgm:cxn modelId="{DD3ED0C2-E6C3-4C29-BFF2-F8DAE21E118A}" type="presParOf" srcId="{92ECAFD4-324D-45E0-B1FB-2E71E7A61402}" destId="{C8D5D16F-EAF3-4AB3-9457-BE770B25D03A}" srcOrd="0" destOrd="0" presId="urn:microsoft.com/office/officeart/2005/8/layout/hProcess10"/>
+    <dgm:cxn modelId="{E6C7CAA5-2A1E-42C4-8734-066FE22C6E85}" type="presParOf" srcId="{92ECAFD4-324D-45E0-B1FB-2E71E7A61402}" destId="{D40B140A-FBCC-48B6-AE04-FC3BFA1A8932}" srcOrd="1" destOrd="0" presId="urn:microsoft.com/office/officeart/2005/8/layout/hProcess10"/>
+    <dgm:cxn modelId="{0B6D41F8-21B6-48C5-81B0-1CA1A3631BC7}" type="presParOf" srcId="{D56CABE9-6CCA-4BAD-9519-9C89FA8A01C2}" destId="{CE3119AF-A836-43F8-A43F-D97C99FC3D4C}" srcOrd="7" destOrd="0" presId="urn:microsoft.com/office/officeart/2005/8/layout/hProcess10"/>
+    <dgm:cxn modelId="{D0A21561-EFC5-4ACA-ADDE-B25BD32BFCB4}" type="presParOf" srcId="{CE3119AF-A836-43F8-A43F-D97C99FC3D4C}" destId="{A1488488-CDCE-496F-81C2-F58E8306B631}" srcOrd="0" destOrd="0" presId="urn:microsoft.com/office/officeart/2005/8/layout/hProcess10"/>
+    <dgm:cxn modelId="{B85AFA42-E0D6-4B44-9334-C5EFC6157A24}" type="presParOf" srcId="{D56CABE9-6CCA-4BAD-9519-9C89FA8A01C2}" destId="{E05BB5A4-E604-48D9-8FDA-1BAD540B52F8}" srcOrd="8" destOrd="0" presId="urn:microsoft.com/office/officeart/2005/8/layout/hProcess10"/>
+    <dgm:cxn modelId="{5B60E93F-52EF-47FF-A6A6-53A3A853960A}" type="presParOf" srcId="{E05BB5A4-E604-48D9-8FDA-1BAD540B52F8}" destId="{EFC9EE09-85E6-48CD-98F6-3813C1454CA2}" srcOrd="0" destOrd="0" presId="urn:microsoft.com/office/officeart/2005/8/layout/hProcess10"/>
+    <dgm:cxn modelId="{711F27F4-EA0D-4F42-8FB8-EF47A08802B3}" type="presParOf" srcId="{E05BB5A4-E604-48D9-8FDA-1BAD540B52F8}" destId="{FDA8ED2F-93BD-4D31-9EE4-65527667E044}" srcOrd="1" destOrd="0" presId="urn:microsoft.com/office/officeart/2005/8/layout/hProcess10"/>
+    <dgm:cxn modelId="{9CE5D056-1079-4665-9A77-1ACFA51FD0D4}" type="presParOf" srcId="{D56CABE9-6CCA-4BAD-9519-9C89FA8A01C2}" destId="{B97D8F4F-E2A5-40A1-A8D8-A6CA214BB3EC}" srcOrd="9" destOrd="0" presId="urn:microsoft.com/office/officeart/2005/8/layout/hProcess10"/>
+    <dgm:cxn modelId="{4352AA75-6557-469F-BD64-69AADAA56D34}" type="presParOf" srcId="{B97D8F4F-E2A5-40A1-A8D8-A6CA214BB3EC}" destId="{BEA17F1F-3075-4814-856F-BF7F86F2FC47}" srcOrd="0" destOrd="0" presId="urn:microsoft.com/office/officeart/2005/8/layout/hProcess10"/>
+    <dgm:cxn modelId="{29F1FB82-4F70-4EA7-A43E-BFFFC0789CEF}" type="presParOf" srcId="{D56CABE9-6CCA-4BAD-9519-9C89FA8A01C2}" destId="{391B2EE4-273C-450A-9919-8EAB76F621DC}" srcOrd="10" destOrd="0" presId="urn:microsoft.com/office/officeart/2005/8/layout/hProcess10"/>
+    <dgm:cxn modelId="{44A48E3B-C236-4F30-86D1-84EE71896D6A}" type="presParOf" srcId="{391B2EE4-273C-450A-9919-8EAB76F621DC}" destId="{82C6701E-D577-4840-BBC2-619746C33C69}" srcOrd="0" destOrd="0" presId="urn:microsoft.com/office/officeart/2005/8/layout/hProcess10"/>
+    <dgm:cxn modelId="{5D642059-3FB4-4701-AFA1-50E5765F5E14}" type="presParOf" srcId="{391B2EE4-273C-450A-9919-8EAB76F621DC}" destId="{0E4114AE-B579-401F-A490-F27344B84CBE}" srcOrd="1" destOrd="0" presId="urn:microsoft.com/office/officeart/2005/8/layout/hProcess10"/>
+  </dgm:cxnLst>
+  <dgm:bg/>
+  <dgm:whole/>
+  <dgm:extLst>
+    <a:ext uri="http://schemas.microsoft.com/office/drawing/2008/diagram">
+      <dsp:dataModelExt xmlns:dsp="http://schemas.microsoft.com/office/drawing/2008/diagram" relId="rId36" minVer="http://schemas.openxmlformats.org/drawingml/2006/diagram"/>
+    </a:ext>
+  </dgm:extLst>
+</dgm:dataModel>
+</file>
+
+<file path=word/diagrams/data6.xml><?xml version="1.0" encoding="utf-8"?>
+<dgm:dataModel xmlns:dgm="http://schemas.openxmlformats.org/drawingml/2006/diagram" xmlns:a="http://schemas.openxmlformats.org/drawingml/2006/main">
+  <dgm:ptLst>
+    <dgm:pt modelId="{2341A7C9-1D1B-4386-850C-C9BBA33755F9}" type="doc">
+      <dgm:prSet loTypeId="urn:microsoft.com/office/officeart/2005/8/layout/hProcess10" loCatId="picture" qsTypeId="urn:microsoft.com/office/officeart/2005/8/quickstyle/simple1" qsCatId="simple" csTypeId="urn:microsoft.com/office/officeart/2005/8/colors/accent1_2" csCatId="accent1" phldr="1"/>
+      <dgm:spPr/>
+      <dgm:t>
+        <a:bodyPr/>
+        <a:lstStyle/>
+        <a:p>
+          <a:endParaRPr lang="en-GB"/>
+        </a:p>
+      </dgm:t>
+    </dgm:pt>
+    <dgm:pt modelId="{673B5937-3748-4097-B9EF-1986CA7DD724}">
+      <dgm:prSet phldrT="[Text]"/>
+      <dgm:spPr/>
+      <dgm:t>
+        <a:bodyPr/>
+        <a:lstStyle/>
+        <a:p>
+          <a:r>
+            <a:rPr lang="en-GB"/>
+            <a:t>Input</a:t>
+          </a:r>
+        </a:p>
+      </dgm:t>
+    </dgm:pt>
+    <dgm:pt modelId="{2859F2F7-4BB9-4263-870A-CC7D8DCAA20F}" type="parTrans" cxnId="{B5828785-A300-4C42-9422-E024948893F7}">
+      <dgm:prSet/>
+      <dgm:spPr/>
+      <dgm:t>
+        <a:bodyPr/>
+        <a:lstStyle/>
+        <a:p>
+          <a:endParaRPr lang="en-GB"/>
+        </a:p>
+      </dgm:t>
+    </dgm:pt>
+    <dgm:pt modelId="{6657E98B-A2BA-499F-81D9-E9A074F6D5B0}" type="sibTrans" cxnId="{B5828785-A300-4C42-9422-E024948893F7}">
+      <dgm:prSet/>
+      <dgm:spPr/>
+      <dgm:t>
+        <a:bodyPr/>
+        <a:lstStyle/>
+        <a:p>
+          <a:endParaRPr lang="en-GB"/>
+        </a:p>
+      </dgm:t>
+    </dgm:pt>
+    <dgm:pt modelId="{1A99DD01-8B50-4BCB-A7B3-A883BD263420}">
+      <dgm:prSet phldrT="[Text]"/>
+      <dgm:spPr/>
+      <dgm:t>
+        <a:bodyPr/>
+        <a:lstStyle/>
+        <a:p>
+          <a:r>
+            <a:rPr lang="en-GB"/>
+            <a:t>Powershell</a:t>
+          </a:r>
+        </a:p>
+      </dgm:t>
+    </dgm:pt>
+    <dgm:pt modelId="{D08A985E-DE88-42E5-BC3A-1E259EAD3C34}" type="parTrans" cxnId="{DA8D0683-0910-4A67-81B5-DCE9DD6E7CE0}">
+      <dgm:prSet/>
+      <dgm:spPr/>
+      <dgm:t>
+        <a:bodyPr/>
+        <a:lstStyle/>
+        <a:p>
+          <a:endParaRPr lang="en-GB"/>
+        </a:p>
+      </dgm:t>
+    </dgm:pt>
+    <dgm:pt modelId="{3E51FB8E-0D2A-459C-BCC0-E2A64F0947C0}" type="sibTrans" cxnId="{DA8D0683-0910-4A67-81B5-DCE9DD6E7CE0}">
+      <dgm:prSet/>
+      <dgm:spPr/>
+      <dgm:t>
+        <a:bodyPr/>
+        <a:lstStyle/>
+        <a:p>
+          <a:endParaRPr lang="en-GB"/>
+        </a:p>
+      </dgm:t>
+    </dgm:pt>
+    <dgm:pt modelId="{B2A7A060-E1C5-4DA5-9DDB-4B9EFE1A08AD}">
+      <dgm:prSet phldrT="[Text]"/>
+      <dgm:spPr/>
+      <dgm:t>
+        <a:bodyPr/>
+        <a:lstStyle/>
+        <a:p>
+          <a:r>
+            <a:rPr lang="en-GB"/>
+            <a:t>ShareGate</a:t>
+          </a:r>
+        </a:p>
+      </dgm:t>
+    </dgm:pt>
+    <dgm:pt modelId="{B9FBA543-2340-45CD-95D4-0CFDDFEA5BFE}" type="parTrans" cxnId="{A39DBC91-8CD9-47F3-BAB9-9BE39719CE98}">
+      <dgm:prSet/>
+      <dgm:spPr/>
+      <dgm:t>
+        <a:bodyPr/>
+        <a:lstStyle/>
+        <a:p>
+          <a:endParaRPr lang="en-GB"/>
+        </a:p>
+      </dgm:t>
+    </dgm:pt>
+    <dgm:pt modelId="{8273C60C-E0F8-4D3F-87BF-0F22492DEC9F}" type="sibTrans" cxnId="{A39DBC91-8CD9-47F3-BAB9-9BE39719CE98}">
+      <dgm:prSet/>
+      <dgm:spPr/>
+      <dgm:t>
+        <a:bodyPr/>
+        <a:lstStyle/>
+        <a:p>
+          <a:endParaRPr lang="en-GB"/>
+        </a:p>
+      </dgm:t>
+    </dgm:pt>
+    <dgm:pt modelId="{CF049EFB-A92D-4C40-A9EE-E4B9E43F04B5}">
+      <dgm:prSet phldrT="[Text]"/>
+      <dgm:spPr/>
+      <dgm:t>
+        <a:bodyPr/>
+        <a:lstStyle/>
+        <a:p>
+          <a:r>
+            <a:rPr lang="en-GB"/>
+            <a:t>Logging</a:t>
+          </a:r>
+        </a:p>
+      </dgm:t>
+    </dgm:pt>
+    <dgm:pt modelId="{9251495E-D7A0-4AA7-BAB3-251316E66320}" type="parTrans" cxnId="{3FE6EA7F-5EC3-40FE-B266-09EB2FB7E793}">
+      <dgm:prSet/>
+      <dgm:spPr/>
+      <dgm:t>
+        <a:bodyPr/>
+        <a:lstStyle/>
+        <a:p>
+          <a:endParaRPr lang="en-GB"/>
+        </a:p>
+      </dgm:t>
+    </dgm:pt>
+    <dgm:pt modelId="{12700390-D301-4FB1-9002-5AA025C1B317}" type="sibTrans" cxnId="{3FE6EA7F-5EC3-40FE-B266-09EB2FB7E793}">
+      <dgm:prSet/>
+      <dgm:spPr/>
+      <dgm:t>
+        <a:bodyPr/>
+        <a:lstStyle/>
+        <a:p>
+          <a:endParaRPr lang="en-GB"/>
+        </a:p>
+      </dgm:t>
+    </dgm:pt>
+    <dgm:pt modelId="{D56CABE9-6CCA-4BAD-9519-9C89FA8A01C2}" type="pres">
+      <dgm:prSet presAssocID="{2341A7C9-1D1B-4386-850C-C9BBA33755F9}" presName="Name0" presStyleCnt="0">
+        <dgm:presLayoutVars>
+          <dgm:dir/>
+          <dgm:resizeHandles val="exact"/>
+        </dgm:presLayoutVars>
+      </dgm:prSet>
+      <dgm:spPr/>
+    </dgm:pt>
+    <dgm:pt modelId="{51C2A836-8B4A-4859-8C43-956299AB8F2C}" type="pres">
+      <dgm:prSet presAssocID="{673B5937-3748-4097-B9EF-1986CA7DD724}" presName="composite" presStyleCnt="0"/>
+      <dgm:spPr/>
+    </dgm:pt>
+    <dgm:pt modelId="{57658AA1-F714-4718-B48F-A93C32A6532D}" type="pres">
+      <dgm:prSet presAssocID="{673B5937-3748-4097-B9EF-1986CA7DD724}" presName="imagSh" presStyleLbl="bgImgPlace1" presStyleIdx="0" presStyleCnt="4"/>
+      <dgm:spPr>
+        <a:blipFill rotWithShape="1">
+          <a:blip xmlns:r="http://schemas.openxmlformats.org/officeDocument/2006/relationships" r:embed="rId1" cstate="print">
+            <a:extLst>
+              <a:ext uri="{28A0092B-C50C-407E-A947-70E740481C1C}">
+                <a14:useLocalDpi xmlns:a14="http://schemas.microsoft.com/office/drawing/2010/main" val="0"/>
+              </a:ext>
+            </a:extLst>
+          </a:blip>
+          <a:srcRect/>
+          <a:stretch>
+            <a:fillRect/>
+          </a:stretch>
+        </a:blipFill>
+      </dgm:spPr>
+    </dgm:pt>
+    <dgm:pt modelId="{AC89B06A-9F07-49BC-8EC8-FA3EB20F664A}" type="pres">
+      <dgm:prSet presAssocID="{673B5937-3748-4097-B9EF-1986CA7DD724}" presName="txNode" presStyleLbl="node1" presStyleIdx="0" presStyleCnt="4">
+        <dgm:presLayoutVars>
+          <dgm:bulletEnabled val="1"/>
+        </dgm:presLayoutVars>
+      </dgm:prSet>
+      <dgm:spPr/>
+    </dgm:pt>
+    <dgm:pt modelId="{8FBBD83D-0124-4E1B-AAD7-BD74B3A400A1}" type="pres">
+      <dgm:prSet presAssocID="{6657E98B-A2BA-499F-81D9-E9A074F6D5B0}" presName="sibTrans" presStyleLbl="sibTrans2D1" presStyleIdx="0" presStyleCnt="3"/>
+      <dgm:spPr/>
+    </dgm:pt>
+    <dgm:pt modelId="{E33DD37C-5933-42E2-9C8C-A6B64EBF2C37}" type="pres">
+      <dgm:prSet presAssocID="{6657E98B-A2BA-499F-81D9-E9A074F6D5B0}" presName="connTx" presStyleLbl="sibTrans2D1" presStyleIdx="0" presStyleCnt="3"/>
+      <dgm:spPr/>
+    </dgm:pt>
+    <dgm:pt modelId="{97FE307D-849C-4627-BFA3-0B1E796149E9}" type="pres">
+      <dgm:prSet presAssocID="{1A99DD01-8B50-4BCB-A7B3-A883BD263420}" presName="composite" presStyleCnt="0"/>
+      <dgm:spPr/>
+    </dgm:pt>
+    <dgm:pt modelId="{CBF894B9-B658-4A6C-BA70-D319C025CF41}" type="pres">
+      <dgm:prSet presAssocID="{1A99DD01-8B50-4BCB-A7B3-A883BD263420}" presName="imagSh" presStyleLbl="bgImgPlace1" presStyleIdx="1" presStyleCnt="4"/>
+      <dgm:spPr>
+        <a:blipFill rotWithShape="1">
+          <a:blip xmlns:r="http://schemas.openxmlformats.org/officeDocument/2006/relationships" r:embed="rId2">
+            <a:extLst>
+              <a:ext uri="{28A0092B-C50C-407E-A947-70E740481C1C}">
+                <a14:useLocalDpi xmlns:a14="http://schemas.microsoft.com/office/drawing/2010/main" val="0"/>
+              </a:ext>
+            </a:extLst>
+          </a:blip>
+          <a:srcRect/>
+          <a:stretch>
+            <a:fillRect/>
+          </a:stretch>
+        </a:blipFill>
+      </dgm:spPr>
+    </dgm:pt>
+    <dgm:pt modelId="{C35BC099-26FD-44B1-8925-A4EE2474422F}" type="pres">
+      <dgm:prSet presAssocID="{1A99DD01-8B50-4BCB-A7B3-A883BD263420}" presName="txNode" presStyleLbl="node1" presStyleIdx="1" presStyleCnt="4">
+        <dgm:presLayoutVars>
+          <dgm:bulletEnabled val="1"/>
+        </dgm:presLayoutVars>
+      </dgm:prSet>
+      <dgm:spPr/>
+    </dgm:pt>
+    <dgm:pt modelId="{B4BBD9DC-5654-4FE0-BF7D-295E7D4BDC91}" type="pres">
+      <dgm:prSet presAssocID="{3E51FB8E-0D2A-459C-BCC0-E2A64F0947C0}" presName="sibTrans" presStyleLbl="sibTrans2D1" presStyleIdx="1" presStyleCnt="3"/>
+      <dgm:spPr/>
+    </dgm:pt>
+    <dgm:pt modelId="{2B909F71-2F79-44CE-AC02-F81B70CB525D}" type="pres">
+      <dgm:prSet presAssocID="{3E51FB8E-0D2A-459C-BCC0-E2A64F0947C0}" presName="connTx" presStyleLbl="sibTrans2D1" presStyleIdx="1" presStyleCnt="3"/>
+      <dgm:spPr/>
+    </dgm:pt>
+    <dgm:pt modelId="{E05BB5A4-E604-48D9-8FDA-1BAD540B52F8}" type="pres">
+      <dgm:prSet presAssocID="{B2A7A060-E1C5-4DA5-9DDB-4B9EFE1A08AD}" presName="composite" presStyleCnt="0"/>
+      <dgm:spPr/>
+    </dgm:pt>
+    <dgm:pt modelId="{EFC9EE09-85E6-48CD-98F6-3813C1454CA2}" type="pres">
+      <dgm:prSet presAssocID="{B2A7A060-E1C5-4DA5-9DDB-4B9EFE1A08AD}" presName="imagSh" presStyleLbl="bgImgPlace1" presStyleIdx="2" presStyleCnt="4"/>
+      <dgm:spPr>
+        <a:blipFill rotWithShape="1">
+          <a:blip xmlns:r="http://schemas.openxmlformats.org/officeDocument/2006/relationships" r:embed="rId3">
+            <a:extLst>
+              <a:ext uri="{28A0092B-C50C-407E-A947-70E740481C1C}">
+                <a14:useLocalDpi xmlns:a14="http://schemas.microsoft.com/office/drawing/2010/main" val="0"/>
+              </a:ext>
+            </a:extLst>
+          </a:blip>
+          <a:srcRect/>
+          <a:stretch>
+            <a:fillRect/>
+          </a:stretch>
+        </a:blipFill>
+      </dgm:spPr>
+    </dgm:pt>
+    <dgm:pt modelId="{FDA8ED2F-93BD-4D31-9EE4-65527667E044}" type="pres">
+      <dgm:prSet presAssocID="{B2A7A060-E1C5-4DA5-9DDB-4B9EFE1A08AD}" presName="txNode" presStyleLbl="node1" presStyleIdx="2" presStyleCnt="4">
+        <dgm:presLayoutVars>
+          <dgm:bulletEnabled val="1"/>
+        </dgm:presLayoutVars>
+      </dgm:prSet>
+      <dgm:spPr/>
+    </dgm:pt>
+    <dgm:pt modelId="{0F5A8D19-18D1-4546-9414-90243BBF4904}" type="pres">
+      <dgm:prSet presAssocID="{8273C60C-E0F8-4D3F-87BF-0F22492DEC9F}" presName="sibTrans" presStyleLbl="sibTrans2D1" presStyleIdx="2" presStyleCnt="3"/>
+      <dgm:spPr/>
+    </dgm:pt>
+    <dgm:pt modelId="{54252FB9-BA06-409A-9B90-4FEF8B573BE3}" type="pres">
+      <dgm:prSet presAssocID="{8273C60C-E0F8-4D3F-87BF-0F22492DEC9F}" presName="connTx" presStyleLbl="sibTrans2D1" presStyleIdx="2" presStyleCnt="3"/>
+      <dgm:spPr/>
+    </dgm:pt>
+    <dgm:pt modelId="{5AC38DC7-3332-4CA4-B519-71C4D6BCD771}" type="pres">
+      <dgm:prSet presAssocID="{CF049EFB-A92D-4C40-A9EE-E4B9E43F04B5}" presName="composite" presStyleCnt="0"/>
+      <dgm:spPr/>
+    </dgm:pt>
+    <dgm:pt modelId="{E21DD874-F8F3-4E20-AD6C-5B78485AA0BE}" type="pres">
+      <dgm:prSet presAssocID="{CF049EFB-A92D-4C40-A9EE-E4B9E43F04B5}" presName="imagSh" presStyleLbl="bgImgPlace1" presStyleIdx="3" presStyleCnt="4"/>
+      <dgm:spPr>
+        <a:blipFill rotWithShape="1">
+          <a:blip xmlns:r="http://schemas.openxmlformats.org/officeDocument/2006/relationships" r:embed="rId1" cstate="print">
+            <a:extLst>
+              <a:ext uri="{28A0092B-C50C-407E-A947-70E740481C1C}">
+                <a14:useLocalDpi xmlns:a14="http://schemas.microsoft.com/office/drawing/2010/main" val="0"/>
+              </a:ext>
+            </a:extLst>
+          </a:blip>
+          <a:srcRect/>
+          <a:stretch>
+            <a:fillRect/>
+          </a:stretch>
+        </a:blipFill>
+      </dgm:spPr>
+    </dgm:pt>
+    <dgm:pt modelId="{93356A5C-5214-4786-BCAE-FD2D2078F2AB}" type="pres">
+      <dgm:prSet presAssocID="{CF049EFB-A92D-4C40-A9EE-E4B9E43F04B5}" presName="txNode" presStyleLbl="node1" presStyleIdx="3" presStyleCnt="4">
         <dgm:presLayoutVars>
           <dgm:bulletEnabled val="1"/>
         </dgm:presLayoutVars>
@@ -6356,13 +7653,17 @@
     <dgm:cxn modelId="{2AF8EF04-119D-4F26-865C-3B1E23D0EF8A}" type="presOf" srcId="{3E51FB8E-0D2A-459C-BCC0-E2A64F0947C0}" destId="{B4BBD9DC-5654-4FE0-BF7D-295E7D4BDC91}" srcOrd="0" destOrd="0" presId="urn:microsoft.com/office/officeart/2005/8/layout/hProcess10"/>
     <dgm:cxn modelId="{5F98D320-F635-435C-8A33-7C25AE01531D}" type="presOf" srcId="{2341A7C9-1D1B-4386-850C-C9BBA33755F9}" destId="{D56CABE9-6CCA-4BAD-9519-9C89FA8A01C2}" srcOrd="0" destOrd="0" presId="urn:microsoft.com/office/officeart/2005/8/layout/hProcess10"/>
     <dgm:cxn modelId="{5199E821-64C4-4561-B1CB-857D39EA1EDC}" type="presOf" srcId="{B2A7A060-E1C5-4DA5-9DDB-4B9EFE1A08AD}" destId="{FDA8ED2F-93BD-4D31-9EE4-65527667E044}" srcOrd="0" destOrd="0" presId="urn:microsoft.com/office/officeart/2005/8/layout/hProcess10"/>
+    <dgm:cxn modelId="{968DF25E-582A-4BC6-94CD-B9F89BCC4868}" type="presOf" srcId="{8273C60C-E0F8-4D3F-87BF-0F22492DEC9F}" destId="{0F5A8D19-18D1-4546-9414-90243BBF4904}" srcOrd="0" destOrd="0" presId="urn:microsoft.com/office/officeart/2005/8/layout/hProcess10"/>
+    <dgm:cxn modelId="{B5EABF43-75CC-4BAB-937A-6DB3DB1E1C8F}" type="presOf" srcId="{CF049EFB-A92D-4C40-A9EE-E4B9E43F04B5}" destId="{93356A5C-5214-4786-BCAE-FD2D2078F2AB}" srcOrd="0" destOrd="0" presId="urn:microsoft.com/office/officeart/2005/8/layout/hProcess10"/>
     <dgm:cxn modelId="{4EDD2754-4138-45A3-AE21-7E40327A3C4E}" type="presOf" srcId="{673B5937-3748-4097-B9EF-1986CA7DD724}" destId="{AC89B06A-9F07-49BC-8EC8-FA3EB20F664A}" srcOrd="0" destOrd="0" presId="urn:microsoft.com/office/officeart/2005/8/layout/hProcess10"/>
+    <dgm:cxn modelId="{3FE6EA7F-5EC3-40FE-B266-09EB2FB7E793}" srcId="{2341A7C9-1D1B-4386-850C-C9BBA33755F9}" destId="{CF049EFB-A92D-4C40-A9EE-E4B9E43F04B5}" srcOrd="3" destOrd="0" parTransId="{9251495E-D7A0-4AA7-BAB3-251316E66320}" sibTransId="{12700390-D301-4FB1-9002-5AA025C1B317}"/>
     <dgm:cxn modelId="{DA8D0683-0910-4A67-81B5-DCE9DD6E7CE0}" srcId="{2341A7C9-1D1B-4386-850C-C9BBA33755F9}" destId="{1A99DD01-8B50-4BCB-A7B3-A883BD263420}" srcOrd="1" destOrd="0" parTransId="{D08A985E-DE88-42E5-BC3A-1E259EAD3C34}" sibTransId="{3E51FB8E-0D2A-459C-BCC0-E2A64F0947C0}"/>
     <dgm:cxn modelId="{B5828785-A300-4C42-9422-E024948893F7}" srcId="{2341A7C9-1D1B-4386-850C-C9BBA33755F9}" destId="{673B5937-3748-4097-B9EF-1986CA7DD724}" srcOrd="0" destOrd="0" parTransId="{2859F2F7-4BB9-4263-870A-CC7D8DCAA20F}" sibTransId="{6657E98B-A2BA-499F-81D9-E9A074F6D5B0}"/>
     <dgm:cxn modelId="{B93E8C85-7D92-4B61-8C05-46073749ED12}" type="presOf" srcId="{6657E98B-A2BA-499F-81D9-E9A074F6D5B0}" destId="{E33DD37C-5933-42E2-9C8C-A6B64EBF2C37}" srcOrd="1" destOrd="0" presId="urn:microsoft.com/office/officeart/2005/8/layout/hProcess10"/>
     <dgm:cxn modelId="{9D3C538E-27AC-4729-809E-5723B4B5509A}" type="presOf" srcId="{6657E98B-A2BA-499F-81D9-E9A074F6D5B0}" destId="{8FBBD83D-0124-4E1B-AAD7-BD74B3A400A1}" srcOrd="0" destOrd="0" presId="urn:microsoft.com/office/officeart/2005/8/layout/hProcess10"/>
     <dgm:cxn modelId="{D0966E90-85E6-493E-93BE-F94EFAB315E4}" type="presOf" srcId="{1A99DD01-8B50-4BCB-A7B3-A883BD263420}" destId="{C35BC099-26FD-44B1-8925-A4EE2474422F}" srcOrd="0" destOrd="0" presId="urn:microsoft.com/office/officeart/2005/8/layout/hProcess10"/>
     <dgm:cxn modelId="{A39DBC91-8CD9-47F3-BAB9-9BE39719CE98}" srcId="{2341A7C9-1D1B-4386-850C-C9BBA33755F9}" destId="{B2A7A060-E1C5-4DA5-9DDB-4B9EFE1A08AD}" srcOrd="2" destOrd="0" parTransId="{B9FBA543-2340-45CD-95D4-0CFDDFEA5BFE}" sibTransId="{8273C60C-E0F8-4D3F-87BF-0F22492DEC9F}"/>
+    <dgm:cxn modelId="{792B38BE-FC6B-4EB4-873A-E869834BB4CC}" type="presOf" srcId="{8273C60C-E0F8-4D3F-87BF-0F22492DEC9F}" destId="{54252FB9-BA06-409A-9B90-4FEF8B573BE3}" srcOrd="1" destOrd="0" presId="urn:microsoft.com/office/officeart/2005/8/layout/hProcess10"/>
     <dgm:cxn modelId="{A838DFC0-4B9E-4F39-B174-70F865B6E892}" type="presOf" srcId="{3E51FB8E-0D2A-459C-BCC0-E2A64F0947C0}" destId="{2B909F71-2F79-44CE-AC02-F81B70CB525D}" srcOrd="1" destOrd="0" presId="urn:microsoft.com/office/officeart/2005/8/layout/hProcess10"/>
     <dgm:cxn modelId="{0C0FA806-9B4E-4C97-B9BB-31A01A4F6C54}" type="presParOf" srcId="{D56CABE9-6CCA-4BAD-9519-9C89FA8A01C2}" destId="{51C2A836-8B4A-4859-8C43-956299AB8F2C}" srcOrd="0" destOrd="0" presId="urn:microsoft.com/office/officeart/2005/8/layout/hProcess10"/>
     <dgm:cxn modelId="{562BA284-CBE0-48B3-BDCA-1324DD7C16EB}" type="presParOf" srcId="{51C2A836-8B4A-4859-8C43-956299AB8F2C}" destId="{57658AA1-F714-4718-B48F-A93C32A6532D}" srcOrd="0" destOrd="0" presId="urn:microsoft.com/office/officeart/2005/8/layout/hProcess10"/>
@@ -6377,12 +7678,17 @@
     <dgm:cxn modelId="{B85AFA42-E0D6-4B44-9334-C5EFC6157A24}" type="presParOf" srcId="{D56CABE9-6CCA-4BAD-9519-9C89FA8A01C2}" destId="{E05BB5A4-E604-48D9-8FDA-1BAD540B52F8}" srcOrd="4" destOrd="0" presId="urn:microsoft.com/office/officeart/2005/8/layout/hProcess10"/>
     <dgm:cxn modelId="{5B60E93F-52EF-47FF-A6A6-53A3A853960A}" type="presParOf" srcId="{E05BB5A4-E604-48D9-8FDA-1BAD540B52F8}" destId="{EFC9EE09-85E6-48CD-98F6-3813C1454CA2}" srcOrd="0" destOrd="0" presId="urn:microsoft.com/office/officeart/2005/8/layout/hProcess10"/>
     <dgm:cxn modelId="{711F27F4-EA0D-4F42-8FB8-EF47A08802B3}" type="presParOf" srcId="{E05BB5A4-E604-48D9-8FDA-1BAD540B52F8}" destId="{FDA8ED2F-93BD-4D31-9EE4-65527667E044}" srcOrd="1" destOrd="0" presId="urn:microsoft.com/office/officeart/2005/8/layout/hProcess10"/>
+    <dgm:cxn modelId="{ABA3D9D9-F411-4DDB-B76F-CB48068E9102}" type="presParOf" srcId="{D56CABE9-6CCA-4BAD-9519-9C89FA8A01C2}" destId="{0F5A8D19-18D1-4546-9414-90243BBF4904}" srcOrd="5" destOrd="0" presId="urn:microsoft.com/office/officeart/2005/8/layout/hProcess10"/>
+    <dgm:cxn modelId="{58EF42FA-BA74-4E28-82D1-04ABCF1ED0F3}" type="presParOf" srcId="{0F5A8D19-18D1-4546-9414-90243BBF4904}" destId="{54252FB9-BA06-409A-9B90-4FEF8B573BE3}" srcOrd="0" destOrd="0" presId="urn:microsoft.com/office/officeart/2005/8/layout/hProcess10"/>
+    <dgm:cxn modelId="{4FF248F2-1856-4FDC-A008-0FD87A10B7C2}" type="presParOf" srcId="{D56CABE9-6CCA-4BAD-9519-9C89FA8A01C2}" destId="{5AC38DC7-3332-4CA4-B519-71C4D6BCD771}" srcOrd="6" destOrd="0" presId="urn:microsoft.com/office/officeart/2005/8/layout/hProcess10"/>
+    <dgm:cxn modelId="{6ABD68A3-8B1F-4D4C-9E96-41AD3BF05336}" type="presParOf" srcId="{5AC38DC7-3332-4CA4-B519-71C4D6BCD771}" destId="{E21DD874-F8F3-4E20-AD6C-5B78485AA0BE}" srcOrd="0" destOrd="0" presId="urn:microsoft.com/office/officeart/2005/8/layout/hProcess10"/>
+    <dgm:cxn modelId="{E5D0008E-8C3D-4678-8F59-F9F2FC5367B4}" type="presParOf" srcId="{5AC38DC7-3332-4CA4-B519-71C4D6BCD771}" destId="{93356A5C-5214-4786-BCAE-FD2D2078F2AB}" srcOrd="1" destOrd="0" presId="urn:microsoft.com/office/officeart/2005/8/layout/hProcess10"/>
   </dgm:cxnLst>
   <dgm:bg/>
   <dgm:whole/>
   <dgm:extLst>
     <a:ext uri="http://schemas.microsoft.com/office/drawing/2008/diagram">
-      <dsp:dataModelExt xmlns:dsp="http://schemas.microsoft.com/office/drawing/2008/diagram" relId="rId36" minVer="http://schemas.openxmlformats.org/drawingml/2006/diagram"/>
+      <dsp:dataModelExt xmlns:dsp="http://schemas.microsoft.com/office/drawing/2008/diagram" relId="rId41" minVer="http://schemas.openxmlformats.org/drawingml/2006/diagram"/>
     </a:ext>
   </dgm:extLst>
 </dgm:dataModel>
@@ -8856,8 +10162,8 @@
       </dsp:nvSpPr>
       <dsp:spPr>
         <a:xfrm>
-          <a:off x="2728" y="571757"/>
-          <a:ext cx="1285553" cy="1285553"/>
+          <a:off x="1583" y="1164842"/>
+          <a:ext cx="696348" cy="696348"/>
         </a:xfrm>
         <a:prstGeom prst="roundRect">
           <a:avLst>
@@ -8911,8 +10217,8 @@
       </dsp:nvSpPr>
       <dsp:spPr>
         <a:xfrm>
-          <a:off x="212004" y="1343089"/>
-          <a:ext cx="1285553" cy="1285553"/>
+          <a:off x="114942" y="1582652"/>
+          <a:ext cx="696348" cy="696348"/>
         </a:xfrm>
         <a:prstGeom prst="roundRect">
           <a:avLst>
@@ -8956,12 +10262,12 @@
         </a:fontRef>
       </dsp:style>
       <dsp:txBody>
-        <a:bodyPr spcFirstLastPara="0" vert="horz" wrap="square" lIns="106680" tIns="106680" rIns="106680" bIns="106680" numCol="1" spcCol="1270" anchor="ctr" anchorCtr="0">
+        <a:bodyPr spcFirstLastPara="0" vert="horz" wrap="square" lIns="38100" tIns="38100" rIns="38100" bIns="38100" numCol="1" spcCol="1270" anchor="ctr" anchorCtr="0">
           <a:noAutofit/>
         </a:bodyPr>
         <a:lstStyle/>
         <a:p>
-          <a:pPr marL="0" lvl="0" indent="0" algn="ctr" defTabSz="1244600">
+          <a:pPr marL="0" lvl="0" indent="0" algn="ctr" defTabSz="444500">
             <a:lnSpc>
               <a:spcPct val="90000"/>
             </a:lnSpc>
@@ -8974,14 +10280,14 @@
             <a:buNone/>
           </a:pPr>
           <a:r>
-            <a:rPr lang="en-GB" sz="2800" kern="1200"/>
+            <a:rPr lang="en-GB" sz="1000" kern="1200"/>
             <a:t>Export</a:t>
           </a:r>
         </a:p>
       </dsp:txBody>
       <dsp:txXfrm>
-        <a:off x="249657" y="1380742"/>
-        <a:ext cx="1210247" cy="1210247"/>
+        <a:off x="135337" y="1603047"/>
+        <a:ext cx="655558" cy="655558"/>
       </dsp:txXfrm>
     </dsp:sp>
     <dsp:sp modelId="{8FBBD83D-0124-4E1B-AAD7-BD74B3A400A1}">
@@ -8991,8 +10297,8 @@
       </dsp:nvSpPr>
       <dsp:spPr>
         <a:xfrm>
-          <a:off x="1535908" y="1060083"/>
-          <a:ext cx="247626" cy="308900"/>
+          <a:off x="832064" y="1429355"/>
+          <a:ext cx="134132" cy="167322"/>
         </a:xfrm>
         <a:prstGeom prst="rightArrow">
           <a:avLst>
@@ -9034,7 +10340,7 @@
         </a:bodyPr>
         <a:lstStyle/>
         <a:p>
-          <a:pPr marL="0" lvl="0" indent="0" algn="ctr" defTabSz="577850">
+          <a:pPr marL="0" lvl="0" indent="0" algn="ctr" defTabSz="311150">
             <a:lnSpc>
               <a:spcPct val="90000"/>
             </a:lnSpc>
@@ -9046,12 +10352,12 @@
             </a:spcAft>
             <a:buNone/>
           </a:pPr>
-          <a:endParaRPr lang="en-GB" sz="1300" kern="1200"/>
+          <a:endParaRPr lang="en-GB" sz="700" kern="1200"/>
         </a:p>
       </dsp:txBody>
       <dsp:txXfrm>
-        <a:off x="1535908" y="1121863"/>
-        <a:ext cx="173338" cy="185340"/>
+        <a:off x="832064" y="1462819"/>
+        <a:ext cx="93892" cy="100394"/>
       </dsp:txXfrm>
     </dsp:sp>
     <dsp:sp modelId="{CBF894B9-B658-4A6C-BA70-D319C025CF41}">
@@ -9061,8 +10367,8 @@
       </dsp:nvSpPr>
       <dsp:spPr>
         <a:xfrm>
-          <a:off x="1995785" y="571757"/>
-          <a:ext cx="1285553" cy="1285553"/>
+          <a:off x="1081167" y="1164842"/>
+          <a:ext cx="696348" cy="696348"/>
         </a:xfrm>
         <a:prstGeom prst="roundRect">
           <a:avLst>
@@ -9116,8 +10422,8 @@
       </dsp:nvSpPr>
       <dsp:spPr>
         <a:xfrm>
-          <a:off x="2205061" y="1343089"/>
-          <a:ext cx="1285553" cy="1285553"/>
+          <a:off x="1194526" y="1582652"/>
+          <a:ext cx="696348" cy="696348"/>
         </a:xfrm>
         <a:prstGeom prst="roundRect">
           <a:avLst>
@@ -9161,12 +10467,12 @@
         </a:fontRef>
       </dsp:style>
       <dsp:txBody>
-        <a:bodyPr spcFirstLastPara="0" vert="horz" wrap="square" lIns="106680" tIns="106680" rIns="106680" bIns="106680" numCol="1" spcCol="1270" anchor="ctr" anchorCtr="0">
+        <a:bodyPr spcFirstLastPara="0" vert="horz" wrap="square" lIns="38100" tIns="38100" rIns="38100" bIns="38100" numCol="1" spcCol="1270" anchor="ctr" anchorCtr="0">
           <a:noAutofit/>
         </a:bodyPr>
         <a:lstStyle/>
         <a:p>
-          <a:pPr marL="0" lvl="0" indent="0" algn="ctr" defTabSz="1244600">
+          <a:pPr marL="0" lvl="0" indent="0" algn="ctr" defTabSz="444500">
             <a:lnSpc>
               <a:spcPct val="90000"/>
             </a:lnSpc>
@@ -9179,14 +10485,14 @@
             <a:buNone/>
           </a:pPr>
           <a:r>
-            <a:rPr lang="en-GB" sz="2800" kern="1200"/>
+            <a:rPr lang="en-GB" sz="1000" kern="1200"/>
             <a:t>Filter</a:t>
           </a:r>
         </a:p>
       </dsp:txBody>
       <dsp:txXfrm>
-        <a:off x="2242714" y="1380742"/>
-        <a:ext cx="1210247" cy="1210247"/>
+        <a:off x="1214921" y="1603047"/>
+        <a:ext cx="655558" cy="655558"/>
       </dsp:txXfrm>
     </dsp:sp>
     <dsp:sp modelId="{B4BBD9DC-5654-4FE0-BF7D-295E7D4BDC91}">
@@ -9196,8 +10502,8 @@
       </dsp:nvSpPr>
       <dsp:spPr>
         <a:xfrm>
-          <a:off x="3528964" y="1060083"/>
-          <a:ext cx="247626" cy="308900"/>
+          <a:off x="1911648" y="1429355"/>
+          <a:ext cx="134132" cy="167322"/>
         </a:xfrm>
         <a:prstGeom prst="rightArrow">
           <a:avLst>
@@ -9239,7 +10545,7 @@
         </a:bodyPr>
         <a:lstStyle/>
         <a:p>
-          <a:pPr marL="0" lvl="0" indent="0" algn="ctr" defTabSz="577850">
+          <a:pPr marL="0" lvl="0" indent="0" algn="ctr" defTabSz="311150">
             <a:lnSpc>
               <a:spcPct val="90000"/>
             </a:lnSpc>
@@ -9251,12 +10557,422 @@
             </a:spcAft>
             <a:buNone/>
           </a:pPr>
-          <a:endParaRPr lang="en-GB" sz="1300" kern="1200"/>
+          <a:endParaRPr lang="en-GB" sz="700" kern="1200"/>
         </a:p>
       </dsp:txBody>
       <dsp:txXfrm>
-        <a:off x="3528964" y="1121863"/>
-        <a:ext cx="173338" cy="185340"/>
+        <a:off x="1911648" y="1462819"/>
+        <a:ext cx="93892" cy="100394"/>
+      </dsp:txXfrm>
+    </dsp:sp>
+    <dsp:sp modelId="{0D380824-F4EE-404F-B2A6-11FC636BF6F8}">
+      <dsp:nvSpPr>
+        <dsp:cNvPr id="0" name=""/>
+        <dsp:cNvSpPr/>
+      </dsp:nvSpPr>
+      <dsp:spPr>
+        <a:xfrm>
+          <a:off x="2160751" y="1164842"/>
+          <a:ext cx="696348" cy="696348"/>
+        </a:xfrm>
+        <a:prstGeom prst="roundRect">
+          <a:avLst>
+            <a:gd name="adj" fmla="val 10000"/>
+          </a:avLst>
+        </a:prstGeom>
+        <a:blipFill rotWithShape="1">
+          <a:blip xmlns:r="http://schemas.openxmlformats.org/officeDocument/2006/relationships" r:embed="rId2" cstate="print">
+            <a:extLst>
+              <a:ext uri="{28A0092B-C50C-407E-A947-70E740481C1C}">
+                <a14:useLocalDpi xmlns:a14="http://schemas.microsoft.com/office/drawing/2010/main" val="0"/>
+              </a:ext>
+            </a:extLst>
+          </a:blip>
+          <a:srcRect/>
+          <a:stretch>
+            <a:fillRect/>
+          </a:stretch>
+        </a:blipFill>
+        <a:ln w="12700" cap="flat" cmpd="sng" algn="ctr">
+          <a:solidFill>
+            <a:schemeClr val="lt1">
+              <a:hueOff val="0"/>
+              <a:satOff val="0"/>
+              <a:lumOff val="0"/>
+              <a:alphaOff val="0"/>
+            </a:schemeClr>
+          </a:solidFill>
+          <a:prstDash val="solid"/>
+          <a:miter lim="800000"/>
+        </a:ln>
+        <a:effectLst/>
+      </dsp:spPr>
+      <dsp:style>
+        <a:lnRef idx="2">
+          <a:scrgbClr r="0" g="0" b="0"/>
+        </a:lnRef>
+        <a:fillRef idx="1">
+          <a:scrgbClr r="0" g="0" b="0"/>
+        </a:fillRef>
+        <a:effectRef idx="0">
+          <a:scrgbClr r="0" g="0" b="0"/>
+        </a:effectRef>
+        <a:fontRef idx="minor"/>
+      </dsp:style>
+    </dsp:sp>
+    <dsp:sp modelId="{BDB118B6-81DF-453C-A69F-7ED5C9218040}">
+      <dsp:nvSpPr>
+        <dsp:cNvPr id="0" name=""/>
+        <dsp:cNvSpPr/>
+      </dsp:nvSpPr>
+      <dsp:spPr>
+        <a:xfrm>
+          <a:off x="2274110" y="1582652"/>
+          <a:ext cx="696348" cy="696348"/>
+        </a:xfrm>
+        <a:prstGeom prst="roundRect">
+          <a:avLst>
+            <a:gd name="adj" fmla="val 10000"/>
+          </a:avLst>
+        </a:prstGeom>
+        <a:solidFill>
+          <a:schemeClr val="accent1">
+            <a:hueOff val="0"/>
+            <a:satOff val="0"/>
+            <a:lumOff val="0"/>
+            <a:alphaOff val="0"/>
+          </a:schemeClr>
+        </a:solidFill>
+        <a:ln w="12700" cap="flat" cmpd="sng" algn="ctr">
+          <a:solidFill>
+            <a:schemeClr val="lt1">
+              <a:hueOff val="0"/>
+              <a:satOff val="0"/>
+              <a:lumOff val="0"/>
+              <a:alphaOff val="0"/>
+            </a:schemeClr>
+          </a:solidFill>
+          <a:prstDash val="solid"/>
+          <a:miter lim="800000"/>
+        </a:ln>
+        <a:effectLst/>
+      </dsp:spPr>
+      <dsp:style>
+        <a:lnRef idx="2">
+          <a:scrgbClr r="0" g="0" b="0"/>
+        </a:lnRef>
+        <a:fillRef idx="1">
+          <a:scrgbClr r="0" g="0" b="0"/>
+        </a:fillRef>
+        <a:effectRef idx="0">
+          <a:scrgbClr r="0" g="0" b="0"/>
+        </a:effectRef>
+        <a:fontRef idx="minor">
+          <a:schemeClr val="lt1"/>
+        </a:fontRef>
+      </dsp:style>
+      <dsp:txBody>
+        <a:bodyPr spcFirstLastPara="0" vert="horz" wrap="square" lIns="38100" tIns="38100" rIns="38100" bIns="38100" numCol="1" spcCol="1270" anchor="ctr" anchorCtr="0">
+          <a:noAutofit/>
+        </a:bodyPr>
+        <a:lstStyle/>
+        <a:p>
+          <a:pPr marL="0" lvl="0" indent="0" algn="ctr" defTabSz="444500">
+            <a:lnSpc>
+              <a:spcPct val="90000"/>
+            </a:lnSpc>
+            <a:spcBef>
+              <a:spcPct val="0"/>
+            </a:spcBef>
+            <a:spcAft>
+              <a:spcPct val="35000"/>
+            </a:spcAft>
+            <a:buNone/>
+          </a:pPr>
+          <a:r>
+            <a:rPr lang="en-GB" sz="1000" kern="1200"/>
+            <a:t>Input</a:t>
+          </a:r>
+        </a:p>
+      </dsp:txBody>
+      <dsp:txXfrm>
+        <a:off x="2294505" y="1603047"/>
+        <a:ext cx="655558" cy="655558"/>
+      </dsp:txXfrm>
+    </dsp:sp>
+    <dsp:sp modelId="{DB73605B-BBA5-42CE-AE88-0B7639E6BA5A}">
+      <dsp:nvSpPr>
+        <dsp:cNvPr id="0" name=""/>
+        <dsp:cNvSpPr/>
+      </dsp:nvSpPr>
+      <dsp:spPr>
+        <a:xfrm>
+          <a:off x="2991232" y="1429355"/>
+          <a:ext cx="134132" cy="167322"/>
+        </a:xfrm>
+        <a:prstGeom prst="rightArrow">
+          <a:avLst>
+            <a:gd name="adj1" fmla="val 60000"/>
+            <a:gd name="adj2" fmla="val 50000"/>
+          </a:avLst>
+        </a:prstGeom>
+        <a:solidFill>
+          <a:schemeClr val="accent1">
+            <a:tint val="60000"/>
+            <a:hueOff val="0"/>
+            <a:satOff val="0"/>
+            <a:lumOff val="0"/>
+            <a:alphaOff val="0"/>
+          </a:schemeClr>
+        </a:solidFill>
+        <a:ln>
+          <a:noFill/>
+        </a:ln>
+        <a:effectLst/>
+      </dsp:spPr>
+      <dsp:style>
+        <a:lnRef idx="0">
+          <a:scrgbClr r="0" g="0" b="0"/>
+        </a:lnRef>
+        <a:fillRef idx="1">
+          <a:scrgbClr r="0" g="0" b="0"/>
+        </a:fillRef>
+        <a:effectRef idx="0">
+          <a:scrgbClr r="0" g="0" b="0"/>
+        </a:effectRef>
+        <a:fontRef idx="minor">
+          <a:schemeClr val="lt1"/>
+        </a:fontRef>
+      </dsp:style>
+      <dsp:txBody>
+        <a:bodyPr spcFirstLastPara="0" vert="horz" wrap="square" lIns="0" tIns="0" rIns="0" bIns="0" numCol="1" spcCol="1270" anchor="ctr" anchorCtr="0">
+          <a:noAutofit/>
+        </a:bodyPr>
+        <a:lstStyle/>
+        <a:p>
+          <a:pPr marL="0" lvl="0" indent="0" algn="ctr" defTabSz="311150">
+            <a:lnSpc>
+              <a:spcPct val="90000"/>
+            </a:lnSpc>
+            <a:spcBef>
+              <a:spcPct val="0"/>
+            </a:spcBef>
+            <a:spcAft>
+              <a:spcPct val="35000"/>
+            </a:spcAft>
+            <a:buNone/>
+          </a:pPr>
+          <a:endParaRPr lang="en-GB" sz="700" kern="1200"/>
+        </a:p>
+      </dsp:txBody>
+      <dsp:txXfrm>
+        <a:off x="2991232" y="1462819"/>
+        <a:ext cx="93892" cy="100394"/>
+      </dsp:txXfrm>
+    </dsp:sp>
+    <dsp:sp modelId="{C8D5D16F-EAF3-4AB3-9457-BE770B25D03A}">
+      <dsp:nvSpPr>
+        <dsp:cNvPr id="0" name=""/>
+        <dsp:cNvSpPr/>
+      </dsp:nvSpPr>
+      <dsp:spPr>
+        <a:xfrm>
+          <a:off x="3240334" y="1164842"/>
+          <a:ext cx="696348" cy="696348"/>
+        </a:xfrm>
+        <a:prstGeom prst="roundRect">
+          <a:avLst>
+            <a:gd name="adj" fmla="val 10000"/>
+          </a:avLst>
+        </a:prstGeom>
+        <a:blipFill rotWithShape="1">
+          <a:blip xmlns:r="http://schemas.openxmlformats.org/officeDocument/2006/relationships" r:embed="rId1">
+            <a:extLst>
+              <a:ext uri="{28A0092B-C50C-407E-A947-70E740481C1C}">
+                <a14:useLocalDpi xmlns:a14="http://schemas.microsoft.com/office/drawing/2010/main" val="0"/>
+              </a:ext>
+            </a:extLst>
+          </a:blip>
+          <a:srcRect/>
+          <a:stretch>
+            <a:fillRect/>
+          </a:stretch>
+        </a:blipFill>
+        <a:ln w="12700" cap="flat" cmpd="sng" algn="ctr">
+          <a:solidFill>
+            <a:schemeClr val="lt1">
+              <a:hueOff val="0"/>
+              <a:satOff val="0"/>
+              <a:lumOff val="0"/>
+              <a:alphaOff val="0"/>
+            </a:schemeClr>
+          </a:solidFill>
+          <a:prstDash val="solid"/>
+          <a:miter lim="800000"/>
+        </a:ln>
+        <a:effectLst/>
+      </dsp:spPr>
+      <dsp:style>
+        <a:lnRef idx="2">
+          <a:scrgbClr r="0" g="0" b="0"/>
+        </a:lnRef>
+        <a:fillRef idx="1">
+          <a:scrgbClr r="0" g="0" b="0"/>
+        </a:fillRef>
+        <a:effectRef idx="0">
+          <a:scrgbClr r="0" g="0" b="0"/>
+        </a:effectRef>
+        <a:fontRef idx="minor"/>
+      </dsp:style>
+    </dsp:sp>
+    <dsp:sp modelId="{D40B140A-FBCC-48B6-AE04-FC3BFA1A8932}">
+      <dsp:nvSpPr>
+        <dsp:cNvPr id="0" name=""/>
+        <dsp:cNvSpPr/>
+      </dsp:nvSpPr>
+      <dsp:spPr>
+        <a:xfrm>
+          <a:off x="3353693" y="1582652"/>
+          <a:ext cx="696348" cy="696348"/>
+        </a:xfrm>
+        <a:prstGeom prst="roundRect">
+          <a:avLst>
+            <a:gd name="adj" fmla="val 10000"/>
+          </a:avLst>
+        </a:prstGeom>
+        <a:solidFill>
+          <a:schemeClr val="accent1">
+            <a:hueOff val="0"/>
+            <a:satOff val="0"/>
+            <a:lumOff val="0"/>
+            <a:alphaOff val="0"/>
+          </a:schemeClr>
+        </a:solidFill>
+        <a:ln w="12700" cap="flat" cmpd="sng" algn="ctr">
+          <a:solidFill>
+            <a:schemeClr val="lt1">
+              <a:hueOff val="0"/>
+              <a:satOff val="0"/>
+              <a:lumOff val="0"/>
+              <a:alphaOff val="0"/>
+            </a:schemeClr>
+          </a:solidFill>
+          <a:prstDash val="solid"/>
+          <a:miter lim="800000"/>
+        </a:ln>
+        <a:effectLst/>
+      </dsp:spPr>
+      <dsp:style>
+        <a:lnRef idx="2">
+          <a:scrgbClr r="0" g="0" b="0"/>
+        </a:lnRef>
+        <a:fillRef idx="1">
+          <a:scrgbClr r="0" g="0" b="0"/>
+        </a:fillRef>
+        <a:effectRef idx="0">
+          <a:scrgbClr r="0" g="0" b="0"/>
+        </a:effectRef>
+        <a:fontRef idx="minor">
+          <a:schemeClr val="lt1"/>
+        </a:fontRef>
+      </dsp:style>
+      <dsp:txBody>
+        <a:bodyPr spcFirstLastPara="0" vert="horz" wrap="square" lIns="38100" tIns="38100" rIns="38100" bIns="38100" numCol="1" spcCol="1270" anchor="ctr" anchorCtr="0">
+          <a:noAutofit/>
+        </a:bodyPr>
+        <a:lstStyle/>
+        <a:p>
+          <a:pPr marL="0" lvl="0" indent="0" algn="ctr" defTabSz="444500">
+            <a:lnSpc>
+              <a:spcPct val="90000"/>
+            </a:lnSpc>
+            <a:spcBef>
+              <a:spcPct val="0"/>
+            </a:spcBef>
+            <a:spcAft>
+              <a:spcPct val="35000"/>
+            </a:spcAft>
+            <a:buNone/>
+          </a:pPr>
+          <a:r>
+            <a:rPr lang="en-GB" sz="1000" kern="1200"/>
+            <a:t>PowerShell</a:t>
+          </a:r>
+        </a:p>
+      </dsp:txBody>
+      <dsp:txXfrm>
+        <a:off x="3374088" y="1603047"/>
+        <a:ext cx="655558" cy="655558"/>
+      </dsp:txXfrm>
+    </dsp:sp>
+    <dsp:sp modelId="{CE3119AF-A836-43F8-A43F-D97C99FC3D4C}">
+      <dsp:nvSpPr>
+        <dsp:cNvPr id="0" name=""/>
+        <dsp:cNvSpPr/>
+      </dsp:nvSpPr>
+      <dsp:spPr>
+        <a:xfrm>
+          <a:off x="4070815" y="1429355"/>
+          <a:ext cx="134132" cy="167322"/>
+        </a:xfrm>
+        <a:prstGeom prst="rightArrow">
+          <a:avLst>
+            <a:gd name="adj1" fmla="val 60000"/>
+            <a:gd name="adj2" fmla="val 50000"/>
+          </a:avLst>
+        </a:prstGeom>
+        <a:solidFill>
+          <a:schemeClr val="accent1">
+            <a:tint val="60000"/>
+            <a:hueOff val="0"/>
+            <a:satOff val="0"/>
+            <a:lumOff val="0"/>
+            <a:alphaOff val="0"/>
+          </a:schemeClr>
+        </a:solidFill>
+        <a:ln>
+          <a:noFill/>
+        </a:ln>
+        <a:effectLst/>
+      </dsp:spPr>
+      <dsp:style>
+        <a:lnRef idx="0">
+          <a:scrgbClr r="0" g="0" b="0"/>
+        </a:lnRef>
+        <a:fillRef idx="1">
+          <a:scrgbClr r="0" g="0" b="0"/>
+        </a:fillRef>
+        <a:effectRef idx="0">
+          <a:scrgbClr r="0" g="0" b="0"/>
+        </a:effectRef>
+        <a:fontRef idx="minor">
+          <a:schemeClr val="lt1"/>
+        </a:fontRef>
+      </dsp:style>
+      <dsp:txBody>
+        <a:bodyPr spcFirstLastPara="0" vert="horz" wrap="square" lIns="0" tIns="0" rIns="0" bIns="0" numCol="1" spcCol="1270" anchor="ctr" anchorCtr="0">
+          <a:noAutofit/>
+        </a:bodyPr>
+        <a:lstStyle/>
+        <a:p>
+          <a:pPr marL="0" lvl="0" indent="0" algn="ctr" defTabSz="311150">
+            <a:lnSpc>
+              <a:spcPct val="90000"/>
+            </a:lnSpc>
+            <a:spcBef>
+              <a:spcPct val="0"/>
+            </a:spcBef>
+            <a:spcAft>
+              <a:spcPct val="35000"/>
+            </a:spcAft>
+            <a:buNone/>
+          </a:pPr>
+          <a:endParaRPr lang="en-GB" sz="700" kern="1200"/>
+        </a:p>
+      </dsp:txBody>
+      <dsp:txXfrm>
+        <a:off x="4070815" y="1462819"/>
+        <a:ext cx="93892" cy="100394"/>
       </dsp:txXfrm>
     </dsp:sp>
     <dsp:sp modelId="{EFC9EE09-85E6-48CD-98F6-3813C1454CA2}">
@@ -9266,8 +10982,8 @@
       </dsp:nvSpPr>
       <dsp:spPr>
         <a:xfrm>
-          <a:off x="3988841" y="571757"/>
-          <a:ext cx="1285553" cy="1285553"/>
+          <a:off x="4319918" y="1164842"/>
+          <a:ext cx="696348" cy="696348"/>
         </a:xfrm>
         <a:prstGeom prst="roundRect">
           <a:avLst>
@@ -9321,8 +11037,8 @@
       </dsp:nvSpPr>
       <dsp:spPr>
         <a:xfrm>
-          <a:off x="4198117" y="1343089"/>
-          <a:ext cx="1285553" cy="1285553"/>
+          <a:off x="4433277" y="1582652"/>
+          <a:ext cx="696348" cy="696348"/>
         </a:xfrm>
         <a:prstGeom prst="roundRect">
           <a:avLst>
@@ -9366,12 +11082,12 @@
         </a:fontRef>
       </dsp:style>
       <dsp:txBody>
-        <a:bodyPr spcFirstLastPara="0" vert="horz" wrap="square" lIns="106680" tIns="106680" rIns="106680" bIns="106680" numCol="1" spcCol="1270" anchor="ctr" anchorCtr="0">
+        <a:bodyPr spcFirstLastPara="0" vert="horz" wrap="square" lIns="38100" tIns="38100" rIns="38100" bIns="38100" numCol="1" spcCol="1270" anchor="ctr" anchorCtr="0">
           <a:noAutofit/>
         </a:bodyPr>
         <a:lstStyle/>
         <a:p>
-          <a:pPr marL="0" lvl="0" indent="0" algn="ctr" defTabSz="1244600">
+          <a:pPr marL="0" lvl="0" indent="0" algn="ctr" defTabSz="444500">
             <a:lnSpc>
               <a:spcPct val="90000"/>
             </a:lnSpc>
@@ -9384,14 +11100,981 @@
             <a:buNone/>
           </a:pPr>
           <a:r>
-            <a:rPr lang="en-GB" sz="2800" kern="1200"/>
+            <a:rPr lang="en-GB" sz="1000" kern="1200"/>
             <a:t>Import</a:t>
           </a:r>
         </a:p>
       </dsp:txBody>
       <dsp:txXfrm>
-        <a:off x="4235770" y="1380742"/>
-        <a:ext cx="1210247" cy="1210247"/>
+        <a:off x="4453672" y="1603047"/>
+        <a:ext cx="655558" cy="655558"/>
+      </dsp:txXfrm>
+    </dsp:sp>
+    <dsp:sp modelId="{B97D8F4F-E2A5-40A1-A8D8-A6CA214BB3EC}">
+      <dsp:nvSpPr>
+        <dsp:cNvPr id="0" name=""/>
+        <dsp:cNvSpPr/>
+      </dsp:nvSpPr>
+      <dsp:spPr>
+        <a:xfrm>
+          <a:off x="5150399" y="1429355"/>
+          <a:ext cx="134132" cy="167322"/>
+        </a:xfrm>
+        <a:prstGeom prst="rightArrow">
+          <a:avLst>
+            <a:gd name="adj1" fmla="val 60000"/>
+            <a:gd name="adj2" fmla="val 50000"/>
+          </a:avLst>
+        </a:prstGeom>
+        <a:solidFill>
+          <a:schemeClr val="accent1">
+            <a:tint val="60000"/>
+            <a:hueOff val="0"/>
+            <a:satOff val="0"/>
+            <a:lumOff val="0"/>
+            <a:alphaOff val="0"/>
+          </a:schemeClr>
+        </a:solidFill>
+        <a:ln>
+          <a:noFill/>
+        </a:ln>
+        <a:effectLst/>
+      </dsp:spPr>
+      <dsp:style>
+        <a:lnRef idx="0">
+          <a:scrgbClr r="0" g="0" b="0"/>
+        </a:lnRef>
+        <a:fillRef idx="1">
+          <a:scrgbClr r="0" g="0" b="0"/>
+        </a:fillRef>
+        <a:effectRef idx="0">
+          <a:scrgbClr r="0" g="0" b="0"/>
+        </a:effectRef>
+        <a:fontRef idx="minor">
+          <a:schemeClr val="lt1"/>
+        </a:fontRef>
+      </dsp:style>
+      <dsp:txBody>
+        <a:bodyPr spcFirstLastPara="0" vert="horz" wrap="square" lIns="0" tIns="0" rIns="0" bIns="0" numCol="1" spcCol="1270" anchor="ctr" anchorCtr="0">
+          <a:noAutofit/>
+        </a:bodyPr>
+        <a:lstStyle/>
+        <a:p>
+          <a:pPr marL="0" lvl="0" indent="0" algn="ctr" defTabSz="311150">
+            <a:lnSpc>
+              <a:spcPct val="90000"/>
+            </a:lnSpc>
+            <a:spcBef>
+              <a:spcPct val="0"/>
+            </a:spcBef>
+            <a:spcAft>
+              <a:spcPct val="35000"/>
+            </a:spcAft>
+            <a:buNone/>
+          </a:pPr>
+          <a:endParaRPr lang="en-GB" sz="700" kern="1200"/>
+        </a:p>
+      </dsp:txBody>
+      <dsp:txXfrm>
+        <a:off x="5150399" y="1462819"/>
+        <a:ext cx="93892" cy="100394"/>
+      </dsp:txXfrm>
+    </dsp:sp>
+    <dsp:sp modelId="{82C6701E-D577-4840-BBC2-619746C33C69}">
+      <dsp:nvSpPr>
+        <dsp:cNvPr id="0" name=""/>
+        <dsp:cNvSpPr/>
+      </dsp:nvSpPr>
+      <dsp:spPr>
+        <a:xfrm>
+          <a:off x="5399502" y="1164842"/>
+          <a:ext cx="696348" cy="696348"/>
+        </a:xfrm>
+        <a:prstGeom prst="roundRect">
+          <a:avLst>
+            <a:gd name="adj" fmla="val 10000"/>
+          </a:avLst>
+        </a:prstGeom>
+        <a:blipFill rotWithShape="1">
+          <a:blip xmlns:r="http://schemas.openxmlformats.org/officeDocument/2006/relationships" r:embed="rId2" cstate="print">
+            <a:extLst>
+              <a:ext uri="{28A0092B-C50C-407E-A947-70E740481C1C}">
+                <a14:useLocalDpi xmlns:a14="http://schemas.microsoft.com/office/drawing/2010/main" val="0"/>
+              </a:ext>
+            </a:extLst>
+          </a:blip>
+          <a:srcRect/>
+          <a:stretch>
+            <a:fillRect/>
+          </a:stretch>
+        </a:blipFill>
+        <a:ln w="12700" cap="flat" cmpd="sng" algn="ctr">
+          <a:solidFill>
+            <a:schemeClr val="lt1">
+              <a:hueOff val="0"/>
+              <a:satOff val="0"/>
+              <a:lumOff val="0"/>
+              <a:alphaOff val="0"/>
+            </a:schemeClr>
+          </a:solidFill>
+          <a:prstDash val="solid"/>
+          <a:miter lim="800000"/>
+        </a:ln>
+        <a:effectLst/>
+      </dsp:spPr>
+      <dsp:style>
+        <a:lnRef idx="2">
+          <a:scrgbClr r="0" g="0" b="0"/>
+        </a:lnRef>
+        <a:fillRef idx="1">
+          <a:scrgbClr r="0" g="0" b="0"/>
+        </a:fillRef>
+        <a:effectRef idx="0">
+          <a:scrgbClr r="0" g="0" b="0"/>
+        </a:effectRef>
+        <a:fontRef idx="minor"/>
+      </dsp:style>
+    </dsp:sp>
+    <dsp:sp modelId="{0E4114AE-B579-401F-A490-F27344B84CBE}">
+      <dsp:nvSpPr>
+        <dsp:cNvPr id="0" name=""/>
+        <dsp:cNvSpPr/>
+      </dsp:nvSpPr>
+      <dsp:spPr>
+        <a:xfrm>
+          <a:off x="5512861" y="1582652"/>
+          <a:ext cx="696348" cy="696348"/>
+        </a:xfrm>
+        <a:prstGeom prst="roundRect">
+          <a:avLst>
+            <a:gd name="adj" fmla="val 10000"/>
+          </a:avLst>
+        </a:prstGeom>
+        <a:solidFill>
+          <a:schemeClr val="accent1">
+            <a:hueOff val="0"/>
+            <a:satOff val="0"/>
+            <a:lumOff val="0"/>
+            <a:alphaOff val="0"/>
+          </a:schemeClr>
+        </a:solidFill>
+        <a:ln w="12700" cap="flat" cmpd="sng" algn="ctr">
+          <a:solidFill>
+            <a:schemeClr val="lt1">
+              <a:hueOff val="0"/>
+              <a:satOff val="0"/>
+              <a:lumOff val="0"/>
+              <a:alphaOff val="0"/>
+            </a:schemeClr>
+          </a:solidFill>
+          <a:prstDash val="solid"/>
+          <a:miter lim="800000"/>
+        </a:ln>
+        <a:effectLst/>
+      </dsp:spPr>
+      <dsp:style>
+        <a:lnRef idx="2">
+          <a:scrgbClr r="0" g="0" b="0"/>
+        </a:lnRef>
+        <a:fillRef idx="1">
+          <a:scrgbClr r="0" g="0" b="0"/>
+        </a:fillRef>
+        <a:effectRef idx="0">
+          <a:scrgbClr r="0" g="0" b="0"/>
+        </a:effectRef>
+        <a:fontRef idx="minor">
+          <a:schemeClr val="lt1"/>
+        </a:fontRef>
+      </dsp:style>
+      <dsp:txBody>
+        <a:bodyPr spcFirstLastPara="0" vert="horz" wrap="square" lIns="38100" tIns="38100" rIns="38100" bIns="38100" numCol="1" spcCol="1270" anchor="ctr" anchorCtr="0">
+          <a:noAutofit/>
+        </a:bodyPr>
+        <a:lstStyle/>
+        <a:p>
+          <a:pPr marL="0" lvl="0" indent="0" algn="ctr" defTabSz="444500">
+            <a:lnSpc>
+              <a:spcPct val="90000"/>
+            </a:lnSpc>
+            <a:spcBef>
+              <a:spcPct val="0"/>
+            </a:spcBef>
+            <a:spcAft>
+              <a:spcPct val="35000"/>
+            </a:spcAft>
+            <a:buNone/>
+          </a:pPr>
+          <a:r>
+            <a:rPr lang="en-GB" sz="1000" kern="1200"/>
+            <a:t>Logging</a:t>
+          </a:r>
+        </a:p>
+      </dsp:txBody>
+      <dsp:txXfrm>
+        <a:off x="5533256" y="1603047"/>
+        <a:ext cx="655558" cy="655558"/>
+      </dsp:txXfrm>
+    </dsp:sp>
+  </dsp:spTree>
+</dsp:drawing>
+</file>
+
+<file path=word/diagrams/drawing6.xml><?xml version="1.0" encoding="utf-8"?>
+<dsp:drawing xmlns:dgm="http://schemas.openxmlformats.org/drawingml/2006/diagram" xmlns:dsp="http://schemas.microsoft.com/office/drawing/2008/diagram" xmlns:a="http://schemas.openxmlformats.org/drawingml/2006/main">
+  <dsp:spTree>
+    <dsp:nvGrpSpPr>
+      <dsp:cNvPr id="0" name=""/>
+      <dsp:cNvGrpSpPr/>
+    </dsp:nvGrpSpPr>
+    <dsp:grpSpPr/>
+    <dsp:sp modelId="{57658AA1-F714-4718-B48F-A93C32A6532D}">
+      <dsp:nvSpPr>
+        <dsp:cNvPr id="0" name=""/>
+        <dsp:cNvSpPr/>
+      </dsp:nvSpPr>
+      <dsp:spPr>
+        <a:xfrm>
+          <a:off x="724" y="845455"/>
+          <a:ext cx="943430" cy="943430"/>
+        </a:xfrm>
+        <a:prstGeom prst="roundRect">
+          <a:avLst>
+            <a:gd name="adj" fmla="val 10000"/>
+          </a:avLst>
+        </a:prstGeom>
+        <a:blipFill rotWithShape="1">
+          <a:blip xmlns:r="http://schemas.openxmlformats.org/officeDocument/2006/relationships" r:embed="rId1" cstate="print">
+            <a:extLst>
+              <a:ext uri="{28A0092B-C50C-407E-A947-70E740481C1C}">
+                <a14:useLocalDpi xmlns:a14="http://schemas.microsoft.com/office/drawing/2010/main" val="0"/>
+              </a:ext>
+            </a:extLst>
+          </a:blip>
+          <a:srcRect/>
+          <a:stretch>
+            <a:fillRect/>
+          </a:stretch>
+        </a:blipFill>
+        <a:ln w="12700" cap="flat" cmpd="sng" algn="ctr">
+          <a:solidFill>
+            <a:schemeClr val="lt1">
+              <a:hueOff val="0"/>
+              <a:satOff val="0"/>
+              <a:lumOff val="0"/>
+              <a:alphaOff val="0"/>
+            </a:schemeClr>
+          </a:solidFill>
+          <a:prstDash val="solid"/>
+          <a:miter lim="800000"/>
+        </a:ln>
+        <a:effectLst/>
+      </dsp:spPr>
+      <dsp:style>
+        <a:lnRef idx="2">
+          <a:scrgbClr r="0" g="0" b="0"/>
+        </a:lnRef>
+        <a:fillRef idx="1">
+          <a:scrgbClr r="0" g="0" b="0"/>
+        </a:fillRef>
+        <a:effectRef idx="0">
+          <a:scrgbClr r="0" g="0" b="0"/>
+        </a:effectRef>
+        <a:fontRef idx="minor"/>
+      </dsp:style>
+    </dsp:sp>
+    <dsp:sp modelId="{AC89B06A-9F07-49BC-8EC8-FA3EB20F664A}">
+      <dsp:nvSpPr>
+        <dsp:cNvPr id="0" name=""/>
+        <dsp:cNvSpPr/>
+      </dsp:nvSpPr>
+      <dsp:spPr>
+        <a:xfrm>
+          <a:off x="154306" y="1411513"/>
+          <a:ext cx="943430" cy="943430"/>
+        </a:xfrm>
+        <a:prstGeom prst="roundRect">
+          <a:avLst>
+            <a:gd name="adj" fmla="val 10000"/>
+          </a:avLst>
+        </a:prstGeom>
+        <a:solidFill>
+          <a:schemeClr val="accent1">
+            <a:hueOff val="0"/>
+            <a:satOff val="0"/>
+            <a:lumOff val="0"/>
+            <a:alphaOff val="0"/>
+          </a:schemeClr>
+        </a:solidFill>
+        <a:ln w="12700" cap="flat" cmpd="sng" algn="ctr">
+          <a:solidFill>
+            <a:schemeClr val="lt1">
+              <a:hueOff val="0"/>
+              <a:satOff val="0"/>
+              <a:lumOff val="0"/>
+              <a:alphaOff val="0"/>
+            </a:schemeClr>
+          </a:solidFill>
+          <a:prstDash val="solid"/>
+          <a:miter lim="800000"/>
+        </a:ln>
+        <a:effectLst/>
+      </dsp:spPr>
+      <dsp:style>
+        <a:lnRef idx="2">
+          <a:scrgbClr r="0" g="0" b="0"/>
+        </a:lnRef>
+        <a:fillRef idx="1">
+          <a:scrgbClr r="0" g="0" b="0"/>
+        </a:fillRef>
+        <a:effectRef idx="0">
+          <a:scrgbClr r="0" g="0" b="0"/>
+        </a:effectRef>
+        <a:fontRef idx="minor">
+          <a:schemeClr val="lt1"/>
+        </a:fontRef>
+      </dsp:style>
+      <dsp:txBody>
+        <a:bodyPr spcFirstLastPara="0" vert="horz" wrap="square" lIns="49530" tIns="49530" rIns="49530" bIns="49530" numCol="1" spcCol="1270" anchor="ctr" anchorCtr="0">
+          <a:noAutofit/>
+        </a:bodyPr>
+        <a:lstStyle/>
+        <a:p>
+          <a:pPr marL="0" lvl="0" indent="0" algn="ctr" defTabSz="577850">
+            <a:lnSpc>
+              <a:spcPct val="90000"/>
+            </a:lnSpc>
+            <a:spcBef>
+              <a:spcPct val="0"/>
+            </a:spcBef>
+            <a:spcAft>
+              <a:spcPct val="35000"/>
+            </a:spcAft>
+            <a:buNone/>
+          </a:pPr>
+          <a:r>
+            <a:rPr lang="en-GB" sz="1300" kern="1200"/>
+            <a:t>Input</a:t>
+          </a:r>
+        </a:p>
+      </dsp:txBody>
+      <dsp:txXfrm>
+        <a:off x="181938" y="1439145"/>
+        <a:ext cx="888166" cy="888166"/>
+      </dsp:txXfrm>
+    </dsp:sp>
+    <dsp:sp modelId="{8FBBD83D-0124-4E1B-AAD7-BD74B3A400A1}">
+      <dsp:nvSpPr>
+        <dsp:cNvPr id="0" name=""/>
+        <dsp:cNvSpPr/>
+      </dsp:nvSpPr>
+      <dsp:spPr>
+        <a:xfrm>
+          <a:off x="1125880" y="1203824"/>
+          <a:ext cx="181725" cy="226693"/>
+        </a:xfrm>
+        <a:prstGeom prst="rightArrow">
+          <a:avLst>
+            <a:gd name="adj1" fmla="val 60000"/>
+            <a:gd name="adj2" fmla="val 50000"/>
+          </a:avLst>
+        </a:prstGeom>
+        <a:solidFill>
+          <a:schemeClr val="accent1">
+            <a:tint val="60000"/>
+            <a:hueOff val="0"/>
+            <a:satOff val="0"/>
+            <a:lumOff val="0"/>
+            <a:alphaOff val="0"/>
+          </a:schemeClr>
+        </a:solidFill>
+        <a:ln>
+          <a:noFill/>
+        </a:ln>
+        <a:effectLst/>
+      </dsp:spPr>
+      <dsp:style>
+        <a:lnRef idx="0">
+          <a:scrgbClr r="0" g="0" b="0"/>
+        </a:lnRef>
+        <a:fillRef idx="1">
+          <a:scrgbClr r="0" g="0" b="0"/>
+        </a:fillRef>
+        <a:effectRef idx="0">
+          <a:scrgbClr r="0" g="0" b="0"/>
+        </a:effectRef>
+        <a:fontRef idx="minor">
+          <a:schemeClr val="lt1"/>
+        </a:fontRef>
+      </dsp:style>
+      <dsp:txBody>
+        <a:bodyPr spcFirstLastPara="0" vert="horz" wrap="square" lIns="0" tIns="0" rIns="0" bIns="0" numCol="1" spcCol="1270" anchor="ctr" anchorCtr="0">
+          <a:noAutofit/>
+        </a:bodyPr>
+        <a:lstStyle/>
+        <a:p>
+          <a:pPr marL="0" lvl="0" indent="0" algn="ctr" defTabSz="400050">
+            <a:lnSpc>
+              <a:spcPct val="90000"/>
+            </a:lnSpc>
+            <a:spcBef>
+              <a:spcPct val="0"/>
+            </a:spcBef>
+            <a:spcAft>
+              <a:spcPct val="35000"/>
+            </a:spcAft>
+            <a:buNone/>
+          </a:pPr>
+          <a:endParaRPr lang="en-GB" sz="900" kern="1200"/>
+        </a:p>
+      </dsp:txBody>
+      <dsp:txXfrm>
+        <a:off x="1125880" y="1249163"/>
+        <a:ext cx="127208" cy="136015"/>
+      </dsp:txXfrm>
+    </dsp:sp>
+    <dsp:sp modelId="{CBF894B9-B658-4A6C-BA70-D319C025CF41}">
+      <dsp:nvSpPr>
+        <dsp:cNvPr id="0" name=""/>
+        <dsp:cNvSpPr/>
+      </dsp:nvSpPr>
+      <dsp:spPr>
+        <a:xfrm>
+          <a:off x="1463370" y="845455"/>
+          <a:ext cx="943430" cy="943430"/>
+        </a:xfrm>
+        <a:prstGeom prst="roundRect">
+          <a:avLst>
+            <a:gd name="adj" fmla="val 10000"/>
+          </a:avLst>
+        </a:prstGeom>
+        <a:blipFill rotWithShape="1">
+          <a:blip xmlns:r="http://schemas.openxmlformats.org/officeDocument/2006/relationships" r:embed="rId2">
+            <a:extLst>
+              <a:ext uri="{28A0092B-C50C-407E-A947-70E740481C1C}">
+                <a14:useLocalDpi xmlns:a14="http://schemas.microsoft.com/office/drawing/2010/main" val="0"/>
+              </a:ext>
+            </a:extLst>
+          </a:blip>
+          <a:srcRect/>
+          <a:stretch>
+            <a:fillRect/>
+          </a:stretch>
+        </a:blipFill>
+        <a:ln w="12700" cap="flat" cmpd="sng" algn="ctr">
+          <a:solidFill>
+            <a:schemeClr val="lt1">
+              <a:hueOff val="0"/>
+              <a:satOff val="0"/>
+              <a:lumOff val="0"/>
+              <a:alphaOff val="0"/>
+            </a:schemeClr>
+          </a:solidFill>
+          <a:prstDash val="solid"/>
+          <a:miter lim="800000"/>
+        </a:ln>
+        <a:effectLst/>
+      </dsp:spPr>
+      <dsp:style>
+        <a:lnRef idx="2">
+          <a:scrgbClr r="0" g="0" b="0"/>
+        </a:lnRef>
+        <a:fillRef idx="1">
+          <a:scrgbClr r="0" g="0" b="0"/>
+        </a:fillRef>
+        <a:effectRef idx="0">
+          <a:scrgbClr r="0" g="0" b="0"/>
+        </a:effectRef>
+        <a:fontRef idx="minor"/>
+      </dsp:style>
+    </dsp:sp>
+    <dsp:sp modelId="{C35BC099-26FD-44B1-8925-A4EE2474422F}">
+      <dsp:nvSpPr>
+        <dsp:cNvPr id="0" name=""/>
+        <dsp:cNvSpPr/>
+      </dsp:nvSpPr>
+      <dsp:spPr>
+        <a:xfrm>
+          <a:off x="1616952" y="1411513"/>
+          <a:ext cx="943430" cy="943430"/>
+        </a:xfrm>
+        <a:prstGeom prst="roundRect">
+          <a:avLst>
+            <a:gd name="adj" fmla="val 10000"/>
+          </a:avLst>
+        </a:prstGeom>
+        <a:solidFill>
+          <a:schemeClr val="accent1">
+            <a:hueOff val="0"/>
+            <a:satOff val="0"/>
+            <a:lumOff val="0"/>
+            <a:alphaOff val="0"/>
+          </a:schemeClr>
+        </a:solidFill>
+        <a:ln w="12700" cap="flat" cmpd="sng" algn="ctr">
+          <a:solidFill>
+            <a:schemeClr val="lt1">
+              <a:hueOff val="0"/>
+              <a:satOff val="0"/>
+              <a:lumOff val="0"/>
+              <a:alphaOff val="0"/>
+            </a:schemeClr>
+          </a:solidFill>
+          <a:prstDash val="solid"/>
+          <a:miter lim="800000"/>
+        </a:ln>
+        <a:effectLst/>
+      </dsp:spPr>
+      <dsp:style>
+        <a:lnRef idx="2">
+          <a:scrgbClr r="0" g="0" b="0"/>
+        </a:lnRef>
+        <a:fillRef idx="1">
+          <a:scrgbClr r="0" g="0" b="0"/>
+        </a:fillRef>
+        <a:effectRef idx="0">
+          <a:scrgbClr r="0" g="0" b="0"/>
+        </a:effectRef>
+        <a:fontRef idx="minor">
+          <a:schemeClr val="lt1"/>
+        </a:fontRef>
+      </dsp:style>
+      <dsp:txBody>
+        <a:bodyPr spcFirstLastPara="0" vert="horz" wrap="square" lIns="49530" tIns="49530" rIns="49530" bIns="49530" numCol="1" spcCol="1270" anchor="ctr" anchorCtr="0">
+          <a:noAutofit/>
+        </a:bodyPr>
+        <a:lstStyle/>
+        <a:p>
+          <a:pPr marL="0" lvl="0" indent="0" algn="ctr" defTabSz="577850">
+            <a:lnSpc>
+              <a:spcPct val="90000"/>
+            </a:lnSpc>
+            <a:spcBef>
+              <a:spcPct val="0"/>
+            </a:spcBef>
+            <a:spcAft>
+              <a:spcPct val="35000"/>
+            </a:spcAft>
+            <a:buNone/>
+          </a:pPr>
+          <a:r>
+            <a:rPr lang="en-GB" sz="1300" kern="1200"/>
+            <a:t>Powershell</a:t>
+          </a:r>
+        </a:p>
+      </dsp:txBody>
+      <dsp:txXfrm>
+        <a:off x="1644584" y="1439145"/>
+        <a:ext cx="888166" cy="888166"/>
+      </dsp:txXfrm>
+    </dsp:sp>
+    <dsp:sp modelId="{B4BBD9DC-5654-4FE0-BF7D-295E7D4BDC91}">
+      <dsp:nvSpPr>
+        <dsp:cNvPr id="0" name=""/>
+        <dsp:cNvSpPr/>
+      </dsp:nvSpPr>
+      <dsp:spPr>
+        <a:xfrm>
+          <a:off x="2588526" y="1203824"/>
+          <a:ext cx="181725" cy="226693"/>
+        </a:xfrm>
+        <a:prstGeom prst="rightArrow">
+          <a:avLst>
+            <a:gd name="adj1" fmla="val 60000"/>
+            <a:gd name="adj2" fmla="val 50000"/>
+          </a:avLst>
+        </a:prstGeom>
+        <a:solidFill>
+          <a:schemeClr val="accent1">
+            <a:tint val="60000"/>
+            <a:hueOff val="0"/>
+            <a:satOff val="0"/>
+            <a:lumOff val="0"/>
+            <a:alphaOff val="0"/>
+          </a:schemeClr>
+        </a:solidFill>
+        <a:ln>
+          <a:noFill/>
+        </a:ln>
+        <a:effectLst/>
+      </dsp:spPr>
+      <dsp:style>
+        <a:lnRef idx="0">
+          <a:scrgbClr r="0" g="0" b="0"/>
+        </a:lnRef>
+        <a:fillRef idx="1">
+          <a:scrgbClr r="0" g="0" b="0"/>
+        </a:fillRef>
+        <a:effectRef idx="0">
+          <a:scrgbClr r="0" g="0" b="0"/>
+        </a:effectRef>
+        <a:fontRef idx="minor">
+          <a:schemeClr val="lt1"/>
+        </a:fontRef>
+      </dsp:style>
+      <dsp:txBody>
+        <a:bodyPr spcFirstLastPara="0" vert="horz" wrap="square" lIns="0" tIns="0" rIns="0" bIns="0" numCol="1" spcCol="1270" anchor="ctr" anchorCtr="0">
+          <a:noAutofit/>
+        </a:bodyPr>
+        <a:lstStyle/>
+        <a:p>
+          <a:pPr marL="0" lvl="0" indent="0" algn="ctr" defTabSz="400050">
+            <a:lnSpc>
+              <a:spcPct val="90000"/>
+            </a:lnSpc>
+            <a:spcBef>
+              <a:spcPct val="0"/>
+            </a:spcBef>
+            <a:spcAft>
+              <a:spcPct val="35000"/>
+            </a:spcAft>
+            <a:buNone/>
+          </a:pPr>
+          <a:endParaRPr lang="en-GB" sz="900" kern="1200"/>
+        </a:p>
+      </dsp:txBody>
+      <dsp:txXfrm>
+        <a:off x="2588526" y="1249163"/>
+        <a:ext cx="127208" cy="136015"/>
+      </dsp:txXfrm>
+    </dsp:sp>
+    <dsp:sp modelId="{EFC9EE09-85E6-48CD-98F6-3813C1454CA2}">
+      <dsp:nvSpPr>
+        <dsp:cNvPr id="0" name=""/>
+        <dsp:cNvSpPr/>
+      </dsp:nvSpPr>
+      <dsp:spPr>
+        <a:xfrm>
+          <a:off x="2926017" y="845455"/>
+          <a:ext cx="943430" cy="943430"/>
+        </a:xfrm>
+        <a:prstGeom prst="roundRect">
+          <a:avLst>
+            <a:gd name="adj" fmla="val 10000"/>
+          </a:avLst>
+        </a:prstGeom>
+        <a:blipFill rotWithShape="1">
+          <a:blip xmlns:r="http://schemas.openxmlformats.org/officeDocument/2006/relationships" r:embed="rId3">
+            <a:extLst>
+              <a:ext uri="{28A0092B-C50C-407E-A947-70E740481C1C}">
+                <a14:useLocalDpi xmlns:a14="http://schemas.microsoft.com/office/drawing/2010/main" val="0"/>
+              </a:ext>
+            </a:extLst>
+          </a:blip>
+          <a:srcRect/>
+          <a:stretch>
+            <a:fillRect/>
+          </a:stretch>
+        </a:blipFill>
+        <a:ln w="12700" cap="flat" cmpd="sng" algn="ctr">
+          <a:solidFill>
+            <a:schemeClr val="lt1">
+              <a:hueOff val="0"/>
+              <a:satOff val="0"/>
+              <a:lumOff val="0"/>
+              <a:alphaOff val="0"/>
+            </a:schemeClr>
+          </a:solidFill>
+          <a:prstDash val="solid"/>
+          <a:miter lim="800000"/>
+        </a:ln>
+        <a:effectLst/>
+      </dsp:spPr>
+      <dsp:style>
+        <a:lnRef idx="2">
+          <a:scrgbClr r="0" g="0" b="0"/>
+        </a:lnRef>
+        <a:fillRef idx="1">
+          <a:scrgbClr r="0" g="0" b="0"/>
+        </a:fillRef>
+        <a:effectRef idx="0">
+          <a:scrgbClr r="0" g="0" b="0"/>
+        </a:effectRef>
+        <a:fontRef idx="minor"/>
+      </dsp:style>
+    </dsp:sp>
+    <dsp:sp modelId="{FDA8ED2F-93BD-4D31-9EE4-65527667E044}">
+      <dsp:nvSpPr>
+        <dsp:cNvPr id="0" name=""/>
+        <dsp:cNvSpPr/>
+      </dsp:nvSpPr>
+      <dsp:spPr>
+        <a:xfrm>
+          <a:off x="3079598" y="1411513"/>
+          <a:ext cx="943430" cy="943430"/>
+        </a:xfrm>
+        <a:prstGeom prst="roundRect">
+          <a:avLst>
+            <a:gd name="adj" fmla="val 10000"/>
+          </a:avLst>
+        </a:prstGeom>
+        <a:solidFill>
+          <a:schemeClr val="accent1">
+            <a:hueOff val="0"/>
+            <a:satOff val="0"/>
+            <a:lumOff val="0"/>
+            <a:alphaOff val="0"/>
+          </a:schemeClr>
+        </a:solidFill>
+        <a:ln w="12700" cap="flat" cmpd="sng" algn="ctr">
+          <a:solidFill>
+            <a:schemeClr val="lt1">
+              <a:hueOff val="0"/>
+              <a:satOff val="0"/>
+              <a:lumOff val="0"/>
+              <a:alphaOff val="0"/>
+            </a:schemeClr>
+          </a:solidFill>
+          <a:prstDash val="solid"/>
+          <a:miter lim="800000"/>
+        </a:ln>
+        <a:effectLst/>
+      </dsp:spPr>
+      <dsp:style>
+        <a:lnRef idx="2">
+          <a:scrgbClr r="0" g="0" b="0"/>
+        </a:lnRef>
+        <a:fillRef idx="1">
+          <a:scrgbClr r="0" g="0" b="0"/>
+        </a:fillRef>
+        <a:effectRef idx="0">
+          <a:scrgbClr r="0" g="0" b="0"/>
+        </a:effectRef>
+        <a:fontRef idx="minor">
+          <a:schemeClr val="lt1"/>
+        </a:fontRef>
+      </dsp:style>
+      <dsp:txBody>
+        <a:bodyPr spcFirstLastPara="0" vert="horz" wrap="square" lIns="49530" tIns="49530" rIns="49530" bIns="49530" numCol="1" spcCol="1270" anchor="ctr" anchorCtr="0">
+          <a:noAutofit/>
+        </a:bodyPr>
+        <a:lstStyle/>
+        <a:p>
+          <a:pPr marL="0" lvl="0" indent="0" algn="ctr" defTabSz="577850">
+            <a:lnSpc>
+              <a:spcPct val="90000"/>
+            </a:lnSpc>
+            <a:spcBef>
+              <a:spcPct val="0"/>
+            </a:spcBef>
+            <a:spcAft>
+              <a:spcPct val="35000"/>
+            </a:spcAft>
+            <a:buNone/>
+          </a:pPr>
+          <a:r>
+            <a:rPr lang="en-GB" sz="1300" kern="1200"/>
+            <a:t>ShareGate</a:t>
+          </a:r>
+        </a:p>
+      </dsp:txBody>
+      <dsp:txXfrm>
+        <a:off x="3107230" y="1439145"/>
+        <a:ext cx="888166" cy="888166"/>
+      </dsp:txXfrm>
+    </dsp:sp>
+    <dsp:sp modelId="{0F5A8D19-18D1-4546-9414-90243BBF4904}">
+      <dsp:nvSpPr>
+        <dsp:cNvPr id="0" name=""/>
+        <dsp:cNvSpPr/>
+      </dsp:nvSpPr>
+      <dsp:spPr>
+        <a:xfrm>
+          <a:off x="4051173" y="1203824"/>
+          <a:ext cx="181725" cy="226693"/>
+        </a:xfrm>
+        <a:prstGeom prst="rightArrow">
+          <a:avLst>
+            <a:gd name="adj1" fmla="val 60000"/>
+            <a:gd name="adj2" fmla="val 50000"/>
+          </a:avLst>
+        </a:prstGeom>
+        <a:solidFill>
+          <a:schemeClr val="accent1">
+            <a:tint val="60000"/>
+            <a:hueOff val="0"/>
+            <a:satOff val="0"/>
+            <a:lumOff val="0"/>
+            <a:alphaOff val="0"/>
+          </a:schemeClr>
+        </a:solidFill>
+        <a:ln>
+          <a:noFill/>
+        </a:ln>
+        <a:effectLst/>
+      </dsp:spPr>
+      <dsp:style>
+        <a:lnRef idx="0">
+          <a:scrgbClr r="0" g="0" b="0"/>
+        </a:lnRef>
+        <a:fillRef idx="1">
+          <a:scrgbClr r="0" g="0" b="0"/>
+        </a:fillRef>
+        <a:effectRef idx="0">
+          <a:scrgbClr r="0" g="0" b="0"/>
+        </a:effectRef>
+        <a:fontRef idx="minor">
+          <a:schemeClr val="lt1"/>
+        </a:fontRef>
+      </dsp:style>
+      <dsp:txBody>
+        <a:bodyPr spcFirstLastPara="0" vert="horz" wrap="square" lIns="0" tIns="0" rIns="0" bIns="0" numCol="1" spcCol="1270" anchor="ctr" anchorCtr="0">
+          <a:noAutofit/>
+        </a:bodyPr>
+        <a:lstStyle/>
+        <a:p>
+          <a:pPr marL="0" lvl="0" indent="0" algn="ctr" defTabSz="400050">
+            <a:lnSpc>
+              <a:spcPct val="90000"/>
+            </a:lnSpc>
+            <a:spcBef>
+              <a:spcPct val="0"/>
+            </a:spcBef>
+            <a:spcAft>
+              <a:spcPct val="35000"/>
+            </a:spcAft>
+            <a:buNone/>
+          </a:pPr>
+          <a:endParaRPr lang="en-GB" sz="900" kern="1200"/>
+        </a:p>
+      </dsp:txBody>
+      <dsp:txXfrm>
+        <a:off x="4051173" y="1249163"/>
+        <a:ext cx="127208" cy="136015"/>
+      </dsp:txXfrm>
+    </dsp:sp>
+    <dsp:sp modelId="{E21DD874-F8F3-4E20-AD6C-5B78485AA0BE}">
+      <dsp:nvSpPr>
+        <dsp:cNvPr id="0" name=""/>
+        <dsp:cNvSpPr/>
+      </dsp:nvSpPr>
+      <dsp:spPr>
+        <a:xfrm>
+          <a:off x="4388663" y="845455"/>
+          <a:ext cx="943430" cy="943430"/>
+        </a:xfrm>
+        <a:prstGeom prst="roundRect">
+          <a:avLst>
+            <a:gd name="adj" fmla="val 10000"/>
+          </a:avLst>
+        </a:prstGeom>
+        <a:blipFill rotWithShape="1">
+          <a:blip xmlns:r="http://schemas.openxmlformats.org/officeDocument/2006/relationships" r:embed="rId1" cstate="print">
+            <a:extLst>
+              <a:ext uri="{28A0092B-C50C-407E-A947-70E740481C1C}">
+                <a14:useLocalDpi xmlns:a14="http://schemas.microsoft.com/office/drawing/2010/main" val="0"/>
+              </a:ext>
+            </a:extLst>
+          </a:blip>
+          <a:srcRect/>
+          <a:stretch>
+            <a:fillRect/>
+          </a:stretch>
+        </a:blipFill>
+        <a:ln w="12700" cap="flat" cmpd="sng" algn="ctr">
+          <a:solidFill>
+            <a:schemeClr val="lt1">
+              <a:hueOff val="0"/>
+              <a:satOff val="0"/>
+              <a:lumOff val="0"/>
+              <a:alphaOff val="0"/>
+            </a:schemeClr>
+          </a:solidFill>
+          <a:prstDash val="solid"/>
+          <a:miter lim="800000"/>
+        </a:ln>
+        <a:effectLst/>
+      </dsp:spPr>
+      <dsp:style>
+        <a:lnRef idx="2">
+          <a:scrgbClr r="0" g="0" b="0"/>
+        </a:lnRef>
+        <a:fillRef idx="1">
+          <a:scrgbClr r="0" g="0" b="0"/>
+        </a:fillRef>
+        <a:effectRef idx="0">
+          <a:scrgbClr r="0" g="0" b="0"/>
+        </a:effectRef>
+        <a:fontRef idx="minor"/>
+      </dsp:style>
+    </dsp:sp>
+    <dsp:sp modelId="{93356A5C-5214-4786-BCAE-FD2D2078F2AB}">
+      <dsp:nvSpPr>
+        <dsp:cNvPr id="0" name=""/>
+        <dsp:cNvSpPr/>
+      </dsp:nvSpPr>
+      <dsp:spPr>
+        <a:xfrm>
+          <a:off x="4542245" y="1411513"/>
+          <a:ext cx="943430" cy="943430"/>
+        </a:xfrm>
+        <a:prstGeom prst="roundRect">
+          <a:avLst>
+            <a:gd name="adj" fmla="val 10000"/>
+          </a:avLst>
+        </a:prstGeom>
+        <a:solidFill>
+          <a:schemeClr val="accent1">
+            <a:hueOff val="0"/>
+            <a:satOff val="0"/>
+            <a:lumOff val="0"/>
+            <a:alphaOff val="0"/>
+          </a:schemeClr>
+        </a:solidFill>
+        <a:ln w="12700" cap="flat" cmpd="sng" algn="ctr">
+          <a:solidFill>
+            <a:schemeClr val="lt1">
+              <a:hueOff val="0"/>
+              <a:satOff val="0"/>
+              <a:lumOff val="0"/>
+              <a:alphaOff val="0"/>
+            </a:schemeClr>
+          </a:solidFill>
+          <a:prstDash val="solid"/>
+          <a:miter lim="800000"/>
+        </a:ln>
+        <a:effectLst/>
+      </dsp:spPr>
+      <dsp:style>
+        <a:lnRef idx="2">
+          <a:scrgbClr r="0" g="0" b="0"/>
+        </a:lnRef>
+        <a:fillRef idx="1">
+          <a:scrgbClr r="0" g="0" b="0"/>
+        </a:fillRef>
+        <a:effectRef idx="0">
+          <a:scrgbClr r="0" g="0" b="0"/>
+        </a:effectRef>
+        <a:fontRef idx="minor">
+          <a:schemeClr val="lt1"/>
+        </a:fontRef>
+      </dsp:style>
+      <dsp:txBody>
+        <a:bodyPr spcFirstLastPara="0" vert="horz" wrap="square" lIns="49530" tIns="49530" rIns="49530" bIns="49530" numCol="1" spcCol="1270" anchor="ctr" anchorCtr="0">
+          <a:noAutofit/>
+        </a:bodyPr>
+        <a:lstStyle/>
+        <a:p>
+          <a:pPr marL="0" lvl="0" indent="0" algn="ctr" defTabSz="577850">
+            <a:lnSpc>
+              <a:spcPct val="90000"/>
+            </a:lnSpc>
+            <a:spcBef>
+              <a:spcPct val="0"/>
+            </a:spcBef>
+            <a:spcAft>
+              <a:spcPct val="35000"/>
+            </a:spcAft>
+            <a:buNone/>
+          </a:pPr>
+          <a:r>
+            <a:rPr lang="en-GB" sz="1300" kern="1200"/>
+            <a:t>Logging</a:t>
+          </a:r>
+        </a:p>
+      </dsp:txBody>
+      <dsp:txXfrm>
+        <a:off x="4569877" y="1439145"/>
+        <a:ext cx="888166" cy="888166"/>
       </dsp:txXfrm>
     </dsp:sp>
   </dsp:spTree>
@@ -11441,6 +14124,246 @@
 </dgm:layoutDef>
 </file>
 
+<file path=word/diagrams/layout6.xml><?xml version="1.0" encoding="utf-8"?>
+<dgm:layoutDef xmlns:dgm="http://schemas.openxmlformats.org/drawingml/2006/diagram" xmlns:a="http://schemas.openxmlformats.org/drawingml/2006/main" uniqueId="urn:microsoft.com/office/officeart/2005/8/layout/hProcess10">
+  <dgm:title val=""/>
+  <dgm:desc val=""/>
+  <dgm:catLst>
+    <dgm:cat type="process" pri="3000"/>
+    <dgm:cat type="picture" pri="30000"/>
+    <dgm:cat type="pictureconvert" pri="30000"/>
+  </dgm:catLst>
+  <dgm:sampData>
+    <dgm:dataModel>
+      <dgm:ptLst>
+        <dgm:pt modelId="0" type="doc"/>
+        <dgm:pt modelId="1">
+          <dgm:prSet phldr="1"/>
+        </dgm:pt>
+        <dgm:pt modelId="11">
+          <dgm:prSet phldr="1"/>
+        </dgm:pt>
+        <dgm:pt modelId="12">
+          <dgm:prSet phldr="1"/>
+        </dgm:pt>
+        <dgm:pt modelId="2">
+          <dgm:prSet phldr="1"/>
+        </dgm:pt>
+        <dgm:pt modelId="21">
+          <dgm:prSet phldr="1"/>
+        </dgm:pt>
+        <dgm:pt modelId="22">
+          <dgm:prSet phldr="1"/>
+        </dgm:pt>
+        <dgm:pt modelId="3">
+          <dgm:prSet phldr="1"/>
+        </dgm:pt>
+        <dgm:pt modelId="31">
+          <dgm:prSet phldr="1"/>
+        </dgm:pt>
+        <dgm:pt modelId="32">
+          <dgm:prSet phldr="1"/>
+        </dgm:pt>
+      </dgm:ptLst>
+      <dgm:cxnLst>
+        <dgm:cxn modelId="4" srcId="0" destId="1" srcOrd="0" destOrd="0"/>
+        <dgm:cxn modelId="5" srcId="0" destId="2" srcOrd="1" destOrd="0"/>
+        <dgm:cxn modelId="6" srcId="0" destId="3" srcOrd="2" destOrd="0"/>
+        <dgm:cxn modelId="13" srcId="1" destId="11" srcOrd="0" destOrd="0"/>
+        <dgm:cxn modelId="14" srcId="1" destId="12" srcOrd="1" destOrd="0"/>
+        <dgm:cxn modelId="23" srcId="2" destId="21" srcOrd="0" destOrd="0"/>
+        <dgm:cxn modelId="24" srcId="2" destId="22" srcOrd="1" destOrd="0"/>
+        <dgm:cxn modelId="33" srcId="3" destId="31" srcOrd="0" destOrd="0"/>
+        <dgm:cxn modelId="34" srcId="3" destId="32" srcOrd="1" destOrd="0"/>
+      </dgm:cxnLst>
+      <dgm:bg/>
+      <dgm:whole/>
+    </dgm:dataModel>
+  </dgm:sampData>
+  <dgm:styleData>
+    <dgm:dataModel>
+      <dgm:ptLst>
+        <dgm:pt modelId="0" type="doc"/>
+        <dgm:pt modelId="1"/>
+        <dgm:pt modelId="11"/>
+        <dgm:pt modelId="2"/>
+        <dgm:pt modelId="21"/>
+      </dgm:ptLst>
+      <dgm:cxnLst>
+        <dgm:cxn modelId="4" srcId="0" destId="1" srcOrd="0" destOrd="0"/>
+        <dgm:cxn modelId="5" srcId="0" destId="2" srcOrd="1" destOrd="0"/>
+        <dgm:cxn modelId="13" srcId="1" destId="11" srcOrd="0" destOrd="0"/>
+        <dgm:cxn modelId="23" srcId="2" destId="21" srcOrd="0" destOrd="0"/>
+      </dgm:cxnLst>
+      <dgm:bg/>
+      <dgm:whole/>
+    </dgm:dataModel>
+  </dgm:styleData>
+  <dgm:clrData>
+    <dgm:dataModel>
+      <dgm:ptLst>
+        <dgm:pt modelId="0" type="doc"/>
+        <dgm:pt modelId="1"/>
+        <dgm:pt modelId="11"/>
+        <dgm:pt modelId="2"/>
+        <dgm:pt modelId="21"/>
+        <dgm:pt modelId="3"/>
+        <dgm:pt modelId="31"/>
+        <dgm:pt modelId="4"/>
+        <dgm:pt modelId="41"/>
+      </dgm:ptLst>
+      <dgm:cxnLst>
+        <dgm:cxn modelId="5" srcId="0" destId="1" srcOrd="0" destOrd="0"/>
+        <dgm:cxn modelId="6" srcId="0" destId="2" srcOrd="1" destOrd="0"/>
+        <dgm:cxn modelId="7" srcId="0" destId="3" srcOrd="2" destOrd="0"/>
+        <dgm:cxn modelId="8" srcId="0" destId="4" srcOrd="3" destOrd="0"/>
+        <dgm:cxn modelId="13" srcId="1" destId="11" srcOrd="0" destOrd="0"/>
+        <dgm:cxn modelId="23" srcId="2" destId="21" srcOrd="0" destOrd="0"/>
+        <dgm:cxn modelId="33" srcId="3" destId="31" srcOrd="0" destOrd="0"/>
+        <dgm:cxn modelId="43" srcId="4" destId="41" srcOrd="0" destOrd="0"/>
+      </dgm:cxnLst>
+      <dgm:bg/>
+      <dgm:whole/>
+    </dgm:dataModel>
+  </dgm:clrData>
+  <dgm:layoutNode name="Name0">
+    <dgm:varLst>
+      <dgm:dir/>
+      <dgm:resizeHandles val="exact"/>
+    </dgm:varLst>
+    <dgm:choose name="Name1">
+      <dgm:if name="Name2" func="var" arg="dir" op="equ" val="norm">
+        <dgm:alg type="lin"/>
+      </dgm:if>
+      <dgm:else name="Name3">
+        <dgm:alg type="lin">
+          <dgm:param type="linDir" val="fromR"/>
+        </dgm:alg>
+      </dgm:else>
+    </dgm:choose>
+    <dgm:shape xmlns:r="http://schemas.openxmlformats.org/officeDocument/2006/relationships" r:blip="">
+      <dgm:adjLst/>
+    </dgm:shape>
+    <dgm:presOf/>
+    <dgm:constrLst>
+      <dgm:constr type="w" for="ch" forName="composite" refType="w"/>
+      <dgm:constr type="w" for="ch" ptType="sibTrans" refType="w" refFor="ch" refForName="composite" op="equ" fact="0.3333"/>
+      <dgm:constr type="primFontSz" for="des" forName="txNode" op="equ" val="65"/>
+      <dgm:constr type="primFontSz" for="des" forName="connTx" op="equ" val="55"/>
+      <dgm:constr type="primFontSz" for="des" forName="connTx" refType="primFontSz" refFor="des" refForName="txNode" op="lte" fact="0.8"/>
+    </dgm:constrLst>
+    <dgm:ruleLst/>
+    <dgm:forEach name="Name4" axis="ch" ptType="node">
+      <dgm:layoutNode name="composite">
+        <dgm:alg type="composite"/>
+        <dgm:shape xmlns:r="http://schemas.openxmlformats.org/officeDocument/2006/relationships" r:blip="">
+          <dgm:adjLst/>
+        </dgm:shape>
+        <dgm:presOf/>
+        <dgm:choose name="Name5">
+          <dgm:if name="Name6" func="var" arg="dir" op="equ" val="norm">
+            <dgm:constrLst>
+              <dgm:constr type="l" for="ch" forName="imagSh"/>
+              <dgm:constr type="w" for="ch" forName="imagSh" refType="w" fact="0.86"/>
+              <dgm:constr type="t" for="ch" forName="imagSh"/>
+              <dgm:constr type="h" for="ch" forName="imagSh" refType="w" refFor="ch" refForName="imagSh"/>
+              <dgm:constr type="l" for="ch" forName="txNode" refType="w" fact="0.14"/>
+              <dgm:constr type="w" for="ch" forName="txNode" refType="w" refFor="ch" refForName="imagSh"/>
+              <dgm:constr type="t" for="ch" forName="txNode" refType="h" refFor="ch" refForName="imagSh" fact="0.6"/>
+              <dgm:constr type="h" for="ch" forName="txNode" refType="h" refFor="ch" refForName="imagSh"/>
+            </dgm:constrLst>
+          </dgm:if>
+          <dgm:else name="Name7">
+            <dgm:constrLst>
+              <dgm:constr type="l" for="ch" forName="imagSh" refType="w" fact="0.14"/>
+              <dgm:constr type="w" for="ch" forName="imagSh" refType="w" fact="0.86"/>
+              <dgm:constr type="t" for="ch" forName="imagSh"/>
+              <dgm:constr type="h" for="ch" forName="imagSh" refType="w" refFor="ch" refForName="imagSh"/>
+              <dgm:constr type="l" for="ch" forName="txNode"/>
+              <dgm:constr type="w" for="ch" forName="txNode" refType="w" refFor="ch" refForName="imagSh"/>
+              <dgm:constr type="t" for="ch" forName="txNode" refType="h" refFor="ch" refForName="imagSh" fact="0.6"/>
+              <dgm:constr type="h" for="ch" forName="txNode" refType="h" refFor="ch" refForName="imagSh"/>
+            </dgm:constrLst>
+          </dgm:else>
+        </dgm:choose>
+        <dgm:ruleLst/>
+        <dgm:layoutNode name="imagSh" styleLbl="bgImgPlace1">
+          <dgm:alg type="sp"/>
+          <dgm:shape xmlns:r="http://schemas.openxmlformats.org/officeDocument/2006/relationships" type="roundRect" r:blip="" blipPhldr="1">
+            <dgm:adjLst>
+              <dgm:adj idx="1" val="0.1"/>
+            </dgm:adjLst>
+          </dgm:shape>
+          <dgm:presOf/>
+          <dgm:constrLst/>
+          <dgm:ruleLst/>
+        </dgm:layoutNode>
+        <dgm:layoutNode name="txNode" styleLbl="node1">
+          <dgm:varLst>
+            <dgm:bulletEnabled val="1"/>
+          </dgm:varLst>
+          <dgm:alg type="tx"/>
+          <dgm:shape xmlns:r="http://schemas.openxmlformats.org/officeDocument/2006/relationships" type="roundRect" r:blip="">
+            <dgm:adjLst>
+              <dgm:adj idx="1" val="0.1"/>
+            </dgm:adjLst>
+          </dgm:shape>
+          <dgm:presOf axis="desOrSelf" ptType="node"/>
+          <dgm:constrLst>
+            <dgm:constr type="tMarg" refType="primFontSz" fact="0.3"/>
+            <dgm:constr type="bMarg" refType="primFontSz" fact="0.3"/>
+            <dgm:constr type="lMarg" refType="primFontSz" fact="0.3"/>
+            <dgm:constr type="rMarg" refType="primFontSz" fact="0.3"/>
+          </dgm:constrLst>
+          <dgm:ruleLst>
+            <dgm:rule type="primFontSz" val="5" fact="NaN" max="NaN"/>
+          </dgm:ruleLst>
+        </dgm:layoutNode>
+      </dgm:layoutNode>
+      <dgm:forEach name="sibTransForEach" axis="followSib" ptType="sibTrans" cnt="1">
+        <dgm:layoutNode name="sibTrans">
+          <dgm:alg type="conn">
+            <dgm:param type="begPts" val="auto"/>
+            <dgm:param type="endPts" val="auto"/>
+            <dgm:param type="srcNode" val="imagSh"/>
+            <dgm:param type="dstNode" val="imagSh"/>
+          </dgm:alg>
+          <dgm:shape xmlns:r="http://schemas.openxmlformats.org/officeDocument/2006/relationships" type="conn" r:blip="">
+            <dgm:adjLst/>
+          </dgm:shape>
+          <dgm:presOf axis="self"/>
+          <dgm:constrLst>
+            <dgm:constr type="h" refType="w" fact="0.62"/>
+            <dgm:constr type="connDist"/>
+            <dgm:constr type="begPad" refType="connDist" fact="0.35"/>
+            <dgm:constr type="endPad" refType="connDist" fact="0.3"/>
+          </dgm:constrLst>
+          <dgm:ruleLst/>
+          <dgm:layoutNode name="connTx">
+            <dgm:alg type="tx">
+              <dgm:param type="autoTxRot" val="grav"/>
+            </dgm:alg>
+            <dgm:shape xmlns:r="http://schemas.openxmlformats.org/officeDocument/2006/relationships" type="conn" r:blip="" hideGeom="1">
+              <dgm:adjLst/>
+            </dgm:shape>
+            <dgm:presOf axis="self"/>
+            <dgm:constrLst>
+              <dgm:constr type="lMarg"/>
+              <dgm:constr type="rMarg"/>
+              <dgm:constr type="tMarg"/>
+              <dgm:constr type="bMarg"/>
+            </dgm:constrLst>
+            <dgm:ruleLst>
+              <dgm:rule type="primFontSz" val="5" fact="NaN" max="NaN"/>
+            </dgm:ruleLst>
+          </dgm:layoutNode>
+        </dgm:layoutNode>
+      </dgm:forEach>
+    </dgm:forEach>
+  </dgm:layoutNode>
+</dgm:layoutDef>
+</file>
+
 <file path=word/diagrams/quickStyle1.xml><?xml version="1.0" encoding="utf-8"?>
 <dgm:styleDef xmlns:dgm="http://schemas.openxmlformats.org/drawingml/2006/diagram" xmlns:a="http://schemas.openxmlformats.org/drawingml/2006/main" uniqueId="urn:microsoft.com/office/officeart/2005/8/quickstyle/simple5">
   <dgm:title val=""/>
@@ -15578,6 +18501,1040 @@
 </file>
 
 <file path=word/diagrams/quickStyle5.xml><?xml version="1.0" encoding="utf-8"?>
+<dgm:styleDef xmlns:dgm="http://schemas.openxmlformats.org/drawingml/2006/diagram" xmlns:a="http://schemas.openxmlformats.org/drawingml/2006/main" uniqueId="urn:microsoft.com/office/officeart/2005/8/quickstyle/simple1">
+  <dgm:title val=""/>
+  <dgm:desc val=""/>
+  <dgm:catLst>
+    <dgm:cat type="simple" pri="10100"/>
+  </dgm:catLst>
+  <dgm:scene3d>
+    <a:camera prst="orthographicFront"/>
+    <a:lightRig rig="threePt" dir="t"/>
+  </dgm:scene3d>
+  <dgm:styleLbl name="node0">
+    <dgm:scene3d>
+      <a:camera prst="orthographicFront"/>
+      <a:lightRig rig="threePt" dir="t"/>
+    </dgm:scene3d>
+    <dgm:sp3d/>
+    <dgm:txPr/>
+    <dgm:style>
+      <a:lnRef idx="2">
+        <a:scrgbClr r="0" g="0" b="0"/>
+      </a:lnRef>
+      <a:fillRef idx="1">
+        <a:scrgbClr r="0" g="0" b="0"/>
+      </a:fillRef>
+      <a:effectRef idx="0">
+        <a:scrgbClr r="0" g="0" b="0"/>
+      </a:effectRef>
+      <a:fontRef idx="minor">
+        <a:schemeClr val="lt1"/>
+      </a:fontRef>
+    </dgm:style>
+  </dgm:styleLbl>
+  <dgm:styleLbl name="lnNode1">
+    <dgm:scene3d>
+      <a:camera prst="orthographicFront"/>
+      <a:lightRig rig="threePt" dir="t"/>
+    </dgm:scene3d>
+    <dgm:sp3d/>
+    <dgm:txPr/>
+    <dgm:style>
+      <a:lnRef idx="2">
+        <a:scrgbClr r="0" g="0" b="0"/>
+      </a:lnRef>
+      <a:fillRef idx="1">
+        <a:scrgbClr r="0" g="0" b="0"/>
+      </a:fillRef>
+      <a:effectRef idx="0">
+        <a:scrgbClr r="0" g="0" b="0"/>
+      </a:effectRef>
+      <a:fontRef idx="minor">
+        <a:schemeClr val="lt1"/>
+      </a:fontRef>
+    </dgm:style>
+  </dgm:styleLbl>
+  <dgm:styleLbl name="vennNode1">
+    <dgm:scene3d>
+      <a:camera prst="orthographicFront"/>
+      <a:lightRig rig="threePt" dir="t"/>
+    </dgm:scene3d>
+    <dgm:sp3d/>
+    <dgm:txPr/>
+    <dgm:style>
+      <a:lnRef idx="2">
+        <a:scrgbClr r="0" g="0" b="0"/>
+      </a:lnRef>
+      <a:fillRef idx="1">
+        <a:scrgbClr r="0" g="0" b="0"/>
+      </a:fillRef>
+      <a:effectRef idx="0">
+        <a:scrgbClr r="0" g="0" b="0"/>
+      </a:effectRef>
+      <a:fontRef idx="minor">
+        <a:schemeClr val="tx1"/>
+      </a:fontRef>
+    </dgm:style>
+  </dgm:styleLbl>
+  <dgm:styleLbl name="alignNode1">
+    <dgm:scene3d>
+      <a:camera prst="orthographicFront"/>
+      <a:lightRig rig="threePt" dir="t"/>
+    </dgm:scene3d>
+    <dgm:sp3d/>
+    <dgm:txPr/>
+    <dgm:style>
+      <a:lnRef idx="2">
+        <a:scrgbClr r="0" g="0" b="0"/>
+      </a:lnRef>
+      <a:fillRef idx="1">
+        <a:scrgbClr r="0" g="0" b="0"/>
+      </a:fillRef>
+      <a:effectRef idx="0">
+        <a:scrgbClr r="0" g="0" b="0"/>
+      </a:effectRef>
+      <a:fontRef idx="minor">
+        <a:schemeClr val="lt1"/>
+      </a:fontRef>
+    </dgm:style>
+  </dgm:styleLbl>
+  <dgm:styleLbl name="node1">
+    <dgm:scene3d>
+      <a:camera prst="orthographicFront"/>
+      <a:lightRig rig="threePt" dir="t"/>
+    </dgm:scene3d>
+    <dgm:sp3d/>
+    <dgm:txPr/>
+    <dgm:style>
+      <a:lnRef idx="2">
+        <a:scrgbClr r="0" g="0" b="0"/>
+      </a:lnRef>
+      <a:fillRef idx="1">
+        <a:scrgbClr r="0" g="0" b="0"/>
+      </a:fillRef>
+      <a:effectRef idx="0">
+        <a:scrgbClr r="0" g="0" b="0"/>
+      </a:effectRef>
+      <a:fontRef idx="minor">
+        <a:schemeClr val="lt1"/>
+      </a:fontRef>
+    </dgm:style>
+  </dgm:styleLbl>
+  <dgm:styleLbl name="node2">
+    <dgm:scene3d>
+      <a:camera prst="orthographicFront"/>
+      <a:lightRig rig="threePt" dir="t"/>
+    </dgm:scene3d>
+    <dgm:sp3d/>
+    <dgm:txPr/>
+    <dgm:style>
+      <a:lnRef idx="2">
+        <a:scrgbClr r="0" g="0" b="0"/>
+      </a:lnRef>
+      <a:fillRef idx="1">
+        <a:scrgbClr r="0" g="0" b="0"/>
+      </a:fillRef>
+      <a:effectRef idx="0">
+        <a:scrgbClr r="0" g="0" b="0"/>
+      </a:effectRef>
+      <a:fontRef idx="minor">
+        <a:schemeClr val="lt1"/>
+      </a:fontRef>
+    </dgm:style>
+  </dgm:styleLbl>
+  <dgm:styleLbl name="node3">
+    <dgm:scene3d>
+      <a:camera prst="orthographicFront"/>
+      <a:lightRig rig="threePt" dir="t"/>
+    </dgm:scene3d>
+    <dgm:sp3d/>
+    <dgm:txPr/>
+    <dgm:style>
+      <a:lnRef idx="2">
+        <a:scrgbClr r="0" g="0" b="0"/>
+      </a:lnRef>
+      <a:fillRef idx="1">
+        <a:scrgbClr r="0" g="0" b="0"/>
+      </a:fillRef>
+      <a:effectRef idx="0">
+        <a:scrgbClr r="0" g="0" b="0"/>
+      </a:effectRef>
+      <a:fontRef idx="minor">
+        <a:schemeClr val="lt1"/>
+      </a:fontRef>
+    </dgm:style>
+  </dgm:styleLbl>
+  <dgm:styleLbl name="node4">
+    <dgm:scene3d>
+      <a:camera prst="orthographicFront"/>
+      <a:lightRig rig="threePt" dir="t"/>
+    </dgm:scene3d>
+    <dgm:sp3d/>
+    <dgm:txPr/>
+    <dgm:style>
+      <a:lnRef idx="2">
+        <a:scrgbClr r="0" g="0" b="0"/>
+      </a:lnRef>
+      <a:fillRef idx="1">
+        <a:scrgbClr r="0" g="0" b="0"/>
+      </a:fillRef>
+      <a:effectRef idx="0">
+        <a:scrgbClr r="0" g="0" b="0"/>
+      </a:effectRef>
+      <a:fontRef idx="minor">
+        <a:schemeClr val="lt1"/>
+      </a:fontRef>
+    </dgm:style>
+  </dgm:styleLbl>
+  <dgm:styleLbl name="fgImgPlace1">
+    <dgm:scene3d>
+      <a:camera prst="orthographicFront"/>
+      <a:lightRig rig="threePt" dir="t"/>
+    </dgm:scene3d>
+    <dgm:sp3d/>
+    <dgm:txPr/>
+    <dgm:style>
+      <a:lnRef idx="2">
+        <a:scrgbClr r="0" g="0" b="0"/>
+      </a:lnRef>
+      <a:fillRef idx="1">
+        <a:scrgbClr r="0" g="0" b="0"/>
+      </a:fillRef>
+      <a:effectRef idx="0">
+        <a:scrgbClr r="0" g="0" b="0"/>
+      </a:effectRef>
+      <a:fontRef idx="minor"/>
+    </dgm:style>
+  </dgm:styleLbl>
+  <dgm:styleLbl name="alignImgPlace1">
+    <dgm:scene3d>
+      <a:camera prst="orthographicFront"/>
+      <a:lightRig rig="threePt" dir="t"/>
+    </dgm:scene3d>
+    <dgm:sp3d/>
+    <dgm:txPr/>
+    <dgm:style>
+      <a:lnRef idx="2">
+        <a:scrgbClr r="0" g="0" b="0"/>
+      </a:lnRef>
+      <a:fillRef idx="1">
+        <a:scrgbClr r="0" g="0" b="0"/>
+      </a:fillRef>
+      <a:effectRef idx="0">
+        <a:scrgbClr r="0" g="0" b="0"/>
+      </a:effectRef>
+      <a:fontRef idx="minor"/>
+    </dgm:style>
+  </dgm:styleLbl>
+  <dgm:styleLbl name="bgImgPlace1">
+    <dgm:scene3d>
+      <a:camera prst="orthographicFront"/>
+      <a:lightRig rig="threePt" dir="t"/>
+    </dgm:scene3d>
+    <dgm:sp3d/>
+    <dgm:txPr/>
+    <dgm:style>
+      <a:lnRef idx="2">
+        <a:scrgbClr r="0" g="0" b="0"/>
+      </a:lnRef>
+      <a:fillRef idx="1">
+        <a:scrgbClr r="0" g="0" b="0"/>
+      </a:fillRef>
+      <a:effectRef idx="0">
+        <a:scrgbClr r="0" g="0" b="0"/>
+      </a:effectRef>
+      <a:fontRef idx="minor"/>
+    </dgm:style>
+  </dgm:styleLbl>
+  <dgm:styleLbl name="sibTrans2D1">
+    <dgm:scene3d>
+      <a:camera prst="orthographicFront"/>
+      <a:lightRig rig="threePt" dir="t"/>
+    </dgm:scene3d>
+    <dgm:sp3d/>
+    <dgm:txPr/>
+    <dgm:style>
+      <a:lnRef idx="0">
+        <a:scrgbClr r="0" g="0" b="0"/>
+      </a:lnRef>
+      <a:fillRef idx="1">
+        <a:scrgbClr r="0" g="0" b="0"/>
+      </a:fillRef>
+      <a:effectRef idx="0">
+        <a:scrgbClr r="0" g="0" b="0"/>
+      </a:effectRef>
+      <a:fontRef idx="minor">
+        <a:schemeClr val="lt1"/>
+      </a:fontRef>
+    </dgm:style>
+  </dgm:styleLbl>
+  <dgm:styleLbl name="fgSibTrans2D1">
+    <dgm:scene3d>
+      <a:camera prst="orthographicFront"/>
+      <a:lightRig rig="threePt" dir="t"/>
+    </dgm:scene3d>
+    <dgm:sp3d/>
+    <dgm:txPr/>
+    <dgm:style>
+      <a:lnRef idx="0">
+        <a:scrgbClr r="0" g="0" b="0"/>
+      </a:lnRef>
+      <a:fillRef idx="1">
+        <a:scrgbClr r="0" g="0" b="0"/>
+      </a:fillRef>
+      <a:effectRef idx="0">
+        <a:scrgbClr r="0" g="0" b="0"/>
+      </a:effectRef>
+      <a:fontRef idx="minor">
+        <a:schemeClr val="lt1"/>
+      </a:fontRef>
+    </dgm:style>
+  </dgm:styleLbl>
+  <dgm:styleLbl name="bgSibTrans2D1">
+    <dgm:scene3d>
+      <a:camera prst="orthographicFront"/>
+      <a:lightRig rig="threePt" dir="t"/>
+    </dgm:scene3d>
+    <dgm:sp3d/>
+    <dgm:txPr/>
+    <dgm:style>
+      <a:lnRef idx="0">
+        <a:scrgbClr r="0" g="0" b="0"/>
+      </a:lnRef>
+      <a:fillRef idx="1">
+        <a:scrgbClr r="0" g="0" b="0"/>
+      </a:fillRef>
+      <a:effectRef idx="0">
+        <a:scrgbClr r="0" g="0" b="0"/>
+      </a:effectRef>
+      <a:fontRef idx="minor">
+        <a:schemeClr val="lt1"/>
+      </a:fontRef>
+    </dgm:style>
+  </dgm:styleLbl>
+  <dgm:styleLbl name="sibTrans1D1">
+    <dgm:scene3d>
+      <a:camera prst="orthographicFront"/>
+      <a:lightRig rig="threePt" dir="t"/>
+    </dgm:scene3d>
+    <dgm:sp3d/>
+    <dgm:txPr/>
+    <dgm:style>
+      <a:lnRef idx="1">
+        <a:scrgbClr r="0" g="0" b="0"/>
+      </a:lnRef>
+      <a:fillRef idx="0">
+        <a:scrgbClr r="0" g="0" b="0"/>
+      </a:fillRef>
+      <a:effectRef idx="0">
+        <a:scrgbClr r="0" g="0" b="0"/>
+      </a:effectRef>
+      <a:fontRef idx="minor"/>
+    </dgm:style>
+  </dgm:styleLbl>
+  <dgm:styleLbl name="callout">
+    <dgm:scene3d>
+      <a:camera prst="orthographicFront"/>
+      <a:lightRig rig="threePt" dir="t"/>
+    </dgm:scene3d>
+    <dgm:sp3d/>
+    <dgm:txPr/>
+    <dgm:style>
+      <a:lnRef idx="2">
+        <a:scrgbClr r="0" g="0" b="0"/>
+      </a:lnRef>
+      <a:fillRef idx="1">
+        <a:scrgbClr r="0" g="0" b="0"/>
+      </a:fillRef>
+      <a:effectRef idx="0">
+        <a:scrgbClr r="0" g="0" b="0"/>
+      </a:effectRef>
+      <a:fontRef idx="minor"/>
+    </dgm:style>
+  </dgm:styleLbl>
+  <dgm:styleLbl name="asst0">
+    <dgm:scene3d>
+      <a:camera prst="orthographicFront"/>
+      <a:lightRig rig="threePt" dir="t"/>
+    </dgm:scene3d>
+    <dgm:sp3d/>
+    <dgm:txPr/>
+    <dgm:style>
+      <a:lnRef idx="2">
+        <a:scrgbClr r="0" g="0" b="0"/>
+      </a:lnRef>
+      <a:fillRef idx="1">
+        <a:scrgbClr r="0" g="0" b="0"/>
+      </a:fillRef>
+      <a:effectRef idx="0">
+        <a:scrgbClr r="0" g="0" b="0"/>
+      </a:effectRef>
+      <a:fontRef idx="minor">
+        <a:schemeClr val="lt1"/>
+      </a:fontRef>
+    </dgm:style>
+  </dgm:styleLbl>
+  <dgm:styleLbl name="asst1">
+    <dgm:scene3d>
+      <a:camera prst="orthographicFront"/>
+      <a:lightRig rig="threePt" dir="t"/>
+    </dgm:scene3d>
+    <dgm:sp3d/>
+    <dgm:txPr/>
+    <dgm:style>
+      <a:lnRef idx="2">
+        <a:scrgbClr r="0" g="0" b="0"/>
+      </a:lnRef>
+      <a:fillRef idx="1">
+        <a:scrgbClr r="0" g="0" b="0"/>
+      </a:fillRef>
+      <a:effectRef idx="0">
+        <a:scrgbClr r="0" g="0" b="0"/>
+      </a:effectRef>
+      <a:fontRef idx="minor">
+        <a:schemeClr val="lt1"/>
+      </a:fontRef>
+    </dgm:style>
+  </dgm:styleLbl>
+  <dgm:styleLbl name="asst2">
+    <dgm:scene3d>
+      <a:camera prst="orthographicFront"/>
+      <a:lightRig rig="threePt" dir="t"/>
+    </dgm:scene3d>
+    <dgm:sp3d/>
+    <dgm:txPr/>
+    <dgm:style>
+      <a:lnRef idx="2">
+        <a:scrgbClr r="0" g="0" b="0"/>
+      </a:lnRef>
+      <a:fillRef idx="1">
+        <a:scrgbClr r="0" g="0" b="0"/>
+      </a:fillRef>
+      <a:effectRef idx="0">
+        <a:scrgbClr r="0" g="0" b="0"/>
+      </a:effectRef>
+      <a:fontRef idx="minor">
+        <a:schemeClr val="lt1"/>
+      </a:fontRef>
+    </dgm:style>
+  </dgm:styleLbl>
+  <dgm:styleLbl name="asst3">
+    <dgm:scene3d>
+      <a:camera prst="orthographicFront"/>
+      <a:lightRig rig="threePt" dir="t"/>
+    </dgm:scene3d>
+    <dgm:sp3d/>
+    <dgm:txPr/>
+    <dgm:style>
+      <a:lnRef idx="2">
+        <a:scrgbClr r="0" g="0" b="0"/>
+      </a:lnRef>
+      <a:fillRef idx="1">
+        <a:scrgbClr r="0" g="0" b="0"/>
+      </a:fillRef>
+      <a:effectRef idx="0">
+        <a:scrgbClr r="0" g="0" b="0"/>
+      </a:effectRef>
+      <a:fontRef idx="minor">
+        <a:schemeClr val="lt1"/>
+      </a:fontRef>
+    </dgm:style>
+  </dgm:styleLbl>
+  <dgm:styleLbl name="asst4">
+    <dgm:scene3d>
+      <a:camera prst="orthographicFront"/>
+      <a:lightRig rig="threePt" dir="t"/>
+    </dgm:scene3d>
+    <dgm:sp3d/>
+    <dgm:txPr/>
+    <dgm:style>
+      <a:lnRef idx="2">
+        <a:scrgbClr r="0" g="0" b="0"/>
+      </a:lnRef>
+      <a:fillRef idx="1">
+        <a:scrgbClr r="0" g="0" b="0"/>
+      </a:fillRef>
+      <a:effectRef idx="0">
+        <a:scrgbClr r="0" g="0" b="0"/>
+      </a:effectRef>
+      <a:fontRef idx="minor">
+        <a:schemeClr val="lt1"/>
+      </a:fontRef>
+    </dgm:style>
+  </dgm:styleLbl>
+  <dgm:styleLbl name="parChTrans2D1">
+    <dgm:scene3d>
+      <a:camera prst="orthographicFront"/>
+      <a:lightRig rig="threePt" dir="t"/>
+    </dgm:scene3d>
+    <dgm:sp3d/>
+    <dgm:txPr/>
+    <dgm:style>
+      <a:lnRef idx="2">
+        <a:scrgbClr r="0" g="0" b="0"/>
+      </a:lnRef>
+      <a:fillRef idx="1">
+        <a:scrgbClr r="0" g="0" b="0"/>
+      </a:fillRef>
+      <a:effectRef idx="0">
+        <a:scrgbClr r="0" g="0" b="0"/>
+      </a:effectRef>
+      <a:fontRef idx="minor">
+        <a:schemeClr val="lt1"/>
+      </a:fontRef>
+    </dgm:style>
+  </dgm:styleLbl>
+  <dgm:styleLbl name="parChTrans2D2">
+    <dgm:scene3d>
+      <a:camera prst="orthographicFront"/>
+      <a:lightRig rig="threePt" dir="t"/>
+    </dgm:scene3d>
+    <dgm:sp3d/>
+    <dgm:txPr/>
+    <dgm:style>
+      <a:lnRef idx="2">
+        <a:scrgbClr r="0" g="0" b="0"/>
+      </a:lnRef>
+      <a:fillRef idx="1">
+        <a:scrgbClr r="0" g="0" b="0"/>
+      </a:fillRef>
+      <a:effectRef idx="0">
+        <a:scrgbClr r="0" g="0" b="0"/>
+      </a:effectRef>
+      <a:fontRef idx="minor">
+        <a:schemeClr val="lt1"/>
+      </a:fontRef>
+    </dgm:style>
+  </dgm:styleLbl>
+  <dgm:styleLbl name="parChTrans2D3">
+    <dgm:scene3d>
+      <a:camera prst="orthographicFront"/>
+      <a:lightRig rig="threePt" dir="t"/>
+    </dgm:scene3d>
+    <dgm:sp3d/>
+    <dgm:txPr/>
+    <dgm:style>
+      <a:lnRef idx="2">
+        <a:scrgbClr r="0" g="0" b="0"/>
+      </a:lnRef>
+      <a:fillRef idx="1">
+        <a:scrgbClr r="0" g="0" b="0"/>
+      </a:fillRef>
+      <a:effectRef idx="0">
+        <a:scrgbClr r="0" g="0" b="0"/>
+      </a:effectRef>
+      <a:fontRef idx="minor">
+        <a:schemeClr val="lt1"/>
+      </a:fontRef>
+    </dgm:style>
+  </dgm:styleLbl>
+  <dgm:styleLbl name="parChTrans2D4">
+    <dgm:scene3d>
+      <a:camera prst="orthographicFront"/>
+      <a:lightRig rig="threePt" dir="t"/>
+    </dgm:scene3d>
+    <dgm:sp3d/>
+    <dgm:txPr/>
+    <dgm:style>
+      <a:lnRef idx="2">
+        <a:scrgbClr r="0" g="0" b="0"/>
+      </a:lnRef>
+      <a:fillRef idx="1">
+        <a:scrgbClr r="0" g="0" b="0"/>
+      </a:fillRef>
+      <a:effectRef idx="0">
+        <a:scrgbClr r="0" g="0" b="0"/>
+      </a:effectRef>
+      <a:fontRef idx="minor">
+        <a:schemeClr val="lt1"/>
+      </a:fontRef>
+    </dgm:style>
+  </dgm:styleLbl>
+  <dgm:styleLbl name="parChTrans1D1">
+    <dgm:scene3d>
+      <a:camera prst="orthographicFront"/>
+      <a:lightRig rig="threePt" dir="t"/>
+    </dgm:scene3d>
+    <dgm:sp3d/>
+    <dgm:txPr/>
+    <dgm:style>
+      <a:lnRef idx="2">
+        <a:scrgbClr r="0" g="0" b="0"/>
+      </a:lnRef>
+      <a:fillRef idx="0">
+        <a:scrgbClr r="0" g="0" b="0"/>
+      </a:fillRef>
+      <a:effectRef idx="0">
+        <a:scrgbClr r="0" g="0" b="0"/>
+      </a:effectRef>
+      <a:fontRef idx="minor"/>
+    </dgm:style>
+  </dgm:styleLbl>
+  <dgm:styleLbl name="parChTrans1D2">
+    <dgm:scene3d>
+      <a:camera prst="orthographicFront"/>
+      <a:lightRig rig="threePt" dir="t"/>
+    </dgm:scene3d>
+    <dgm:sp3d/>
+    <dgm:txPr/>
+    <dgm:style>
+      <a:lnRef idx="2">
+        <a:scrgbClr r="0" g="0" b="0"/>
+      </a:lnRef>
+      <a:fillRef idx="0">
+        <a:scrgbClr r="0" g="0" b="0"/>
+      </a:fillRef>
+      <a:effectRef idx="0">
+        <a:scrgbClr r="0" g="0" b="0"/>
+      </a:effectRef>
+      <a:fontRef idx="minor"/>
+    </dgm:style>
+  </dgm:styleLbl>
+  <dgm:styleLbl name="parChTrans1D3">
+    <dgm:scene3d>
+      <a:camera prst="orthographicFront"/>
+      <a:lightRig rig="threePt" dir="t"/>
+    </dgm:scene3d>
+    <dgm:sp3d/>
+    <dgm:txPr/>
+    <dgm:style>
+      <a:lnRef idx="2">
+        <a:scrgbClr r="0" g="0" b="0"/>
+      </a:lnRef>
+      <a:fillRef idx="0">
+        <a:scrgbClr r="0" g="0" b="0"/>
+      </a:fillRef>
+      <a:effectRef idx="0">
+        <a:scrgbClr r="0" g="0" b="0"/>
+      </a:effectRef>
+      <a:fontRef idx="minor"/>
+    </dgm:style>
+  </dgm:styleLbl>
+  <dgm:styleLbl name="parChTrans1D4">
+    <dgm:scene3d>
+      <a:camera prst="orthographicFront"/>
+      <a:lightRig rig="threePt" dir="t"/>
+    </dgm:scene3d>
+    <dgm:sp3d/>
+    <dgm:txPr/>
+    <dgm:style>
+      <a:lnRef idx="2">
+        <a:scrgbClr r="0" g="0" b="0"/>
+      </a:lnRef>
+      <a:fillRef idx="0">
+        <a:scrgbClr r="0" g="0" b="0"/>
+      </a:fillRef>
+      <a:effectRef idx="0">
+        <a:scrgbClr r="0" g="0" b="0"/>
+      </a:effectRef>
+      <a:fontRef idx="minor"/>
+    </dgm:style>
+  </dgm:styleLbl>
+  <dgm:styleLbl name="fgAcc1">
+    <dgm:scene3d>
+      <a:camera prst="orthographicFront"/>
+      <a:lightRig rig="threePt" dir="t"/>
+    </dgm:scene3d>
+    <dgm:sp3d/>
+    <dgm:txPr/>
+    <dgm:style>
+      <a:lnRef idx="2">
+        <a:scrgbClr r="0" g="0" b="0"/>
+      </a:lnRef>
+      <a:fillRef idx="1">
+        <a:scrgbClr r="0" g="0" b="0"/>
+      </a:fillRef>
+      <a:effectRef idx="0">
+        <a:scrgbClr r="0" g="0" b="0"/>
+      </a:effectRef>
+      <a:fontRef idx="minor"/>
+    </dgm:style>
+  </dgm:styleLbl>
+  <dgm:styleLbl name="conFgAcc1">
+    <dgm:scene3d>
+      <a:camera prst="orthographicFront"/>
+      <a:lightRig rig="threePt" dir="t"/>
+    </dgm:scene3d>
+    <dgm:sp3d/>
+    <dgm:txPr/>
+    <dgm:style>
+      <a:lnRef idx="2">
+        <a:scrgbClr r="0" g="0" b="0"/>
+      </a:lnRef>
+      <a:fillRef idx="1">
+        <a:scrgbClr r="0" g="0" b="0"/>
+      </a:fillRef>
+      <a:effectRef idx="0">
+        <a:scrgbClr r="0" g="0" b="0"/>
+      </a:effectRef>
+      <a:fontRef idx="minor"/>
+    </dgm:style>
+  </dgm:styleLbl>
+  <dgm:styleLbl name="alignAcc1">
+    <dgm:scene3d>
+      <a:camera prst="orthographicFront"/>
+      <a:lightRig rig="threePt" dir="t"/>
+    </dgm:scene3d>
+    <dgm:sp3d/>
+    <dgm:txPr/>
+    <dgm:style>
+      <a:lnRef idx="2">
+        <a:scrgbClr r="0" g="0" b="0"/>
+      </a:lnRef>
+      <a:fillRef idx="1">
+        <a:scrgbClr r="0" g="0" b="0"/>
+      </a:fillRef>
+      <a:effectRef idx="0">
+        <a:scrgbClr r="0" g="0" b="0"/>
+      </a:effectRef>
+      <a:fontRef idx="minor"/>
+    </dgm:style>
+  </dgm:styleLbl>
+  <dgm:styleLbl name="trAlignAcc1">
+    <dgm:scene3d>
+      <a:camera prst="orthographicFront"/>
+      <a:lightRig rig="threePt" dir="t"/>
+    </dgm:scene3d>
+    <dgm:sp3d/>
+    <dgm:txPr/>
+    <dgm:style>
+      <a:lnRef idx="1">
+        <a:scrgbClr r="0" g="0" b="0"/>
+      </a:lnRef>
+      <a:fillRef idx="1">
+        <a:scrgbClr r="0" g="0" b="0"/>
+      </a:fillRef>
+      <a:effectRef idx="0">
+        <a:scrgbClr r="0" g="0" b="0"/>
+      </a:effectRef>
+      <a:fontRef idx="minor"/>
+    </dgm:style>
+  </dgm:styleLbl>
+  <dgm:styleLbl name="bgAcc1">
+    <dgm:scene3d>
+      <a:camera prst="orthographicFront"/>
+      <a:lightRig rig="threePt" dir="t"/>
+    </dgm:scene3d>
+    <dgm:sp3d/>
+    <dgm:txPr/>
+    <dgm:style>
+      <a:lnRef idx="2">
+        <a:scrgbClr r="0" g="0" b="0"/>
+      </a:lnRef>
+      <a:fillRef idx="1">
+        <a:scrgbClr r="0" g="0" b="0"/>
+      </a:fillRef>
+      <a:effectRef idx="0">
+        <a:scrgbClr r="0" g="0" b="0"/>
+      </a:effectRef>
+      <a:fontRef idx="minor"/>
+    </dgm:style>
+  </dgm:styleLbl>
+  <dgm:styleLbl name="solidFgAcc1">
+    <dgm:scene3d>
+      <a:camera prst="orthographicFront"/>
+      <a:lightRig rig="threePt" dir="t"/>
+    </dgm:scene3d>
+    <dgm:sp3d/>
+    <dgm:txPr/>
+    <dgm:style>
+      <a:lnRef idx="2">
+        <a:scrgbClr r="0" g="0" b="0"/>
+      </a:lnRef>
+      <a:fillRef idx="1">
+        <a:scrgbClr r="0" g="0" b="0"/>
+      </a:fillRef>
+      <a:effectRef idx="0">
+        <a:scrgbClr r="0" g="0" b="0"/>
+      </a:effectRef>
+      <a:fontRef idx="minor"/>
+    </dgm:style>
+  </dgm:styleLbl>
+  <dgm:styleLbl name="solidAlignAcc1">
+    <dgm:scene3d>
+      <a:camera prst="orthographicFront"/>
+      <a:lightRig rig="threePt" dir="t"/>
+    </dgm:scene3d>
+    <dgm:sp3d/>
+    <dgm:txPr/>
+    <dgm:style>
+      <a:lnRef idx="2">
+        <a:scrgbClr r="0" g="0" b="0"/>
+      </a:lnRef>
+      <a:fillRef idx="1">
+        <a:scrgbClr r="0" g="0" b="0"/>
+      </a:fillRef>
+      <a:effectRef idx="0">
+        <a:scrgbClr r="0" g="0" b="0"/>
+      </a:effectRef>
+      <a:fontRef idx="minor"/>
+    </dgm:style>
+  </dgm:styleLbl>
+  <dgm:styleLbl name="solidBgAcc1">
+    <dgm:scene3d>
+      <a:camera prst="orthographicFront"/>
+      <a:lightRig rig="threePt" dir="t"/>
+    </dgm:scene3d>
+    <dgm:sp3d/>
+    <dgm:txPr/>
+    <dgm:style>
+      <a:lnRef idx="2">
+        <a:scrgbClr r="0" g="0" b="0"/>
+      </a:lnRef>
+      <a:fillRef idx="1">
+        <a:scrgbClr r="0" g="0" b="0"/>
+      </a:fillRef>
+      <a:effectRef idx="0">
+        <a:scrgbClr r="0" g="0" b="0"/>
+      </a:effectRef>
+      <a:fontRef idx="minor"/>
+    </dgm:style>
+  </dgm:styleLbl>
+  <dgm:styleLbl name="fgAccFollowNode1">
+    <dgm:scene3d>
+      <a:camera prst="orthographicFront"/>
+      <a:lightRig rig="threePt" dir="t"/>
+    </dgm:scene3d>
+    <dgm:sp3d/>
+    <dgm:txPr/>
+    <dgm:style>
+      <a:lnRef idx="2">
+        <a:scrgbClr r="0" g="0" b="0"/>
+      </a:lnRef>
+      <a:fillRef idx="1">
+        <a:scrgbClr r="0" g="0" b="0"/>
+      </a:fillRef>
+      <a:effectRef idx="0">
+        <a:scrgbClr r="0" g="0" b="0"/>
+      </a:effectRef>
+      <a:fontRef idx="minor"/>
+    </dgm:style>
+  </dgm:styleLbl>
+  <dgm:styleLbl name="alignAccFollowNode1">
+    <dgm:scene3d>
+      <a:camera prst="orthographicFront"/>
+      <a:lightRig rig="threePt" dir="t"/>
+    </dgm:scene3d>
+    <dgm:sp3d/>
+    <dgm:txPr/>
+    <dgm:style>
+      <a:lnRef idx="2">
+        <a:scrgbClr r="0" g="0" b="0"/>
+      </a:lnRef>
+      <a:fillRef idx="1">
+        <a:scrgbClr r="0" g="0" b="0"/>
+      </a:fillRef>
+      <a:effectRef idx="0">
+        <a:scrgbClr r="0" g="0" b="0"/>
+      </a:effectRef>
+      <a:fontRef idx="minor"/>
+    </dgm:style>
+  </dgm:styleLbl>
+  <dgm:styleLbl name="bgAccFollowNode1">
+    <dgm:scene3d>
+      <a:camera prst="orthographicFront"/>
+      <a:lightRig rig="threePt" dir="t"/>
+    </dgm:scene3d>
+    <dgm:sp3d/>
+    <dgm:txPr/>
+    <dgm:style>
+      <a:lnRef idx="2">
+        <a:scrgbClr r="0" g="0" b="0"/>
+      </a:lnRef>
+      <a:fillRef idx="1">
+        <a:scrgbClr r="0" g="0" b="0"/>
+      </a:fillRef>
+      <a:effectRef idx="0">
+        <a:scrgbClr r="0" g="0" b="0"/>
+      </a:effectRef>
+      <a:fontRef idx="minor"/>
+    </dgm:style>
+  </dgm:styleLbl>
+  <dgm:styleLbl name="fgAcc0">
+    <dgm:scene3d>
+      <a:camera prst="orthographicFront"/>
+      <a:lightRig rig="threePt" dir="t"/>
+    </dgm:scene3d>
+    <dgm:sp3d/>
+    <dgm:txPr/>
+    <dgm:style>
+      <a:lnRef idx="2">
+        <a:scrgbClr r="0" g="0" b="0"/>
+      </a:lnRef>
+      <a:fillRef idx="1">
+        <a:scrgbClr r="0" g="0" b="0"/>
+      </a:fillRef>
+      <a:effectRef idx="0">
+        <a:scrgbClr r="0" g="0" b="0"/>
+      </a:effectRef>
+      <a:fontRef idx="minor"/>
+    </dgm:style>
+  </dgm:styleLbl>
+  <dgm:styleLbl name="fgAcc2">
+    <dgm:scene3d>
+      <a:camera prst="orthographicFront"/>
+      <a:lightRig rig="threePt" dir="t"/>
+    </dgm:scene3d>
+    <dgm:sp3d/>
+    <dgm:txPr/>
+    <dgm:style>
+      <a:lnRef idx="2">
+        <a:scrgbClr r="0" g="0" b="0"/>
+      </a:lnRef>
+      <a:fillRef idx="1">
+        <a:scrgbClr r="0" g="0" b="0"/>
+      </a:fillRef>
+      <a:effectRef idx="0">
+        <a:scrgbClr r="0" g="0" b="0"/>
+      </a:effectRef>
+      <a:fontRef idx="minor"/>
+    </dgm:style>
+  </dgm:styleLbl>
+  <dgm:styleLbl name="fgAcc3">
+    <dgm:scene3d>
+      <a:camera prst="orthographicFront"/>
+      <a:lightRig rig="threePt" dir="t"/>
+    </dgm:scene3d>
+    <dgm:sp3d/>
+    <dgm:txPr/>
+    <dgm:style>
+      <a:lnRef idx="2">
+        <a:scrgbClr r="0" g="0" b="0"/>
+      </a:lnRef>
+      <a:fillRef idx="1">
+        <a:scrgbClr r="0" g="0" b="0"/>
+      </a:fillRef>
+      <a:effectRef idx="0">
+        <a:scrgbClr r="0" g="0" b="0"/>
+      </a:effectRef>
+      <a:fontRef idx="minor"/>
+    </dgm:style>
+  </dgm:styleLbl>
+  <dgm:styleLbl name="fgAcc4">
+    <dgm:scene3d>
+      <a:camera prst="orthographicFront"/>
+      <a:lightRig rig="threePt" dir="t"/>
+    </dgm:scene3d>
+    <dgm:sp3d/>
+    <dgm:txPr/>
+    <dgm:style>
+      <a:lnRef idx="2">
+        <a:scrgbClr r="0" g="0" b="0"/>
+      </a:lnRef>
+      <a:fillRef idx="1">
+        <a:scrgbClr r="0" g="0" b="0"/>
+      </a:fillRef>
+      <a:effectRef idx="0">
+        <a:scrgbClr r="0" g="0" b="0"/>
+      </a:effectRef>
+      <a:fontRef idx="minor"/>
+    </dgm:style>
+  </dgm:styleLbl>
+  <dgm:styleLbl name="bgShp">
+    <dgm:scene3d>
+      <a:camera prst="orthographicFront"/>
+      <a:lightRig rig="threePt" dir="t"/>
+    </dgm:scene3d>
+    <dgm:sp3d/>
+    <dgm:txPr/>
+    <dgm:style>
+      <a:lnRef idx="0">
+        <a:scrgbClr r="0" g="0" b="0"/>
+      </a:lnRef>
+      <a:fillRef idx="1">
+        <a:scrgbClr r="0" g="0" b="0"/>
+      </a:fillRef>
+      <a:effectRef idx="0">
+        <a:scrgbClr r="0" g="0" b="0"/>
+      </a:effectRef>
+      <a:fontRef idx="minor"/>
+    </dgm:style>
+  </dgm:styleLbl>
+  <dgm:styleLbl name="dkBgShp">
+    <dgm:scene3d>
+      <a:camera prst="orthographicFront"/>
+      <a:lightRig rig="threePt" dir="t"/>
+    </dgm:scene3d>
+    <dgm:sp3d/>
+    <dgm:txPr/>
+    <dgm:style>
+      <a:lnRef idx="0">
+        <a:scrgbClr r="0" g="0" b="0"/>
+      </a:lnRef>
+      <a:fillRef idx="1">
+        <a:scrgbClr r="0" g="0" b="0"/>
+      </a:fillRef>
+      <a:effectRef idx="0">
+        <a:scrgbClr r="0" g="0" b="0"/>
+      </a:effectRef>
+      <a:fontRef idx="minor"/>
+    </dgm:style>
+  </dgm:styleLbl>
+  <dgm:styleLbl name="trBgShp">
+    <dgm:scene3d>
+      <a:camera prst="orthographicFront"/>
+      <a:lightRig rig="threePt" dir="t"/>
+    </dgm:scene3d>
+    <dgm:sp3d/>
+    <dgm:txPr/>
+    <dgm:style>
+      <a:lnRef idx="0">
+        <a:scrgbClr r="0" g="0" b="0"/>
+      </a:lnRef>
+      <a:fillRef idx="1">
+        <a:scrgbClr r="0" g="0" b="0"/>
+      </a:fillRef>
+      <a:effectRef idx="0">
+        <a:scrgbClr r="0" g="0" b="0"/>
+      </a:effectRef>
+      <a:fontRef idx="minor"/>
+    </dgm:style>
+  </dgm:styleLbl>
+  <dgm:styleLbl name="fgShp">
+    <dgm:scene3d>
+      <a:camera prst="orthographicFront"/>
+      <a:lightRig rig="threePt" dir="t"/>
+    </dgm:scene3d>
+    <dgm:sp3d/>
+    <dgm:txPr/>
+    <dgm:style>
+      <a:lnRef idx="2">
+        <a:scrgbClr r="0" g="0" b="0"/>
+      </a:lnRef>
+      <a:fillRef idx="1">
+        <a:scrgbClr r="0" g="0" b="0"/>
+      </a:fillRef>
+      <a:effectRef idx="0">
+        <a:scrgbClr r="0" g="0" b="0"/>
+      </a:effectRef>
+      <a:fontRef idx="minor"/>
+    </dgm:style>
+  </dgm:styleLbl>
+  <dgm:styleLbl name="revTx">
+    <dgm:scene3d>
+      <a:camera prst="orthographicFront"/>
+      <a:lightRig rig="threePt" dir="t"/>
+    </dgm:scene3d>
+    <dgm:sp3d/>
+    <dgm:txPr/>
+    <dgm:style>
+      <a:lnRef idx="0">
+        <a:scrgbClr r="0" g="0" b="0"/>
+      </a:lnRef>
+      <a:fillRef idx="0">
+        <a:scrgbClr r="0" g="0" b="0"/>
+      </a:fillRef>
+      <a:effectRef idx="0">
+        <a:scrgbClr r="0" g="0" b="0"/>
+      </a:effectRef>
+      <a:fontRef idx="minor"/>
+    </dgm:style>
+  </dgm:styleLbl>
+</dgm:styleDef>
+</file>
+
+<file path=word/diagrams/quickStyle6.xml><?xml version="1.0" encoding="utf-8"?>
 <dgm:styleDef xmlns:dgm="http://schemas.openxmlformats.org/drawingml/2006/diagram" xmlns:a="http://schemas.openxmlformats.org/drawingml/2006/main" uniqueId="urn:microsoft.com/office/officeart/2005/8/quickstyle/simple1">
   <dgm:title val=""/>
   <dgm:desc val=""/>
@@ -16911,7 +20868,7 @@
 </file>
 
 <file path=customXml/itemProps1.xml><?xml version="1.0" encoding="utf-8"?>
-<ds:datastoreItem xmlns:ds="http://schemas.openxmlformats.org/officeDocument/2006/customXml" ds:itemID="{C22BD9BE-00DF-4BC9-BC4F-A83886209C5F}">
+<ds:datastoreItem xmlns:ds="http://schemas.openxmlformats.org/officeDocument/2006/customXml" ds:itemID="{205D7C68-6BB0-4AF9-931C-4B27F573EE3C}">
   <ds:schemaRefs>
     <ds:schemaRef ds:uri="http://schemas.openxmlformats.org/officeDocument/2006/bibliography"/>
   </ds:schemaRefs>

</xml_diff>

<commit_message>
commit_website_files | Github Action Build 5ce80f384e93343ec8ca5ff2fb02aab2d02b5959
</commit_message>
<xml_diff>
--- a/files/sharepoint/migration_additional/migration.docx
+++ b/files/sharepoint/migration_additional/migration.docx
@@ -379,31 +379,45 @@
     <w:p/>
     <w:p/>
     <w:p/>
+    <w:p/>
+    <w:p/>
+    <w:p/>
     <w:p>
       <w:r>
         <w:rPr>
           <w:noProof/>
         </w:rPr>
-        <w:lastRenderedPageBreak/>
         <w:drawing>
-          <wp:inline distT="0" distB="0" distL="0" distR="0" wp14:anchorId="19F2E566" wp14:editId="1A52E81A">
-            <wp:extent cx="6210794" cy="3443844"/>
-            <wp:effectExtent l="0" t="0" r="19050" b="0"/>
-            <wp:docPr id="4" name="Diagram 4"/>
+          <wp:anchor distT="0" distB="0" distL="114300" distR="114300" simplePos="0" relativeHeight="251659264" behindDoc="0" locked="0" layoutInCell="1" allowOverlap="1" wp14:anchorId="6985F36C" wp14:editId="6056428E">
+            <wp:simplePos x="0" y="0"/>
+            <wp:positionH relativeFrom="column">
+              <wp:posOffset>1215922</wp:posOffset>
+            </wp:positionH>
+            <wp:positionV relativeFrom="paragraph">
+              <wp:posOffset>9820</wp:posOffset>
+            </wp:positionV>
+            <wp:extent cx="807522" cy="1436914"/>
+            <wp:effectExtent l="0" t="0" r="12065" b="0"/>
+            <wp:wrapNone/>
+            <wp:docPr id="12" name="Diagram 12"/>
             <wp:cNvGraphicFramePr/>
             <a:graphic xmlns:a="http://schemas.openxmlformats.org/drawingml/2006/main">
               <a:graphicData uri="http://schemas.openxmlformats.org/drawingml/2006/diagram">
                 <dgm:relIds xmlns:dgm="http://schemas.openxmlformats.org/drawingml/2006/diagram" xmlns:r="http://schemas.openxmlformats.org/officeDocument/2006/relationships" r:dm="rId32" r:lo="rId33" r:qs="rId34" r:cs="rId35"/>
               </a:graphicData>
             </a:graphic>
-          </wp:inline>
+            <wp14:sizeRelH relativeFrom="page">
+              <wp14:pctWidth>0</wp14:pctWidth>
+            </wp14:sizeRelH>
+            <wp14:sizeRelV relativeFrom="page">
+              <wp14:pctHeight>0</wp14:pctHeight>
+            </wp14:sizeRelV>
+          </wp:anchor>
         </w:drawing>
       </w:r>
     </w:p>
-    <w:p>
-      <w:bookmarkStart w:id="0" w:name="_GoBack"/>
-      <w:bookmarkEnd w:id="0"/>
-    </w:p>
+    <w:p/>
+    <w:p/>
     <w:p/>
     <w:p>
       <w:pPr>
@@ -414,10 +428,10 @@
           <w:noProof/>
         </w:rPr>
         <w:drawing>
-          <wp:inline distT="0" distB="0" distL="0" distR="0" wp14:anchorId="5C3340C8" wp14:editId="15E23209">
-            <wp:extent cx="5486400" cy="3200400"/>
-            <wp:effectExtent l="0" t="0" r="19050" b="0"/>
-            <wp:docPr id="6" name="Diagram 6"/>
+          <wp:inline distT="0" distB="0" distL="0" distR="0" wp14:anchorId="5192532B" wp14:editId="31C09D26">
+            <wp:extent cx="5760720" cy="1707011"/>
+            <wp:effectExtent l="0" t="0" r="11430" b="0"/>
+            <wp:docPr id="4" name="Diagram 4"/>
             <wp:cNvGraphicFramePr/>
             <a:graphic xmlns:a="http://schemas.openxmlformats.org/drawingml/2006/main">
               <a:graphicData uri="http://schemas.openxmlformats.org/drawingml/2006/diagram">
@@ -437,11 +451,34 @@
       <w:pPr>
         <w:jc w:val="right"/>
       </w:pPr>
+      <w:r>
+        <w:t>S</w:t>
+      </w:r>
+      <w:bookmarkStart w:id="0" w:name="_GoBack"/>
+      <w:bookmarkEnd w:id="0"/>
     </w:p>
     <w:p>
       <w:pPr>
         <w:jc w:val="right"/>
       </w:pPr>
+      <w:r>
+        <w:rPr>
+          <w:noProof/>
+        </w:rPr>
+        <w:drawing>
+          <wp:inline distT="0" distB="0" distL="0" distR="0" wp14:anchorId="559E34A5" wp14:editId="31567D8D">
+            <wp:extent cx="5486400" cy="1989117"/>
+            <wp:effectExtent l="0" t="0" r="19050" b="0"/>
+            <wp:docPr id="6" name="Diagram 6"/>
+            <wp:cNvGraphicFramePr/>
+            <a:graphic xmlns:a="http://schemas.openxmlformats.org/drawingml/2006/main">
+              <a:graphicData uri="http://schemas.openxmlformats.org/drawingml/2006/diagram">
+                <dgm:relIds xmlns:dgm="http://schemas.openxmlformats.org/drawingml/2006/diagram" xmlns:r="http://schemas.openxmlformats.org/officeDocument/2006/relationships" r:dm="rId42" r:lo="rId43" r:qs="rId44" r:cs="rId45"/>
+              </a:graphicData>
+            </a:graphic>
+          </wp:inline>
+        </w:drawing>
+      </w:r>
     </w:p>
     <w:sectPr>
       <w:pgSz w:w="11906" w:h="16838"/>
@@ -4876,6 +4913,753 @@
 </file>
 
 <file path=word/diagrams/colors6.xml><?xml version="1.0" encoding="utf-8"?>
+<dgm:colorsDef xmlns:dgm="http://schemas.openxmlformats.org/drawingml/2006/diagram" xmlns:a="http://schemas.openxmlformats.org/drawingml/2006/main" uniqueId="urn:microsoft.com/office/officeart/2005/8/colors/accent1_2">
+  <dgm:title val=""/>
+  <dgm:desc val=""/>
+  <dgm:catLst>
+    <dgm:cat type="accent1" pri="11200"/>
+  </dgm:catLst>
+  <dgm:styleLbl name="node0">
+    <dgm:fillClrLst meth="repeat">
+      <a:schemeClr val="accent1"/>
+    </dgm:fillClrLst>
+    <dgm:linClrLst meth="repeat">
+      <a:schemeClr val="lt1"/>
+    </dgm:linClrLst>
+    <dgm:effectClrLst/>
+    <dgm:txLinClrLst/>
+    <dgm:txFillClrLst/>
+    <dgm:txEffectClrLst/>
+  </dgm:styleLbl>
+  <dgm:styleLbl name="alignNode1">
+    <dgm:fillClrLst meth="repeat">
+      <a:schemeClr val="accent1"/>
+    </dgm:fillClrLst>
+    <dgm:linClrLst meth="repeat">
+      <a:schemeClr val="accent1"/>
+    </dgm:linClrLst>
+    <dgm:effectClrLst/>
+    <dgm:txLinClrLst/>
+    <dgm:txFillClrLst/>
+    <dgm:txEffectClrLst/>
+  </dgm:styleLbl>
+  <dgm:styleLbl name="node1">
+    <dgm:fillClrLst meth="repeat">
+      <a:schemeClr val="accent1"/>
+    </dgm:fillClrLst>
+    <dgm:linClrLst meth="repeat">
+      <a:schemeClr val="lt1"/>
+    </dgm:linClrLst>
+    <dgm:effectClrLst/>
+    <dgm:txLinClrLst/>
+    <dgm:txFillClrLst/>
+    <dgm:txEffectClrLst/>
+  </dgm:styleLbl>
+  <dgm:styleLbl name="lnNode1">
+    <dgm:fillClrLst meth="repeat">
+      <a:schemeClr val="accent1"/>
+    </dgm:fillClrLst>
+    <dgm:linClrLst meth="repeat">
+      <a:schemeClr val="lt1"/>
+    </dgm:linClrLst>
+    <dgm:effectClrLst/>
+    <dgm:txLinClrLst/>
+    <dgm:txFillClrLst/>
+    <dgm:txEffectClrLst/>
+  </dgm:styleLbl>
+  <dgm:styleLbl name="vennNode1">
+    <dgm:fillClrLst meth="repeat">
+      <a:schemeClr val="accent1">
+        <a:alpha val="50000"/>
+      </a:schemeClr>
+    </dgm:fillClrLst>
+    <dgm:linClrLst meth="repeat">
+      <a:schemeClr val="lt1"/>
+    </dgm:linClrLst>
+    <dgm:effectClrLst/>
+    <dgm:txLinClrLst/>
+    <dgm:txFillClrLst/>
+    <dgm:txEffectClrLst/>
+  </dgm:styleLbl>
+  <dgm:styleLbl name="node2">
+    <dgm:fillClrLst meth="repeat">
+      <a:schemeClr val="accent1"/>
+    </dgm:fillClrLst>
+    <dgm:linClrLst meth="repeat">
+      <a:schemeClr val="lt1"/>
+    </dgm:linClrLst>
+    <dgm:effectClrLst/>
+    <dgm:txLinClrLst/>
+    <dgm:txFillClrLst/>
+    <dgm:txEffectClrLst/>
+  </dgm:styleLbl>
+  <dgm:styleLbl name="node3">
+    <dgm:fillClrLst meth="repeat">
+      <a:schemeClr val="accent1"/>
+    </dgm:fillClrLst>
+    <dgm:linClrLst meth="repeat">
+      <a:schemeClr val="lt1"/>
+    </dgm:linClrLst>
+    <dgm:effectClrLst/>
+    <dgm:txLinClrLst/>
+    <dgm:txFillClrLst/>
+    <dgm:txEffectClrLst/>
+  </dgm:styleLbl>
+  <dgm:styleLbl name="node4">
+    <dgm:fillClrLst meth="repeat">
+      <a:schemeClr val="accent1"/>
+    </dgm:fillClrLst>
+    <dgm:linClrLst meth="repeat">
+      <a:schemeClr val="lt1"/>
+    </dgm:linClrLst>
+    <dgm:effectClrLst/>
+    <dgm:txLinClrLst/>
+    <dgm:txFillClrLst/>
+    <dgm:txEffectClrLst/>
+  </dgm:styleLbl>
+  <dgm:styleLbl name="fgImgPlace1">
+    <dgm:fillClrLst meth="repeat">
+      <a:schemeClr val="accent1">
+        <a:tint val="50000"/>
+      </a:schemeClr>
+    </dgm:fillClrLst>
+    <dgm:linClrLst meth="repeat">
+      <a:schemeClr val="lt1"/>
+    </dgm:linClrLst>
+    <dgm:effectClrLst/>
+    <dgm:txLinClrLst/>
+    <dgm:txFillClrLst meth="repeat">
+      <a:schemeClr val="lt1"/>
+    </dgm:txFillClrLst>
+    <dgm:txEffectClrLst/>
+  </dgm:styleLbl>
+  <dgm:styleLbl name="alignImgPlace1">
+    <dgm:fillClrLst meth="repeat">
+      <a:schemeClr val="accent1">
+        <a:tint val="50000"/>
+      </a:schemeClr>
+    </dgm:fillClrLst>
+    <dgm:linClrLst meth="repeat">
+      <a:schemeClr val="lt1"/>
+    </dgm:linClrLst>
+    <dgm:effectClrLst/>
+    <dgm:txLinClrLst/>
+    <dgm:txFillClrLst meth="repeat">
+      <a:schemeClr val="lt1"/>
+    </dgm:txFillClrLst>
+    <dgm:txEffectClrLst/>
+  </dgm:styleLbl>
+  <dgm:styleLbl name="bgImgPlace1">
+    <dgm:fillClrLst meth="repeat">
+      <a:schemeClr val="accent1">
+        <a:tint val="50000"/>
+      </a:schemeClr>
+    </dgm:fillClrLst>
+    <dgm:linClrLst meth="repeat">
+      <a:schemeClr val="lt1"/>
+    </dgm:linClrLst>
+    <dgm:effectClrLst/>
+    <dgm:txLinClrLst/>
+    <dgm:txFillClrLst meth="repeat">
+      <a:schemeClr val="lt1"/>
+    </dgm:txFillClrLst>
+    <dgm:txEffectClrLst/>
+  </dgm:styleLbl>
+  <dgm:styleLbl name="sibTrans2D1">
+    <dgm:fillClrLst meth="repeat">
+      <a:schemeClr val="accent1">
+        <a:tint val="60000"/>
+      </a:schemeClr>
+    </dgm:fillClrLst>
+    <dgm:linClrLst meth="repeat">
+      <a:schemeClr val="accent1">
+        <a:tint val="60000"/>
+      </a:schemeClr>
+    </dgm:linClrLst>
+    <dgm:effectClrLst/>
+    <dgm:txLinClrLst/>
+    <dgm:txFillClrLst/>
+    <dgm:txEffectClrLst/>
+  </dgm:styleLbl>
+  <dgm:styleLbl name="fgSibTrans2D1">
+    <dgm:fillClrLst meth="repeat">
+      <a:schemeClr val="accent1">
+        <a:tint val="60000"/>
+      </a:schemeClr>
+    </dgm:fillClrLst>
+    <dgm:linClrLst meth="repeat">
+      <a:schemeClr val="accent1">
+        <a:tint val="60000"/>
+      </a:schemeClr>
+    </dgm:linClrLst>
+    <dgm:effectClrLst/>
+    <dgm:txLinClrLst/>
+    <dgm:txFillClrLst/>
+    <dgm:txEffectClrLst/>
+  </dgm:styleLbl>
+  <dgm:styleLbl name="bgSibTrans2D1">
+    <dgm:fillClrLst meth="repeat">
+      <a:schemeClr val="accent1">
+        <a:tint val="60000"/>
+      </a:schemeClr>
+    </dgm:fillClrLst>
+    <dgm:linClrLst meth="repeat">
+      <a:schemeClr val="accent1">
+        <a:tint val="60000"/>
+      </a:schemeClr>
+    </dgm:linClrLst>
+    <dgm:effectClrLst/>
+    <dgm:txLinClrLst/>
+    <dgm:txFillClrLst/>
+    <dgm:txEffectClrLst/>
+  </dgm:styleLbl>
+  <dgm:styleLbl name="sibTrans1D1">
+    <dgm:fillClrLst meth="repeat">
+      <a:schemeClr val="accent1"/>
+    </dgm:fillClrLst>
+    <dgm:linClrLst meth="repeat">
+      <a:schemeClr val="accent1"/>
+    </dgm:linClrLst>
+    <dgm:effectClrLst/>
+    <dgm:txLinClrLst/>
+    <dgm:txFillClrLst meth="repeat">
+      <a:schemeClr val="tx1"/>
+    </dgm:txFillClrLst>
+    <dgm:txEffectClrLst/>
+  </dgm:styleLbl>
+  <dgm:styleLbl name="callout">
+    <dgm:fillClrLst meth="repeat">
+      <a:schemeClr val="accent1"/>
+    </dgm:fillClrLst>
+    <dgm:linClrLst meth="repeat">
+      <a:schemeClr val="accent1">
+        <a:tint val="50000"/>
+      </a:schemeClr>
+    </dgm:linClrLst>
+    <dgm:effectClrLst/>
+    <dgm:txLinClrLst/>
+    <dgm:txFillClrLst meth="repeat">
+      <a:schemeClr val="tx1"/>
+    </dgm:txFillClrLst>
+    <dgm:txEffectClrLst/>
+  </dgm:styleLbl>
+  <dgm:styleLbl name="asst0">
+    <dgm:fillClrLst meth="repeat">
+      <a:schemeClr val="accent1"/>
+    </dgm:fillClrLst>
+    <dgm:linClrLst meth="repeat">
+      <a:schemeClr val="lt1"/>
+    </dgm:linClrLst>
+    <dgm:effectClrLst/>
+    <dgm:txLinClrLst/>
+    <dgm:txFillClrLst/>
+    <dgm:txEffectClrLst/>
+  </dgm:styleLbl>
+  <dgm:styleLbl name="asst1">
+    <dgm:fillClrLst meth="repeat">
+      <a:schemeClr val="accent1"/>
+    </dgm:fillClrLst>
+    <dgm:linClrLst meth="repeat">
+      <a:schemeClr val="lt1"/>
+    </dgm:linClrLst>
+    <dgm:effectClrLst/>
+    <dgm:txLinClrLst/>
+    <dgm:txFillClrLst/>
+    <dgm:txEffectClrLst/>
+  </dgm:styleLbl>
+  <dgm:styleLbl name="asst2">
+    <dgm:fillClrLst meth="repeat">
+      <a:schemeClr val="accent1"/>
+    </dgm:fillClrLst>
+    <dgm:linClrLst meth="repeat">
+      <a:schemeClr val="lt1"/>
+    </dgm:linClrLst>
+    <dgm:effectClrLst/>
+    <dgm:txLinClrLst/>
+    <dgm:txFillClrLst/>
+    <dgm:txEffectClrLst/>
+  </dgm:styleLbl>
+  <dgm:styleLbl name="asst3">
+    <dgm:fillClrLst meth="repeat">
+      <a:schemeClr val="accent1"/>
+    </dgm:fillClrLst>
+    <dgm:linClrLst meth="repeat">
+      <a:schemeClr val="lt1"/>
+    </dgm:linClrLst>
+    <dgm:effectClrLst/>
+    <dgm:txLinClrLst/>
+    <dgm:txFillClrLst/>
+    <dgm:txEffectClrLst/>
+  </dgm:styleLbl>
+  <dgm:styleLbl name="asst4">
+    <dgm:fillClrLst meth="repeat">
+      <a:schemeClr val="accent1"/>
+    </dgm:fillClrLst>
+    <dgm:linClrLst meth="repeat">
+      <a:schemeClr val="lt1"/>
+    </dgm:linClrLst>
+    <dgm:effectClrLst/>
+    <dgm:txLinClrLst/>
+    <dgm:txFillClrLst/>
+    <dgm:txEffectClrLst/>
+  </dgm:styleLbl>
+  <dgm:styleLbl name="parChTrans2D1">
+    <dgm:fillClrLst meth="repeat">
+      <a:schemeClr val="accent1">
+        <a:tint val="60000"/>
+      </a:schemeClr>
+    </dgm:fillClrLst>
+    <dgm:linClrLst meth="repeat">
+      <a:schemeClr val="accent1">
+        <a:tint val="60000"/>
+      </a:schemeClr>
+    </dgm:linClrLst>
+    <dgm:effectClrLst/>
+    <dgm:txLinClrLst/>
+    <dgm:txFillClrLst meth="repeat">
+      <a:schemeClr val="lt1"/>
+    </dgm:txFillClrLst>
+    <dgm:txEffectClrLst/>
+  </dgm:styleLbl>
+  <dgm:styleLbl name="parChTrans2D2">
+    <dgm:fillClrLst meth="repeat">
+      <a:schemeClr val="accent1"/>
+    </dgm:fillClrLst>
+    <dgm:linClrLst meth="repeat">
+      <a:schemeClr val="accent1"/>
+    </dgm:linClrLst>
+    <dgm:effectClrLst/>
+    <dgm:txLinClrLst/>
+    <dgm:txFillClrLst meth="repeat">
+      <a:schemeClr val="lt1"/>
+    </dgm:txFillClrLst>
+    <dgm:txEffectClrLst/>
+  </dgm:styleLbl>
+  <dgm:styleLbl name="parChTrans2D3">
+    <dgm:fillClrLst meth="repeat">
+      <a:schemeClr val="accent1"/>
+    </dgm:fillClrLst>
+    <dgm:linClrLst meth="repeat">
+      <a:schemeClr val="accent1"/>
+    </dgm:linClrLst>
+    <dgm:effectClrLst/>
+    <dgm:txLinClrLst/>
+    <dgm:txFillClrLst meth="repeat">
+      <a:schemeClr val="lt1"/>
+    </dgm:txFillClrLst>
+    <dgm:txEffectClrLst/>
+  </dgm:styleLbl>
+  <dgm:styleLbl name="parChTrans2D4">
+    <dgm:fillClrLst meth="repeat">
+      <a:schemeClr val="accent1"/>
+    </dgm:fillClrLst>
+    <dgm:linClrLst meth="repeat">
+      <a:schemeClr val="accent1"/>
+    </dgm:linClrLst>
+    <dgm:effectClrLst/>
+    <dgm:txLinClrLst/>
+    <dgm:txFillClrLst meth="repeat">
+      <a:schemeClr val="lt1"/>
+    </dgm:txFillClrLst>
+    <dgm:txEffectClrLst/>
+  </dgm:styleLbl>
+  <dgm:styleLbl name="parChTrans1D1">
+    <dgm:fillClrLst meth="repeat">
+      <a:schemeClr val="accent1"/>
+    </dgm:fillClrLst>
+    <dgm:linClrLst meth="repeat">
+      <a:schemeClr val="accent1">
+        <a:shade val="60000"/>
+      </a:schemeClr>
+    </dgm:linClrLst>
+    <dgm:effectClrLst/>
+    <dgm:txLinClrLst/>
+    <dgm:txFillClrLst meth="repeat">
+      <a:schemeClr val="tx1"/>
+    </dgm:txFillClrLst>
+    <dgm:txEffectClrLst/>
+  </dgm:styleLbl>
+  <dgm:styleLbl name="parChTrans1D2">
+    <dgm:fillClrLst meth="repeat">
+      <a:schemeClr val="accent1"/>
+    </dgm:fillClrLst>
+    <dgm:linClrLst meth="repeat">
+      <a:schemeClr val="accent1">
+        <a:shade val="60000"/>
+      </a:schemeClr>
+    </dgm:linClrLst>
+    <dgm:effectClrLst/>
+    <dgm:txLinClrLst/>
+    <dgm:txFillClrLst meth="repeat">
+      <a:schemeClr val="tx1"/>
+    </dgm:txFillClrLst>
+    <dgm:txEffectClrLst/>
+  </dgm:styleLbl>
+  <dgm:styleLbl name="parChTrans1D3">
+    <dgm:fillClrLst meth="repeat">
+      <a:schemeClr val="accent1"/>
+    </dgm:fillClrLst>
+    <dgm:linClrLst meth="repeat">
+      <a:schemeClr val="accent1">
+        <a:shade val="80000"/>
+      </a:schemeClr>
+    </dgm:linClrLst>
+    <dgm:effectClrLst/>
+    <dgm:txLinClrLst/>
+    <dgm:txFillClrLst meth="repeat">
+      <a:schemeClr val="tx1"/>
+    </dgm:txFillClrLst>
+    <dgm:txEffectClrLst/>
+  </dgm:styleLbl>
+  <dgm:styleLbl name="parChTrans1D4">
+    <dgm:fillClrLst meth="repeat">
+      <a:schemeClr val="accent1"/>
+    </dgm:fillClrLst>
+    <dgm:linClrLst meth="repeat">
+      <a:schemeClr val="accent1">
+        <a:shade val="80000"/>
+      </a:schemeClr>
+    </dgm:linClrLst>
+    <dgm:effectClrLst/>
+    <dgm:txLinClrLst/>
+    <dgm:txFillClrLst meth="repeat">
+      <a:schemeClr val="tx1"/>
+    </dgm:txFillClrLst>
+    <dgm:txEffectClrLst/>
+  </dgm:styleLbl>
+  <dgm:styleLbl name="fgAcc1">
+    <dgm:fillClrLst meth="repeat">
+      <a:schemeClr val="lt1">
+        <a:alpha val="90000"/>
+      </a:schemeClr>
+    </dgm:fillClrLst>
+    <dgm:linClrLst meth="repeat">
+      <a:schemeClr val="accent1"/>
+    </dgm:linClrLst>
+    <dgm:effectClrLst/>
+    <dgm:txLinClrLst/>
+    <dgm:txFillClrLst meth="repeat">
+      <a:schemeClr val="dk1"/>
+    </dgm:txFillClrLst>
+    <dgm:txEffectClrLst/>
+  </dgm:styleLbl>
+  <dgm:styleLbl name="conFgAcc1">
+    <dgm:fillClrLst meth="repeat">
+      <a:schemeClr val="lt1">
+        <a:alpha val="90000"/>
+      </a:schemeClr>
+    </dgm:fillClrLst>
+    <dgm:linClrLst meth="repeat">
+      <a:schemeClr val="accent1"/>
+    </dgm:linClrLst>
+    <dgm:effectClrLst/>
+    <dgm:txLinClrLst/>
+    <dgm:txFillClrLst meth="repeat">
+      <a:schemeClr val="dk1"/>
+    </dgm:txFillClrLst>
+    <dgm:txEffectClrLst/>
+  </dgm:styleLbl>
+  <dgm:styleLbl name="alignAcc1">
+    <dgm:fillClrLst meth="repeat">
+      <a:schemeClr val="lt1">
+        <a:alpha val="90000"/>
+      </a:schemeClr>
+    </dgm:fillClrLst>
+    <dgm:linClrLst meth="repeat">
+      <a:schemeClr val="accent1"/>
+    </dgm:linClrLst>
+    <dgm:effectClrLst/>
+    <dgm:txLinClrLst/>
+    <dgm:txFillClrLst meth="repeat">
+      <a:schemeClr val="dk1"/>
+    </dgm:txFillClrLst>
+    <dgm:txEffectClrLst/>
+  </dgm:styleLbl>
+  <dgm:styleLbl name="trAlignAcc1">
+    <dgm:fillClrLst meth="repeat">
+      <a:schemeClr val="lt1">
+        <a:alpha val="40000"/>
+      </a:schemeClr>
+    </dgm:fillClrLst>
+    <dgm:linClrLst meth="repeat">
+      <a:schemeClr val="accent1"/>
+    </dgm:linClrLst>
+    <dgm:effectClrLst/>
+    <dgm:txLinClrLst/>
+    <dgm:txFillClrLst meth="repeat">
+      <a:schemeClr val="dk1"/>
+    </dgm:txFillClrLst>
+    <dgm:txEffectClrLst/>
+  </dgm:styleLbl>
+  <dgm:styleLbl name="bgAcc1">
+    <dgm:fillClrLst meth="repeat">
+      <a:schemeClr val="lt1">
+        <a:alpha val="90000"/>
+      </a:schemeClr>
+    </dgm:fillClrLst>
+    <dgm:linClrLst meth="repeat">
+      <a:schemeClr val="accent1"/>
+    </dgm:linClrLst>
+    <dgm:effectClrLst/>
+    <dgm:txLinClrLst/>
+    <dgm:txFillClrLst meth="repeat">
+      <a:schemeClr val="dk1"/>
+    </dgm:txFillClrLst>
+    <dgm:txEffectClrLst/>
+  </dgm:styleLbl>
+  <dgm:styleLbl name="solidFgAcc1">
+    <dgm:fillClrLst meth="repeat">
+      <a:schemeClr val="lt1"/>
+    </dgm:fillClrLst>
+    <dgm:linClrLst meth="repeat">
+      <a:schemeClr val="accent1"/>
+    </dgm:linClrLst>
+    <dgm:effectClrLst/>
+    <dgm:txLinClrLst/>
+    <dgm:txFillClrLst meth="repeat">
+      <a:schemeClr val="dk1"/>
+    </dgm:txFillClrLst>
+    <dgm:txEffectClrLst/>
+  </dgm:styleLbl>
+  <dgm:styleLbl name="solidAlignAcc1">
+    <dgm:fillClrLst meth="repeat">
+      <a:schemeClr val="lt1"/>
+    </dgm:fillClrLst>
+    <dgm:linClrLst meth="repeat">
+      <a:schemeClr val="accent1"/>
+    </dgm:linClrLst>
+    <dgm:effectClrLst/>
+    <dgm:txLinClrLst/>
+    <dgm:txFillClrLst meth="repeat">
+      <a:schemeClr val="dk1"/>
+    </dgm:txFillClrLst>
+    <dgm:txEffectClrLst/>
+  </dgm:styleLbl>
+  <dgm:styleLbl name="solidBgAcc1">
+    <dgm:fillClrLst meth="repeat">
+      <a:schemeClr val="lt1"/>
+    </dgm:fillClrLst>
+    <dgm:linClrLst meth="repeat">
+      <a:schemeClr val="accent1"/>
+    </dgm:linClrLst>
+    <dgm:effectClrLst/>
+    <dgm:txLinClrLst/>
+    <dgm:txFillClrLst meth="repeat">
+      <a:schemeClr val="dk1"/>
+    </dgm:txFillClrLst>
+    <dgm:txEffectClrLst/>
+  </dgm:styleLbl>
+  <dgm:styleLbl name="fgAccFollowNode1">
+    <dgm:fillClrLst meth="repeat">
+      <a:schemeClr val="accent1">
+        <a:alpha val="90000"/>
+        <a:tint val="40000"/>
+      </a:schemeClr>
+    </dgm:fillClrLst>
+    <dgm:linClrLst meth="repeat">
+      <a:schemeClr val="accent1">
+        <a:alpha val="90000"/>
+        <a:tint val="40000"/>
+      </a:schemeClr>
+    </dgm:linClrLst>
+    <dgm:effectClrLst/>
+    <dgm:txLinClrLst/>
+    <dgm:txFillClrLst meth="repeat">
+      <a:schemeClr val="dk1"/>
+    </dgm:txFillClrLst>
+    <dgm:txEffectClrLst/>
+  </dgm:styleLbl>
+  <dgm:styleLbl name="alignAccFollowNode1">
+    <dgm:fillClrLst meth="repeat">
+      <a:schemeClr val="accent1">
+        <a:alpha val="90000"/>
+        <a:tint val="40000"/>
+      </a:schemeClr>
+    </dgm:fillClrLst>
+    <dgm:linClrLst meth="repeat">
+      <a:schemeClr val="accent1">
+        <a:alpha val="90000"/>
+        <a:tint val="40000"/>
+      </a:schemeClr>
+    </dgm:linClrLst>
+    <dgm:effectClrLst/>
+    <dgm:txLinClrLst/>
+    <dgm:txFillClrLst meth="repeat">
+      <a:schemeClr val="dk1"/>
+    </dgm:txFillClrLst>
+    <dgm:txEffectClrLst/>
+  </dgm:styleLbl>
+  <dgm:styleLbl name="bgAccFollowNode1">
+    <dgm:fillClrLst meth="repeat">
+      <a:schemeClr val="accent1">
+        <a:alpha val="90000"/>
+        <a:tint val="40000"/>
+      </a:schemeClr>
+    </dgm:fillClrLst>
+    <dgm:linClrLst meth="repeat">
+      <a:schemeClr val="accent1">
+        <a:alpha val="90000"/>
+        <a:tint val="40000"/>
+      </a:schemeClr>
+    </dgm:linClrLst>
+    <dgm:effectClrLst/>
+    <dgm:txLinClrLst/>
+    <dgm:txFillClrLst meth="repeat">
+      <a:schemeClr val="dk1"/>
+    </dgm:txFillClrLst>
+    <dgm:txEffectClrLst/>
+  </dgm:styleLbl>
+  <dgm:styleLbl name="fgAcc0">
+    <dgm:fillClrLst meth="repeat">
+      <a:schemeClr val="lt1">
+        <a:alpha val="90000"/>
+      </a:schemeClr>
+    </dgm:fillClrLst>
+    <dgm:linClrLst meth="repeat">
+      <a:schemeClr val="accent1"/>
+    </dgm:linClrLst>
+    <dgm:effectClrLst/>
+    <dgm:txLinClrLst/>
+    <dgm:txFillClrLst meth="repeat">
+      <a:schemeClr val="dk1"/>
+    </dgm:txFillClrLst>
+    <dgm:txEffectClrLst/>
+  </dgm:styleLbl>
+  <dgm:styleLbl name="fgAcc2">
+    <dgm:fillClrLst meth="repeat">
+      <a:schemeClr val="lt1">
+        <a:alpha val="90000"/>
+      </a:schemeClr>
+    </dgm:fillClrLst>
+    <dgm:linClrLst meth="repeat">
+      <a:schemeClr val="accent1"/>
+    </dgm:linClrLst>
+    <dgm:effectClrLst/>
+    <dgm:txLinClrLst/>
+    <dgm:txFillClrLst meth="repeat">
+      <a:schemeClr val="dk1"/>
+    </dgm:txFillClrLst>
+    <dgm:txEffectClrLst/>
+  </dgm:styleLbl>
+  <dgm:styleLbl name="fgAcc3">
+    <dgm:fillClrLst meth="repeat">
+      <a:schemeClr val="lt1">
+        <a:alpha val="90000"/>
+      </a:schemeClr>
+    </dgm:fillClrLst>
+    <dgm:linClrLst meth="repeat">
+      <a:schemeClr val="accent1"/>
+    </dgm:linClrLst>
+    <dgm:effectClrLst/>
+    <dgm:txLinClrLst/>
+    <dgm:txFillClrLst meth="repeat">
+      <a:schemeClr val="dk1"/>
+    </dgm:txFillClrLst>
+    <dgm:txEffectClrLst/>
+  </dgm:styleLbl>
+  <dgm:styleLbl name="fgAcc4">
+    <dgm:fillClrLst meth="repeat">
+      <a:schemeClr val="lt1">
+        <a:alpha val="90000"/>
+      </a:schemeClr>
+    </dgm:fillClrLst>
+    <dgm:linClrLst meth="repeat">
+      <a:schemeClr val="accent1"/>
+    </dgm:linClrLst>
+    <dgm:effectClrLst/>
+    <dgm:txLinClrLst/>
+    <dgm:txFillClrLst meth="repeat">
+      <a:schemeClr val="dk1"/>
+    </dgm:txFillClrLst>
+    <dgm:txEffectClrLst/>
+  </dgm:styleLbl>
+  <dgm:styleLbl name="bgShp">
+    <dgm:fillClrLst meth="repeat">
+      <a:schemeClr val="accent1">
+        <a:tint val="40000"/>
+      </a:schemeClr>
+    </dgm:fillClrLst>
+    <dgm:linClrLst meth="repeat">
+      <a:schemeClr val="accent1"/>
+    </dgm:linClrLst>
+    <dgm:effectClrLst/>
+    <dgm:txLinClrLst/>
+    <dgm:txFillClrLst meth="repeat">
+      <a:schemeClr val="dk1"/>
+    </dgm:txFillClrLst>
+    <dgm:txEffectClrLst/>
+  </dgm:styleLbl>
+  <dgm:styleLbl name="dkBgShp">
+    <dgm:fillClrLst meth="repeat">
+      <a:schemeClr val="accent1">
+        <a:shade val="80000"/>
+      </a:schemeClr>
+    </dgm:fillClrLst>
+    <dgm:linClrLst meth="repeat">
+      <a:schemeClr val="accent1"/>
+    </dgm:linClrLst>
+    <dgm:effectClrLst/>
+    <dgm:txLinClrLst/>
+    <dgm:txFillClrLst meth="repeat">
+      <a:schemeClr val="lt1"/>
+    </dgm:txFillClrLst>
+    <dgm:txEffectClrLst/>
+  </dgm:styleLbl>
+  <dgm:styleLbl name="trBgShp">
+    <dgm:fillClrLst meth="repeat">
+      <a:schemeClr val="accent1">
+        <a:tint val="50000"/>
+        <a:alpha val="40000"/>
+      </a:schemeClr>
+    </dgm:fillClrLst>
+    <dgm:linClrLst meth="repeat">
+      <a:schemeClr val="accent1"/>
+    </dgm:linClrLst>
+    <dgm:effectClrLst/>
+    <dgm:txLinClrLst/>
+    <dgm:txFillClrLst meth="repeat">
+      <a:schemeClr val="lt1"/>
+    </dgm:txFillClrLst>
+    <dgm:txEffectClrLst/>
+  </dgm:styleLbl>
+  <dgm:styleLbl name="fgShp">
+    <dgm:fillClrLst meth="repeat">
+      <a:schemeClr val="accent1">
+        <a:tint val="60000"/>
+      </a:schemeClr>
+    </dgm:fillClrLst>
+    <dgm:linClrLst meth="repeat">
+      <a:schemeClr val="lt1"/>
+    </dgm:linClrLst>
+    <dgm:effectClrLst/>
+    <dgm:txLinClrLst/>
+    <dgm:txFillClrLst meth="repeat">
+      <a:schemeClr val="dk1"/>
+    </dgm:txFillClrLst>
+    <dgm:txEffectClrLst/>
+  </dgm:styleLbl>
+  <dgm:styleLbl name="revTx">
+    <dgm:fillClrLst meth="repeat">
+      <a:schemeClr val="lt1">
+        <a:alpha val="0"/>
+      </a:schemeClr>
+    </dgm:fillClrLst>
+    <dgm:linClrLst meth="repeat">
+      <a:schemeClr val="dk1">
+        <a:alpha val="0"/>
+      </a:schemeClr>
+    </dgm:linClrLst>
+    <dgm:effectClrLst/>
+    <dgm:txLinClrLst/>
+    <dgm:txFillClrLst meth="repeat">
+      <a:schemeClr val="tx1"/>
+    </dgm:txFillClrLst>
+    <dgm:txEffectClrLst/>
+  </dgm:styleLbl>
+</dgm:colorsDef>
+</file>
+
+<file path=word/diagrams/colors7.xml><?xml version="1.0" encoding="utf-8"?>
 <dgm:colorsDef xmlns:dgm="http://schemas.openxmlformats.org/drawingml/2006/diagram" xmlns:a="http://schemas.openxmlformats.org/drawingml/2006/main" uniqueId="urn:microsoft.com/office/officeart/2005/8/colors/accent1_2">
   <dgm:title val=""/>
   <dgm:desc val=""/>
@@ -6828,6 +7612,114 @@
         </a:p>
       </dgm:t>
     </dgm:pt>
+    <dgm:pt modelId="{1A99DD01-8B50-4BCB-A7B3-A883BD263420}">
+      <dgm:prSet phldrT="[Text]"/>
+      <dgm:spPr/>
+      <dgm:t>
+        <a:bodyPr/>
+        <a:lstStyle/>
+        <a:p>
+          <a:r>
+            <a:rPr lang="en-GB"/>
+            <a:t>Sites</a:t>
+          </a:r>
+        </a:p>
+      </dgm:t>
+    </dgm:pt>
+    <dgm:pt modelId="{D08A985E-DE88-42E5-BC3A-1E259EAD3C34}" type="parTrans" cxnId="{DA8D0683-0910-4A67-81B5-DCE9DD6E7CE0}">
+      <dgm:prSet/>
+      <dgm:spPr/>
+      <dgm:t>
+        <a:bodyPr/>
+        <a:lstStyle/>
+        <a:p>
+          <a:endParaRPr lang="en-GB"/>
+        </a:p>
+      </dgm:t>
+    </dgm:pt>
+    <dgm:pt modelId="{3E51FB8E-0D2A-459C-BCC0-E2A64F0947C0}" type="sibTrans" cxnId="{DA8D0683-0910-4A67-81B5-DCE9DD6E7CE0}">
+      <dgm:prSet/>
+      <dgm:spPr/>
+      <dgm:t>
+        <a:bodyPr/>
+        <a:lstStyle/>
+        <a:p>
+          <a:endParaRPr lang="en-GB"/>
+        </a:p>
+      </dgm:t>
+    </dgm:pt>
+    <dgm:pt modelId="{D56CABE9-6CCA-4BAD-9519-9C89FA8A01C2}" type="pres">
+      <dgm:prSet presAssocID="{2341A7C9-1D1B-4386-850C-C9BBA33755F9}" presName="Name0" presStyleCnt="0">
+        <dgm:presLayoutVars>
+          <dgm:dir/>
+          <dgm:resizeHandles val="exact"/>
+        </dgm:presLayoutVars>
+      </dgm:prSet>
+      <dgm:spPr/>
+    </dgm:pt>
+    <dgm:pt modelId="{97FE307D-849C-4627-BFA3-0B1E796149E9}" type="pres">
+      <dgm:prSet presAssocID="{1A99DD01-8B50-4BCB-A7B3-A883BD263420}" presName="composite" presStyleCnt="0"/>
+      <dgm:spPr/>
+    </dgm:pt>
+    <dgm:pt modelId="{CBF894B9-B658-4A6C-BA70-D319C025CF41}" type="pres">
+      <dgm:prSet presAssocID="{1A99DD01-8B50-4BCB-A7B3-A883BD263420}" presName="imagSh" presStyleLbl="bgImgPlace1" presStyleIdx="0" presStyleCnt="1"/>
+      <dgm:spPr>
+        <a:blipFill rotWithShape="1">
+          <a:blip xmlns:r="http://schemas.openxmlformats.org/officeDocument/2006/relationships" r:embed="rId1" cstate="print">
+            <a:extLst>
+              <a:ext uri="{28A0092B-C50C-407E-A947-70E740481C1C}">
+                <a14:useLocalDpi xmlns:a14="http://schemas.microsoft.com/office/drawing/2010/main" val="0"/>
+              </a:ext>
+            </a:extLst>
+          </a:blip>
+          <a:srcRect/>
+          <a:stretch>
+            <a:fillRect/>
+          </a:stretch>
+        </a:blipFill>
+      </dgm:spPr>
+    </dgm:pt>
+    <dgm:pt modelId="{C35BC099-26FD-44B1-8925-A4EE2474422F}" type="pres">
+      <dgm:prSet presAssocID="{1A99DD01-8B50-4BCB-A7B3-A883BD263420}" presName="txNode" presStyleLbl="node1" presStyleIdx="0" presStyleCnt="1" custScaleX="83538" custScaleY="85421">
+        <dgm:presLayoutVars>
+          <dgm:bulletEnabled val="1"/>
+        </dgm:presLayoutVars>
+      </dgm:prSet>
+      <dgm:spPr/>
+    </dgm:pt>
+  </dgm:ptLst>
+  <dgm:cxnLst>
+    <dgm:cxn modelId="{5F98D320-F635-435C-8A33-7C25AE01531D}" type="presOf" srcId="{2341A7C9-1D1B-4386-850C-C9BBA33755F9}" destId="{D56CABE9-6CCA-4BAD-9519-9C89FA8A01C2}" srcOrd="0" destOrd="0" presId="urn:microsoft.com/office/officeart/2005/8/layout/hProcess10"/>
+    <dgm:cxn modelId="{DA8D0683-0910-4A67-81B5-DCE9DD6E7CE0}" srcId="{2341A7C9-1D1B-4386-850C-C9BBA33755F9}" destId="{1A99DD01-8B50-4BCB-A7B3-A883BD263420}" srcOrd="0" destOrd="0" parTransId="{D08A985E-DE88-42E5-BC3A-1E259EAD3C34}" sibTransId="{3E51FB8E-0D2A-459C-BCC0-E2A64F0947C0}"/>
+    <dgm:cxn modelId="{D0966E90-85E6-493E-93BE-F94EFAB315E4}" type="presOf" srcId="{1A99DD01-8B50-4BCB-A7B3-A883BD263420}" destId="{C35BC099-26FD-44B1-8925-A4EE2474422F}" srcOrd="0" destOrd="0" presId="urn:microsoft.com/office/officeart/2005/8/layout/hProcess10"/>
+    <dgm:cxn modelId="{BA6D8E58-4ED1-4DBB-B67D-95B84B8E5141}" type="presParOf" srcId="{D56CABE9-6CCA-4BAD-9519-9C89FA8A01C2}" destId="{97FE307D-849C-4627-BFA3-0B1E796149E9}" srcOrd="0" destOrd="0" presId="urn:microsoft.com/office/officeart/2005/8/layout/hProcess10"/>
+    <dgm:cxn modelId="{768AC712-5E37-4CD4-A6DF-89D91AC13110}" type="presParOf" srcId="{97FE307D-849C-4627-BFA3-0B1E796149E9}" destId="{CBF894B9-B658-4A6C-BA70-D319C025CF41}" srcOrd="0" destOrd="0" presId="urn:microsoft.com/office/officeart/2005/8/layout/hProcess10"/>
+    <dgm:cxn modelId="{8916450B-1A24-47C9-AC20-247226A9C781}" type="presParOf" srcId="{97FE307D-849C-4627-BFA3-0B1E796149E9}" destId="{C35BC099-26FD-44B1-8925-A4EE2474422F}" srcOrd="1" destOrd="0" presId="urn:microsoft.com/office/officeart/2005/8/layout/hProcess10"/>
+  </dgm:cxnLst>
+  <dgm:bg/>
+  <dgm:whole/>
+  <dgm:extLst>
+    <a:ext uri="http://schemas.microsoft.com/office/drawing/2008/diagram">
+      <dsp:dataModelExt xmlns:dsp="http://schemas.microsoft.com/office/drawing/2008/diagram" relId="rId36" minVer="http://schemas.openxmlformats.org/drawingml/2006/diagram"/>
+    </a:ext>
+  </dgm:extLst>
+</dgm:dataModel>
+</file>
+
+<file path=word/diagrams/data6.xml><?xml version="1.0" encoding="utf-8"?>
+<dgm:dataModel xmlns:dgm="http://schemas.openxmlformats.org/drawingml/2006/diagram" xmlns:a="http://schemas.openxmlformats.org/drawingml/2006/main">
+  <dgm:ptLst>
+    <dgm:pt modelId="{2341A7C9-1D1B-4386-850C-C9BBA33755F9}" type="doc">
+      <dgm:prSet loTypeId="urn:microsoft.com/office/officeart/2005/8/layout/hProcess10" loCatId="picture" qsTypeId="urn:microsoft.com/office/officeart/2005/8/quickstyle/simple1" qsCatId="simple" csTypeId="urn:microsoft.com/office/officeart/2005/8/colors/accent1_2" csCatId="accent1" phldr="1"/>
+      <dgm:spPr/>
+      <dgm:t>
+        <a:bodyPr/>
+        <a:lstStyle/>
+        <a:p>
+          <a:endParaRPr lang="en-GB"/>
+        </a:p>
+      </dgm:t>
+    </dgm:pt>
     <dgm:pt modelId="{673B5937-3748-4097-B9EF-1986CA7DD724}">
       <dgm:prSet phldrT="[Text]"/>
       <dgm:spPr/>
@@ -6837,7 +7729,14 @@
         <a:p>
           <a:r>
             <a:rPr lang="en-GB"/>
-            <a:t>Export</a:t>
+            <a:t>Export </a:t>
+          </a:r>
+          <a:br>
+            <a:rPr lang="en-GB"/>
+          </a:br>
+          <a:r>
+            <a:rPr lang="en-GB"/>
+            <a:t> Lists</a:t>
           </a:r>
         </a:p>
       </dgm:t>
@@ -6874,6 +7773,13 @@
           <a:r>
             <a:rPr lang="en-GB"/>
             <a:t>Filter</a:t>
+          </a:r>
+          <a:br>
+            <a:rPr lang="en-GB"/>
+          </a:br>
+          <a:r>
+            <a:rPr lang="en-GB"/>
+            <a:t>Lists </a:t>
           </a:r>
         </a:p>
       </dgm:t>
@@ -6926,42 +7832,6 @@
       </dgm:t>
     </dgm:pt>
     <dgm:pt modelId="{8273C60C-E0F8-4D3F-87BF-0F22492DEC9F}" type="sibTrans" cxnId="{A39DBC91-8CD9-47F3-BAB9-9BE39719CE98}">
-      <dgm:prSet/>
-      <dgm:spPr/>
-      <dgm:t>
-        <a:bodyPr/>
-        <a:lstStyle/>
-        <a:p>
-          <a:endParaRPr lang="en-GB"/>
-        </a:p>
-      </dgm:t>
-    </dgm:pt>
-    <dgm:pt modelId="{81663F55-252B-4AAD-A411-D3B023C06DDB}">
-      <dgm:prSet phldrT="[Text]"/>
-      <dgm:spPr/>
-      <dgm:t>
-        <a:bodyPr/>
-        <a:lstStyle/>
-        <a:p>
-          <a:r>
-            <a:rPr lang="en-GB"/>
-            <a:t>Input</a:t>
-          </a:r>
-        </a:p>
-      </dgm:t>
-    </dgm:pt>
-    <dgm:pt modelId="{7E1CA761-4A46-4BE9-8F82-950DB34EE658}" type="parTrans" cxnId="{81E09D1B-A709-45B1-A17D-953344600B54}">
-      <dgm:prSet/>
-      <dgm:spPr/>
-      <dgm:t>
-        <a:bodyPr/>
-        <a:lstStyle/>
-        <a:p>
-          <a:endParaRPr lang="en-GB"/>
-        </a:p>
-      </dgm:t>
-    </dgm:pt>
-    <dgm:pt modelId="{A779C47C-F217-47CA-895C-C6319E99D8BE}" type="sibTrans" cxnId="{81E09D1B-A709-45B1-A17D-953344600B54}">
       <dgm:prSet/>
       <dgm:spPr/>
       <dgm:t>
@@ -7058,7 +7928,7 @@
       <dgm:spPr/>
     </dgm:pt>
     <dgm:pt modelId="{57658AA1-F714-4718-B48F-A93C32A6532D}" type="pres">
-      <dgm:prSet presAssocID="{673B5937-3748-4097-B9EF-1986CA7DD724}" presName="imagSh" presStyleLbl="bgImgPlace1" presStyleIdx="0" presStyleCnt="6"/>
+      <dgm:prSet presAssocID="{673B5937-3748-4097-B9EF-1986CA7DD724}" presName="imagSh" presStyleLbl="bgImgPlace1" presStyleIdx="0" presStyleCnt="5"/>
       <dgm:spPr>
         <a:blipFill rotWithShape="1">
           <a:blip xmlns:r="http://schemas.openxmlformats.org/officeDocument/2006/relationships" r:embed="rId1">
@@ -7076,7 +7946,7 @@
       </dgm:spPr>
     </dgm:pt>
     <dgm:pt modelId="{AC89B06A-9F07-49BC-8EC8-FA3EB20F664A}" type="pres">
-      <dgm:prSet presAssocID="{673B5937-3748-4097-B9EF-1986CA7DD724}" presName="txNode" presStyleLbl="node1" presStyleIdx="0" presStyleCnt="6">
+      <dgm:prSet presAssocID="{673B5937-3748-4097-B9EF-1986CA7DD724}" presName="txNode" presStyleLbl="node1" presStyleIdx="0" presStyleCnt="5">
         <dgm:presLayoutVars>
           <dgm:bulletEnabled val="1"/>
         </dgm:presLayoutVars>
@@ -7084,11 +7954,11 @@
       <dgm:spPr/>
     </dgm:pt>
     <dgm:pt modelId="{8FBBD83D-0124-4E1B-AAD7-BD74B3A400A1}" type="pres">
-      <dgm:prSet presAssocID="{6657E98B-A2BA-499F-81D9-E9A074F6D5B0}" presName="sibTrans" presStyleLbl="sibTrans2D1" presStyleIdx="0" presStyleCnt="5"/>
+      <dgm:prSet presAssocID="{6657E98B-A2BA-499F-81D9-E9A074F6D5B0}" presName="sibTrans" presStyleLbl="sibTrans2D1" presStyleIdx="0" presStyleCnt="4"/>
       <dgm:spPr/>
     </dgm:pt>
     <dgm:pt modelId="{E33DD37C-5933-42E2-9C8C-A6B64EBF2C37}" type="pres">
-      <dgm:prSet presAssocID="{6657E98B-A2BA-499F-81D9-E9A074F6D5B0}" presName="connTx" presStyleLbl="sibTrans2D1" presStyleIdx="0" presStyleCnt="5"/>
+      <dgm:prSet presAssocID="{6657E98B-A2BA-499F-81D9-E9A074F6D5B0}" presName="connTx" presStyleLbl="sibTrans2D1" presStyleIdx="0" presStyleCnt="4"/>
       <dgm:spPr/>
     </dgm:pt>
     <dgm:pt modelId="{97FE307D-849C-4627-BFA3-0B1E796149E9}" type="pres">
@@ -7096,7 +7966,7 @@
       <dgm:spPr/>
     </dgm:pt>
     <dgm:pt modelId="{CBF894B9-B658-4A6C-BA70-D319C025CF41}" type="pres">
-      <dgm:prSet presAssocID="{1A99DD01-8B50-4BCB-A7B3-A883BD263420}" presName="imagSh" presStyleLbl="bgImgPlace1" presStyleIdx="1" presStyleCnt="6"/>
+      <dgm:prSet presAssocID="{1A99DD01-8B50-4BCB-A7B3-A883BD263420}" presName="imagSh" presStyleLbl="bgImgPlace1" presStyleIdx="1" presStyleCnt="5"/>
       <dgm:spPr>
         <a:blipFill rotWithShape="1">
           <a:blip xmlns:r="http://schemas.openxmlformats.org/officeDocument/2006/relationships" r:embed="rId2" cstate="print">
@@ -7114,7 +7984,7 @@
       </dgm:spPr>
     </dgm:pt>
     <dgm:pt modelId="{C35BC099-26FD-44B1-8925-A4EE2474422F}" type="pres">
-      <dgm:prSet presAssocID="{1A99DD01-8B50-4BCB-A7B3-A883BD263420}" presName="txNode" presStyleLbl="node1" presStyleIdx="1" presStyleCnt="6">
+      <dgm:prSet presAssocID="{1A99DD01-8B50-4BCB-A7B3-A883BD263420}" presName="txNode" presStyleLbl="node1" presStyleIdx="1" presStyleCnt="5">
         <dgm:presLayoutVars>
           <dgm:bulletEnabled val="1"/>
         </dgm:presLayoutVars>
@@ -7122,49 +7992,11 @@
       <dgm:spPr/>
     </dgm:pt>
     <dgm:pt modelId="{B4BBD9DC-5654-4FE0-BF7D-295E7D4BDC91}" type="pres">
-      <dgm:prSet presAssocID="{3E51FB8E-0D2A-459C-BCC0-E2A64F0947C0}" presName="sibTrans" presStyleLbl="sibTrans2D1" presStyleIdx="1" presStyleCnt="5"/>
+      <dgm:prSet presAssocID="{3E51FB8E-0D2A-459C-BCC0-E2A64F0947C0}" presName="sibTrans" presStyleLbl="sibTrans2D1" presStyleIdx="1" presStyleCnt="4"/>
       <dgm:spPr/>
     </dgm:pt>
     <dgm:pt modelId="{2B909F71-2F79-44CE-AC02-F81B70CB525D}" type="pres">
-      <dgm:prSet presAssocID="{3E51FB8E-0D2A-459C-BCC0-E2A64F0947C0}" presName="connTx" presStyleLbl="sibTrans2D1" presStyleIdx="1" presStyleCnt="5"/>
-      <dgm:spPr/>
-    </dgm:pt>
-    <dgm:pt modelId="{51F435A5-0FF9-4610-B1CF-E1622FFEA08A}" type="pres">
-      <dgm:prSet presAssocID="{81663F55-252B-4AAD-A411-D3B023C06DDB}" presName="composite" presStyleCnt="0"/>
-      <dgm:spPr/>
-    </dgm:pt>
-    <dgm:pt modelId="{0D380824-F4EE-404F-B2A6-11FC636BF6F8}" type="pres">
-      <dgm:prSet presAssocID="{81663F55-252B-4AAD-A411-D3B023C06DDB}" presName="imagSh" presStyleLbl="bgImgPlace1" presStyleIdx="2" presStyleCnt="6"/>
-      <dgm:spPr>
-        <a:blipFill rotWithShape="1">
-          <a:blip xmlns:r="http://schemas.openxmlformats.org/officeDocument/2006/relationships" r:embed="rId2" cstate="print">
-            <a:extLst>
-              <a:ext uri="{28A0092B-C50C-407E-A947-70E740481C1C}">
-                <a14:useLocalDpi xmlns:a14="http://schemas.microsoft.com/office/drawing/2010/main" val="0"/>
-              </a:ext>
-            </a:extLst>
-          </a:blip>
-          <a:srcRect/>
-          <a:stretch>
-            <a:fillRect/>
-          </a:stretch>
-        </a:blipFill>
-      </dgm:spPr>
-    </dgm:pt>
-    <dgm:pt modelId="{BDB118B6-81DF-453C-A69F-7ED5C9218040}" type="pres">
-      <dgm:prSet presAssocID="{81663F55-252B-4AAD-A411-D3B023C06DDB}" presName="txNode" presStyleLbl="node1" presStyleIdx="2" presStyleCnt="6">
-        <dgm:presLayoutVars>
-          <dgm:bulletEnabled val="1"/>
-        </dgm:presLayoutVars>
-      </dgm:prSet>
-      <dgm:spPr/>
-    </dgm:pt>
-    <dgm:pt modelId="{DB73605B-BBA5-42CE-AE88-0B7639E6BA5A}" type="pres">
-      <dgm:prSet presAssocID="{A779C47C-F217-47CA-895C-C6319E99D8BE}" presName="sibTrans" presStyleLbl="sibTrans2D1" presStyleIdx="2" presStyleCnt="5"/>
-      <dgm:spPr/>
-    </dgm:pt>
-    <dgm:pt modelId="{A91F5601-CBA5-4AED-8A98-9AE516F896DD}" type="pres">
-      <dgm:prSet presAssocID="{A779C47C-F217-47CA-895C-C6319E99D8BE}" presName="connTx" presStyleLbl="sibTrans2D1" presStyleIdx="2" presStyleCnt="5"/>
+      <dgm:prSet presAssocID="{3E51FB8E-0D2A-459C-BCC0-E2A64F0947C0}" presName="connTx" presStyleLbl="sibTrans2D1" presStyleIdx="1" presStyleCnt="4"/>
       <dgm:spPr/>
     </dgm:pt>
     <dgm:pt modelId="{92ECAFD4-324D-45E0-B1FB-2E71E7A61402}" type="pres">
@@ -7172,7 +8004,7 @@
       <dgm:spPr/>
     </dgm:pt>
     <dgm:pt modelId="{C8D5D16F-EAF3-4AB3-9457-BE770B25D03A}" type="pres">
-      <dgm:prSet presAssocID="{07A58D88-BDC8-4666-8327-3BF4FDBAF941}" presName="imagSh" presStyleLbl="bgImgPlace1" presStyleIdx="3" presStyleCnt="6"/>
+      <dgm:prSet presAssocID="{07A58D88-BDC8-4666-8327-3BF4FDBAF941}" presName="imagSh" presStyleLbl="bgImgPlace1" presStyleIdx="2" presStyleCnt="5"/>
       <dgm:spPr>
         <a:blipFill rotWithShape="1">
           <a:blip xmlns:r="http://schemas.openxmlformats.org/officeDocument/2006/relationships" r:embed="rId1">
@@ -7190,7 +8022,7 @@
       </dgm:spPr>
     </dgm:pt>
     <dgm:pt modelId="{D40B140A-FBCC-48B6-AE04-FC3BFA1A8932}" type="pres">
-      <dgm:prSet presAssocID="{07A58D88-BDC8-4666-8327-3BF4FDBAF941}" presName="txNode" presStyleLbl="node1" presStyleIdx="3" presStyleCnt="6">
+      <dgm:prSet presAssocID="{07A58D88-BDC8-4666-8327-3BF4FDBAF941}" presName="txNode" presStyleLbl="node1" presStyleIdx="2" presStyleCnt="5">
         <dgm:presLayoutVars>
           <dgm:bulletEnabled val="1"/>
         </dgm:presLayoutVars>
@@ -7198,11 +8030,11 @@
       <dgm:spPr/>
     </dgm:pt>
     <dgm:pt modelId="{CE3119AF-A836-43F8-A43F-D97C99FC3D4C}" type="pres">
-      <dgm:prSet presAssocID="{BA90D73F-5224-40CC-90E7-0EBD8727EB18}" presName="sibTrans" presStyleLbl="sibTrans2D1" presStyleIdx="3" presStyleCnt="5"/>
+      <dgm:prSet presAssocID="{BA90D73F-5224-40CC-90E7-0EBD8727EB18}" presName="sibTrans" presStyleLbl="sibTrans2D1" presStyleIdx="2" presStyleCnt="4"/>
       <dgm:spPr/>
     </dgm:pt>
     <dgm:pt modelId="{A1488488-CDCE-496F-81C2-F58E8306B631}" type="pres">
-      <dgm:prSet presAssocID="{BA90D73F-5224-40CC-90E7-0EBD8727EB18}" presName="connTx" presStyleLbl="sibTrans2D1" presStyleIdx="3" presStyleCnt="5"/>
+      <dgm:prSet presAssocID="{BA90D73F-5224-40CC-90E7-0EBD8727EB18}" presName="connTx" presStyleLbl="sibTrans2D1" presStyleIdx="2" presStyleCnt="4"/>
       <dgm:spPr/>
     </dgm:pt>
     <dgm:pt modelId="{E05BB5A4-E604-48D9-8FDA-1BAD540B52F8}" type="pres">
@@ -7210,7 +8042,7 @@
       <dgm:spPr/>
     </dgm:pt>
     <dgm:pt modelId="{EFC9EE09-85E6-48CD-98F6-3813C1454CA2}" type="pres">
-      <dgm:prSet presAssocID="{B2A7A060-E1C5-4DA5-9DDB-4B9EFE1A08AD}" presName="imagSh" presStyleLbl="bgImgPlace1" presStyleIdx="4" presStyleCnt="6"/>
+      <dgm:prSet presAssocID="{B2A7A060-E1C5-4DA5-9DDB-4B9EFE1A08AD}" presName="imagSh" presStyleLbl="bgImgPlace1" presStyleIdx="3" presStyleCnt="5"/>
       <dgm:spPr>
         <a:blipFill rotWithShape="1">
           <a:blip xmlns:r="http://schemas.openxmlformats.org/officeDocument/2006/relationships" r:embed="rId3">
@@ -7228,7 +8060,7 @@
       </dgm:spPr>
     </dgm:pt>
     <dgm:pt modelId="{FDA8ED2F-93BD-4D31-9EE4-65527667E044}" type="pres">
-      <dgm:prSet presAssocID="{B2A7A060-E1C5-4DA5-9DDB-4B9EFE1A08AD}" presName="txNode" presStyleLbl="node1" presStyleIdx="4" presStyleCnt="6">
+      <dgm:prSet presAssocID="{B2A7A060-E1C5-4DA5-9DDB-4B9EFE1A08AD}" presName="txNode" presStyleLbl="node1" presStyleIdx="3" presStyleCnt="5">
         <dgm:presLayoutVars>
           <dgm:bulletEnabled val="1"/>
         </dgm:presLayoutVars>
@@ -7236,11 +8068,11 @@
       <dgm:spPr/>
     </dgm:pt>
     <dgm:pt modelId="{B97D8F4F-E2A5-40A1-A8D8-A6CA214BB3EC}" type="pres">
-      <dgm:prSet presAssocID="{8273C60C-E0F8-4D3F-87BF-0F22492DEC9F}" presName="sibTrans" presStyleLbl="sibTrans2D1" presStyleIdx="4" presStyleCnt="5"/>
+      <dgm:prSet presAssocID="{8273C60C-E0F8-4D3F-87BF-0F22492DEC9F}" presName="sibTrans" presStyleLbl="sibTrans2D1" presStyleIdx="3" presStyleCnt="4"/>
       <dgm:spPr/>
     </dgm:pt>
     <dgm:pt modelId="{BEA17F1F-3075-4814-856F-BF7F86F2FC47}" type="pres">
-      <dgm:prSet presAssocID="{8273C60C-E0F8-4D3F-87BF-0F22492DEC9F}" presName="connTx" presStyleLbl="sibTrans2D1" presStyleIdx="4" presStyleCnt="5"/>
+      <dgm:prSet presAssocID="{8273C60C-E0F8-4D3F-87BF-0F22492DEC9F}" presName="connTx" presStyleLbl="sibTrans2D1" presStyleIdx="3" presStyleCnt="4"/>
       <dgm:spPr/>
     </dgm:pt>
     <dgm:pt modelId="{391B2EE4-273C-450A-9919-8EAB76F621DC}" type="pres">
@@ -7248,7 +8080,7 @@
       <dgm:spPr/>
     </dgm:pt>
     <dgm:pt modelId="{82C6701E-D577-4840-BBC2-619746C33C69}" type="pres">
-      <dgm:prSet presAssocID="{17586326-EAEE-4904-A10F-FFD9477B1EBA}" presName="imagSh" presStyleLbl="bgImgPlace1" presStyleIdx="5" presStyleCnt="6"/>
+      <dgm:prSet presAssocID="{17586326-EAEE-4904-A10F-FFD9477B1EBA}" presName="imagSh" presStyleLbl="bgImgPlace1" presStyleIdx="4" presStyleCnt="5"/>
       <dgm:spPr>
         <a:blipFill rotWithShape="1">
           <a:blip xmlns:r="http://schemas.openxmlformats.org/officeDocument/2006/relationships" r:embed="rId2" cstate="print">
@@ -7266,7 +8098,7 @@
       </dgm:spPr>
     </dgm:pt>
     <dgm:pt modelId="{0E4114AE-B579-401F-A490-F27344B84CBE}" type="pres">
-      <dgm:prSet presAssocID="{17586326-EAEE-4904-A10F-FFD9477B1EBA}" presName="txNode" presStyleLbl="node1" presStyleIdx="5" presStyleCnt="6">
+      <dgm:prSet presAssocID="{17586326-EAEE-4904-A10F-FFD9477B1EBA}" presName="txNode" presStyleLbl="node1" presStyleIdx="4" presStyleCnt="5">
         <dgm:presLayoutVars>
           <dgm:bulletEnabled val="1"/>
         </dgm:presLayoutVars>
@@ -7277,26 +8109,22 @@
   <dgm:cxnLst>
     <dgm:cxn modelId="{2AF8EF04-119D-4F26-865C-3B1E23D0EF8A}" type="presOf" srcId="{3E51FB8E-0D2A-459C-BCC0-E2A64F0947C0}" destId="{B4BBD9DC-5654-4FE0-BF7D-295E7D4BDC91}" srcOrd="0" destOrd="0" presId="urn:microsoft.com/office/officeart/2005/8/layout/hProcess10"/>
     <dgm:cxn modelId="{D46C5D10-5AFB-4CE1-A82D-53E14E3AD11F}" type="presOf" srcId="{07A58D88-BDC8-4666-8327-3BF4FDBAF941}" destId="{D40B140A-FBCC-48B6-AE04-FC3BFA1A8932}" srcOrd="0" destOrd="0" presId="urn:microsoft.com/office/officeart/2005/8/layout/hProcess10"/>
-    <dgm:cxn modelId="{81E09D1B-A709-45B1-A17D-953344600B54}" srcId="{2341A7C9-1D1B-4386-850C-C9BBA33755F9}" destId="{81663F55-252B-4AAD-A411-D3B023C06DDB}" srcOrd="2" destOrd="0" parTransId="{7E1CA761-4A46-4BE9-8F82-950DB34EE658}" sibTransId="{A779C47C-F217-47CA-895C-C6319E99D8BE}"/>
     <dgm:cxn modelId="{5F98D320-F635-435C-8A33-7C25AE01531D}" type="presOf" srcId="{2341A7C9-1D1B-4386-850C-C9BBA33755F9}" destId="{D56CABE9-6CCA-4BAD-9519-9C89FA8A01C2}" srcOrd="0" destOrd="0" presId="urn:microsoft.com/office/officeart/2005/8/layout/hProcess10"/>
     <dgm:cxn modelId="{5199E821-64C4-4561-B1CB-857D39EA1EDC}" type="presOf" srcId="{B2A7A060-E1C5-4DA5-9DDB-4B9EFE1A08AD}" destId="{FDA8ED2F-93BD-4D31-9EE4-65527667E044}" srcOrd="0" destOrd="0" presId="urn:microsoft.com/office/officeart/2005/8/layout/hProcess10"/>
-    <dgm:cxn modelId="{D972B633-4A46-442D-A287-8F4B83C8464F}" type="presOf" srcId="{81663F55-252B-4AAD-A411-D3B023C06DDB}" destId="{BDB118B6-81DF-453C-A69F-7ED5C9218040}" srcOrd="0" destOrd="0" presId="urn:microsoft.com/office/officeart/2005/8/layout/hProcess10"/>
     <dgm:cxn modelId="{73602938-F3CB-46B3-9B28-C3439522B653}" type="presOf" srcId="{BA90D73F-5224-40CC-90E7-0EBD8727EB18}" destId="{CE3119AF-A836-43F8-A43F-D97C99FC3D4C}" srcOrd="0" destOrd="0" presId="urn:microsoft.com/office/officeart/2005/8/layout/hProcess10"/>
-    <dgm:cxn modelId="{1912F15D-51E7-4E4E-AEBD-35ECDDFA3871}" type="presOf" srcId="{A779C47C-F217-47CA-895C-C6319E99D8BE}" destId="{DB73605B-BBA5-42CE-AE88-0B7639E6BA5A}" srcOrd="0" destOrd="0" presId="urn:microsoft.com/office/officeart/2005/8/layout/hProcess10"/>
     <dgm:cxn modelId="{C46D0654-9BA1-46F7-8AB9-B703A4B9EE58}" type="presOf" srcId="{8273C60C-E0F8-4D3F-87BF-0F22492DEC9F}" destId="{B97D8F4F-E2A5-40A1-A8D8-A6CA214BB3EC}" srcOrd="0" destOrd="0" presId="urn:microsoft.com/office/officeart/2005/8/layout/hProcess10"/>
     <dgm:cxn modelId="{4EDD2754-4138-45A3-AE21-7E40327A3C4E}" type="presOf" srcId="{673B5937-3748-4097-B9EF-1986CA7DD724}" destId="{AC89B06A-9F07-49BC-8EC8-FA3EB20F664A}" srcOrd="0" destOrd="0" presId="urn:microsoft.com/office/officeart/2005/8/layout/hProcess10"/>
-    <dgm:cxn modelId="{FDB17678-2B9F-4EC6-9EF3-28ADD741B6EF}" type="presOf" srcId="{A779C47C-F217-47CA-895C-C6319E99D8BE}" destId="{A91F5601-CBA5-4AED-8A98-9AE516F896DD}" srcOrd="1" destOrd="0" presId="urn:microsoft.com/office/officeart/2005/8/layout/hProcess10"/>
     <dgm:cxn modelId="{DA8D0683-0910-4A67-81B5-DCE9DD6E7CE0}" srcId="{2341A7C9-1D1B-4386-850C-C9BBA33755F9}" destId="{1A99DD01-8B50-4BCB-A7B3-A883BD263420}" srcOrd="1" destOrd="0" parTransId="{D08A985E-DE88-42E5-BC3A-1E259EAD3C34}" sibTransId="{3E51FB8E-0D2A-459C-BCC0-E2A64F0947C0}"/>
     <dgm:cxn modelId="{B5828785-A300-4C42-9422-E024948893F7}" srcId="{2341A7C9-1D1B-4386-850C-C9BBA33755F9}" destId="{673B5937-3748-4097-B9EF-1986CA7DD724}" srcOrd="0" destOrd="0" parTransId="{2859F2F7-4BB9-4263-870A-CC7D8DCAA20F}" sibTransId="{6657E98B-A2BA-499F-81D9-E9A074F6D5B0}"/>
     <dgm:cxn modelId="{B93E8C85-7D92-4B61-8C05-46073749ED12}" type="presOf" srcId="{6657E98B-A2BA-499F-81D9-E9A074F6D5B0}" destId="{E33DD37C-5933-42E2-9C8C-A6B64EBF2C37}" srcOrd="1" destOrd="0" presId="urn:microsoft.com/office/officeart/2005/8/layout/hProcess10"/>
-    <dgm:cxn modelId="{88DCE589-2CDF-4B3E-BE9A-4440856BAB03}" srcId="{2341A7C9-1D1B-4386-850C-C9BBA33755F9}" destId="{17586326-EAEE-4904-A10F-FFD9477B1EBA}" srcOrd="5" destOrd="0" parTransId="{7A376009-C939-47DC-83B8-C7A6C5B343A3}" sibTransId="{FBDAB3BE-D3E9-4626-9B77-517767633BD7}"/>
+    <dgm:cxn modelId="{88DCE589-2CDF-4B3E-BE9A-4440856BAB03}" srcId="{2341A7C9-1D1B-4386-850C-C9BBA33755F9}" destId="{17586326-EAEE-4904-A10F-FFD9477B1EBA}" srcOrd="4" destOrd="0" parTransId="{7A376009-C939-47DC-83B8-C7A6C5B343A3}" sibTransId="{FBDAB3BE-D3E9-4626-9B77-517767633BD7}"/>
     <dgm:cxn modelId="{9D3C538E-27AC-4729-809E-5723B4B5509A}" type="presOf" srcId="{6657E98B-A2BA-499F-81D9-E9A074F6D5B0}" destId="{8FBBD83D-0124-4E1B-AAD7-BD74B3A400A1}" srcOrd="0" destOrd="0" presId="urn:microsoft.com/office/officeart/2005/8/layout/hProcess10"/>
     <dgm:cxn modelId="{D0966E90-85E6-493E-93BE-F94EFAB315E4}" type="presOf" srcId="{1A99DD01-8B50-4BCB-A7B3-A883BD263420}" destId="{C35BC099-26FD-44B1-8925-A4EE2474422F}" srcOrd="0" destOrd="0" presId="urn:microsoft.com/office/officeart/2005/8/layout/hProcess10"/>
-    <dgm:cxn modelId="{A39DBC91-8CD9-47F3-BAB9-9BE39719CE98}" srcId="{2341A7C9-1D1B-4386-850C-C9BBA33755F9}" destId="{B2A7A060-E1C5-4DA5-9DDB-4B9EFE1A08AD}" srcOrd="4" destOrd="0" parTransId="{B9FBA543-2340-45CD-95D4-0CFDDFEA5BFE}" sibTransId="{8273C60C-E0F8-4D3F-87BF-0F22492DEC9F}"/>
+    <dgm:cxn modelId="{A39DBC91-8CD9-47F3-BAB9-9BE39719CE98}" srcId="{2341A7C9-1D1B-4386-850C-C9BBA33755F9}" destId="{B2A7A060-E1C5-4DA5-9DDB-4B9EFE1A08AD}" srcOrd="3" destOrd="0" parTransId="{B9FBA543-2340-45CD-95D4-0CFDDFEA5BFE}" sibTransId="{8273C60C-E0F8-4D3F-87BF-0F22492DEC9F}"/>
     <dgm:cxn modelId="{7D4306A9-DE5F-4437-B0EC-27E05EA6D207}" type="presOf" srcId="{8273C60C-E0F8-4D3F-87BF-0F22492DEC9F}" destId="{BEA17F1F-3075-4814-856F-BF7F86F2FC47}" srcOrd="1" destOrd="0" presId="urn:microsoft.com/office/officeart/2005/8/layout/hProcess10"/>
     <dgm:cxn modelId="{5635C2B3-A0E4-41EE-938E-AB7D4ADD1A84}" type="presOf" srcId="{BA90D73F-5224-40CC-90E7-0EBD8727EB18}" destId="{A1488488-CDCE-496F-81C2-F58E8306B631}" srcOrd="1" destOrd="0" presId="urn:microsoft.com/office/officeart/2005/8/layout/hProcess10"/>
     <dgm:cxn modelId="{54AB60BD-6104-4B7F-8BC4-630527D331D5}" type="presOf" srcId="{17586326-EAEE-4904-A10F-FFD9477B1EBA}" destId="{0E4114AE-B579-401F-A490-F27344B84CBE}" srcOrd="0" destOrd="0" presId="urn:microsoft.com/office/officeart/2005/8/layout/hProcess10"/>
-    <dgm:cxn modelId="{24B7CBC0-5B5C-42C8-A097-AAC966C23480}" srcId="{2341A7C9-1D1B-4386-850C-C9BBA33755F9}" destId="{07A58D88-BDC8-4666-8327-3BF4FDBAF941}" srcOrd="3" destOrd="0" parTransId="{0550A4FA-AE70-4A68-B4AB-9EA27FCA1B39}" sibTransId="{BA90D73F-5224-40CC-90E7-0EBD8727EB18}"/>
+    <dgm:cxn modelId="{24B7CBC0-5B5C-42C8-A097-AAC966C23480}" srcId="{2341A7C9-1D1B-4386-850C-C9BBA33755F9}" destId="{07A58D88-BDC8-4666-8327-3BF4FDBAF941}" srcOrd="2" destOrd="0" parTransId="{0550A4FA-AE70-4A68-B4AB-9EA27FCA1B39}" sibTransId="{BA90D73F-5224-40CC-90E7-0EBD8727EB18}"/>
     <dgm:cxn modelId="{A838DFC0-4B9E-4F39-B174-70F865B6E892}" type="presOf" srcId="{3E51FB8E-0D2A-459C-BCC0-E2A64F0947C0}" destId="{2B909F71-2F79-44CE-AC02-F81B70CB525D}" srcOrd="1" destOrd="0" presId="urn:microsoft.com/office/officeart/2005/8/layout/hProcess10"/>
     <dgm:cxn modelId="{0C0FA806-9B4E-4C97-B9BB-31A01A4F6C54}" type="presParOf" srcId="{D56CABE9-6CCA-4BAD-9519-9C89FA8A01C2}" destId="{51C2A836-8B4A-4859-8C43-956299AB8F2C}" srcOrd="0" destOrd="0" presId="urn:microsoft.com/office/officeart/2005/8/layout/hProcess10"/>
     <dgm:cxn modelId="{562BA284-CBE0-48B3-BDCA-1324DD7C16EB}" type="presParOf" srcId="{51C2A836-8B4A-4859-8C43-956299AB8F2C}" destId="{57658AA1-F714-4718-B48F-A93C32A6532D}" srcOrd="0" destOrd="0" presId="urn:microsoft.com/office/officeart/2005/8/layout/hProcess10"/>
@@ -7308,22 +8136,17 @@
     <dgm:cxn modelId="{8916450B-1A24-47C9-AC20-247226A9C781}" type="presParOf" srcId="{97FE307D-849C-4627-BFA3-0B1E796149E9}" destId="{C35BC099-26FD-44B1-8925-A4EE2474422F}" srcOrd="1" destOrd="0" presId="urn:microsoft.com/office/officeart/2005/8/layout/hProcess10"/>
     <dgm:cxn modelId="{B928C930-321D-409F-A223-A021AF377B57}" type="presParOf" srcId="{D56CABE9-6CCA-4BAD-9519-9C89FA8A01C2}" destId="{B4BBD9DC-5654-4FE0-BF7D-295E7D4BDC91}" srcOrd="3" destOrd="0" presId="urn:microsoft.com/office/officeart/2005/8/layout/hProcess10"/>
     <dgm:cxn modelId="{467EF4EC-FD8B-489A-9C04-1C51615D56A4}" type="presParOf" srcId="{B4BBD9DC-5654-4FE0-BF7D-295E7D4BDC91}" destId="{2B909F71-2F79-44CE-AC02-F81B70CB525D}" srcOrd="0" destOrd="0" presId="urn:microsoft.com/office/officeart/2005/8/layout/hProcess10"/>
-    <dgm:cxn modelId="{520AE5E9-C006-4A5F-85A9-A728C25B62E4}" type="presParOf" srcId="{D56CABE9-6CCA-4BAD-9519-9C89FA8A01C2}" destId="{51F435A5-0FF9-4610-B1CF-E1622FFEA08A}" srcOrd="4" destOrd="0" presId="urn:microsoft.com/office/officeart/2005/8/layout/hProcess10"/>
-    <dgm:cxn modelId="{B89AA818-D5D7-414D-BC25-31CE5E1F6D0A}" type="presParOf" srcId="{51F435A5-0FF9-4610-B1CF-E1622FFEA08A}" destId="{0D380824-F4EE-404F-B2A6-11FC636BF6F8}" srcOrd="0" destOrd="0" presId="urn:microsoft.com/office/officeart/2005/8/layout/hProcess10"/>
-    <dgm:cxn modelId="{44A0F72C-5248-4631-A550-CF421804D82C}" type="presParOf" srcId="{51F435A5-0FF9-4610-B1CF-E1622FFEA08A}" destId="{BDB118B6-81DF-453C-A69F-7ED5C9218040}" srcOrd="1" destOrd="0" presId="urn:microsoft.com/office/officeart/2005/8/layout/hProcess10"/>
-    <dgm:cxn modelId="{787EA4AD-C749-476D-BFED-058B774B4FF0}" type="presParOf" srcId="{D56CABE9-6CCA-4BAD-9519-9C89FA8A01C2}" destId="{DB73605B-BBA5-42CE-AE88-0B7639E6BA5A}" srcOrd="5" destOrd="0" presId="urn:microsoft.com/office/officeart/2005/8/layout/hProcess10"/>
-    <dgm:cxn modelId="{3FF40607-A641-42AC-BBF4-23E29F7D5D53}" type="presParOf" srcId="{DB73605B-BBA5-42CE-AE88-0B7639E6BA5A}" destId="{A91F5601-CBA5-4AED-8A98-9AE516F896DD}" srcOrd="0" destOrd="0" presId="urn:microsoft.com/office/officeart/2005/8/layout/hProcess10"/>
-    <dgm:cxn modelId="{0CA882B2-A538-485F-9A99-95E5398A27FB}" type="presParOf" srcId="{D56CABE9-6CCA-4BAD-9519-9C89FA8A01C2}" destId="{92ECAFD4-324D-45E0-B1FB-2E71E7A61402}" srcOrd="6" destOrd="0" presId="urn:microsoft.com/office/officeart/2005/8/layout/hProcess10"/>
+    <dgm:cxn modelId="{0CA882B2-A538-485F-9A99-95E5398A27FB}" type="presParOf" srcId="{D56CABE9-6CCA-4BAD-9519-9C89FA8A01C2}" destId="{92ECAFD4-324D-45E0-B1FB-2E71E7A61402}" srcOrd="4" destOrd="0" presId="urn:microsoft.com/office/officeart/2005/8/layout/hProcess10"/>
     <dgm:cxn modelId="{DD3ED0C2-E6C3-4C29-BFF2-F8DAE21E118A}" type="presParOf" srcId="{92ECAFD4-324D-45E0-B1FB-2E71E7A61402}" destId="{C8D5D16F-EAF3-4AB3-9457-BE770B25D03A}" srcOrd="0" destOrd="0" presId="urn:microsoft.com/office/officeart/2005/8/layout/hProcess10"/>
     <dgm:cxn modelId="{E6C7CAA5-2A1E-42C4-8734-066FE22C6E85}" type="presParOf" srcId="{92ECAFD4-324D-45E0-B1FB-2E71E7A61402}" destId="{D40B140A-FBCC-48B6-AE04-FC3BFA1A8932}" srcOrd="1" destOrd="0" presId="urn:microsoft.com/office/officeart/2005/8/layout/hProcess10"/>
-    <dgm:cxn modelId="{0B6D41F8-21B6-48C5-81B0-1CA1A3631BC7}" type="presParOf" srcId="{D56CABE9-6CCA-4BAD-9519-9C89FA8A01C2}" destId="{CE3119AF-A836-43F8-A43F-D97C99FC3D4C}" srcOrd="7" destOrd="0" presId="urn:microsoft.com/office/officeart/2005/8/layout/hProcess10"/>
+    <dgm:cxn modelId="{0B6D41F8-21B6-48C5-81B0-1CA1A3631BC7}" type="presParOf" srcId="{D56CABE9-6CCA-4BAD-9519-9C89FA8A01C2}" destId="{CE3119AF-A836-43F8-A43F-D97C99FC3D4C}" srcOrd="5" destOrd="0" presId="urn:microsoft.com/office/officeart/2005/8/layout/hProcess10"/>
     <dgm:cxn modelId="{D0A21561-EFC5-4ACA-ADDE-B25BD32BFCB4}" type="presParOf" srcId="{CE3119AF-A836-43F8-A43F-D97C99FC3D4C}" destId="{A1488488-CDCE-496F-81C2-F58E8306B631}" srcOrd="0" destOrd="0" presId="urn:microsoft.com/office/officeart/2005/8/layout/hProcess10"/>
-    <dgm:cxn modelId="{B85AFA42-E0D6-4B44-9334-C5EFC6157A24}" type="presParOf" srcId="{D56CABE9-6CCA-4BAD-9519-9C89FA8A01C2}" destId="{E05BB5A4-E604-48D9-8FDA-1BAD540B52F8}" srcOrd="8" destOrd="0" presId="urn:microsoft.com/office/officeart/2005/8/layout/hProcess10"/>
+    <dgm:cxn modelId="{B85AFA42-E0D6-4B44-9334-C5EFC6157A24}" type="presParOf" srcId="{D56CABE9-6CCA-4BAD-9519-9C89FA8A01C2}" destId="{E05BB5A4-E604-48D9-8FDA-1BAD540B52F8}" srcOrd="6" destOrd="0" presId="urn:microsoft.com/office/officeart/2005/8/layout/hProcess10"/>
     <dgm:cxn modelId="{5B60E93F-52EF-47FF-A6A6-53A3A853960A}" type="presParOf" srcId="{E05BB5A4-E604-48D9-8FDA-1BAD540B52F8}" destId="{EFC9EE09-85E6-48CD-98F6-3813C1454CA2}" srcOrd="0" destOrd="0" presId="urn:microsoft.com/office/officeart/2005/8/layout/hProcess10"/>
     <dgm:cxn modelId="{711F27F4-EA0D-4F42-8FB8-EF47A08802B3}" type="presParOf" srcId="{E05BB5A4-E604-48D9-8FDA-1BAD540B52F8}" destId="{FDA8ED2F-93BD-4D31-9EE4-65527667E044}" srcOrd="1" destOrd="0" presId="urn:microsoft.com/office/officeart/2005/8/layout/hProcess10"/>
-    <dgm:cxn modelId="{9CE5D056-1079-4665-9A77-1ACFA51FD0D4}" type="presParOf" srcId="{D56CABE9-6CCA-4BAD-9519-9C89FA8A01C2}" destId="{B97D8F4F-E2A5-40A1-A8D8-A6CA214BB3EC}" srcOrd="9" destOrd="0" presId="urn:microsoft.com/office/officeart/2005/8/layout/hProcess10"/>
+    <dgm:cxn modelId="{9CE5D056-1079-4665-9A77-1ACFA51FD0D4}" type="presParOf" srcId="{D56CABE9-6CCA-4BAD-9519-9C89FA8A01C2}" destId="{B97D8F4F-E2A5-40A1-A8D8-A6CA214BB3EC}" srcOrd="7" destOrd="0" presId="urn:microsoft.com/office/officeart/2005/8/layout/hProcess10"/>
     <dgm:cxn modelId="{4352AA75-6557-469F-BD64-69AADAA56D34}" type="presParOf" srcId="{B97D8F4F-E2A5-40A1-A8D8-A6CA214BB3EC}" destId="{BEA17F1F-3075-4814-856F-BF7F86F2FC47}" srcOrd="0" destOrd="0" presId="urn:microsoft.com/office/officeart/2005/8/layout/hProcess10"/>
-    <dgm:cxn modelId="{29F1FB82-4F70-4EA7-A43E-BFFFC0789CEF}" type="presParOf" srcId="{D56CABE9-6CCA-4BAD-9519-9C89FA8A01C2}" destId="{391B2EE4-273C-450A-9919-8EAB76F621DC}" srcOrd="10" destOrd="0" presId="urn:microsoft.com/office/officeart/2005/8/layout/hProcess10"/>
+    <dgm:cxn modelId="{29F1FB82-4F70-4EA7-A43E-BFFFC0789CEF}" type="presParOf" srcId="{D56CABE9-6CCA-4BAD-9519-9C89FA8A01C2}" destId="{391B2EE4-273C-450A-9919-8EAB76F621DC}" srcOrd="8" destOrd="0" presId="urn:microsoft.com/office/officeart/2005/8/layout/hProcess10"/>
     <dgm:cxn modelId="{44A48E3B-C236-4F30-86D1-84EE71896D6A}" type="presParOf" srcId="{391B2EE4-273C-450A-9919-8EAB76F621DC}" destId="{82C6701E-D577-4840-BBC2-619746C33C69}" srcOrd="0" destOrd="0" presId="urn:microsoft.com/office/officeart/2005/8/layout/hProcess10"/>
     <dgm:cxn modelId="{5D642059-3FB4-4701-AFA1-50E5765F5E14}" type="presParOf" srcId="{391B2EE4-273C-450A-9919-8EAB76F621DC}" destId="{0E4114AE-B579-401F-A490-F27344B84CBE}" srcOrd="1" destOrd="0" presId="urn:microsoft.com/office/officeart/2005/8/layout/hProcess10"/>
   </dgm:cxnLst>
@@ -7331,13 +8154,13 @@
   <dgm:whole/>
   <dgm:extLst>
     <a:ext uri="http://schemas.microsoft.com/office/drawing/2008/diagram">
-      <dsp:dataModelExt xmlns:dsp="http://schemas.microsoft.com/office/drawing/2008/diagram" relId="rId36" minVer="http://schemas.openxmlformats.org/drawingml/2006/diagram"/>
+      <dsp:dataModelExt xmlns:dsp="http://schemas.microsoft.com/office/drawing/2008/diagram" relId="rId41" minVer="http://schemas.openxmlformats.org/drawingml/2006/diagram"/>
     </a:ext>
   </dgm:extLst>
 </dgm:dataModel>
 </file>
 
-<file path=word/diagrams/data6.xml><?xml version="1.0" encoding="utf-8"?>
+<file path=word/diagrams/data7.xml><?xml version="1.0" encoding="utf-8"?>
 <dgm:dataModel xmlns:dgm="http://schemas.openxmlformats.org/drawingml/2006/diagram" xmlns:a="http://schemas.openxmlformats.org/drawingml/2006/main">
   <dgm:ptLst>
     <dgm:pt modelId="{2341A7C9-1D1B-4386-850C-C9BBA33755F9}" type="doc">
@@ -7688,7 +8511,7 @@
   <dgm:whole/>
   <dgm:extLst>
     <a:ext uri="http://schemas.microsoft.com/office/drawing/2008/diagram">
-      <dsp:dataModelExt xmlns:dsp="http://schemas.microsoft.com/office/drawing/2008/diagram" relId="rId41" minVer="http://schemas.openxmlformats.org/drawingml/2006/diagram"/>
+      <dsp:dataModelExt xmlns:dsp="http://schemas.microsoft.com/office/drawing/2008/diagram" relId="rId46" minVer="http://schemas.openxmlformats.org/drawingml/2006/diagram"/>
     </a:ext>
   </dgm:extLst>
 </dgm:dataModel>
@@ -10155,6 +10978,153 @@
       <dsp:cNvGrpSpPr/>
     </dsp:nvGrpSpPr>
     <dsp:grpSpPr/>
+    <dsp:sp modelId="{CBF894B9-B658-4A6C-BA70-D319C025CF41}">
+      <dsp:nvSpPr>
+        <dsp:cNvPr id="0" name=""/>
+        <dsp:cNvSpPr/>
+      </dsp:nvSpPr>
+      <dsp:spPr>
+        <a:xfrm>
+          <a:off x="28580" y="188193"/>
+          <a:ext cx="694468" cy="694468"/>
+        </a:xfrm>
+        <a:prstGeom prst="roundRect">
+          <a:avLst>
+            <a:gd name="adj" fmla="val 10000"/>
+          </a:avLst>
+        </a:prstGeom>
+        <a:blipFill rotWithShape="1">
+          <a:blip xmlns:r="http://schemas.openxmlformats.org/officeDocument/2006/relationships" r:embed="rId1" cstate="print">
+            <a:extLst>
+              <a:ext uri="{28A0092B-C50C-407E-A947-70E740481C1C}">
+                <a14:useLocalDpi xmlns:a14="http://schemas.microsoft.com/office/drawing/2010/main" val="0"/>
+              </a:ext>
+            </a:extLst>
+          </a:blip>
+          <a:srcRect/>
+          <a:stretch>
+            <a:fillRect/>
+          </a:stretch>
+        </a:blipFill>
+        <a:ln w="12700" cap="flat" cmpd="sng" algn="ctr">
+          <a:solidFill>
+            <a:schemeClr val="lt1">
+              <a:hueOff val="0"/>
+              <a:satOff val="0"/>
+              <a:lumOff val="0"/>
+              <a:alphaOff val="0"/>
+            </a:schemeClr>
+          </a:solidFill>
+          <a:prstDash val="solid"/>
+          <a:miter lim="800000"/>
+        </a:ln>
+        <a:effectLst/>
+      </dsp:spPr>
+      <dsp:style>
+        <a:lnRef idx="2">
+          <a:scrgbClr r="0" g="0" b="0"/>
+        </a:lnRef>
+        <a:fillRef idx="1">
+          <a:scrgbClr r="0" g="0" b="0"/>
+        </a:fillRef>
+        <a:effectRef idx="0">
+          <a:scrgbClr r="0" g="0" b="0"/>
+        </a:effectRef>
+        <a:fontRef idx="minor"/>
+      </dsp:style>
+    </dsp:sp>
+    <dsp:sp modelId="{C35BC099-26FD-44B1-8925-A4EE2474422F}">
+      <dsp:nvSpPr>
+        <dsp:cNvPr id="0" name=""/>
+        <dsp:cNvSpPr/>
+      </dsp:nvSpPr>
+      <dsp:spPr>
+        <a:xfrm>
+          <a:off x="198795" y="655498"/>
+          <a:ext cx="580145" cy="593222"/>
+        </a:xfrm>
+        <a:prstGeom prst="roundRect">
+          <a:avLst>
+            <a:gd name="adj" fmla="val 10000"/>
+          </a:avLst>
+        </a:prstGeom>
+        <a:solidFill>
+          <a:schemeClr val="accent1">
+            <a:hueOff val="0"/>
+            <a:satOff val="0"/>
+            <a:lumOff val="0"/>
+            <a:alphaOff val="0"/>
+          </a:schemeClr>
+        </a:solidFill>
+        <a:ln w="12700" cap="flat" cmpd="sng" algn="ctr">
+          <a:solidFill>
+            <a:schemeClr val="lt1">
+              <a:hueOff val="0"/>
+              <a:satOff val="0"/>
+              <a:lumOff val="0"/>
+              <a:alphaOff val="0"/>
+            </a:schemeClr>
+          </a:solidFill>
+          <a:prstDash val="solid"/>
+          <a:miter lim="800000"/>
+        </a:ln>
+        <a:effectLst/>
+      </dsp:spPr>
+      <dsp:style>
+        <a:lnRef idx="2">
+          <a:scrgbClr r="0" g="0" b="0"/>
+        </a:lnRef>
+        <a:fillRef idx="1">
+          <a:scrgbClr r="0" g="0" b="0"/>
+        </a:fillRef>
+        <a:effectRef idx="0">
+          <a:scrgbClr r="0" g="0" b="0"/>
+        </a:effectRef>
+        <a:fontRef idx="minor">
+          <a:schemeClr val="lt1"/>
+        </a:fontRef>
+      </dsp:style>
+      <dsp:txBody>
+        <a:bodyPr spcFirstLastPara="0" vert="horz" wrap="square" lIns="64770" tIns="64770" rIns="64770" bIns="64770" numCol="1" spcCol="1270" anchor="ctr" anchorCtr="0">
+          <a:noAutofit/>
+        </a:bodyPr>
+        <a:lstStyle/>
+        <a:p>
+          <a:pPr marL="0" lvl="0" indent="0" algn="ctr" defTabSz="755650">
+            <a:lnSpc>
+              <a:spcPct val="90000"/>
+            </a:lnSpc>
+            <a:spcBef>
+              <a:spcPct val="0"/>
+            </a:spcBef>
+            <a:spcAft>
+              <a:spcPct val="35000"/>
+            </a:spcAft>
+            <a:buNone/>
+          </a:pPr>
+          <a:r>
+            <a:rPr lang="en-GB" sz="1700" kern="1200"/>
+            <a:t>Sites</a:t>
+          </a:r>
+        </a:p>
+      </dsp:txBody>
+      <dsp:txXfrm>
+        <a:off x="215787" y="672490"/>
+        <a:ext cx="546161" cy="559238"/>
+      </dsp:txXfrm>
+    </dsp:sp>
+  </dsp:spTree>
+</dsp:drawing>
+</file>
+
+<file path=word/diagrams/drawing6.xml><?xml version="1.0" encoding="utf-8"?>
+<dsp:drawing xmlns:dgm="http://schemas.openxmlformats.org/drawingml/2006/diagram" xmlns:dsp="http://schemas.microsoft.com/office/drawing/2008/diagram" xmlns:a="http://schemas.openxmlformats.org/drawingml/2006/main">
+  <dsp:spTree>
+    <dsp:nvGrpSpPr>
+      <dsp:cNvPr id="0" name=""/>
+      <dsp:cNvGrpSpPr/>
+    </dsp:nvGrpSpPr>
+    <dsp:grpSpPr/>
     <dsp:sp modelId="{57658AA1-F714-4718-B48F-A93C32A6532D}">
       <dsp:nvSpPr>
         <dsp:cNvPr id="0" name=""/>
@@ -10162,8 +11132,8 @@
       </dsp:nvSpPr>
       <dsp:spPr>
         <a:xfrm>
-          <a:off x="1583" y="1164842"/>
-          <a:ext cx="696348" cy="696348"/>
+          <a:off x="3342" y="228422"/>
+          <a:ext cx="781353" cy="781353"/>
         </a:xfrm>
         <a:prstGeom prst="roundRect">
           <a:avLst>
@@ -10217,8 +11187,8 @@
       </dsp:nvSpPr>
       <dsp:spPr>
         <a:xfrm>
-          <a:off x="114942" y="1582652"/>
-          <a:ext cx="696348" cy="696348"/>
+          <a:off x="130539" y="697234"/>
+          <a:ext cx="781353" cy="781353"/>
         </a:xfrm>
         <a:prstGeom prst="roundRect">
           <a:avLst>
@@ -10262,12 +11232,12 @@
         </a:fontRef>
       </dsp:style>
       <dsp:txBody>
-        <a:bodyPr spcFirstLastPara="0" vert="horz" wrap="square" lIns="38100" tIns="38100" rIns="38100" bIns="38100" numCol="1" spcCol="1270" anchor="ctr" anchorCtr="0">
+        <a:bodyPr spcFirstLastPara="0" vert="horz" wrap="square" lIns="41910" tIns="41910" rIns="41910" bIns="41910" numCol="1" spcCol="1270" anchor="ctr" anchorCtr="0">
           <a:noAutofit/>
         </a:bodyPr>
         <a:lstStyle/>
         <a:p>
-          <a:pPr marL="0" lvl="0" indent="0" algn="ctr" defTabSz="444500">
+          <a:pPr marL="0" lvl="0" indent="0" algn="ctr" defTabSz="488950">
             <a:lnSpc>
               <a:spcPct val="90000"/>
             </a:lnSpc>
@@ -10280,14 +11250,21 @@
             <a:buNone/>
           </a:pPr>
           <a:r>
-            <a:rPr lang="en-GB" sz="1000" kern="1200"/>
-            <a:t>Export</a:t>
+            <a:rPr lang="en-GB" sz="1100" kern="1200"/>
+            <a:t>Export </a:t>
+          </a:r>
+          <a:br>
+            <a:rPr lang="en-GB" sz="1100" kern="1200"/>
+          </a:br>
+          <a:r>
+            <a:rPr lang="en-GB" sz="1100" kern="1200"/>
+            <a:t> Lists</a:t>
           </a:r>
         </a:p>
       </dsp:txBody>
       <dsp:txXfrm>
-        <a:off x="135337" y="1603047"/>
-        <a:ext cx="655558" cy="655558"/>
+        <a:off x="153424" y="720119"/>
+        <a:ext cx="735583" cy="735583"/>
       </dsp:txXfrm>
     </dsp:sp>
     <dsp:sp modelId="{8FBBD83D-0124-4E1B-AAD7-BD74B3A400A1}">
@@ -10297,8 +11274,8 @@
       </dsp:nvSpPr>
       <dsp:spPr>
         <a:xfrm>
-          <a:off x="832064" y="1429355"/>
-          <a:ext cx="134132" cy="167322"/>
+          <a:off x="935202" y="525225"/>
+          <a:ext cx="150506" cy="187748"/>
         </a:xfrm>
         <a:prstGeom prst="rightArrow">
           <a:avLst>
@@ -10340,7 +11317,7 @@
         </a:bodyPr>
         <a:lstStyle/>
         <a:p>
-          <a:pPr marL="0" lvl="0" indent="0" algn="ctr" defTabSz="311150">
+          <a:pPr marL="0" lvl="0" indent="0" algn="ctr" defTabSz="355600">
             <a:lnSpc>
               <a:spcPct val="90000"/>
             </a:lnSpc>
@@ -10352,12 +11329,12 @@
             </a:spcAft>
             <a:buNone/>
           </a:pPr>
-          <a:endParaRPr lang="en-GB" sz="700" kern="1200"/>
+          <a:endParaRPr lang="en-GB" sz="800" kern="1200"/>
         </a:p>
       </dsp:txBody>
       <dsp:txXfrm>
-        <a:off x="832064" y="1462819"/>
-        <a:ext cx="93892" cy="100394"/>
+        <a:off x="935202" y="562775"/>
+        <a:ext cx="105354" cy="112648"/>
       </dsp:txXfrm>
     </dsp:sp>
     <dsp:sp modelId="{CBF894B9-B658-4A6C-BA70-D319C025CF41}">
@@ -10367,8 +11344,8 @@
       </dsp:nvSpPr>
       <dsp:spPr>
         <a:xfrm>
-          <a:off x="1081167" y="1164842"/>
-          <a:ext cx="696348" cy="696348"/>
+          <a:off x="1214713" y="228422"/>
+          <a:ext cx="781353" cy="781353"/>
         </a:xfrm>
         <a:prstGeom prst="roundRect">
           <a:avLst>
@@ -10422,8 +11399,8 @@
       </dsp:nvSpPr>
       <dsp:spPr>
         <a:xfrm>
-          <a:off x="1194526" y="1582652"/>
-          <a:ext cx="696348" cy="696348"/>
+          <a:off x="1341910" y="697234"/>
+          <a:ext cx="781353" cy="781353"/>
         </a:xfrm>
         <a:prstGeom prst="roundRect">
           <a:avLst>
@@ -10467,12 +11444,12 @@
         </a:fontRef>
       </dsp:style>
       <dsp:txBody>
-        <a:bodyPr spcFirstLastPara="0" vert="horz" wrap="square" lIns="38100" tIns="38100" rIns="38100" bIns="38100" numCol="1" spcCol="1270" anchor="ctr" anchorCtr="0">
+        <a:bodyPr spcFirstLastPara="0" vert="horz" wrap="square" lIns="41910" tIns="41910" rIns="41910" bIns="41910" numCol="1" spcCol="1270" anchor="ctr" anchorCtr="0">
           <a:noAutofit/>
         </a:bodyPr>
         <a:lstStyle/>
         <a:p>
-          <a:pPr marL="0" lvl="0" indent="0" algn="ctr" defTabSz="444500">
+          <a:pPr marL="0" lvl="0" indent="0" algn="ctr" defTabSz="488950">
             <a:lnSpc>
               <a:spcPct val="90000"/>
             </a:lnSpc>
@@ -10485,14 +11462,21 @@
             <a:buNone/>
           </a:pPr>
           <a:r>
-            <a:rPr lang="en-GB" sz="1000" kern="1200"/>
+            <a:rPr lang="en-GB" sz="1100" kern="1200"/>
             <a:t>Filter</a:t>
+          </a:r>
+          <a:br>
+            <a:rPr lang="en-GB" sz="1100" kern="1200"/>
+          </a:br>
+          <a:r>
+            <a:rPr lang="en-GB" sz="1100" kern="1200"/>
+            <a:t>Lists </a:t>
           </a:r>
         </a:p>
       </dsp:txBody>
       <dsp:txXfrm>
-        <a:off x="1214921" y="1603047"/>
-        <a:ext cx="655558" cy="655558"/>
+        <a:off x="1364795" y="720119"/>
+        <a:ext cx="735583" cy="735583"/>
       </dsp:txXfrm>
     </dsp:sp>
     <dsp:sp modelId="{B4BBD9DC-5654-4FE0-BF7D-295E7D4BDC91}">
@@ -10502,8 +11486,8 @@
       </dsp:nvSpPr>
       <dsp:spPr>
         <a:xfrm>
-          <a:off x="1911648" y="1429355"/>
-          <a:ext cx="134132" cy="167322"/>
+          <a:off x="2146573" y="525225"/>
+          <a:ext cx="150506" cy="187748"/>
         </a:xfrm>
         <a:prstGeom prst="rightArrow">
           <a:avLst>
@@ -10545,7 +11529,7 @@
         </a:bodyPr>
         <a:lstStyle/>
         <a:p>
-          <a:pPr marL="0" lvl="0" indent="0" algn="ctr" defTabSz="311150">
+          <a:pPr marL="0" lvl="0" indent="0" algn="ctr" defTabSz="355600">
             <a:lnSpc>
               <a:spcPct val="90000"/>
             </a:lnSpc>
@@ -10557,217 +11541,12 @@
             </a:spcAft>
             <a:buNone/>
           </a:pPr>
-          <a:endParaRPr lang="en-GB" sz="700" kern="1200"/>
+          <a:endParaRPr lang="en-GB" sz="800" kern="1200"/>
         </a:p>
       </dsp:txBody>
       <dsp:txXfrm>
-        <a:off x="1911648" y="1462819"/>
-        <a:ext cx="93892" cy="100394"/>
-      </dsp:txXfrm>
-    </dsp:sp>
-    <dsp:sp modelId="{0D380824-F4EE-404F-B2A6-11FC636BF6F8}">
-      <dsp:nvSpPr>
-        <dsp:cNvPr id="0" name=""/>
-        <dsp:cNvSpPr/>
-      </dsp:nvSpPr>
-      <dsp:spPr>
-        <a:xfrm>
-          <a:off x="2160751" y="1164842"/>
-          <a:ext cx="696348" cy="696348"/>
-        </a:xfrm>
-        <a:prstGeom prst="roundRect">
-          <a:avLst>
-            <a:gd name="adj" fmla="val 10000"/>
-          </a:avLst>
-        </a:prstGeom>
-        <a:blipFill rotWithShape="1">
-          <a:blip xmlns:r="http://schemas.openxmlformats.org/officeDocument/2006/relationships" r:embed="rId2" cstate="print">
-            <a:extLst>
-              <a:ext uri="{28A0092B-C50C-407E-A947-70E740481C1C}">
-                <a14:useLocalDpi xmlns:a14="http://schemas.microsoft.com/office/drawing/2010/main" val="0"/>
-              </a:ext>
-            </a:extLst>
-          </a:blip>
-          <a:srcRect/>
-          <a:stretch>
-            <a:fillRect/>
-          </a:stretch>
-        </a:blipFill>
-        <a:ln w="12700" cap="flat" cmpd="sng" algn="ctr">
-          <a:solidFill>
-            <a:schemeClr val="lt1">
-              <a:hueOff val="0"/>
-              <a:satOff val="0"/>
-              <a:lumOff val="0"/>
-              <a:alphaOff val="0"/>
-            </a:schemeClr>
-          </a:solidFill>
-          <a:prstDash val="solid"/>
-          <a:miter lim="800000"/>
-        </a:ln>
-        <a:effectLst/>
-      </dsp:spPr>
-      <dsp:style>
-        <a:lnRef idx="2">
-          <a:scrgbClr r="0" g="0" b="0"/>
-        </a:lnRef>
-        <a:fillRef idx="1">
-          <a:scrgbClr r="0" g="0" b="0"/>
-        </a:fillRef>
-        <a:effectRef idx="0">
-          <a:scrgbClr r="0" g="0" b="0"/>
-        </a:effectRef>
-        <a:fontRef idx="minor"/>
-      </dsp:style>
-    </dsp:sp>
-    <dsp:sp modelId="{BDB118B6-81DF-453C-A69F-7ED5C9218040}">
-      <dsp:nvSpPr>
-        <dsp:cNvPr id="0" name=""/>
-        <dsp:cNvSpPr/>
-      </dsp:nvSpPr>
-      <dsp:spPr>
-        <a:xfrm>
-          <a:off x="2274110" y="1582652"/>
-          <a:ext cx="696348" cy="696348"/>
-        </a:xfrm>
-        <a:prstGeom prst="roundRect">
-          <a:avLst>
-            <a:gd name="adj" fmla="val 10000"/>
-          </a:avLst>
-        </a:prstGeom>
-        <a:solidFill>
-          <a:schemeClr val="accent1">
-            <a:hueOff val="0"/>
-            <a:satOff val="0"/>
-            <a:lumOff val="0"/>
-            <a:alphaOff val="0"/>
-          </a:schemeClr>
-        </a:solidFill>
-        <a:ln w="12700" cap="flat" cmpd="sng" algn="ctr">
-          <a:solidFill>
-            <a:schemeClr val="lt1">
-              <a:hueOff val="0"/>
-              <a:satOff val="0"/>
-              <a:lumOff val="0"/>
-              <a:alphaOff val="0"/>
-            </a:schemeClr>
-          </a:solidFill>
-          <a:prstDash val="solid"/>
-          <a:miter lim="800000"/>
-        </a:ln>
-        <a:effectLst/>
-      </dsp:spPr>
-      <dsp:style>
-        <a:lnRef idx="2">
-          <a:scrgbClr r="0" g="0" b="0"/>
-        </a:lnRef>
-        <a:fillRef idx="1">
-          <a:scrgbClr r="0" g="0" b="0"/>
-        </a:fillRef>
-        <a:effectRef idx="0">
-          <a:scrgbClr r="0" g="0" b="0"/>
-        </a:effectRef>
-        <a:fontRef idx="minor">
-          <a:schemeClr val="lt1"/>
-        </a:fontRef>
-      </dsp:style>
-      <dsp:txBody>
-        <a:bodyPr spcFirstLastPara="0" vert="horz" wrap="square" lIns="38100" tIns="38100" rIns="38100" bIns="38100" numCol="1" spcCol="1270" anchor="ctr" anchorCtr="0">
-          <a:noAutofit/>
-        </a:bodyPr>
-        <a:lstStyle/>
-        <a:p>
-          <a:pPr marL="0" lvl="0" indent="0" algn="ctr" defTabSz="444500">
-            <a:lnSpc>
-              <a:spcPct val="90000"/>
-            </a:lnSpc>
-            <a:spcBef>
-              <a:spcPct val="0"/>
-            </a:spcBef>
-            <a:spcAft>
-              <a:spcPct val="35000"/>
-            </a:spcAft>
-            <a:buNone/>
-          </a:pPr>
-          <a:r>
-            <a:rPr lang="en-GB" sz="1000" kern="1200"/>
-            <a:t>Input</a:t>
-          </a:r>
-        </a:p>
-      </dsp:txBody>
-      <dsp:txXfrm>
-        <a:off x="2294505" y="1603047"/>
-        <a:ext cx="655558" cy="655558"/>
-      </dsp:txXfrm>
-    </dsp:sp>
-    <dsp:sp modelId="{DB73605B-BBA5-42CE-AE88-0B7639E6BA5A}">
-      <dsp:nvSpPr>
-        <dsp:cNvPr id="0" name=""/>
-        <dsp:cNvSpPr/>
-      </dsp:nvSpPr>
-      <dsp:spPr>
-        <a:xfrm>
-          <a:off x="2991232" y="1429355"/>
-          <a:ext cx="134132" cy="167322"/>
-        </a:xfrm>
-        <a:prstGeom prst="rightArrow">
-          <a:avLst>
-            <a:gd name="adj1" fmla="val 60000"/>
-            <a:gd name="adj2" fmla="val 50000"/>
-          </a:avLst>
-        </a:prstGeom>
-        <a:solidFill>
-          <a:schemeClr val="accent1">
-            <a:tint val="60000"/>
-            <a:hueOff val="0"/>
-            <a:satOff val="0"/>
-            <a:lumOff val="0"/>
-            <a:alphaOff val="0"/>
-          </a:schemeClr>
-        </a:solidFill>
-        <a:ln>
-          <a:noFill/>
-        </a:ln>
-        <a:effectLst/>
-      </dsp:spPr>
-      <dsp:style>
-        <a:lnRef idx="0">
-          <a:scrgbClr r="0" g="0" b="0"/>
-        </a:lnRef>
-        <a:fillRef idx="1">
-          <a:scrgbClr r="0" g="0" b="0"/>
-        </a:fillRef>
-        <a:effectRef idx="0">
-          <a:scrgbClr r="0" g="0" b="0"/>
-        </a:effectRef>
-        <a:fontRef idx="minor">
-          <a:schemeClr val="lt1"/>
-        </a:fontRef>
-      </dsp:style>
-      <dsp:txBody>
-        <a:bodyPr spcFirstLastPara="0" vert="horz" wrap="square" lIns="0" tIns="0" rIns="0" bIns="0" numCol="1" spcCol="1270" anchor="ctr" anchorCtr="0">
-          <a:noAutofit/>
-        </a:bodyPr>
-        <a:lstStyle/>
-        <a:p>
-          <a:pPr marL="0" lvl="0" indent="0" algn="ctr" defTabSz="311150">
-            <a:lnSpc>
-              <a:spcPct val="90000"/>
-            </a:lnSpc>
-            <a:spcBef>
-              <a:spcPct val="0"/>
-            </a:spcBef>
-            <a:spcAft>
-              <a:spcPct val="35000"/>
-            </a:spcAft>
-            <a:buNone/>
-          </a:pPr>
-          <a:endParaRPr lang="en-GB" sz="700" kern="1200"/>
-        </a:p>
-      </dsp:txBody>
-      <dsp:txXfrm>
-        <a:off x="2991232" y="1462819"/>
-        <a:ext cx="93892" cy="100394"/>
+        <a:off x="2146573" y="562775"/>
+        <a:ext cx="105354" cy="112648"/>
       </dsp:txXfrm>
     </dsp:sp>
     <dsp:sp modelId="{C8D5D16F-EAF3-4AB3-9457-BE770B25D03A}">
@@ -10777,8 +11556,8 @@
       </dsp:nvSpPr>
       <dsp:spPr>
         <a:xfrm>
-          <a:off x="3240334" y="1164842"/>
-          <a:ext cx="696348" cy="696348"/>
+          <a:off x="2426084" y="228422"/>
+          <a:ext cx="781353" cy="781353"/>
         </a:xfrm>
         <a:prstGeom prst="roundRect">
           <a:avLst>
@@ -10832,8 +11611,8 @@
       </dsp:nvSpPr>
       <dsp:spPr>
         <a:xfrm>
-          <a:off x="3353693" y="1582652"/>
-          <a:ext cx="696348" cy="696348"/>
+          <a:off x="2553281" y="697234"/>
+          <a:ext cx="781353" cy="781353"/>
         </a:xfrm>
         <a:prstGeom prst="roundRect">
           <a:avLst>
@@ -10877,12 +11656,12 @@
         </a:fontRef>
       </dsp:style>
       <dsp:txBody>
-        <a:bodyPr spcFirstLastPara="0" vert="horz" wrap="square" lIns="38100" tIns="38100" rIns="38100" bIns="38100" numCol="1" spcCol="1270" anchor="ctr" anchorCtr="0">
+        <a:bodyPr spcFirstLastPara="0" vert="horz" wrap="square" lIns="41910" tIns="41910" rIns="41910" bIns="41910" numCol="1" spcCol="1270" anchor="ctr" anchorCtr="0">
           <a:noAutofit/>
         </a:bodyPr>
         <a:lstStyle/>
         <a:p>
-          <a:pPr marL="0" lvl="0" indent="0" algn="ctr" defTabSz="444500">
+          <a:pPr marL="0" lvl="0" indent="0" algn="ctr" defTabSz="488950">
             <a:lnSpc>
               <a:spcPct val="90000"/>
             </a:lnSpc>
@@ -10895,14 +11674,14 @@
             <a:buNone/>
           </a:pPr>
           <a:r>
-            <a:rPr lang="en-GB" sz="1000" kern="1200"/>
+            <a:rPr lang="en-GB" sz="1100" kern="1200"/>
             <a:t>PowerShell</a:t>
           </a:r>
         </a:p>
       </dsp:txBody>
       <dsp:txXfrm>
-        <a:off x="3374088" y="1603047"/>
-        <a:ext cx="655558" cy="655558"/>
+        <a:off x="2576166" y="720119"/>
+        <a:ext cx="735583" cy="735583"/>
       </dsp:txXfrm>
     </dsp:sp>
     <dsp:sp modelId="{CE3119AF-A836-43F8-A43F-D97C99FC3D4C}">
@@ -10912,8 +11691,8 @@
       </dsp:nvSpPr>
       <dsp:spPr>
         <a:xfrm>
-          <a:off x="4070815" y="1429355"/>
-          <a:ext cx="134132" cy="167322"/>
+          <a:off x="3357944" y="525225"/>
+          <a:ext cx="150506" cy="187748"/>
         </a:xfrm>
         <a:prstGeom prst="rightArrow">
           <a:avLst>
@@ -10955,7 +11734,7 @@
         </a:bodyPr>
         <a:lstStyle/>
         <a:p>
-          <a:pPr marL="0" lvl="0" indent="0" algn="ctr" defTabSz="311150">
+          <a:pPr marL="0" lvl="0" indent="0" algn="ctr" defTabSz="355600">
             <a:lnSpc>
               <a:spcPct val="90000"/>
             </a:lnSpc>
@@ -10967,12 +11746,12 @@
             </a:spcAft>
             <a:buNone/>
           </a:pPr>
-          <a:endParaRPr lang="en-GB" sz="700" kern="1200"/>
+          <a:endParaRPr lang="en-GB" sz="800" kern="1200"/>
         </a:p>
       </dsp:txBody>
       <dsp:txXfrm>
-        <a:off x="4070815" y="1462819"/>
-        <a:ext cx="93892" cy="100394"/>
+        <a:off x="3357944" y="562775"/>
+        <a:ext cx="105354" cy="112648"/>
       </dsp:txXfrm>
     </dsp:sp>
     <dsp:sp modelId="{EFC9EE09-85E6-48CD-98F6-3813C1454CA2}">
@@ -10982,8 +11761,8 @@
       </dsp:nvSpPr>
       <dsp:spPr>
         <a:xfrm>
-          <a:off x="4319918" y="1164842"/>
-          <a:ext cx="696348" cy="696348"/>
+          <a:off x="3637455" y="228422"/>
+          <a:ext cx="781353" cy="781353"/>
         </a:xfrm>
         <a:prstGeom prst="roundRect">
           <a:avLst>
@@ -11037,8 +11816,8 @@
       </dsp:nvSpPr>
       <dsp:spPr>
         <a:xfrm>
-          <a:off x="4433277" y="1582652"/>
-          <a:ext cx="696348" cy="696348"/>
+          <a:off x="3764652" y="697234"/>
+          <a:ext cx="781353" cy="781353"/>
         </a:xfrm>
         <a:prstGeom prst="roundRect">
           <a:avLst>
@@ -11082,12 +11861,12 @@
         </a:fontRef>
       </dsp:style>
       <dsp:txBody>
-        <a:bodyPr spcFirstLastPara="0" vert="horz" wrap="square" lIns="38100" tIns="38100" rIns="38100" bIns="38100" numCol="1" spcCol="1270" anchor="ctr" anchorCtr="0">
+        <a:bodyPr spcFirstLastPara="0" vert="horz" wrap="square" lIns="41910" tIns="41910" rIns="41910" bIns="41910" numCol="1" spcCol="1270" anchor="ctr" anchorCtr="0">
           <a:noAutofit/>
         </a:bodyPr>
         <a:lstStyle/>
         <a:p>
-          <a:pPr marL="0" lvl="0" indent="0" algn="ctr" defTabSz="444500">
+          <a:pPr marL="0" lvl="0" indent="0" algn="ctr" defTabSz="488950">
             <a:lnSpc>
               <a:spcPct val="90000"/>
             </a:lnSpc>
@@ -11100,14 +11879,14 @@
             <a:buNone/>
           </a:pPr>
           <a:r>
-            <a:rPr lang="en-GB" sz="1000" kern="1200"/>
+            <a:rPr lang="en-GB" sz="1100" kern="1200"/>
             <a:t>Import</a:t>
           </a:r>
         </a:p>
       </dsp:txBody>
       <dsp:txXfrm>
-        <a:off x="4453672" y="1603047"/>
-        <a:ext cx="655558" cy="655558"/>
+        <a:off x="3787537" y="720119"/>
+        <a:ext cx="735583" cy="735583"/>
       </dsp:txXfrm>
     </dsp:sp>
     <dsp:sp modelId="{B97D8F4F-E2A5-40A1-A8D8-A6CA214BB3EC}">
@@ -11117,8 +11896,8 @@
       </dsp:nvSpPr>
       <dsp:spPr>
         <a:xfrm>
-          <a:off x="5150399" y="1429355"/>
-          <a:ext cx="134132" cy="167322"/>
+          <a:off x="4569315" y="525225"/>
+          <a:ext cx="150506" cy="187748"/>
         </a:xfrm>
         <a:prstGeom prst="rightArrow">
           <a:avLst>
@@ -11160,7 +11939,7 @@
         </a:bodyPr>
         <a:lstStyle/>
         <a:p>
-          <a:pPr marL="0" lvl="0" indent="0" algn="ctr" defTabSz="311150">
+          <a:pPr marL="0" lvl="0" indent="0" algn="ctr" defTabSz="355600">
             <a:lnSpc>
               <a:spcPct val="90000"/>
             </a:lnSpc>
@@ -11172,12 +11951,12 @@
             </a:spcAft>
             <a:buNone/>
           </a:pPr>
-          <a:endParaRPr lang="en-GB" sz="700" kern="1200"/>
+          <a:endParaRPr lang="en-GB" sz="800" kern="1200"/>
         </a:p>
       </dsp:txBody>
       <dsp:txXfrm>
-        <a:off x="5150399" y="1462819"/>
-        <a:ext cx="93892" cy="100394"/>
+        <a:off x="4569315" y="562775"/>
+        <a:ext cx="105354" cy="112648"/>
       </dsp:txXfrm>
     </dsp:sp>
     <dsp:sp modelId="{82C6701E-D577-4840-BBC2-619746C33C69}">
@@ -11187,8 +11966,8 @@
       </dsp:nvSpPr>
       <dsp:spPr>
         <a:xfrm>
-          <a:off x="5399502" y="1164842"/>
-          <a:ext cx="696348" cy="696348"/>
+          <a:off x="4848826" y="228422"/>
+          <a:ext cx="781353" cy="781353"/>
         </a:xfrm>
         <a:prstGeom prst="roundRect">
           <a:avLst>
@@ -11242,8 +12021,8 @@
       </dsp:nvSpPr>
       <dsp:spPr>
         <a:xfrm>
-          <a:off x="5512861" y="1582652"/>
-          <a:ext cx="696348" cy="696348"/>
+          <a:off x="4976023" y="697234"/>
+          <a:ext cx="781353" cy="781353"/>
         </a:xfrm>
         <a:prstGeom prst="roundRect">
           <a:avLst>
@@ -11287,12 +12066,12 @@
         </a:fontRef>
       </dsp:style>
       <dsp:txBody>
-        <a:bodyPr spcFirstLastPara="0" vert="horz" wrap="square" lIns="38100" tIns="38100" rIns="38100" bIns="38100" numCol="1" spcCol="1270" anchor="ctr" anchorCtr="0">
+        <a:bodyPr spcFirstLastPara="0" vert="horz" wrap="square" lIns="41910" tIns="41910" rIns="41910" bIns="41910" numCol="1" spcCol="1270" anchor="ctr" anchorCtr="0">
           <a:noAutofit/>
         </a:bodyPr>
         <a:lstStyle/>
         <a:p>
-          <a:pPr marL="0" lvl="0" indent="0" algn="ctr" defTabSz="444500">
+          <a:pPr marL="0" lvl="0" indent="0" algn="ctr" defTabSz="488950">
             <a:lnSpc>
               <a:spcPct val="90000"/>
             </a:lnSpc>
@@ -11305,21 +12084,21 @@
             <a:buNone/>
           </a:pPr>
           <a:r>
-            <a:rPr lang="en-GB" sz="1000" kern="1200"/>
+            <a:rPr lang="en-GB" sz="1100" kern="1200"/>
             <a:t>Logging</a:t>
           </a:r>
         </a:p>
       </dsp:txBody>
       <dsp:txXfrm>
-        <a:off x="5533256" y="1603047"/>
-        <a:ext cx="655558" cy="655558"/>
+        <a:off x="4998908" y="720119"/>
+        <a:ext cx="735583" cy="735583"/>
       </dsp:txXfrm>
     </dsp:sp>
   </dsp:spTree>
 </dsp:drawing>
 </file>
 
-<file path=word/diagrams/drawing6.xml><?xml version="1.0" encoding="utf-8"?>
+<file path=word/diagrams/drawing7.xml><?xml version="1.0" encoding="utf-8"?>
 <dsp:drawing xmlns:dgm="http://schemas.openxmlformats.org/drawingml/2006/diagram" xmlns:dsp="http://schemas.microsoft.com/office/drawing/2008/diagram" xmlns:a="http://schemas.openxmlformats.org/drawingml/2006/main">
   <dsp:spTree>
     <dsp:nvGrpSpPr>
@@ -11334,7 +12113,7 @@
       </dsp:nvSpPr>
       <dsp:spPr>
         <a:xfrm>
-          <a:off x="724" y="845455"/>
+          <a:off x="724" y="239665"/>
           <a:ext cx="943430" cy="943430"/>
         </a:xfrm>
         <a:prstGeom prst="roundRect">
@@ -11389,7 +12168,7 @@
       </dsp:nvSpPr>
       <dsp:spPr>
         <a:xfrm>
-          <a:off x="154306" y="1411513"/>
+          <a:off x="154306" y="805723"/>
           <a:ext cx="943430" cy="943430"/>
         </a:xfrm>
         <a:prstGeom prst="roundRect">
@@ -11458,7 +12237,7 @@
         </a:p>
       </dsp:txBody>
       <dsp:txXfrm>
-        <a:off x="181938" y="1439145"/>
+        <a:off x="181938" y="833355"/>
         <a:ext cx="888166" cy="888166"/>
       </dsp:txXfrm>
     </dsp:sp>
@@ -11469,7 +12248,7 @@
       </dsp:nvSpPr>
       <dsp:spPr>
         <a:xfrm>
-          <a:off x="1125880" y="1203824"/>
+          <a:off x="1125880" y="598034"/>
           <a:ext cx="181725" cy="226693"/>
         </a:xfrm>
         <a:prstGeom prst="rightArrow">
@@ -11528,7 +12307,7 @@
         </a:p>
       </dsp:txBody>
       <dsp:txXfrm>
-        <a:off x="1125880" y="1249163"/>
+        <a:off x="1125880" y="643373"/>
         <a:ext cx="127208" cy="136015"/>
       </dsp:txXfrm>
     </dsp:sp>
@@ -11539,7 +12318,7 @@
       </dsp:nvSpPr>
       <dsp:spPr>
         <a:xfrm>
-          <a:off x="1463370" y="845455"/>
+          <a:off x="1463370" y="239665"/>
           <a:ext cx="943430" cy="943430"/>
         </a:xfrm>
         <a:prstGeom prst="roundRect">
@@ -11594,7 +12373,7 @@
       </dsp:nvSpPr>
       <dsp:spPr>
         <a:xfrm>
-          <a:off x="1616952" y="1411513"/>
+          <a:off x="1616952" y="805723"/>
           <a:ext cx="943430" cy="943430"/>
         </a:xfrm>
         <a:prstGeom prst="roundRect">
@@ -11663,7 +12442,7 @@
         </a:p>
       </dsp:txBody>
       <dsp:txXfrm>
-        <a:off x="1644584" y="1439145"/>
+        <a:off x="1644584" y="833355"/>
         <a:ext cx="888166" cy="888166"/>
       </dsp:txXfrm>
     </dsp:sp>
@@ -11674,7 +12453,7 @@
       </dsp:nvSpPr>
       <dsp:spPr>
         <a:xfrm>
-          <a:off x="2588526" y="1203824"/>
+          <a:off x="2588526" y="598034"/>
           <a:ext cx="181725" cy="226693"/>
         </a:xfrm>
         <a:prstGeom prst="rightArrow">
@@ -11733,7 +12512,7 @@
         </a:p>
       </dsp:txBody>
       <dsp:txXfrm>
-        <a:off x="2588526" y="1249163"/>
+        <a:off x="2588526" y="643373"/>
         <a:ext cx="127208" cy="136015"/>
       </dsp:txXfrm>
     </dsp:sp>
@@ -11744,7 +12523,7 @@
       </dsp:nvSpPr>
       <dsp:spPr>
         <a:xfrm>
-          <a:off x="2926017" y="845455"/>
+          <a:off x="2926017" y="239665"/>
           <a:ext cx="943430" cy="943430"/>
         </a:xfrm>
         <a:prstGeom prst="roundRect">
@@ -11799,7 +12578,7 @@
       </dsp:nvSpPr>
       <dsp:spPr>
         <a:xfrm>
-          <a:off x="3079598" y="1411513"/>
+          <a:off x="3079598" y="805723"/>
           <a:ext cx="943430" cy="943430"/>
         </a:xfrm>
         <a:prstGeom prst="roundRect">
@@ -11868,7 +12647,7 @@
         </a:p>
       </dsp:txBody>
       <dsp:txXfrm>
-        <a:off x="3107230" y="1439145"/>
+        <a:off x="3107230" y="833355"/>
         <a:ext cx="888166" cy="888166"/>
       </dsp:txXfrm>
     </dsp:sp>
@@ -11879,7 +12658,7 @@
       </dsp:nvSpPr>
       <dsp:spPr>
         <a:xfrm>
-          <a:off x="4051173" y="1203824"/>
+          <a:off x="4051173" y="598034"/>
           <a:ext cx="181725" cy="226693"/>
         </a:xfrm>
         <a:prstGeom prst="rightArrow">
@@ -11938,7 +12717,7 @@
         </a:p>
       </dsp:txBody>
       <dsp:txXfrm>
-        <a:off x="4051173" y="1249163"/>
+        <a:off x="4051173" y="643373"/>
         <a:ext cx="127208" cy="136015"/>
       </dsp:txXfrm>
     </dsp:sp>
@@ -11949,7 +12728,7 @@
       </dsp:nvSpPr>
       <dsp:spPr>
         <a:xfrm>
-          <a:off x="4388663" y="845455"/>
+          <a:off x="4388663" y="239665"/>
           <a:ext cx="943430" cy="943430"/>
         </a:xfrm>
         <a:prstGeom prst="roundRect">
@@ -12004,7 +12783,7 @@
       </dsp:nvSpPr>
       <dsp:spPr>
         <a:xfrm>
-          <a:off x="4542245" y="1411513"/>
+          <a:off x="4542245" y="805723"/>
           <a:ext cx="943430" cy="943430"/>
         </a:xfrm>
         <a:prstGeom prst="roundRect">
@@ -12073,7 +12852,7 @@
         </a:p>
       </dsp:txBody>
       <dsp:txXfrm>
-        <a:off x="4569877" y="1439145"/>
+        <a:off x="4569877" y="833355"/>
         <a:ext cx="888166" cy="888166"/>
       </dsp:txXfrm>
     </dsp:sp>
@@ -14364,6 +15143,246 @@
 </dgm:layoutDef>
 </file>
 
+<file path=word/diagrams/layout7.xml><?xml version="1.0" encoding="utf-8"?>
+<dgm:layoutDef xmlns:dgm="http://schemas.openxmlformats.org/drawingml/2006/diagram" xmlns:a="http://schemas.openxmlformats.org/drawingml/2006/main" uniqueId="urn:microsoft.com/office/officeart/2005/8/layout/hProcess10">
+  <dgm:title val=""/>
+  <dgm:desc val=""/>
+  <dgm:catLst>
+    <dgm:cat type="process" pri="3000"/>
+    <dgm:cat type="picture" pri="30000"/>
+    <dgm:cat type="pictureconvert" pri="30000"/>
+  </dgm:catLst>
+  <dgm:sampData>
+    <dgm:dataModel>
+      <dgm:ptLst>
+        <dgm:pt modelId="0" type="doc"/>
+        <dgm:pt modelId="1">
+          <dgm:prSet phldr="1"/>
+        </dgm:pt>
+        <dgm:pt modelId="11">
+          <dgm:prSet phldr="1"/>
+        </dgm:pt>
+        <dgm:pt modelId="12">
+          <dgm:prSet phldr="1"/>
+        </dgm:pt>
+        <dgm:pt modelId="2">
+          <dgm:prSet phldr="1"/>
+        </dgm:pt>
+        <dgm:pt modelId="21">
+          <dgm:prSet phldr="1"/>
+        </dgm:pt>
+        <dgm:pt modelId="22">
+          <dgm:prSet phldr="1"/>
+        </dgm:pt>
+        <dgm:pt modelId="3">
+          <dgm:prSet phldr="1"/>
+        </dgm:pt>
+        <dgm:pt modelId="31">
+          <dgm:prSet phldr="1"/>
+        </dgm:pt>
+        <dgm:pt modelId="32">
+          <dgm:prSet phldr="1"/>
+        </dgm:pt>
+      </dgm:ptLst>
+      <dgm:cxnLst>
+        <dgm:cxn modelId="4" srcId="0" destId="1" srcOrd="0" destOrd="0"/>
+        <dgm:cxn modelId="5" srcId="0" destId="2" srcOrd="1" destOrd="0"/>
+        <dgm:cxn modelId="6" srcId="0" destId="3" srcOrd="2" destOrd="0"/>
+        <dgm:cxn modelId="13" srcId="1" destId="11" srcOrd="0" destOrd="0"/>
+        <dgm:cxn modelId="14" srcId="1" destId="12" srcOrd="1" destOrd="0"/>
+        <dgm:cxn modelId="23" srcId="2" destId="21" srcOrd="0" destOrd="0"/>
+        <dgm:cxn modelId="24" srcId="2" destId="22" srcOrd="1" destOrd="0"/>
+        <dgm:cxn modelId="33" srcId="3" destId="31" srcOrd="0" destOrd="0"/>
+        <dgm:cxn modelId="34" srcId="3" destId="32" srcOrd="1" destOrd="0"/>
+      </dgm:cxnLst>
+      <dgm:bg/>
+      <dgm:whole/>
+    </dgm:dataModel>
+  </dgm:sampData>
+  <dgm:styleData>
+    <dgm:dataModel>
+      <dgm:ptLst>
+        <dgm:pt modelId="0" type="doc"/>
+        <dgm:pt modelId="1"/>
+        <dgm:pt modelId="11"/>
+        <dgm:pt modelId="2"/>
+        <dgm:pt modelId="21"/>
+      </dgm:ptLst>
+      <dgm:cxnLst>
+        <dgm:cxn modelId="4" srcId="0" destId="1" srcOrd="0" destOrd="0"/>
+        <dgm:cxn modelId="5" srcId="0" destId="2" srcOrd="1" destOrd="0"/>
+        <dgm:cxn modelId="13" srcId="1" destId="11" srcOrd="0" destOrd="0"/>
+        <dgm:cxn modelId="23" srcId="2" destId="21" srcOrd="0" destOrd="0"/>
+      </dgm:cxnLst>
+      <dgm:bg/>
+      <dgm:whole/>
+    </dgm:dataModel>
+  </dgm:styleData>
+  <dgm:clrData>
+    <dgm:dataModel>
+      <dgm:ptLst>
+        <dgm:pt modelId="0" type="doc"/>
+        <dgm:pt modelId="1"/>
+        <dgm:pt modelId="11"/>
+        <dgm:pt modelId="2"/>
+        <dgm:pt modelId="21"/>
+        <dgm:pt modelId="3"/>
+        <dgm:pt modelId="31"/>
+        <dgm:pt modelId="4"/>
+        <dgm:pt modelId="41"/>
+      </dgm:ptLst>
+      <dgm:cxnLst>
+        <dgm:cxn modelId="5" srcId="0" destId="1" srcOrd="0" destOrd="0"/>
+        <dgm:cxn modelId="6" srcId="0" destId="2" srcOrd="1" destOrd="0"/>
+        <dgm:cxn modelId="7" srcId="0" destId="3" srcOrd="2" destOrd="0"/>
+        <dgm:cxn modelId="8" srcId="0" destId="4" srcOrd="3" destOrd="0"/>
+        <dgm:cxn modelId="13" srcId="1" destId="11" srcOrd="0" destOrd="0"/>
+        <dgm:cxn modelId="23" srcId="2" destId="21" srcOrd="0" destOrd="0"/>
+        <dgm:cxn modelId="33" srcId="3" destId="31" srcOrd="0" destOrd="0"/>
+        <dgm:cxn modelId="43" srcId="4" destId="41" srcOrd="0" destOrd="0"/>
+      </dgm:cxnLst>
+      <dgm:bg/>
+      <dgm:whole/>
+    </dgm:dataModel>
+  </dgm:clrData>
+  <dgm:layoutNode name="Name0">
+    <dgm:varLst>
+      <dgm:dir/>
+      <dgm:resizeHandles val="exact"/>
+    </dgm:varLst>
+    <dgm:choose name="Name1">
+      <dgm:if name="Name2" func="var" arg="dir" op="equ" val="norm">
+        <dgm:alg type="lin"/>
+      </dgm:if>
+      <dgm:else name="Name3">
+        <dgm:alg type="lin">
+          <dgm:param type="linDir" val="fromR"/>
+        </dgm:alg>
+      </dgm:else>
+    </dgm:choose>
+    <dgm:shape xmlns:r="http://schemas.openxmlformats.org/officeDocument/2006/relationships" r:blip="">
+      <dgm:adjLst/>
+    </dgm:shape>
+    <dgm:presOf/>
+    <dgm:constrLst>
+      <dgm:constr type="w" for="ch" forName="composite" refType="w"/>
+      <dgm:constr type="w" for="ch" ptType="sibTrans" refType="w" refFor="ch" refForName="composite" op="equ" fact="0.3333"/>
+      <dgm:constr type="primFontSz" for="des" forName="txNode" op="equ" val="65"/>
+      <dgm:constr type="primFontSz" for="des" forName="connTx" op="equ" val="55"/>
+      <dgm:constr type="primFontSz" for="des" forName="connTx" refType="primFontSz" refFor="des" refForName="txNode" op="lte" fact="0.8"/>
+    </dgm:constrLst>
+    <dgm:ruleLst/>
+    <dgm:forEach name="Name4" axis="ch" ptType="node">
+      <dgm:layoutNode name="composite">
+        <dgm:alg type="composite"/>
+        <dgm:shape xmlns:r="http://schemas.openxmlformats.org/officeDocument/2006/relationships" r:blip="">
+          <dgm:adjLst/>
+        </dgm:shape>
+        <dgm:presOf/>
+        <dgm:choose name="Name5">
+          <dgm:if name="Name6" func="var" arg="dir" op="equ" val="norm">
+            <dgm:constrLst>
+              <dgm:constr type="l" for="ch" forName="imagSh"/>
+              <dgm:constr type="w" for="ch" forName="imagSh" refType="w" fact="0.86"/>
+              <dgm:constr type="t" for="ch" forName="imagSh"/>
+              <dgm:constr type="h" for="ch" forName="imagSh" refType="w" refFor="ch" refForName="imagSh"/>
+              <dgm:constr type="l" for="ch" forName="txNode" refType="w" fact="0.14"/>
+              <dgm:constr type="w" for="ch" forName="txNode" refType="w" refFor="ch" refForName="imagSh"/>
+              <dgm:constr type="t" for="ch" forName="txNode" refType="h" refFor="ch" refForName="imagSh" fact="0.6"/>
+              <dgm:constr type="h" for="ch" forName="txNode" refType="h" refFor="ch" refForName="imagSh"/>
+            </dgm:constrLst>
+          </dgm:if>
+          <dgm:else name="Name7">
+            <dgm:constrLst>
+              <dgm:constr type="l" for="ch" forName="imagSh" refType="w" fact="0.14"/>
+              <dgm:constr type="w" for="ch" forName="imagSh" refType="w" fact="0.86"/>
+              <dgm:constr type="t" for="ch" forName="imagSh"/>
+              <dgm:constr type="h" for="ch" forName="imagSh" refType="w" refFor="ch" refForName="imagSh"/>
+              <dgm:constr type="l" for="ch" forName="txNode"/>
+              <dgm:constr type="w" for="ch" forName="txNode" refType="w" refFor="ch" refForName="imagSh"/>
+              <dgm:constr type="t" for="ch" forName="txNode" refType="h" refFor="ch" refForName="imagSh" fact="0.6"/>
+              <dgm:constr type="h" for="ch" forName="txNode" refType="h" refFor="ch" refForName="imagSh"/>
+            </dgm:constrLst>
+          </dgm:else>
+        </dgm:choose>
+        <dgm:ruleLst/>
+        <dgm:layoutNode name="imagSh" styleLbl="bgImgPlace1">
+          <dgm:alg type="sp"/>
+          <dgm:shape xmlns:r="http://schemas.openxmlformats.org/officeDocument/2006/relationships" type="roundRect" r:blip="" blipPhldr="1">
+            <dgm:adjLst>
+              <dgm:adj idx="1" val="0.1"/>
+            </dgm:adjLst>
+          </dgm:shape>
+          <dgm:presOf/>
+          <dgm:constrLst/>
+          <dgm:ruleLst/>
+        </dgm:layoutNode>
+        <dgm:layoutNode name="txNode" styleLbl="node1">
+          <dgm:varLst>
+            <dgm:bulletEnabled val="1"/>
+          </dgm:varLst>
+          <dgm:alg type="tx"/>
+          <dgm:shape xmlns:r="http://schemas.openxmlformats.org/officeDocument/2006/relationships" type="roundRect" r:blip="">
+            <dgm:adjLst>
+              <dgm:adj idx="1" val="0.1"/>
+            </dgm:adjLst>
+          </dgm:shape>
+          <dgm:presOf axis="desOrSelf" ptType="node"/>
+          <dgm:constrLst>
+            <dgm:constr type="tMarg" refType="primFontSz" fact="0.3"/>
+            <dgm:constr type="bMarg" refType="primFontSz" fact="0.3"/>
+            <dgm:constr type="lMarg" refType="primFontSz" fact="0.3"/>
+            <dgm:constr type="rMarg" refType="primFontSz" fact="0.3"/>
+          </dgm:constrLst>
+          <dgm:ruleLst>
+            <dgm:rule type="primFontSz" val="5" fact="NaN" max="NaN"/>
+          </dgm:ruleLst>
+        </dgm:layoutNode>
+      </dgm:layoutNode>
+      <dgm:forEach name="sibTransForEach" axis="followSib" ptType="sibTrans" cnt="1">
+        <dgm:layoutNode name="sibTrans">
+          <dgm:alg type="conn">
+            <dgm:param type="begPts" val="auto"/>
+            <dgm:param type="endPts" val="auto"/>
+            <dgm:param type="srcNode" val="imagSh"/>
+            <dgm:param type="dstNode" val="imagSh"/>
+          </dgm:alg>
+          <dgm:shape xmlns:r="http://schemas.openxmlformats.org/officeDocument/2006/relationships" type="conn" r:blip="">
+            <dgm:adjLst/>
+          </dgm:shape>
+          <dgm:presOf axis="self"/>
+          <dgm:constrLst>
+            <dgm:constr type="h" refType="w" fact="0.62"/>
+            <dgm:constr type="connDist"/>
+            <dgm:constr type="begPad" refType="connDist" fact="0.35"/>
+            <dgm:constr type="endPad" refType="connDist" fact="0.3"/>
+          </dgm:constrLst>
+          <dgm:ruleLst/>
+          <dgm:layoutNode name="connTx">
+            <dgm:alg type="tx">
+              <dgm:param type="autoTxRot" val="grav"/>
+            </dgm:alg>
+            <dgm:shape xmlns:r="http://schemas.openxmlformats.org/officeDocument/2006/relationships" type="conn" r:blip="" hideGeom="1">
+              <dgm:adjLst/>
+            </dgm:shape>
+            <dgm:presOf axis="self"/>
+            <dgm:constrLst>
+              <dgm:constr type="lMarg"/>
+              <dgm:constr type="rMarg"/>
+              <dgm:constr type="tMarg"/>
+              <dgm:constr type="bMarg"/>
+            </dgm:constrLst>
+            <dgm:ruleLst>
+              <dgm:rule type="primFontSz" val="5" fact="NaN" max="NaN"/>
+            </dgm:ruleLst>
+          </dgm:layoutNode>
+        </dgm:layoutNode>
+      </dgm:forEach>
+    </dgm:forEach>
+  </dgm:layoutNode>
+</dgm:layoutDef>
+</file>
+
 <file path=word/diagrams/quickStyle1.xml><?xml version="1.0" encoding="utf-8"?>
 <dgm:styleDef xmlns:dgm="http://schemas.openxmlformats.org/drawingml/2006/diagram" xmlns:a="http://schemas.openxmlformats.org/drawingml/2006/main" uniqueId="urn:microsoft.com/office/officeart/2005/8/quickstyle/simple5">
   <dgm:title val=""/>
@@ -19535,6 +20554,1040 @@
 </file>
 
 <file path=word/diagrams/quickStyle6.xml><?xml version="1.0" encoding="utf-8"?>
+<dgm:styleDef xmlns:dgm="http://schemas.openxmlformats.org/drawingml/2006/diagram" xmlns:a="http://schemas.openxmlformats.org/drawingml/2006/main" uniqueId="urn:microsoft.com/office/officeart/2005/8/quickstyle/simple1">
+  <dgm:title val=""/>
+  <dgm:desc val=""/>
+  <dgm:catLst>
+    <dgm:cat type="simple" pri="10100"/>
+  </dgm:catLst>
+  <dgm:scene3d>
+    <a:camera prst="orthographicFront"/>
+    <a:lightRig rig="threePt" dir="t"/>
+  </dgm:scene3d>
+  <dgm:styleLbl name="node0">
+    <dgm:scene3d>
+      <a:camera prst="orthographicFront"/>
+      <a:lightRig rig="threePt" dir="t"/>
+    </dgm:scene3d>
+    <dgm:sp3d/>
+    <dgm:txPr/>
+    <dgm:style>
+      <a:lnRef idx="2">
+        <a:scrgbClr r="0" g="0" b="0"/>
+      </a:lnRef>
+      <a:fillRef idx="1">
+        <a:scrgbClr r="0" g="0" b="0"/>
+      </a:fillRef>
+      <a:effectRef idx="0">
+        <a:scrgbClr r="0" g="0" b="0"/>
+      </a:effectRef>
+      <a:fontRef idx="minor">
+        <a:schemeClr val="lt1"/>
+      </a:fontRef>
+    </dgm:style>
+  </dgm:styleLbl>
+  <dgm:styleLbl name="lnNode1">
+    <dgm:scene3d>
+      <a:camera prst="orthographicFront"/>
+      <a:lightRig rig="threePt" dir="t"/>
+    </dgm:scene3d>
+    <dgm:sp3d/>
+    <dgm:txPr/>
+    <dgm:style>
+      <a:lnRef idx="2">
+        <a:scrgbClr r="0" g="0" b="0"/>
+      </a:lnRef>
+      <a:fillRef idx="1">
+        <a:scrgbClr r="0" g="0" b="0"/>
+      </a:fillRef>
+      <a:effectRef idx="0">
+        <a:scrgbClr r="0" g="0" b="0"/>
+      </a:effectRef>
+      <a:fontRef idx="minor">
+        <a:schemeClr val="lt1"/>
+      </a:fontRef>
+    </dgm:style>
+  </dgm:styleLbl>
+  <dgm:styleLbl name="vennNode1">
+    <dgm:scene3d>
+      <a:camera prst="orthographicFront"/>
+      <a:lightRig rig="threePt" dir="t"/>
+    </dgm:scene3d>
+    <dgm:sp3d/>
+    <dgm:txPr/>
+    <dgm:style>
+      <a:lnRef idx="2">
+        <a:scrgbClr r="0" g="0" b="0"/>
+      </a:lnRef>
+      <a:fillRef idx="1">
+        <a:scrgbClr r="0" g="0" b="0"/>
+      </a:fillRef>
+      <a:effectRef idx="0">
+        <a:scrgbClr r="0" g="0" b="0"/>
+      </a:effectRef>
+      <a:fontRef idx="minor">
+        <a:schemeClr val="tx1"/>
+      </a:fontRef>
+    </dgm:style>
+  </dgm:styleLbl>
+  <dgm:styleLbl name="alignNode1">
+    <dgm:scene3d>
+      <a:camera prst="orthographicFront"/>
+      <a:lightRig rig="threePt" dir="t"/>
+    </dgm:scene3d>
+    <dgm:sp3d/>
+    <dgm:txPr/>
+    <dgm:style>
+      <a:lnRef idx="2">
+        <a:scrgbClr r="0" g="0" b="0"/>
+      </a:lnRef>
+      <a:fillRef idx="1">
+        <a:scrgbClr r="0" g="0" b="0"/>
+      </a:fillRef>
+      <a:effectRef idx="0">
+        <a:scrgbClr r="0" g="0" b="0"/>
+      </a:effectRef>
+      <a:fontRef idx="minor">
+        <a:schemeClr val="lt1"/>
+      </a:fontRef>
+    </dgm:style>
+  </dgm:styleLbl>
+  <dgm:styleLbl name="node1">
+    <dgm:scene3d>
+      <a:camera prst="orthographicFront"/>
+      <a:lightRig rig="threePt" dir="t"/>
+    </dgm:scene3d>
+    <dgm:sp3d/>
+    <dgm:txPr/>
+    <dgm:style>
+      <a:lnRef idx="2">
+        <a:scrgbClr r="0" g="0" b="0"/>
+      </a:lnRef>
+      <a:fillRef idx="1">
+        <a:scrgbClr r="0" g="0" b="0"/>
+      </a:fillRef>
+      <a:effectRef idx="0">
+        <a:scrgbClr r="0" g="0" b="0"/>
+      </a:effectRef>
+      <a:fontRef idx="minor">
+        <a:schemeClr val="lt1"/>
+      </a:fontRef>
+    </dgm:style>
+  </dgm:styleLbl>
+  <dgm:styleLbl name="node2">
+    <dgm:scene3d>
+      <a:camera prst="orthographicFront"/>
+      <a:lightRig rig="threePt" dir="t"/>
+    </dgm:scene3d>
+    <dgm:sp3d/>
+    <dgm:txPr/>
+    <dgm:style>
+      <a:lnRef idx="2">
+        <a:scrgbClr r="0" g="0" b="0"/>
+      </a:lnRef>
+      <a:fillRef idx="1">
+        <a:scrgbClr r="0" g="0" b="0"/>
+      </a:fillRef>
+      <a:effectRef idx="0">
+        <a:scrgbClr r="0" g="0" b="0"/>
+      </a:effectRef>
+      <a:fontRef idx="minor">
+        <a:schemeClr val="lt1"/>
+      </a:fontRef>
+    </dgm:style>
+  </dgm:styleLbl>
+  <dgm:styleLbl name="node3">
+    <dgm:scene3d>
+      <a:camera prst="orthographicFront"/>
+      <a:lightRig rig="threePt" dir="t"/>
+    </dgm:scene3d>
+    <dgm:sp3d/>
+    <dgm:txPr/>
+    <dgm:style>
+      <a:lnRef idx="2">
+        <a:scrgbClr r="0" g="0" b="0"/>
+      </a:lnRef>
+      <a:fillRef idx="1">
+        <a:scrgbClr r="0" g="0" b="0"/>
+      </a:fillRef>
+      <a:effectRef idx="0">
+        <a:scrgbClr r="0" g="0" b="0"/>
+      </a:effectRef>
+      <a:fontRef idx="minor">
+        <a:schemeClr val="lt1"/>
+      </a:fontRef>
+    </dgm:style>
+  </dgm:styleLbl>
+  <dgm:styleLbl name="node4">
+    <dgm:scene3d>
+      <a:camera prst="orthographicFront"/>
+      <a:lightRig rig="threePt" dir="t"/>
+    </dgm:scene3d>
+    <dgm:sp3d/>
+    <dgm:txPr/>
+    <dgm:style>
+      <a:lnRef idx="2">
+        <a:scrgbClr r="0" g="0" b="0"/>
+      </a:lnRef>
+      <a:fillRef idx="1">
+        <a:scrgbClr r="0" g="0" b="0"/>
+      </a:fillRef>
+      <a:effectRef idx="0">
+        <a:scrgbClr r="0" g="0" b="0"/>
+      </a:effectRef>
+      <a:fontRef idx="minor">
+        <a:schemeClr val="lt1"/>
+      </a:fontRef>
+    </dgm:style>
+  </dgm:styleLbl>
+  <dgm:styleLbl name="fgImgPlace1">
+    <dgm:scene3d>
+      <a:camera prst="orthographicFront"/>
+      <a:lightRig rig="threePt" dir="t"/>
+    </dgm:scene3d>
+    <dgm:sp3d/>
+    <dgm:txPr/>
+    <dgm:style>
+      <a:lnRef idx="2">
+        <a:scrgbClr r="0" g="0" b="0"/>
+      </a:lnRef>
+      <a:fillRef idx="1">
+        <a:scrgbClr r="0" g="0" b="0"/>
+      </a:fillRef>
+      <a:effectRef idx="0">
+        <a:scrgbClr r="0" g="0" b="0"/>
+      </a:effectRef>
+      <a:fontRef idx="minor"/>
+    </dgm:style>
+  </dgm:styleLbl>
+  <dgm:styleLbl name="alignImgPlace1">
+    <dgm:scene3d>
+      <a:camera prst="orthographicFront"/>
+      <a:lightRig rig="threePt" dir="t"/>
+    </dgm:scene3d>
+    <dgm:sp3d/>
+    <dgm:txPr/>
+    <dgm:style>
+      <a:lnRef idx="2">
+        <a:scrgbClr r="0" g="0" b="0"/>
+      </a:lnRef>
+      <a:fillRef idx="1">
+        <a:scrgbClr r="0" g="0" b="0"/>
+      </a:fillRef>
+      <a:effectRef idx="0">
+        <a:scrgbClr r="0" g="0" b="0"/>
+      </a:effectRef>
+      <a:fontRef idx="minor"/>
+    </dgm:style>
+  </dgm:styleLbl>
+  <dgm:styleLbl name="bgImgPlace1">
+    <dgm:scene3d>
+      <a:camera prst="orthographicFront"/>
+      <a:lightRig rig="threePt" dir="t"/>
+    </dgm:scene3d>
+    <dgm:sp3d/>
+    <dgm:txPr/>
+    <dgm:style>
+      <a:lnRef idx="2">
+        <a:scrgbClr r="0" g="0" b="0"/>
+      </a:lnRef>
+      <a:fillRef idx="1">
+        <a:scrgbClr r="0" g="0" b="0"/>
+      </a:fillRef>
+      <a:effectRef idx="0">
+        <a:scrgbClr r="0" g="0" b="0"/>
+      </a:effectRef>
+      <a:fontRef idx="minor"/>
+    </dgm:style>
+  </dgm:styleLbl>
+  <dgm:styleLbl name="sibTrans2D1">
+    <dgm:scene3d>
+      <a:camera prst="orthographicFront"/>
+      <a:lightRig rig="threePt" dir="t"/>
+    </dgm:scene3d>
+    <dgm:sp3d/>
+    <dgm:txPr/>
+    <dgm:style>
+      <a:lnRef idx="0">
+        <a:scrgbClr r="0" g="0" b="0"/>
+      </a:lnRef>
+      <a:fillRef idx="1">
+        <a:scrgbClr r="0" g="0" b="0"/>
+      </a:fillRef>
+      <a:effectRef idx="0">
+        <a:scrgbClr r="0" g="0" b="0"/>
+      </a:effectRef>
+      <a:fontRef idx="minor">
+        <a:schemeClr val="lt1"/>
+      </a:fontRef>
+    </dgm:style>
+  </dgm:styleLbl>
+  <dgm:styleLbl name="fgSibTrans2D1">
+    <dgm:scene3d>
+      <a:camera prst="orthographicFront"/>
+      <a:lightRig rig="threePt" dir="t"/>
+    </dgm:scene3d>
+    <dgm:sp3d/>
+    <dgm:txPr/>
+    <dgm:style>
+      <a:lnRef idx="0">
+        <a:scrgbClr r="0" g="0" b="0"/>
+      </a:lnRef>
+      <a:fillRef idx="1">
+        <a:scrgbClr r="0" g="0" b="0"/>
+      </a:fillRef>
+      <a:effectRef idx="0">
+        <a:scrgbClr r="0" g="0" b="0"/>
+      </a:effectRef>
+      <a:fontRef idx="minor">
+        <a:schemeClr val="lt1"/>
+      </a:fontRef>
+    </dgm:style>
+  </dgm:styleLbl>
+  <dgm:styleLbl name="bgSibTrans2D1">
+    <dgm:scene3d>
+      <a:camera prst="orthographicFront"/>
+      <a:lightRig rig="threePt" dir="t"/>
+    </dgm:scene3d>
+    <dgm:sp3d/>
+    <dgm:txPr/>
+    <dgm:style>
+      <a:lnRef idx="0">
+        <a:scrgbClr r="0" g="0" b="0"/>
+      </a:lnRef>
+      <a:fillRef idx="1">
+        <a:scrgbClr r="0" g="0" b="0"/>
+      </a:fillRef>
+      <a:effectRef idx="0">
+        <a:scrgbClr r="0" g="0" b="0"/>
+      </a:effectRef>
+      <a:fontRef idx="minor">
+        <a:schemeClr val="lt1"/>
+      </a:fontRef>
+    </dgm:style>
+  </dgm:styleLbl>
+  <dgm:styleLbl name="sibTrans1D1">
+    <dgm:scene3d>
+      <a:camera prst="orthographicFront"/>
+      <a:lightRig rig="threePt" dir="t"/>
+    </dgm:scene3d>
+    <dgm:sp3d/>
+    <dgm:txPr/>
+    <dgm:style>
+      <a:lnRef idx="1">
+        <a:scrgbClr r="0" g="0" b="0"/>
+      </a:lnRef>
+      <a:fillRef idx="0">
+        <a:scrgbClr r="0" g="0" b="0"/>
+      </a:fillRef>
+      <a:effectRef idx="0">
+        <a:scrgbClr r="0" g="0" b="0"/>
+      </a:effectRef>
+      <a:fontRef idx="minor"/>
+    </dgm:style>
+  </dgm:styleLbl>
+  <dgm:styleLbl name="callout">
+    <dgm:scene3d>
+      <a:camera prst="orthographicFront"/>
+      <a:lightRig rig="threePt" dir="t"/>
+    </dgm:scene3d>
+    <dgm:sp3d/>
+    <dgm:txPr/>
+    <dgm:style>
+      <a:lnRef idx="2">
+        <a:scrgbClr r="0" g="0" b="0"/>
+      </a:lnRef>
+      <a:fillRef idx="1">
+        <a:scrgbClr r="0" g="0" b="0"/>
+      </a:fillRef>
+      <a:effectRef idx="0">
+        <a:scrgbClr r="0" g="0" b="0"/>
+      </a:effectRef>
+      <a:fontRef idx="minor"/>
+    </dgm:style>
+  </dgm:styleLbl>
+  <dgm:styleLbl name="asst0">
+    <dgm:scene3d>
+      <a:camera prst="orthographicFront"/>
+      <a:lightRig rig="threePt" dir="t"/>
+    </dgm:scene3d>
+    <dgm:sp3d/>
+    <dgm:txPr/>
+    <dgm:style>
+      <a:lnRef idx="2">
+        <a:scrgbClr r="0" g="0" b="0"/>
+      </a:lnRef>
+      <a:fillRef idx="1">
+        <a:scrgbClr r="0" g="0" b="0"/>
+      </a:fillRef>
+      <a:effectRef idx="0">
+        <a:scrgbClr r="0" g="0" b="0"/>
+      </a:effectRef>
+      <a:fontRef idx="minor">
+        <a:schemeClr val="lt1"/>
+      </a:fontRef>
+    </dgm:style>
+  </dgm:styleLbl>
+  <dgm:styleLbl name="asst1">
+    <dgm:scene3d>
+      <a:camera prst="orthographicFront"/>
+      <a:lightRig rig="threePt" dir="t"/>
+    </dgm:scene3d>
+    <dgm:sp3d/>
+    <dgm:txPr/>
+    <dgm:style>
+      <a:lnRef idx="2">
+        <a:scrgbClr r="0" g="0" b="0"/>
+      </a:lnRef>
+      <a:fillRef idx="1">
+        <a:scrgbClr r="0" g="0" b="0"/>
+      </a:fillRef>
+      <a:effectRef idx="0">
+        <a:scrgbClr r="0" g="0" b="0"/>
+      </a:effectRef>
+      <a:fontRef idx="minor">
+        <a:schemeClr val="lt1"/>
+      </a:fontRef>
+    </dgm:style>
+  </dgm:styleLbl>
+  <dgm:styleLbl name="asst2">
+    <dgm:scene3d>
+      <a:camera prst="orthographicFront"/>
+      <a:lightRig rig="threePt" dir="t"/>
+    </dgm:scene3d>
+    <dgm:sp3d/>
+    <dgm:txPr/>
+    <dgm:style>
+      <a:lnRef idx="2">
+        <a:scrgbClr r="0" g="0" b="0"/>
+      </a:lnRef>
+      <a:fillRef idx="1">
+        <a:scrgbClr r="0" g="0" b="0"/>
+      </a:fillRef>
+      <a:effectRef idx="0">
+        <a:scrgbClr r="0" g="0" b="0"/>
+      </a:effectRef>
+      <a:fontRef idx="minor">
+        <a:schemeClr val="lt1"/>
+      </a:fontRef>
+    </dgm:style>
+  </dgm:styleLbl>
+  <dgm:styleLbl name="asst3">
+    <dgm:scene3d>
+      <a:camera prst="orthographicFront"/>
+      <a:lightRig rig="threePt" dir="t"/>
+    </dgm:scene3d>
+    <dgm:sp3d/>
+    <dgm:txPr/>
+    <dgm:style>
+      <a:lnRef idx="2">
+        <a:scrgbClr r="0" g="0" b="0"/>
+      </a:lnRef>
+      <a:fillRef idx="1">
+        <a:scrgbClr r="0" g="0" b="0"/>
+      </a:fillRef>
+      <a:effectRef idx="0">
+        <a:scrgbClr r="0" g="0" b="0"/>
+      </a:effectRef>
+      <a:fontRef idx="minor">
+        <a:schemeClr val="lt1"/>
+      </a:fontRef>
+    </dgm:style>
+  </dgm:styleLbl>
+  <dgm:styleLbl name="asst4">
+    <dgm:scene3d>
+      <a:camera prst="orthographicFront"/>
+      <a:lightRig rig="threePt" dir="t"/>
+    </dgm:scene3d>
+    <dgm:sp3d/>
+    <dgm:txPr/>
+    <dgm:style>
+      <a:lnRef idx="2">
+        <a:scrgbClr r="0" g="0" b="0"/>
+      </a:lnRef>
+      <a:fillRef idx="1">
+        <a:scrgbClr r="0" g="0" b="0"/>
+      </a:fillRef>
+      <a:effectRef idx="0">
+        <a:scrgbClr r="0" g="0" b="0"/>
+      </a:effectRef>
+      <a:fontRef idx="minor">
+        <a:schemeClr val="lt1"/>
+      </a:fontRef>
+    </dgm:style>
+  </dgm:styleLbl>
+  <dgm:styleLbl name="parChTrans2D1">
+    <dgm:scene3d>
+      <a:camera prst="orthographicFront"/>
+      <a:lightRig rig="threePt" dir="t"/>
+    </dgm:scene3d>
+    <dgm:sp3d/>
+    <dgm:txPr/>
+    <dgm:style>
+      <a:lnRef idx="2">
+        <a:scrgbClr r="0" g="0" b="0"/>
+      </a:lnRef>
+      <a:fillRef idx="1">
+        <a:scrgbClr r="0" g="0" b="0"/>
+      </a:fillRef>
+      <a:effectRef idx="0">
+        <a:scrgbClr r="0" g="0" b="0"/>
+      </a:effectRef>
+      <a:fontRef idx="minor">
+        <a:schemeClr val="lt1"/>
+      </a:fontRef>
+    </dgm:style>
+  </dgm:styleLbl>
+  <dgm:styleLbl name="parChTrans2D2">
+    <dgm:scene3d>
+      <a:camera prst="orthographicFront"/>
+      <a:lightRig rig="threePt" dir="t"/>
+    </dgm:scene3d>
+    <dgm:sp3d/>
+    <dgm:txPr/>
+    <dgm:style>
+      <a:lnRef idx="2">
+        <a:scrgbClr r="0" g="0" b="0"/>
+      </a:lnRef>
+      <a:fillRef idx="1">
+        <a:scrgbClr r="0" g="0" b="0"/>
+      </a:fillRef>
+      <a:effectRef idx="0">
+        <a:scrgbClr r="0" g="0" b="0"/>
+      </a:effectRef>
+      <a:fontRef idx="minor">
+        <a:schemeClr val="lt1"/>
+      </a:fontRef>
+    </dgm:style>
+  </dgm:styleLbl>
+  <dgm:styleLbl name="parChTrans2D3">
+    <dgm:scene3d>
+      <a:camera prst="orthographicFront"/>
+      <a:lightRig rig="threePt" dir="t"/>
+    </dgm:scene3d>
+    <dgm:sp3d/>
+    <dgm:txPr/>
+    <dgm:style>
+      <a:lnRef idx="2">
+        <a:scrgbClr r="0" g="0" b="0"/>
+      </a:lnRef>
+      <a:fillRef idx="1">
+        <a:scrgbClr r="0" g="0" b="0"/>
+      </a:fillRef>
+      <a:effectRef idx="0">
+        <a:scrgbClr r="0" g="0" b="0"/>
+      </a:effectRef>
+      <a:fontRef idx="minor">
+        <a:schemeClr val="lt1"/>
+      </a:fontRef>
+    </dgm:style>
+  </dgm:styleLbl>
+  <dgm:styleLbl name="parChTrans2D4">
+    <dgm:scene3d>
+      <a:camera prst="orthographicFront"/>
+      <a:lightRig rig="threePt" dir="t"/>
+    </dgm:scene3d>
+    <dgm:sp3d/>
+    <dgm:txPr/>
+    <dgm:style>
+      <a:lnRef idx="2">
+        <a:scrgbClr r="0" g="0" b="0"/>
+      </a:lnRef>
+      <a:fillRef idx="1">
+        <a:scrgbClr r="0" g="0" b="0"/>
+      </a:fillRef>
+      <a:effectRef idx="0">
+        <a:scrgbClr r="0" g="0" b="0"/>
+      </a:effectRef>
+      <a:fontRef idx="minor">
+        <a:schemeClr val="lt1"/>
+      </a:fontRef>
+    </dgm:style>
+  </dgm:styleLbl>
+  <dgm:styleLbl name="parChTrans1D1">
+    <dgm:scene3d>
+      <a:camera prst="orthographicFront"/>
+      <a:lightRig rig="threePt" dir="t"/>
+    </dgm:scene3d>
+    <dgm:sp3d/>
+    <dgm:txPr/>
+    <dgm:style>
+      <a:lnRef idx="2">
+        <a:scrgbClr r="0" g="0" b="0"/>
+      </a:lnRef>
+      <a:fillRef idx="0">
+        <a:scrgbClr r="0" g="0" b="0"/>
+      </a:fillRef>
+      <a:effectRef idx="0">
+        <a:scrgbClr r="0" g="0" b="0"/>
+      </a:effectRef>
+      <a:fontRef idx="minor"/>
+    </dgm:style>
+  </dgm:styleLbl>
+  <dgm:styleLbl name="parChTrans1D2">
+    <dgm:scene3d>
+      <a:camera prst="orthographicFront"/>
+      <a:lightRig rig="threePt" dir="t"/>
+    </dgm:scene3d>
+    <dgm:sp3d/>
+    <dgm:txPr/>
+    <dgm:style>
+      <a:lnRef idx="2">
+        <a:scrgbClr r="0" g="0" b="0"/>
+      </a:lnRef>
+      <a:fillRef idx="0">
+        <a:scrgbClr r="0" g="0" b="0"/>
+      </a:fillRef>
+      <a:effectRef idx="0">
+        <a:scrgbClr r="0" g="0" b="0"/>
+      </a:effectRef>
+      <a:fontRef idx="minor"/>
+    </dgm:style>
+  </dgm:styleLbl>
+  <dgm:styleLbl name="parChTrans1D3">
+    <dgm:scene3d>
+      <a:camera prst="orthographicFront"/>
+      <a:lightRig rig="threePt" dir="t"/>
+    </dgm:scene3d>
+    <dgm:sp3d/>
+    <dgm:txPr/>
+    <dgm:style>
+      <a:lnRef idx="2">
+        <a:scrgbClr r="0" g="0" b="0"/>
+      </a:lnRef>
+      <a:fillRef idx="0">
+        <a:scrgbClr r="0" g="0" b="0"/>
+      </a:fillRef>
+      <a:effectRef idx="0">
+        <a:scrgbClr r="0" g="0" b="0"/>
+      </a:effectRef>
+      <a:fontRef idx="minor"/>
+    </dgm:style>
+  </dgm:styleLbl>
+  <dgm:styleLbl name="parChTrans1D4">
+    <dgm:scene3d>
+      <a:camera prst="orthographicFront"/>
+      <a:lightRig rig="threePt" dir="t"/>
+    </dgm:scene3d>
+    <dgm:sp3d/>
+    <dgm:txPr/>
+    <dgm:style>
+      <a:lnRef idx="2">
+        <a:scrgbClr r="0" g="0" b="0"/>
+      </a:lnRef>
+      <a:fillRef idx="0">
+        <a:scrgbClr r="0" g="0" b="0"/>
+      </a:fillRef>
+      <a:effectRef idx="0">
+        <a:scrgbClr r="0" g="0" b="0"/>
+      </a:effectRef>
+      <a:fontRef idx="minor"/>
+    </dgm:style>
+  </dgm:styleLbl>
+  <dgm:styleLbl name="fgAcc1">
+    <dgm:scene3d>
+      <a:camera prst="orthographicFront"/>
+      <a:lightRig rig="threePt" dir="t"/>
+    </dgm:scene3d>
+    <dgm:sp3d/>
+    <dgm:txPr/>
+    <dgm:style>
+      <a:lnRef idx="2">
+        <a:scrgbClr r="0" g="0" b="0"/>
+      </a:lnRef>
+      <a:fillRef idx="1">
+        <a:scrgbClr r="0" g="0" b="0"/>
+      </a:fillRef>
+      <a:effectRef idx="0">
+        <a:scrgbClr r="0" g="0" b="0"/>
+      </a:effectRef>
+      <a:fontRef idx="minor"/>
+    </dgm:style>
+  </dgm:styleLbl>
+  <dgm:styleLbl name="conFgAcc1">
+    <dgm:scene3d>
+      <a:camera prst="orthographicFront"/>
+      <a:lightRig rig="threePt" dir="t"/>
+    </dgm:scene3d>
+    <dgm:sp3d/>
+    <dgm:txPr/>
+    <dgm:style>
+      <a:lnRef idx="2">
+        <a:scrgbClr r="0" g="0" b="0"/>
+      </a:lnRef>
+      <a:fillRef idx="1">
+        <a:scrgbClr r="0" g="0" b="0"/>
+      </a:fillRef>
+      <a:effectRef idx="0">
+        <a:scrgbClr r="0" g="0" b="0"/>
+      </a:effectRef>
+      <a:fontRef idx="minor"/>
+    </dgm:style>
+  </dgm:styleLbl>
+  <dgm:styleLbl name="alignAcc1">
+    <dgm:scene3d>
+      <a:camera prst="orthographicFront"/>
+      <a:lightRig rig="threePt" dir="t"/>
+    </dgm:scene3d>
+    <dgm:sp3d/>
+    <dgm:txPr/>
+    <dgm:style>
+      <a:lnRef idx="2">
+        <a:scrgbClr r="0" g="0" b="0"/>
+      </a:lnRef>
+      <a:fillRef idx="1">
+        <a:scrgbClr r="0" g="0" b="0"/>
+      </a:fillRef>
+      <a:effectRef idx="0">
+        <a:scrgbClr r="0" g="0" b="0"/>
+      </a:effectRef>
+      <a:fontRef idx="minor"/>
+    </dgm:style>
+  </dgm:styleLbl>
+  <dgm:styleLbl name="trAlignAcc1">
+    <dgm:scene3d>
+      <a:camera prst="orthographicFront"/>
+      <a:lightRig rig="threePt" dir="t"/>
+    </dgm:scene3d>
+    <dgm:sp3d/>
+    <dgm:txPr/>
+    <dgm:style>
+      <a:lnRef idx="1">
+        <a:scrgbClr r="0" g="0" b="0"/>
+      </a:lnRef>
+      <a:fillRef idx="1">
+        <a:scrgbClr r="0" g="0" b="0"/>
+      </a:fillRef>
+      <a:effectRef idx="0">
+        <a:scrgbClr r="0" g="0" b="0"/>
+      </a:effectRef>
+      <a:fontRef idx="minor"/>
+    </dgm:style>
+  </dgm:styleLbl>
+  <dgm:styleLbl name="bgAcc1">
+    <dgm:scene3d>
+      <a:camera prst="orthographicFront"/>
+      <a:lightRig rig="threePt" dir="t"/>
+    </dgm:scene3d>
+    <dgm:sp3d/>
+    <dgm:txPr/>
+    <dgm:style>
+      <a:lnRef idx="2">
+        <a:scrgbClr r="0" g="0" b="0"/>
+      </a:lnRef>
+      <a:fillRef idx="1">
+        <a:scrgbClr r="0" g="0" b="0"/>
+      </a:fillRef>
+      <a:effectRef idx="0">
+        <a:scrgbClr r="0" g="0" b="0"/>
+      </a:effectRef>
+      <a:fontRef idx="minor"/>
+    </dgm:style>
+  </dgm:styleLbl>
+  <dgm:styleLbl name="solidFgAcc1">
+    <dgm:scene3d>
+      <a:camera prst="orthographicFront"/>
+      <a:lightRig rig="threePt" dir="t"/>
+    </dgm:scene3d>
+    <dgm:sp3d/>
+    <dgm:txPr/>
+    <dgm:style>
+      <a:lnRef idx="2">
+        <a:scrgbClr r="0" g="0" b="0"/>
+      </a:lnRef>
+      <a:fillRef idx="1">
+        <a:scrgbClr r="0" g="0" b="0"/>
+      </a:fillRef>
+      <a:effectRef idx="0">
+        <a:scrgbClr r="0" g="0" b="0"/>
+      </a:effectRef>
+      <a:fontRef idx="minor"/>
+    </dgm:style>
+  </dgm:styleLbl>
+  <dgm:styleLbl name="solidAlignAcc1">
+    <dgm:scene3d>
+      <a:camera prst="orthographicFront"/>
+      <a:lightRig rig="threePt" dir="t"/>
+    </dgm:scene3d>
+    <dgm:sp3d/>
+    <dgm:txPr/>
+    <dgm:style>
+      <a:lnRef idx="2">
+        <a:scrgbClr r="0" g="0" b="0"/>
+      </a:lnRef>
+      <a:fillRef idx="1">
+        <a:scrgbClr r="0" g="0" b="0"/>
+      </a:fillRef>
+      <a:effectRef idx="0">
+        <a:scrgbClr r="0" g="0" b="0"/>
+      </a:effectRef>
+      <a:fontRef idx="minor"/>
+    </dgm:style>
+  </dgm:styleLbl>
+  <dgm:styleLbl name="solidBgAcc1">
+    <dgm:scene3d>
+      <a:camera prst="orthographicFront"/>
+      <a:lightRig rig="threePt" dir="t"/>
+    </dgm:scene3d>
+    <dgm:sp3d/>
+    <dgm:txPr/>
+    <dgm:style>
+      <a:lnRef idx="2">
+        <a:scrgbClr r="0" g="0" b="0"/>
+      </a:lnRef>
+      <a:fillRef idx="1">
+        <a:scrgbClr r="0" g="0" b="0"/>
+      </a:fillRef>
+      <a:effectRef idx="0">
+        <a:scrgbClr r="0" g="0" b="0"/>
+      </a:effectRef>
+      <a:fontRef idx="minor"/>
+    </dgm:style>
+  </dgm:styleLbl>
+  <dgm:styleLbl name="fgAccFollowNode1">
+    <dgm:scene3d>
+      <a:camera prst="orthographicFront"/>
+      <a:lightRig rig="threePt" dir="t"/>
+    </dgm:scene3d>
+    <dgm:sp3d/>
+    <dgm:txPr/>
+    <dgm:style>
+      <a:lnRef idx="2">
+        <a:scrgbClr r="0" g="0" b="0"/>
+      </a:lnRef>
+      <a:fillRef idx="1">
+        <a:scrgbClr r="0" g="0" b="0"/>
+      </a:fillRef>
+      <a:effectRef idx="0">
+        <a:scrgbClr r="0" g="0" b="0"/>
+      </a:effectRef>
+      <a:fontRef idx="minor"/>
+    </dgm:style>
+  </dgm:styleLbl>
+  <dgm:styleLbl name="alignAccFollowNode1">
+    <dgm:scene3d>
+      <a:camera prst="orthographicFront"/>
+      <a:lightRig rig="threePt" dir="t"/>
+    </dgm:scene3d>
+    <dgm:sp3d/>
+    <dgm:txPr/>
+    <dgm:style>
+      <a:lnRef idx="2">
+        <a:scrgbClr r="0" g="0" b="0"/>
+      </a:lnRef>
+      <a:fillRef idx="1">
+        <a:scrgbClr r="0" g="0" b="0"/>
+      </a:fillRef>
+      <a:effectRef idx="0">
+        <a:scrgbClr r="0" g="0" b="0"/>
+      </a:effectRef>
+      <a:fontRef idx="minor"/>
+    </dgm:style>
+  </dgm:styleLbl>
+  <dgm:styleLbl name="bgAccFollowNode1">
+    <dgm:scene3d>
+      <a:camera prst="orthographicFront"/>
+      <a:lightRig rig="threePt" dir="t"/>
+    </dgm:scene3d>
+    <dgm:sp3d/>
+    <dgm:txPr/>
+    <dgm:style>
+      <a:lnRef idx="2">
+        <a:scrgbClr r="0" g="0" b="0"/>
+      </a:lnRef>
+      <a:fillRef idx="1">
+        <a:scrgbClr r="0" g="0" b="0"/>
+      </a:fillRef>
+      <a:effectRef idx="0">
+        <a:scrgbClr r="0" g="0" b="0"/>
+      </a:effectRef>
+      <a:fontRef idx="minor"/>
+    </dgm:style>
+  </dgm:styleLbl>
+  <dgm:styleLbl name="fgAcc0">
+    <dgm:scene3d>
+      <a:camera prst="orthographicFront"/>
+      <a:lightRig rig="threePt" dir="t"/>
+    </dgm:scene3d>
+    <dgm:sp3d/>
+    <dgm:txPr/>
+    <dgm:style>
+      <a:lnRef idx="2">
+        <a:scrgbClr r="0" g="0" b="0"/>
+      </a:lnRef>
+      <a:fillRef idx="1">
+        <a:scrgbClr r="0" g="0" b="0"/>
+      </a:fillRef>
+      <a:effectRef idx="0">
+        <a:scrgbClr r="0" g="0" b="0"/>
+      </a:effectRef>
+      <a:fontRef idx="minor"/>
+    </dgm:style>
+  </dgm:styleLbl>
+  <dgm:styleLbl name="fgAcc2">
+    <dgm:scene3d>
+      <a:camera prst="orthographicFront"/>
+      <a:lightRig rig="threePt" dir="t"/>
+    </dgm:scene3d>
+    <dgm:sp3d/>
+    <dgm:txPr/>
+    <dgm:style>
+      <a:lnRef idx="2">
+        <a:scrgbClr r="0" g="0" b="0"/>
+      </a:lnRef>
+      <a:fillRef idx="1">
+        <a:scrgbClr r="0" g="0" b="0"/>
+      </a:fillRef>
+      <a:effectRef idx="0">
+        <a:scrgbClr r="0" g="0" b="0"/>
+      </a:effectRef>
+      <a:fontRef idx="minor"/>
+    </dgm:style>
+  </dgm:styleLbl>
+  <dgm:styleLbl name="fgAcc3">
+    <dgm:scene3d>
+      <a:camera prst="orthographicFront"/>
+      <a:lightRig rig="threePt" dir="t"/>
+    </dgm:scene3d>
+    <dgm:sp3d/>
+    <dgm:txPr/>
+    <dgm:style>
+      <a:lnRef idx="2">
+        <a:scrgbClr r="0" g="0" b="0"/>
+      </a:lnRef>
+      <a:fillRef idx="1">
+        <a:scrgbClr r="0" g="0" b="0"/>
+      </a:fillRef>
+      <a:effectRef idx="0">
+        <a:scrgbClr r="0" g="0" b="0"/>
+      </a:effectRef>
+      <a:fontRef idx="minor"/>
+    </dgm:style>
+  </dgm:styleLbl>
+  <dgm:styleLbl name="fgAcc4">
+    <dgm:scene3d>
+      <a:camera prst="orthographicFront"/>
+      <a:lightRig rig="threePt" dir="t"/>
+    </dgm:scene3d>
+    <dgm:sp3d/>
+    <dgm:txPr/>
+    <dgm:style>
+      <a:lnRef idx="2">
+        <a:scrgbClr r="0" g="0" b="0"/>
+      </a:lnRef>
+      <a:fillRef idx="1">
+        <a:scrgbClr r="0" g="0" b="0"/>
+      </a:fillRef>
+      <a:effectRef idx="0">
+        <a:scrgbClr r="0" g="0" b="0"/>
+      </a:effectRef>
+      <a:fontRef idx="minor"/>
+    </dgm:style>
+  </dgm:styleLbl>
+  <dgm:styleLbl name="bgShp">
+    <dgm:scene3d>
+      <a:camera prst="orthographicFront"/>
+      <a:lightRig rig="threePt" dir="t"/>
+    </dgm:scene3d>
+    <dgm:sp3d/>
+    <dgm:txPr/>
+    <dgm:style>
+      <a:lnRef idx="0">
+        <a:scrgbClr r="0" g="0" b="0"/>
+      </a:lnRef>
+      <a:fillRef idx="1">
+        <a:scrgbClr r="0" g="0" b="0"/>
+      </a:fillRef>
+      <a:effectRef idx="0">
+        <a:scrgbClr r="0" g="0" b="0"/>
+      </a:effectRef>
+      <a:fontRef idx="minor"/>
+    </dgm:style>
+  </dgm:styleLbl>
+  <dgm:styleLbl name="dkBgShp">
+    <dgm:scene3d>
+      <a:camera prst="orthographicFront"/>
+      <a:lightRig rig="threePt" dir="t"/>
+    </dgm:scene3d>
+    <dgm:sp3d/>
+    <dgm:txPr/>
+    <dgm:style>
+      <a:lnRef idx="0">
+        <a:scrgbClr r="0" g="0" b="0"/>
+      </a:lnRef>
+      <a:fillRef idx="1">
+        <a:scrgbClr r="0" g="0" b="0"/>
+      </a:fillRef>
+      <a:effectRef idx="0">
+        <a:scrgbClr r="0" g="0" b="0"/>
+      </a:effectRef>
+      <a:fontRef idx="minor"/>
+    </dgm:style>
+  </dgm:styleLbl>
+  <dgm:styleLbl name="trBgShp">
+    <dgm:scene3d>
+      <a:camera prst="orthographicFront"/>
+      <a:lightRig rig="threePt" dir="t"/>
+    </dgm:scene3d>
+    <dgm:sp3d/>
+    <dgm:txPr/>
+    <dgm:style>
+      <a:lnRef idx="0">
+        <a:scrgbClr r="0" g="0" b="0"/>
+      </a:lnRef>
+      <a:fillRef idx="1">
+        <a:scrgbClr r="0" g="0" b="0"/>
+      </a:fillRef>
+      <a:effectRef idx="0">
+        <a:scrgbClr r="0" g="0" b="0"/>
+      </a:effectRef>
+      <a:fontRef idx="minor"/>
+    </dgm:style>
+  </dgm:styleLbl>
+  <dgm:styleLbl name="fgShp">
+    <dgm:scene3d>
+      <a:camera prst="orthographicFront"/>
+      <a:lightRig rig="threePt" dir="t"/>
+    </dgm:scene3d>
+    <dgm:sp3d/>
+    <dgm:txPr/>
+    <dgm:style>
+      <a:lnRef idx="2">
+        <a:scrgbClr r="0" g="0" b="0"/>
+      </a:lnRef>
+      <a:fillRef idx="1">
+        <a:scrgbClr r="0" g="0" b="0"/>
+      </a:fillRef>
+      <a:effectRef idx="0">
+        <a:scrgbClr r="0" g="0" b="0"/>
+      </a:effectRef>
+      <a:fontRef idx="minor"/>
+    </dgm:style>
+  </dgm:styleLbl>
+  <dgm:styleLbl name="revTx">
+    <dgm:scene3d>
+      <a:camera prst="orthographicFront"/>
+      <a:lightRig rig="threePt" dir="t"/>
+    </dgm:scene3d>
+    <dgm:sp3d/>
+    <dgm:txPr/>
+    <dgm:style>
+      <a:lnRef idx="0">
+        <a:scrgbClr r="0" g="0" b="0"/>
+      </a:lnRef>
+      <a:fillRef idx="0">
+        <a:scrgbClr r="0" g="0" b="0"/>
+      </a:fillRef>
+      <a:effectRef idx="0">
+        <a:scrgbClr r="0" g="0" b="0"/>
+      </a:effectRef>
+      <a:fontRef idx="minor"/>
+    </dgm:style>
+  </dgm:styleLbl>
+</dgm:styleDef>
+</file>
+
+<file path=word/diagrams/quickStyle7.xml><?xml version="1.0" encoding="utf-8"?>
 <dgm:styleDef xmlns:dgm="http://schemas.openxmlformats.org/drawingml/2006/diagram" xmlns:a="http://schemas.openxmlformats.org/drawingml/2006/main" uniqueId="urn:microsoft.com/office/officeart/2005/8/quickstyle/simple1">
   <dgm:title val=""/>
   <dgm:desc val=""/>
@@ -20868,7 +22921,7 @@
 </file>
 
 <file path=customXml/itemProps1.xml><?xml version="1.0" encoding="utf-8"?>
-<ds:datastoreItem xmlns:ds="http://schemas.openxmlformats.org/officeDocument/2006/customXml" ds:itemID="{205D7C68-6BB0-4AF9-931C-4B27F573EE3C}">
+<ds:datastoreItem xmlns:ds="http://schemas.openxmlformats.org/officeDocument/2006/customXml" ds:itemID="{A4BBD90C-3525-407D-AE1F-C7D6231582C4}">
   <ds:schemaRefs>
     <ds:schemaRef ds:uri="http://schemas.openxmlformats.org/officeDocument/2006/bibliography"/>
   </ds:schemaRefs>

</xml_diff>